<commit_message>
Documentation change : Bug sections fixed
</commit_message>
<xml_diff>
--- a/docs/Multicore RISC-dokumentacija.docx
+++ b/docs/Multicore RISC-dokumentacija.docx
@@ -55,18 +55,8 @@
     <w:p/>
     <w:p/>
     <w:p>
-      <w:proofErr w:type="spellStart"/>
-      <w:proofErr w:type="gramStart"/>
-      <w:r>
-        <w:t>Menthors</w:t>
-      </w:r>
-      <w:proofErr w:type="spellEnd"/>
-      <w:r>
-        <w:t xml:space="preserve"> :</w:t>
-      </w:r>
-      <w:proofErr w:type="gramEnd"/>
-      <w:r>
-        <w:t xml:space="preserve"> </w:t>
+      <w:r>
+        <w:t xml:space="preserve">Menthors : </w:t>
       </w:r>
       <w:r>
         <w:tab/>
@@ -95,19 +85,9 @@
       </w:r>
     </w:p>
     <w:p>
-      <w:proofErr w:type="spellStart"/>
-      <w:r>
-        <w:t>Vuk</w:t>
-      </w:r>
-      <w:proofErr w:type="spellEnd"/>
-      <w:r>
-        <w:t xml:space="preserve"> </w:t>
-      </w:r>
-      <w:proofErr w:type="spellStart"/>
-      <w:r>
-        <w:t>Vranjković</w:t>
-      </w:r>
-      <w:proofErr w:type="spellEnd"/>
+      <w:r>
+        <w:t>Vuk Vranjković</w:t>
+      </w:r>
       <w:r>
         <w:tab/>
       </w:r>
@@ -140,19 +120,9 @@
       </w:r>
     </w:p>
     <w:p>
-      <w:proofErr w:type="spellStart"/>
-      <w:r>
-        <w:t>Tivadar</w:t>
-      </w:r>
-      <w:proofErr w:type="spellEnd"/>
-      <w:r>
-        <w:t xml:space="preserve"> </w:t>
-      </w:r>
-      <w:proofErr w:type="spellStart"/>
-      <w:r>
-        <w:t>Mako</w:t>
-      </w:r>
-      <w:proofErr w:type="spellEnd"/>
+      <w:r>
+        <w:t>Tivadar Mako</w:t>
+      </w:r>
       <w:r>
         <w:tab/>
       </w:r>
@@ -176,22 +146,7 @@
       </w:r>
       <w:r>
         <w:tab/>
-      </w:r>
-      <w:proofErr w:type="spellStart"/>
-      <w:r>
-        <w:t>Petar</w:t>
-      </w:r>
-      <w:proofErr w:type="spellEnd"/>
-      <w:r>
-        <w:t xml:space="preserve"> </w:t>
-      </w:r>
-      <w:proofErr w:type="spellStart"/>
-      <w:r>
-        <w:t>Stamenković</w:t>
-      </w:r>
-      <w:proofErr w:type="spellEnd"/>
-      <w:r>
-        <w:t xml:space="preserve"> E1-11/2023</w:t>
+        <w:t>Petar Stamenković E1-11/2023</w:t>
       </w:r>
     </w:p>
     <w:sdt>
@@ -221,12 +176,7 @@
             <w:pStyle w:val="TOCHeading"/>
           </w:pPr>
           <w:r>
-            <w:t>Con</w:t>
-          </w:r>
-          <w:bookmarkStart w:id="1" w:name="_GoBack"/>
-          <w:bookmarkEnd w:id="1"/>
-          <w:r>
-            <w:t>tents</w:t>
+            <w:t>Contents</w:t>
           </w:r>
         </w:p>
         <w:p>
@@ -1318,12 +1268,12 @@
       <w:pPr>
         <w:pStyle w:val="Heading1"/>
       </w:pPr>
-      <w:bookmarkStart w:id="2" w:name="_Toc179479229"/>
+      <w:bookmarkStart w:id="1" w:name="_Toc179479229"/>
       <w:r>
         <w:lastRenderedPageBreak/>
         <w:t>1. System Overview</w:t>
       </w:r>
-      <w:bookmarkEnd w:id="2"/>
+      <w:bookmarkEnd w:id="1"/>
     </w:p>
     <w:p/>
     <w:p>
@@ -1380,74 +1330,50 @@
         <w:t xml:space="preserve">It is a cooperation between faculty </w:t>
       </w:r>
       <w:r>
-        <w:t xml:space="preserve">of technical sciences in Novi Sad and </w:t>
-      </w:r>
-      <w:proofErr w:type="spellStart"/>
-      <w:r>
-        <w:t>VeriestS</w:t>
-      </w:r>
-      <w:proofErr w:type="spellEnd"/>
+        <w:t xml:space="preserve">of technical sciences in Novi Sad and VeriestS. </w:t>
+      </w:r>
+    </w:p>
+    <w:p>
+      <w:pPr>
+        <w:jc w:val="both"/>
+      </w:pPr>
+      <w:r>
+        <w:t xml:space="preserve">    </w:t>
+      </w:r>
+      <w:r>
+        <w:t xml:space="preserve">With first subject we will cover the design of individual RISCV </w:t>
+      </w:r>
+      <w:r>
+        <w:t>core with its own cache controller</w:t>
+      </w:r>
+      <w:r>
+        <w:t xml:space="preserve"> and L1 cache alongside with a global cache controller </w:t>
+      </w:r>
+      <w:r>
+        <w:t>that connects L2 caches and main memory with already mentioned</w:t>
+      </w:r>
+      <w:r>
+        <w:t xml:space="preserve"> cores</w:t>
+      </w:r>
       <w:r>
         <w:t xml:space="preserve">. </w:t>
       </w:r>
+      <w:r>
+        <w:t xml:space="preserve">We will use Vivado Design Suite and code our design using Verilog </w:t>
+      </w:r>
+      <w:r>
+        <w:t xml:space="preserve">HDL. </w:t>
+      </w:r>
     </w:p>
     <w:p>
       <w:pPr>
         <w:jc w:val="both"/>
       </w:pPr>
       <w:r>
-        <w:t xml:space="preserve">    </w:t>
-      </w:r>
-      <w:r>
-        <w:t xml:space="preserve">With first subject we will cover the design of individual RISCV </w:t>
-      </w:r>
-      <w:r>
-        <w:t>core with its own cache controller</w:t>
-      </w:r>
-      <w:r>
-        <w:t xml:space="preserve"> and L1 cache alongside with a global cache controller </w:t>
-      </w:r>
-      <w:r>
-        <w:t>that connects L2 caches and main memory with already mentioned</w:t>
-      </w:r>
-      <w:r>
-        <w:t xml:space="preserve"> cores</w:t>
-      </w:r>
-      <w:r>
-        <w:t xml:space="preserve">. </w:t>
-      </w:r>
-      <w:r>
-        <w:t xml:space="preserve">We will use </w:t>
-      </w:r>
-      <w:proofErr w:type="spellStart"/>
-      <w:r>
-        <w:t>Vivado</w:t>
-      </w:r>
-      <w:proofErr w:type="spellEnd"/>
-      <w:r>
-        <w:t xml:space="preserve"> Design Suite and code our design using Verilog </w:t>
-      </w:r>
-      <w:r>
-        <w:t xml:space="preserve">HDL. </w:t>
-      </w:r>
-    </w:p>
-    <w:p>
-      <w:pPr>
-        <w:jc w:val="both"/>
-      </w:pPr>
-      <w:r>
         <w:t xml:space="preserve">    With second subject we will cover the verification using Jasper Gold </w:t>
       </w:r>
       <w:r>
-        <w:t xml:space="preserve">formal tool and </w:t>
-      </w:r>
-      <w:proofErr w:type="spellStart"/>
-      <w:r>
-        <w:t>SystemVerilog</w:t>
-      </w:r>
-      <w:proofErr w:type="spellEnd"/>
-      <w:r>
-        <w:t xml:space="preserve"> language. </w:t>
+        <w:t xml:space="preserve">formal tool and SystemVerilog language. </w:t>
       </w:r>
       <w:r>
         <w:t xml:space="preserve">Our </w:t>
@@ -1486,15 +1412,7 @@
         <w:t xml:space="preserve">2 different points of view, </w:t>
       </w:r>
       <w:r>
-        <w:t xml:space="preserve">firstly with a simple </w:t>
-      </w:r>
-      <w:proofErr w:type="spellStart"/>
-      <w:r>
-        <w:t>testbench</w:t>
-      </w:r>
-      <w:proofErr w:type="spellEnd"/>
-      <w:r>
-        <w:t xml:space="preserve"> during design phase and secondly </w:t>
+        <w:t xml:space="preserve">firstly with a simple testbench during design phase and secondly </w:t>
       </w:r>
       <w:r>
         <w:t>using formal tool to verify complex scenarios and increase the coverage.</w:t>
@@ -1625,12 +1543,12 @@
       <w:pPr>
         <w:pStyle w:val="Heading1"/>
       </w:pPr>
-      <w:bookmarkStart w:id="3" w:name="_Toc179479230"/>
+      <w:bookmarkStart w:id="2" w:name="_Toc179479230"/>
       <w:r>
         <w:lastRenderedPageBreak/>
         <w:t>2. Components</w:t>
       </w:r>
-      <w:bookmarkEnd w:id="3"/>
+      <w:bookmarkEnd w:id="2"/>
       <w:r>
         <w:t xml:space="preserve"> </w:t>
       </w:r>
@@ -1999,15 +1917,7 @@
         <w:t xml:space="preserve">contents of the binary file </w:t>
       </w:r>
       <w:r>
-        <w:t xml:space="preserve">into design and viewing the waveforms from </w:t>
-      </w:r>
-      <w:proofErr w:type="spellStart"/>
-      <w:r>
-        <w:t>Vivado</w:t>
-      </w:r>
-      <w:proofErr w:type="spellEnd"/>
-      <w:r>
-        <w:t xml:space="preserve"> simulator.</w:t>
+        <w:t>into design and viewing the waveforms from Vivado simulator.</w:t>
       </w:r>
       <w:r>
         <w:t xml:space="preserve"> </w:t>
@@ -2291,27 +2201,27 @@
       <w:pPr>
         <w:pStyle w:val="Heading1"/>
       </w:pPr>
-      <w:bookmarkStart w:id="4" w:name="_Toc179479231"/>
+      <w:bookmarkStart w:id="3" w:name="_Toc179479231"/>
       <w:r>
         <w:lastRenderedPageBreak/>
         <w:t>3. Interface</w:t>
       </w:r>
+      <w:bookmarkEnd w:id="3"/>
+    </w:p>
+    <w:p>
+      <w:pPr>
+        <w:pStyle w:val="Heading2"/>
+      </w:pPr>
+    </w:p>
+    <w:p>
+      <w:pPr>
+        <w:pStyle w:val="Heading2"/>
+      </w:pPr>
+      <w:bookmarkStart w:id="4" w:name="_Toc179479232"/>
+      <w:r>
+        <w:t>3.1. Interface between CPU Core and Global cache controller</w:t>
+      </w:r>
       <w:bookmarkEnd w:id="4"/>
-    </w:p>
-    <w:p>
-      <w:pPr>
-        <w:pStyle w:val="Heading2"/>
-      </w:pPr>
-    </w:p>
-    <w:p>
-      <w:pPr>
-        <w:pStyle w:val="Heading2"/>
-      </w:pPr>
-      <w:bookmarkStart w:id="5" w:name="_Toc179479232"/>
-      <w:r>
-        <w:t>3.1. Interface between CPU Core and Global cache controller</w:t>
-      </w:r>
-      <w:bookmarkEnd w:id="5"/>
     </w:p>
     <w:p>
       <w:pPr>
@@ -2495,10 +2405,46 @@
       <w:pPr>
         <w:pStyle w:val="Heading2"/>
       </w:pPr>
-      <w:bookmarkStart w:id="6" w:name="_Toc179479233"/>
+      <w:bookmarkStart w:id="5" w:name="_Toc179479233"/>
       <w:r>
         <w:t>3.2. Interface between global cache controller and L2</w:t>
       </w:r>
+      <w:bookmarkEnd w:id="5"/>
+    </w:p>
+    <w:p>
+      <w:pPr>
+        <w:pStyle w:val="Heading3"/>
+      </w:pPr>
+    </w:p>
+    <w:p>
+      <w:pPr>
+        <w:jc w:val="both"/>
+      </w:pPr>
+      <w:r>
+        <w:t>For this interface, we decided to use AXI Full, because of its burst mode. We want to fetch a 64 byte cache line from one of slaves</w:t>
+      </w:r>
+      <w:r>
+        <w:t xml:space="preserve">. We have one master, global cache controller. </w:t>
+      </w:r>
+    </w:p>
+    <w:p/>
+    <w:p>
+      <w:pPr>
+        <w:pStyle w:val="Heading2"/>
+      </w:pPr>
+      <w:bookmarkStart w:id="6" w:name="_Toc179479234"/>
+      <w:r>
+        <w:t xml:space="preserve">3.3. Interface between global cache </w:t>
+      </w:r>
+      <w:r>
+        <w:t>controller</w:t>
+      </w:r>
+      <w:r>
+        <w:t xml:space="preserve"> </w:t>
+      </w:r>
+      <w:r>
+        <w:t>and main memory</w:t>
+      </w:r>
       <w:bookmarkEnd w:id="6"/>
     </w:p>
     <w:p>
@@ -2511,42 +2457,6 @@
         <w:jc w:val="both"/>
       </w:pPr>
       <w:r>
-        <w:t>For this interface, we decided to use AXI Full, because of its burst mode. We want to fetch a 64 byte cache line from one of slaves</w:t>
-      </w:r>
-      <w:r>
-        <w:t xml:space="preserve">. We have one master, global cache controller. </w:t>
-      </w:r>
-    </w:p>
-    <w:p/>
-    <w:p>
-      <w:pPr>
-        <w:pStyle w:val="Heading2"/>
-      </w:pPr>
-      <w:bookmarkStart w:id="7" w:name="_Toc179479234"/>
-      <w:r>
-        <w:t xml:space="preserve">3.3. Interface between global cache </w:t>
-      </w:r>
-      <w:r>
-        <w:t>controller</w:t>
-      </w:r>
-      <w:r>
-        <w:t xml:space="preserve"> </w:t>
-      </w:r>
-      <w:r>
-        <w:t>and main memory</w:t>
-      </w:r>
-      <w:bookmarkEnd w:id="7"/>
-    </w:p>
-    <w:p>
-      <w:pPr>
-        <w:pStyle w:val="Heading3"/>
-      </w:pPr>
-    </w:p>
-    <w:p>
-      <w:pPr>
-        <w:jc w:val="both"/>
-      </w:pPr>
-      <w:r>
         <w:t>For this interface, we decided to use AXI Full, because of its burst mode. We want to fetch a 64 byte</w:t>
       </w:r>
       <w:r>
@@ -2571,29 +2481,29 @@
       <w:pPr>
         <w:pStyle w:val="Heading1"/>
       </w:pPr>
-      <w:bookmarkStart w:id="8" w:name="_Toc179479235"/>
+      <w:bookmarkStart w:id="7" w:name="_Toc179479235"/>
       <w:r>
         <w:lastRenderedPageBreak/>
         <w:t>4. Commands</w:t>
       </w:r>
+      <w:bookmarkEnd w:id="7"/>
+    </w:p>
+    <w:p/>
+    <w:p>
+      <w:pPr>
+        <w:pStyle w:val="Heading2"/>
+      </w:pPr>
+      <w:bookmarkStart w:id="8" w:name="_Toc179479236"/>
+      <w:r>
+        <w:t xml:space="preserve">4.1. </w:t>
+      </w:r>
+      <w:r>
+        <w:rPr>
+          <w:rStyle w:val="Heading2Char"/>
+        </w:rPr>
+        <w:t>Commands for local cache memories (L1)</w:t>
+      </w:r>
       <w:bookmarkEnd w:id="8"/>
-    </w:p>
-    <w:p/>
-    <w:p>
-      <w:pPr>
-        <w:pStyle w:val="Heading2"/>
-      </w:pPr>
-      <w:bookmarkStart w:id="9" w:name="_Toc179479236"/>
-      <w:r>
-        <w:t xml:space="preserve">4.1. </w:t>
-      </w:r>
-      <w:r>
-        <w:rPr>
-          <w:rStyle w:val="Heading2Char"/>
-        </w:rPr>
-        <w:t>Commands for local cache memories (L1)</w:t>
-      </w:r>
-      <w:bookmarkEnd w:id="9"/>
     </w:p>
     <w:p/>
     <w:p>
@@ -2844,11 +2754,11 @@
       <w:pPr>
         <w:pStyle w:val="Heading2"/>
       </w:pPr>
-      <w:bookmarkStart w:id="10" w:name="_Toc179479237"/>
+      <w:bookmarkStart w:id="9" w:name="_Toc179479237"/>
       <w:r>
         <w:t>4.2. Commands for L2 caches</w:t>
       </w:r>
-      <w:bookmarkEnd w:id="10"/>
+      <w:bookmarkEnd w:id="9"/>
       <w:r>
         <w:t xml:space="preserve"> </w:t>
       </w:r>
@@ -3135,7 +3045,7 @@
       <w:pPr>
         <w:pStyle w:val="Heading2"/>
       </w:pPr>
-      <w:bookmarkStart w:id="11" w:name="_Toc179479238"/>
+      <w:bookmarkStart w:id="10" w:name="_Toc179479238"/>
       <w:r>
         <w:lastRenderedPageBreak/>
         <w:t>4.3. Commands for CPU Snooping</w:t>
@@ -3143,7 +3053,7 @@
       <w:r>
         <w:t xml:space="preserve"> (from CPU Core to global cache controller)</w:t>
       </w:r>
-      <w:bookmarkEnd w:id="11"/>
+      <w:bookmarkEnd w:id="10"/>
     </w:p>
     <w:p>
       <w:pPr>
@@ -3312,35 +3222,30 @@
       <w:pPr>
         <w:pStyle w:val="Heading1"/>
       </w:pPr>
-      <w:bookmarkStart w:id="12" w:name="_Toc179479239"/>
+      <w:bookmarkStart w:id="11" w:name="_Toc179479239"/>
       <w:r>
         <w:lastRenderedPageBreak/>
         <w:t>5. Development process of system</w:t>
       </w:r>
+      <w:bookmarkEnd w:id="11"/>
+    </w:p>
+    <w:p>
+      <w:r>
+        <w:t>In this paragraph we will briefly describe development of the whole system divided in three phases :</w:t>
+      </w:r>
+    </w:p>
+    <w:p>
+      <w:pPr>
+        <w:pStyle w:val="Heading2"/>
+      </w:pPr>
+      <w:bookmarkStart w:id="12" w:name="_Toc179479240"/>
+      <w:r>
+        <w:t>5.</w:t>
+      </w:r>
+      <w:r>
+        <w:t>1. Single cycle RISC-V CPU</w:t>
+      </w:r>
       <w:bookmarkEnd w:id="12"/>
-    </w:p>
-    <w:p>
-      <w:r>
-        <w:t xml:space="preserve">In this paragraph we will briefly describe development of the whole system divided in three </w:t>
-      </w:r>
-      <w:proofErr w:type="gramStart"/>
-      <w:r>
-        <w:t>phases :</w:t>
-      </w:r>
-      <w:proofErr w:type="gramEnd"/>
-    </w:p>
-    <w:p>
-      <w:pPr>
-        <w:pStyle w:val="Heading2"/>
-      </w:pPr>
-      <w:bookmarkStart w:id="13" w:name="_Toc179479240"/>
-      <w:r>
-        <w:t>5.</w:t>
-      </w:r>
-      <w:r>
-        <w:t>1. Single cycle RISC-V CPU</w:t>
-      </w:r>
-      <w:bookmarkEnd w:id="13"/>
     </w:p>
     <w:p>
       <w:pPr>
@@ -3527,19 +3432,11 @@
           <w:numId w:val="25"/>
         </w:numPr>
       </w:pPr>
-      <w:proofErr w:type="spellStart"/>
-      <w:r>
-        <w:rPr>
-          <w:i/>
-        </w:rPr>
-        <w:t>rd</w:t>
-      </w:r>
-      <w:proofErr w:type="spellEnd"/>
-      <w:r>
-        <w:rPr>
-          <w:i/>
-        </w:rPr>
-        <w:t xml:space="preserve"> –</w:t>
+      <w:r>
+        <w:rPr>
+          <w:i/>
+        </w:rPr>
+        <w:t>rd –</w:t>
       </w:r>
       <w:r>
         <w:t xml:space="preserve"> filed that represent address of register where result of operation will be stored</w:t>
@@ -3553,19 +3450,11 @@
           <w:numId w:val="25"/>
         </w:numPr>
       </w:pPr>
-      <w:proofErr w:type="spellStart"/>
-      <w:r>
-        <w:rPr>
-          <w:i/>
-        </w:rPr>
-        <w:t>imm</w:t>
-      </w:r>
-      <w:proofErr w:type="spellEnd"/>
-      <w:r>
-        <w:rPr>
-          <w:i/>
-        </w:rPr>
-        <w:t xml:space="preserve"> (constant value) –</w:t>
+      <w:r>
+        <w:rPr>
+          <w:i/>
+        </w:rPr>
+        <w:t>imm (constant value) –</w:t>
       </w:r>
       <w:r>
         <w:t xml:space="preserve"> instead of using value from register, value can be hardcoded in instruction</w:t>
@@ -3632,97 +3521,8 @@
           <w:i/>
           <w:u w:val="single"/>
         </w:rPr>
-        <w:t xml:space="preserve">add, sub, </w:t>
-      </w:r>
-      <w:proofErr w:type="spellStart"/>
-      <w:r>
-        <w:rPr>
-          <w:i/>
-          <w:u w:val="single"/>
-        </w:rPr>
-        <w:t>xor</w:t>
-      </w:r>
-      <w:proofErr w:type="spellEnd"/>
-      <w:r>
-        <w:rPr>
-          <w:i/>
-          <w:u w:val="single"/>
-        </w:rPr>
-        <w:t xml:space="preserve">, or, and, </w:t>
-      </w:r>
-      <w:proofErr w:type="spellStart"/>
-      <w:r>
-        <w:rPr>
-          <w:i/>
-          <w:u w:val="single"/>
-        </w:rPr>
-        <w:t>sll</w:t>
-      </w:r>
-      <w:proofErr w:type="spellEnd"/>
-      <w:r>
-        <w:rPr>
-          <w:i/>
-          <w:u w:val="single"/>
-        </w:rPr>
-        <w:t xml:space="preserve">, </w:t>
-      </w:r>
-      <w:proofErr w:type="spellStart"/>
-      <w:r>
-        <w:rPr>
-          <w:i/>
-          <w:u w:val="single"/>
-        </w:rPr>
-        <w:t>srl</w:t>
-      </w:r>
-      <w:proofErr w:type="spellEnd"/>
-      <w:r>
-        <w:rPr>
-          <w:i/>
-          <w:u w:val="single"/>
-        </w:rPr>
-        <w:t xml:space="preserve">, </w:t>
-      </w:r>
-      <w:proofErr w:type="spellStart"/>
-      <w:r>
-        <w:rPr>
-          <w:i/>
-          <w:u w:val="single"/>
-        </w:rPr>
-        <w:t>sra</w:t>
-      </w:r>
-      <w:proofErr w:type="spellEnd"/>
-      <w:r>
-        <w:rPr>
-          <w:i/>
-          <w:u w:val="single"/>
-        </w:rPr>
-        <w:t xml:space="preserve">, </w:t>
-      </w:r>
-      <w:proofErr w:type="spellStart"/>
-      <w:r>
-        <w:rPr>
-          <w:i/>
-          <w:u w:val="single"/>
-        </w:rPr>
-        <w:t>slt</w:t>
-      </w:r>
-      <w:proofErr w:type="spellEnd"/>
-      <w:r>
-        <w:rPr>
-          <w:i/>
-          <w:u w:val="single"/>
-        </w:rPr>
-        <w:t xml:space="preserve">, </w:t>
-      </w:r>
-      <w:proofErr w:type="spellStart"/>
-      <w:r>
-        <w:rPr>
-          <w:i/>
-          <w:u w:val="single"/>
-        </w:rPr>
-        <w:t>sltu</w:t>
-      </w:r>
-      <w:proofErr w:type="spellEnd"/>
+        <w:t>add, sub, xor, or, and, sll, srl, sra, slt, sltu</w:t>
+      </w:r>
       <w:r>
         <w:rPr>
           <w:i/>
@@ -3756,14 +3556,12 @@
       <w:r>
         <w:t xml:space="preserve">– One operand comes from register file and another is hardcoded into instruction filed </w:t>
       </w:r>
-      <w:proofErr w:type="spellStart"/>
       <w:r>
         <w:rPr>
           <w:i/>
         </w:rPr>
         <w:t>imm</w:t>
       </w:r>
-      <w:proofErr w:type="spellEnd"/>
       <w:r>
         <w:rPr>
           <w:i/>
@@ -3794,143 +3592,13 @@
       <w:r>
         <w:t xml:space="preserve">I Instructions implemented: </w:t>
       </w:r>
-      <w:proofErr w:type="spellStart"/>
       <w:r>
         <w:rPr>
           <w:i/>
           <w:u w:val="single"/>
         </w:rPr>
-        <w:t>addi</w:t>
-      </w:r>
-      <w:proofErr w:type="spellEnd"/>
-      <w:r>
-        <w:rPr>
-          <w:i/>
-          <w:u w:val="single"/>
-        </w:rPr>
-        <w:t xml:space="preserve">, </w:t>
-      </w:r>
-      <w:proofErr w:type="spellStart"/>
-      <w:r>
-        <w:rPr>
-          <w:i/>
-          <w:u w:val="single"/>
-        </w:rPr>
-        <w:t>xori</w:t>
-      </w:r>
-      <w:proofErr w:type="spellEnd"/>
-      <w:r>
-        <w:rPr>
-          <w:i/>
-          <w:u w:val="single"/>
-        </w:rPr>
-        <w:t xml:space="preserve">, </w:t>
-      </w:r>
-      <w:proofErr w:type="spellStart"/>
-      <w:r>
-        <w:rPr>
-          <w:i/>
-          <w:u w:val="single"/>
-        </w:rPr>
-        <w:t>ori</w:t>
-      </w:r>
-      <w:proofErr w:type="spellEnd"/>
-      <w:r>
-        <w:rPr>
-          <w:i/>
-          <w:u w:val="single"/>
-        </w:rPr>
-        <w:t xml:space="preserve">, </w:t>
-      </w:r>
-      <w:proofErr w:type="spellStart"/>
-      <w:r>
-        <w:rPr>
-          <w:i/>
-          <w:u w:val="single"/>
-        </w:rPr>
-        <w:t>andi</w:t>
-      </w:r>
-      <w:proofErr w:type="spellEnd"/>
-      <w:r>
-        <w:rPr>
-          <w:i/>
-          <w:u w:val="single"/>
-        </w:rPr>
-        <w:t xml:space="preserve">, </w:t>
-      </w:r>
-      <w:proofErr w:type="spellStart"/>
-      <w:r>
-        <w:rPr>
-          <w:i/>
-          <w:u w:val="single"/>
-        </w:rPr>
-        <w:t>slli</w:t>
-      </w:r>
-      <w:proofErr w:type="spellEnd"/>
-      <w:r>
-        <w:rPr>
-          <w:i/>
-          <w:u w:val="single"/>
-        </w:rPr>
-        <w:t xml:space="preserve">, </w:t>
-      </w:r>
-      <w:proofErr w:type="spellStart"/>
-      <w:r>
-        <w:rPr>
-          <w:i/>
-          <w:u w:val="single"/>
-        </w:rPr>
-        <w:t>srli</w:t>
-      </w:r>
-      <w:proofErr w:type="spellEnd"/>
-      <w:r>
-        <w:rPr>
-          <w:i/>
-          <w:u w:val="single"/>
-        </w:rPr>
-        <w:t xml:space="preserve">, </w:t>
-      </w:r>
-      <w:proofErr w:type="spellStart"/>
-      <w:r>
-        <w:rPr>
-          <w:i/>
-          <w:u w:val="single"/>
-        </w:rPr>
-        <w:t>srai</w:t>
-      </w:r>
-      <w:proofErr w:type="spellEnd"/>
-      <w:r>
-        <w:rPr>
-          <w:i/>
-          <w:u w:val="single"/>
-        </w:rPr>
-        <w:t xml:space="preserve">, </w:t>
-      </w:r>
-      <w:proofErr w:type="spellStart"/>
-      <w:r>
-        <w:rPr>
-          <w:i/>
-          <w:u w:val="single"/>
-        </w:rPr>
-        <w:t>slti</w:t>
-      </w:r>
-      <w:proofErr w:type="spellEnd"/>
-      <w:r>
-        <w:rPr>
-          <w:i/>
-          <w:u w:val="single"/>
-        </w:rPr>
-        <w:t xml:space="preserve">, </w:t>
-      </w:r>
-      <w:proofErr w:type="spellStart"/>
-      <w:r>
-        <w:rPr>
-          <w:i/>
-          <w:u w:val="single"/>
-        </w:rPr>
-        <w:t>sltui</w:t>
-      </w:r>
-      <w:proofErr w:type="spellEnd"/>
+        <w:t>addi, xori, ori, andi, slli, srli, srai, slti, sltui</w:t>
+      </w:r>
       <w:r>
         <w:rPr>
           <w:i/>
@@ -4003,14 +3671,12 @@
       <w:r>
         <w:t xml:space="preserve">and </w:t>
       </w:r>
-      <w:proofErr w:type="spellStart"/>
       <w:r>
         <w:rPr>
           <w:i/>
         </w:rPr>
         <w:t>imm</w:t>
       </w:r>
-      <w:proofErr w:type="spellEnd"/>
       <w:r>
         <w:rPr>
           <w:i/>
@@ -4025,53 +3691,12 @@
       <w:r>
         <w:t xml:space="preserve">S Instructions implemented: </w:t>
       </w:r>
-      <w:proofErr w:type="spellStart"/>
       <w:r>
         <w:rPr>
           <w:i/>
           <w:u w:val="single"/>
         </w:rPr>
-        <w:t>sb</w:t>
-      </w:r>
-      <w:proofErr w:type="spellEnd"/>
-      <w:r>
-        <w:rPr>
-          <w:i/>
-          <w:u w:val="single"/>
-        </w:rPr>
-        <w:t xml:space="preserve"> (store byte), </w:t>
-      </w:r>
-      <w:proofErr w:type="spellStart"/>
-      <w:r>
-        <w:rPr>
-          <w:i/>
-          <w:u w:val="single"/>
-        </w:rPr>
-        <w:t>sh</w:t>
-      </w:r>
-      <w:proofErr w:type="spellEnd"/>
-      <w:r>
-        <w:rPr>
-          <w:i/>
-          <w:u w:val="single"/>
-        </w:rPr>
-        <w:t xml:space="preserve"> (store half word), </w:t>
-      </w:r>
-      <w:proofErr w:type="spellStart"/>
-      <w:r>
-        <w:rPr>
-          <w:i/>
-          <w:u w:val="single"/>
-        </w:rPr>
-        <w:t>sw</w:t>
-      </w:r>
-      <w:proofErr w:type="spellEnd"/>
-      <w:r>
-        <w:rPr>
-          <w:i/>
-          <w:u w:val="single"/>
-        </w:rPr>
-        <w:t xml:space="preserve"> (store word)</w:t>
+        <w:t>sb (store byte), sh (store half word), sw (store word)</w:t>
       </w:r>
       <w:r>
         <w:rPr>
@@ -4110,27 +3735,17 @@
         <w:rPr>
           <w:i/>
         </w:rPr>
-        <w:t xml:space="preserve">rs1 + </w:t>
-      </w:r>
-      <w:proofErr w:type="spellStart"/>
-      <w:r>
-        <w:rPr>
-          <w:i/>
-        </w:rPr>
-        <w:t>imm</w:t>
-      </w:r>
-      <w:proofErr w:type="spellEnd"/>
+        <w:t>rs1 + imm</w:t>
+      </w:r>
       <w:r>
         <w:t xml:space="preserve"> is stored in </w:t>
       </w:r>
-      <w:proofErr w:type="spellStart"/>
       <w:r>
         <w:rPr>
           <w:i/>
         </w:rPr>
         <w:t>rd</w:t>
       </w:r>
-      <w:proofErr w:type="spellEnd"/>
       <w:r>
         <w:t xml:space="preserve"> in register file.</w:t>
       </w:r>
@@ -4145,55 +3760,12 @@
       <w:r>
         <w:t xml:space="preserve"> Instructions implemented: </w:t>
       </w:r>
-      <w:proofErr w:type="spellStart"/>
       <w:r>
         <w:rPr>
           <w:i/>
           <w:u w:val="single"/>
         </w:rPr>
-        <w:t>lb</w:t>
-      </w:r>
-      <w:proofErr w:type="spellEnd"/>
-      <w:r>
-        <w:rPr>
-          <w:i/>
-          <w:u w:val="single"/>
-        </w:rPr>
-        <w:t xml:space="preserve"> (load byte), </w:t>
-      </w:r>
-      <w:proofErr w:type="spellStart"/>
-      <w:proofErr w:type="gramStart"/>
-      <w:r>
-        <w:rPr>
-          <w:i/>
-          <w:u w:val="single"/>
-        </w:rPr>
-        <w:t>lh</w:t>
-      </w:r>
-      <w:proofErr w:type="spellEnd"/>
-      <w:proofErr w:type="gramEnd"/>
-      <w:r>
-        <w:rPr>
-          <w:i/>
-          <w:u w:val="single"/>
-        </w:rPr>
-        <w:t xml:space="preserve"> (load half word), </w:t>
-      </w:r>
-      <w:proofErr w:type="spellStart"/>
-      <w:r>
-        <w:rPr>
-          <w:i/>
-          <w:u w:val="single"/>
-        </w:rPr>
-        <w:t>lw</w:t>
-      </w:r>
-      <w:proofErr w:type="spellEnd"/>
-      <w:r>
-        <w:rPr>
-          <w:i/>
-          <w:u w:val="single"/>
-        </w:rPr>
-        <w:t xml:space="preserve"> (load word)</w:t>
+        <w:t>lb (load byte), lh (load half word), lw (load word)</w:t>
       </w:r>
       <w:r>
         <w:rPr>
@@ -4279,97 +3851,13 @@
       <w:r>
         <w:t xml:space="preserve">B Instructions implemented: </w:t>
       </w:r>
-      <w:proofErr w:type="spellStart"/>
       <w:r>
         <w:rPr>
           <w:i/>
           <w:u w:val="single"/>
         </w:rPr>
-        <w:t>beq</w:t>
-      </w:r>
-      <w:proofErr w:type="spellEnd"/>
-      <w:r>
-        <w:rPr>
-          <w:i/>
-          <w:u w:val="single"/>
-        </w:rPr>
-        <w:t xml:space="preserve">, </w:t>
-      </w:r>
-      <w:proofErr w:type="spellStart"/>
-      <w:r>
-        <w:rPr>
-          <w:i/>
-          <w:u w:val="single"/>
-        </w:rPr>
-        <w:t>bne</w:t>
-      </w:r>
-      <w:proofErr w:type="spellEnd"/>
-      <w:r>
-        <w:rPr>
-          <w:i/>
-          <w:u w:val="single"/>
-        </w:rPr>
-        <w:t xml:space="preserve">, </w:t>
-      </w:r>
-      <w:proofErr w:type="spellStart"/>
-      <w:proofErr w:type="gramStart"/>
-      <w:r>
-        <w:rPr>
-          <w:i/>
-          <w:u w:val="single"/>
-        </w:rPr>
-        <w:t>blt</w:t>
-      </w:r>
-      <w:proofErr w:type="spellEnd"/>
-      <w:proofErr w:type="gramEnd"/>
-      <w:r>
-        <w:rPr>
-          <w:i/>
-          <w:u w:val="single"/>
-        </w:rPr>
-        <w:t xml:space="preserve">, </w:t>
-      </w:r>
-      <w:proofErr w:type="spellStart"/>
-      <w:r>
-        <w:rPr>
-          <w:i/>
-          <w:u w:val="single"/>
-        </w:rPr>
-        <w:t>bge</w:t>
-      </w:r>
-      <w:proofErr w:type="spellEnd"/>
-      <w:r>
-        <w:rPr>
-          <w:i/>
-          <w:u w:val="single"/>
-        </w:rPr>
-        <w:t xml:space="preserve">, </w:t>
-      </w:r>
-      <w:proofErr w:type="spellStart"/>
-      <w:r>
-        <w:rPr>
-          <w:i/>
-          <w:u w:val="single"/>
-        </w:rPr>
-        <w:t>bltu</w:t>
-      </w:r>
-      <w:proofErr w:type="spellEnd"/>
-      <w:r>
-        <w:rPr>
-          <w:i/>
-          <w:u w:val="single"/>
-        </w:rPr>
-        <w:t xml:space="preserve">, </w:t>
-      </w:r>
-      <w:proofErr w:type="spellStart"/>
-      <w:r>
-        <w:rPr>
-          <w:i/>
-          <w:u w:val="single"/>
-        </w:rPr>
-        <w:t>bgeu</w:t>
-      </w:r>
-      <w:proofErr w:type="spellEnd"/>
+        <w:t>beq, bne, blt, bge, bltu, bgeu</w:t>
+      </w:r>
       <w:r>
         <w:rPr>
           <w:i/>
@@ -4400,25 +3888,21 @@
       <w:r>
         <w:t xml:space="preserve">The final operation result is related to the 20-bit </w:t>
       </w:r>
-      <w:proofErr w:type="spellStart"/>
       <w:r>
         <w:rPr>
           <w:i/>
         </w:rPr>
         <w:t>imm</w:t>
       </w:r>
-      <w:proofErr w:type="spellEnd"/>
       <w:r>
         <w:t xml:space="preserve">, and the result is written back to the </w:t>
       </w:r>
-      <w:proofErr w:type="spellStart"/>
       <w:r>
         <w:rPr>
           <w:i/>
         </w:rPr>
         <w:t>rd</w:t>
       </w:r>
-      <w:proofErr w:type="spellEnd"/>
       <w:r>
         <w:t xml:space="preserve"> register.</w:t>
       </w:r>
@@ -4428,7 +3912,6 @@
       <w:r>
         <w:t xml:space="preserve">U Instruction implemented: </w:t>
       </w:r>
-      <w:proofErr w:type="spellStart"/>
       <w:r>
         <w:rPr>
           <w:i/>
@@ -4436,7 +3919,6 @@
         </w:rPr>
         <w:t>lui</w:t>
       </w:r>
-      <w:proofErr w:type="spellEnd"/>
       <w:r>
         <w:t>.</w:t>
       </w:r>
@@ -4467,28 +3949,24 @@
       <w:r>
         <w:t xml:space="preserve">ype, it only have </w:t>
       </w:r>
-      <w:proofErr w:type="spellStart"/>
       <w:r>
         <w:rPr>
           <w:i/>
         </w:rPr>
         <w:t>rd</w:t>
       </w:r>
-      <w:proofErr w:type="spellEnd"/>
       <w:r>
         <w:t xml:space="preserve"> </w:t>
       </w:r>
       <w:r>
         <w:t xml:space="preserve">and </w:t>
       </w:r>
-      <w:proofErr w:type="spellStart"/>
       <w:r>
         <w:rPr>
           <w:i/>
         </w:rPr>
         <w:t>imm</w:t>
       </w:r>
-      <w:proofErr w:type="spellEnd"/>
       <w:r>
         <w:t xml:space="preserve"> and opcode. </w:t>
       </w:r>
@@ -4496,7 +3974,6 @@
         <w:br/>
         <w:t xml:space="preserve">J Instruction implemented: </w:t>
       </w:r>
-      <w:proofErr w:type="spellStart"/>
       <w:r>
         <w:rPr>
           <w:i/>
@@ -4504,7 +3981,6 @@
         </w:rPr>
         <w:t>jal</w:t>
       </w:r>
-      <w:proofErr w:type="spellEnd"/>
       <w:r>
         <w:t>.</w:t>
       </w:r>
@@ -4516,29 +3992,13 @@
     </w:p>
     <w:p>
       <w:r>
-        <w:t xml:space="preserve">All these instructions where firstly verified in </w:t>
-      </w:r>
-      <w:proofErr w:type="spellStart"/>
-      <w:r>
-        <w:t>Vivado</w:t>
-      </w:r>
-      <w:proofErr w:type="spellEnd"/>
-      <w:r>
-        <w:t xml:space="preserve"> Suit, initial</w:t>
+        <w:t>All these instructions where firstly verified in Vivado Suit, initial</w:t>
       </w:r>
       <w:r>
         <w:t>l</w:t>
       </w:r>
       <w:r>
-        <w:t xml:space="preserve">y we wrote some simple RISC-V assembly code, translated it in machine code using </w:t>
-      </w:r>
-      <w:proofErr w:type="spellStart"/>
-      <w:r>
-        <w:t>Ripes</w:t>
-      </w:r>
-      <w:proofErr w:type="spellEnd"/>
-      <w:r>
-        <w:t xml:space="preserve"> Simulator.</w:t>
+        <w:t>y we wrote some simple RISC-V assembly code, translated it in machine code using Ripes Simulator.</w:t>
       </w:r>
       <w:r>
         <w:br/>
@@ -4547,267 +4007,195 @@
         <w:t xml:space="preserve">Then we loaded this code as </w:t>
       </w:r>
       <w:r>
-        <w:t xml:space="preserve">stimuli for </w:t>
-      </w:r>
-      <w:proofErr w:type="spellStart"/>
-      <w:r>
-        <w:t>testbench</w:t>
-      </w:r>
-      <w:proofErr w:type="spellEnd"/>
-      <w:r>
+        <w:t xml:space="preserve">stimuli for testbench </w:t>
+      </w:r>
+      <w:r>
+        <w:t xml:space="preserve">to check </w:t>
+      </w:r>
+      <w:r>
+        <w:t>if values in Vivado match with values from Ripes.</w:t>
+      </w:r>
+    </w:p>
+    <w:p>
+      <w:r>
+        <w:t xml:space="preserve">Stimuli is stored folder </w:t>
+      </w:r>
+      <w:r>
+        <w:rPr>
+          <w:i/>
+        </w:rPr>
+        <w:t>instruction_tests</w:t>
+      </w:r>
+      <w:r>
+        <w:t xml:space="preserve">, and Vivado testbench is stored in folder </w:t>
+      </w:r>
+      <w:r>
+        <w:rPr>
+          <w:i/>
+        </w:rPr>
+        <w:t>tb</w:t>
+      </w:r>
+      <w:r>
+        <w:rPr>
+          <w:i/>
+        </w:rPr>
+        <w:t>.</w:t>
+      </w:r>
+    </w:p>
+    <w:p>
+      <w:pPr>
+        <w:rPr>
+          <w:i/>
+        </w:rPr>
+      </w:pPr>
+      <w:r>
+        <w:t xml:space="preserve">Once we completed this, we started formally verifying developed CPU with JasperGold tool. As an introduction to tool, we verified module Controller, Branch Condition and Immediate Generator with unit level reference model, all necessary files for those three modules are stored in folder </w:t>
+      </w:r>
+      <w:r>
+        <w:rPr>
+          <w:i/>
+        </w:rPr>
+        <w:t>verif</w:t>
+      </w:r>
+      <w:r>
+        <w:t xml:space="preserve"> separated in three subfolders </w:t>
+      </w:r>
+      <w:r>
+        <w:rPr>
+          <w:i/>
+        </w:rPr>
+        <w:t>branch_checking</w:t>
+      </w:r>
+      <w:r>
+        <w:t xml:space="preserve">, </w:t>
+      </w:r>
+      <w:r>
+        <w:rPr>
+          <w:i/>
+        </w:rPr>
+        <w:t>controller_checking</w:t>
+      </w:r>
+      <w:r>
+        <w:t xml:space="preserve"> and </w:t>
+      </w:r>
+      <w:r>
+        <w:rPr>
+          <w:i/>
+        </w:rPr>
+        <w:t>immediate_checking</w:t>
+      </w:r>
+      <w:r>
+        <w:rPr>
+          <w:i/>
+        </w:rPr>
+        <w:t>.</w:t>
+      </w:r>
+    </w:p>
+    <w:p>
+      <w:r>
+        <w:t xml:space="preserve">When all asserts passed and bugs were fixed, in folder </w:t>
+      </w:r>
+      <w:r>
+        <w:rPr>
+          <w:i/>
+        </w:rPr>
+        <w:t>verif</w:t>
+      </w:r>
+      <w:r>
+        <w:t xml:space="preserve"> in subfolder </w:t>
+      </w:r>
+      <w:r>
+        <w:rPr>
+          <w:i/>
+        </w:rPr>
+        <w:t>reference_model</w:t>
+      </w:r>
+      <w:r>
+        <w:t xml:space="preserve"> we started developing reference model of whole CPU as a system level abstraction.</w:t>
+      </w:r>
+    </w:p>
+    <w:p>
+      <w:r>
+        <w:t xml:space="preserve">To increase readability, we divided some code in separate files. </w:t>
+      </w:r>
+      <w:r>
+        <w:br/>
+      </w:r>
+      <w:r>
+        <w:t>File</w:t>
+      </w:r>
+      <w:r>
+        <w:rPr>
+          <w:i/>
+        </w:rPr>
         <w:t xml:space="preserve"> </w:t>
       </w:r>
       <w:r>
-        <w:t xml:space="preserve">to check </w:t>
-      </w:r>
-      <w:r>
-        <w:t xml:space="preserve">if values in </w:t>
-      </w:r>
-      <w:proofErr w:type="spellStart"/>
-      <w:r>
-        <w:t>Vivado</w:t>
-      </w:r>
-      <w:proofErr w:type="spellEnd"/>
-      <w:r>
-        <w:t xml:space="preserve"> match with values from </w:t>
-      </w:r>
-      <w:proofErr w:type="spellStart"/>
-      <w:r>
-        <w:t>Ripes</w:t>
-      </w:r>
-      <w:proofErr w:type="spellEnd"/>
+        <w:rPr>
+          <w:i/>
+        </w:rPr>
+        <w:t>defin</w:t>
+      </w:r>
+      <w:r>
+        <w:rPr>
+          <w:i/>
+        </w:rPr>
+        <w:t xml:space="preserve">es.sv </w:t>
+      </w:r>
+      <w:r>
+        <w:t xml:space="preserve">stores values of opcodes represented in binary, </w:t>
+      </w:r>
+      <w:r>
+        <w:rPr>
+          <w:i/>
+        </w:rPr>
+        <w:t>struct.sv</w:t>
+      </w:r>
+      <w:r>
+        <w:t xml:space="preserve"> is used to define structures whose variables were used to make easier debug process and better vision in waveform.</w:t>
+      </w:r>
+    </w:p>
+    <w:p>
+      <w:r>
+        <w:t>In f</w:t>
+      </w:r>
+      <w:r>
+        <w:t xml:space="preserve">ile </w:t>
+      </w:r>
+      <w:r>
+        <w:rPr>
+          <w:i/>
+        </w:rPr>
+        <w:t>ref_model.</w:t>
+      </w:r>
+      <w:r>
+        <w:rPr>
+          <w:i/>
+        </w:rPr>
+        <w:t xml:space="preserve">sv </w:t>
+      </w:r>
+      <w:r>
+        <w:t xml:space="preserve">firstly we needed to constraint input of stimuli, for this we used verification directive </w:t>
+      </w:r>
+      <w:r>
+        <w:rPr>
+          <w:i/>
+        </w:rPr>
+        <w:t>assume</w:t>
+      </w:r>
       <w:r>
         <w:t>.</w:t>
       </w:r>
     </w:p>
     <w:p>
       <w:r>
-        <w:t xml:space="preserve">Stimuli is stored folder </w:t>
-      </w:r>
-      <w:proofErr w:type="spellStart"/>
-      <w:r>
-        <w:rPr>
-          <w:i/>
-        </w:rPr>
-        <w:t>instruction_tests</w:t>
-      </w:r>
-      <w:proofErr w:type="spellEnd"/>
-      <w:r>
-        <w:t xml:space="preserve">, and </w:t>
-      </w:r>
-      <w:proofErr w:type="spellStart"/>
-      <w:r>
-        <w:t>Vivado</w:t>
-      </w:r>
-      <w:proofErr w:type="spellEnd"/>
-      <w:r>
-        <w:t xml:space="preserve"> </w:t>
-      </w:r>
-      <w:proofErr w:type="spellStart"/>
-      <w:r>
-        <w:t>testbench</w:t>
-      </w:r>
-      <w:proofErr w:type="spellEnd"/>
-      <w:r>
-        <w:t xml:space="preserve"> is stored in folder </w:t>
-      </w:r>
-      <w:proofErr w:type="spellStart"/>
-      <w:r>
-        <w:rPr>
-          <w:i/>
-        </w:rPr>
-        <w:t>tb</w:t>
-      </w:r>
-      <w:proofErr w:type="spellEnd"/>
-      <w:r>
-        <w:rPr>
-          <w:i/>
-        </w:rPr>
-        <w:t>.</w:t>
-      </w:r>
-    </w:p>
-    <w:p>
-      <w:pPr>
-        <w:rPr>
-          <w:i/>
-        </w:rPr>
-      </w:pPr>
-      <w:r>
-        <w:t xml:space="preserve">Once we completed this, we started formally verifying developed CPU with </w:t>
-      </w:r>
-      <w:proofErr w:type="spellStart"/>
-      <w:r>
-        <w:t>JasperGold</w:t>
-      </w:r>
-      <w:proofErr w:type="spellEnd"/>
-      <w:r>
-        <w:t xml:space="preserve"> tool. As an introduction to tool, we verified module Controller, Branch Condition and Immediate Generator with unit level reference model, all necessary files for those three modules are stored in folder </w:t>
-      </w:r>
-      <w:proofErr w:type="spellStart"/>
-      <w:r>
-        <w:rPr>
-          <w:i/>
-        </w:rPr>
-        <w:t>verif</w:t>
-      </w:r>
-      <w:proofErr w:type="spellEnd"/>
-      <w:r>
-        <w:t xml:space="preserve"> separated in three subfolders </w:t>
-      </w:r>
-      <w:proofErr w:type="spellStart"/>
-      <w:r>
-        <w:rPr>
-          <w:i/>
-        </w:rPr>
-        <w:t>branch_checking</w:t>
-      </w:r>
-      <w:proofErr w:type="spellEnd"/>
-      <w:r>
-        <w:t xml:space="preserve">, </w:t>
-      </w:r>
-      <w:proofErr w:type="spellStart"/>
-      <w:r>
-        <w:rPr>
-          <w:i/>
-        </w:rPr>
-        <w:t>controller_checking</w:t>
-      </w:r>
-      <w:proofErr w:type="spellEnd"/>
-      <w:r>
-        <w:t xml:space="preserve"> and </w:t>
-      </w:r>
-      <w:proofErr w:type="spellStart"/>
-      <w:r>
-        <w:rPr>
-          <w:i/>
-        </w:rPr>
-        <w:t>immediate_checking</w:t>
-      </w:r>
-      <w:proofErr w:type="spellEnd"/>
-      <w:r>
-        <w:rPr>
-          <w:i/>
-        </w:rPr>
-        <w:t>.</w:t>
-      </w:r>
-    </w:p>
-    <w:p>
-      <w:r>
-        <w:t xml:space="preserve">When all asserts passed and bugs were fixed, in folder </w:t>
-      </w:r>
-      <w:proofErr w:type="spellStart"/>
-      <w:r>
-        <w:rPr>
-          <w:i/>
-        </w:rPr>
-        <w:t>verif</w:t>
-      </w:r>
-      <w:proofErr w:type="spellEnd"/>
-      <w:r>
-        <w:t xml:space="preserve"> in subfolder </w:t>
-      </w:r>
-      <w:proofErr w:type="spellStart"/>
-      <w:r>
-        <w:rPr>
-          <w:i/>
-        </w:rPr>
-        <w:t>reference_model</w:t>
-      </w:r>
-      <w:proofErr w:type="spellEnd"/>
-      <w:r>
-        <w:t xml:space="preserve"> we started developing reference model of whole CPU as a system level abstraction.</w:t>
-      </w:r>
-    </w:p>
-    <w:p>
-      <w:r>
-        <w:t xml:space="preserve">To increase readability, we divided some code in separate files. </w:t>
-      </w:r>
-      <w:r>
-        <w:br/>
-      </w:r>
-      <w:r>
-        <w:t>File</w:t>
-      </w:r>
-      <w:r>
-        <w:rPr>
-          <w:i/>
-        </w:rPr>
-        <w:t xml:space="preserve"> </w:t>
-      </w:r>
-      <w:r>
-        <w:rPr>
-          <w:i/>
-        </w:rPr>
-        <w:t>defin</w:t>
-      </w:r>
-      <w:r>
-        <w:rPr>
-          <w:i/>
-        </w:rPr>
-        <w:t xml:space="preserve">es.sv </w:t>
-      </w:r>
-      <w:r>
-        <w:t xml:space="preserve">stores values of opcodes represented in binary, </w:t>
-      </w:r>
-      <w:r>
-        <w:rPr>
-          <w:i/>
-        </w:rPr>
-        <w:t>struct.sv</w:t>
-      </w:r>
-      <w:r>
-        <w:t xml:space="preserve"> is used to define structures whose variables were used to make easier debug process and better vision in waveform.</w:t>
-      </w:r>
-    </w:p>
-    <w:p>
-      <w:r>
-        <w:t>In f</w:t>
-      </w:r>
-      <w:r>
-        <w:t xml:space="preserve">ile </w:t>
-      </w:r>
-      <w:r>
-        <w:rPr>
-          <w:i/>
-        </w:rPr>
-        <w:t>ref_model.</w:t>
-      </w:r>
-      <w:r>
-        <w:rPr>
-          <w:i/>
-        </w:rPr>
-        <w:t xml:space="preserve">sv </w:t>
-      </w:r>
-      <w:r>
-        <w:t xml:space="preserve">firstly we needed to constraint input of stimuli, for this we used verification directive </w:t>
-      </w:r>
-      <w:r>
-        <w:rPr>
-          <w:i/>
-        </w:rPr>
-        <w:t>assume</w:t>
-      </w:r>
-      <w:r>
-        <w:t>.</w:t>
-      </w:r>
-    </w:p>
-    <w:p>
-      <w:r>
         <w:t>Because our system uses both clock edges we had to create properties</w:t>
       </w:r>
       <w:r>
         <w:t xml:space="preserve"> for assumes</w:t>
       </w:r>
       <w:r>
-        <w:t xml:space="preserve"> </w:t>
-      </w:r>
-      <w:proofErr w:type="spellStart"/>
-      <w:r>
-        <w:t>for</w:t>
-      </w:r>
-      <w:proofErr w:type="spellEnd"/>
-      <w:r>
-        <w:t xml:space="preserve"> both positive and negative edge of clock.</w:t>
+        <w:t xml:space="preserve"> for both positive and negative edge of clock.</w:t>
       </w:r>
     </w:p>
     <w:p>
@@ -4825,8 +4213,6 @@
       <w:r>
         <w:t xml:space="preserve">1. </w:t>
       </w:r>
-      <w:proofErr w:type="spellStart"/>
-      <w:proofErr w:type="gramStart"/>
       <w:r>
         <w:rPr>
           <w:i/>
@@ -4834,8 +4220,6 @@
         </w:rPr>
         <w:t>assume_opcodes</w:t>
       </w:r>
-      <w:proofErr w:type="spellEnd"/>
-      <w:proofErr w:type="gramEnd"/>
       <w:r>
         <w:t>:</w:t>
       </w:r>
@@ -4902,14 +4286,12 @@
       <w:r>
         <w:t xml:space="preserve">his assume restrict that </w:t>
       </w:r>
-      <w:proofErr w:type="spellStart"/>
       <w:r>
         <w:rPr>
           <w:i/>
         </w:rPr>
         <w:t>rd</w:t>
       </w:r>
-      <w:proofErr w:type="spellEnd"/>
       <w:r>
         <w:t xml:space="preserve"> cannot be ZERO because register x0 is hardcoded to zero, and sum of values from </w:t>
       </w:r>
@@ -4922,14 +4304,12 @@
       <w:r>
         <w:t xml:space="preserve"> and </w:t>
       </w:r>
-      <w:proofErr w:type="spellStart"/>
       <w:r>
         <w:rPr>
           <w:i/>
         </w:rPr>
         <w:t>imm</w:t>
       </w:r>
-      <w:proofErr w:type="spellEnd"/>
       <w:r>
         <w:rPr>
           <w:i/>
@@ -4943,7 +4323,6 @@
         <w:br/>
         <w:t xml:space="preserve">3. </w:t>
       </w:r>
-      <w:proofErr w:type="gramStart"/>
       <w:r>
         <w:rPr>
           <w:i/>
@@ -4951,7 +4330,6 @@
         </w:rPr>
         <w:t>assume_store_less_than_1024</w:t>
       </w:r>
-      <w:proofErr w:type="gramEnd"/>
       <w:r>
         <w:t xml:space="preserve">: If instruction opcode is STORE this assume restrict that sum of values from </w:t>
       </w:r>
@@ -4964,14 +4342,12 @@
       <w:r>
         <w:t xml:space="preserve"> and </w:t>
       </w:r>
-      <w:proofErr w:type="spellStart"/>
       <w:r>
         <w:rPr>
           <w:i/>
         </w:rPr>
         <w:t>imm</w:t>
       </w:r>
-      <w:proofErr w:type="spellEnd"/>
       <w:r>
         <w:t xml:space="preserve"> should be smaller than 1024 since that is our data memory size.</w:t>
       </w:r>
@@ -4979,7 +4355,6 @@
         <w:br/>
         <w:t xml:space="preserve">4. </w:t>
       </w:r>
-      <w:proofErr w:type="gramStart"/>
       <w:r>
         <w:rPr>
           <w:i/>
@@ -4987,7 +4362,6 @@
         </w:rPr>
         <w:t>assume_cant_write_to_x0</w:t>
       </w:r>
-      <w:proofErr w:type="gramEnd"/>
       <w:r>
         <w:t>: This assume does not allow to write result of R, I and U instruction in x0 because register x0 is hardcoded to zero.</w:t>
       </w:r>
@@ -4995,8 +4369,6 @@
         <w:br/>
         <w:t xml:space="preserve">5. </w:t>
       </w:r>
-      <w:proofErr w:type="spellStart"/>
-      <w:proofErr w:type="gramStart"/>
       <w:r>
         <w:rPr>
           <w:i/>
@@ -5004,19 +4376,15 @@
         </w:rPr>
         <w:t>assume_fvar_limit</w:t>
       </w:r>
-      <w:proofErr w:type="spellEnd"/>
-      <w:proofErr w:type="gramEnd"/>
       <w:r>
         <w:rPr>
           <w:i/>
         </w:rPr>
         <w:t xml:space="preserve">, </w:t>
       </w:r>
-      <w:proofErr w:type="spellStart"/>
       <w:r>
         <w:t>assume_fvar_stable</w:t>
       </w:r>
-      <w:proofErr w:type="spellEnd"/>
       <w:r>
         <w:t>: This assumes restrict value of free variable to be smaller than 1024 and keeps value of it through whole verification process</w:t>
       </w:r>
@@ -5024,23 +4392,7 @@
     <w:p/>
     <w:p>
       <w:r>
-        <w:t xml:space="preserve">- In order to verify system we used </w:t>
-      </w:r>
-      <w:proofErr w:type="spellStart"/>
-      <w:r>
-        <w:t>auxillary</w:t>
-      </w:r>
-      <w:proofErr w:type="spellEnd"/>
-      <w:r>
-        <w:t xml:space="preserve"> code. Purpose of that was to make whole process of verification easier. Each </w:t>
-      </w:r>
-      <w:proofErr w:type="spellStart"/>
-      <w:r>
-        <w:t>auxillary</w:t>
-      </w:r>
-      <w:proofErr w:type="spellEnd"/>
-      <w:r>
-        <w:t xml:space="preserve"> code maps </w:t>
+        <w:t xml:space="preserve">- In order to verify system we used auxillary code. Purpose of that was to make whole process of verification easier. Each auxillary code maps </w:t>
       </w:r>
       <w:r>
         <w:t>to</w:t>
@@ -5060,28 +4412,14 @@
     </w:p>
     <w:p>
       <w:r>
-        <w:t xml:space="preserve">At the end whole purpose of reference model is to compare if there </w:t>
-      </w:r>
-      <w:r>
-        <w:t xml:space="preserve">is </w:t>
-      </w:r>
-      <w:r>
-        <w:t>any mismatch between expected values (</w:t>
-      </w:r>
-      <w:r>
-        <w:rPr>
-          <w:i/>
-        </w:rPr>
-        <w:t xml:space="preserve">calculated aux code of </w:t>
-      </w:r>
-      <w:proofErr w:type="spellStart"/>
-      <w:r>
-        <w:rPr>
-          <w:i/>
-        </w:rPr>
-        <w:t>ref_model</w:t>
-      </w:r>
-      <w:proofErr w:type="spellEnd"/>
+        <w:t>At the end whole purpose of reference model is to compare if there is any mismatch between expected values (</w:t>
+      </w:r>
+      <w:r>
+        <w:rPr>
+          <w:i/>
+        </w:rPr>
+        <w:t>calculated aux code of ref_model</w:t>
+      </w:r>
       <w:r>
         <w:t>) and real values that appear in CPU.</w:t>
       </w:r>
@@ -5090,15 +4428,7 @@
     <w:p>
       <w:r>
         <w:lastRenderedPageBreak/>
-        <w:t xml:space="preserve">Almost all </w:t>
-      </w:r>
-      <w:proofErr w:type="spellStart"/>
-      <w:r>
-        <w:t>auxillary</w:t>
-      </w:r>
-      <w:proofErr w:type="spellEnd"/>
-      <w:r>
-        <w:t xml:space="preserve"> code used in this reference model is using both combinational and sequential logic and is adapted for both positive and negative edges (</w:t>
+        <w:t>Almost all auxillary code used in this reference model is using both combinational and sequential logic and is adapted for both positive and negative edges (</w:t>
       </w:r>
       <w:r>
         <w:rPr>
@@ -5115,318 +4445,604 @@
       <w:pPr>
         <w:pStyle w:val="Heading2"/>
       </w:pPr>
-      <w:bookmarkStart w:id="14" w:name="_Toc179479241"/>
+      <w:bookmarkStart w:id="13" w:name="_Toc179479241"/>
       <w:r>
         <w:t xml:space="preserve">5.2 </w:t>
       </w:r>
       <w:r>
         <w:t>Bugs found during verification of CPU</w:t>
       </w:r>
+      <w:bookmarkEnd w:id="13"/>
+    </w:p>
+    <w:p/>
+    <w:p>
+      <w:r>
+        <w:t xml:space="preserve">1. </w:t>
+      </w:r>
+      <w:r>
+        <w:rPr>
+          <w:u w:val="single"/>
+        </w:rPr>
+        <w:t>Wrong implementation of data memory (</w:t>
+      </w:r>
+      <w:r>
+        <w:rPr>
+          <w:i/>
+          <w:u w:val="single"/>
+        </w:rPr>
+        <w:t>sw,sb,sh</w:t>
+      </w:r>
+      <w:r>
+        <w:rPr>
+          <w:u w:val="single"/>
+        </w:rPr>
+        <w:t>)</w:t>
+      </w:r>
+      <w:r>
+        <w:t xml:space="preserve"> – Wrong data was stored on wrong address in data memory</w:t>
+      </w:r>
+      <w:r>
+        <w:t>.</w:t>
+      </w:r>
+      <w:r>
+        <w:t xml:space="preserve"> </w:t>
+      </w:r>
+    </w:p>
+    <w:p>
+      <w:pPr>
+        <w:keepNext/>
+        <w:jc w:val="center"/>
+      </w:pPr>
+      <w:r>
+        <w:rPr>
+          <w:noProof/>
+        </w:rPr>
+        <w:drawing>
+          <wp:inline distT="0" distB="0" distL="0" distR="0" wp14:anchorId="66AC6A12" wp14:editId="7B800E8D">
+            <wp:extent cx="5286375" cy="5077405"/>
+            <wp:effectExtent l="0" t="0" r="0" b="9525"/>
+            <wp:docPr id="4" name="Picture 4"/>
+            <wp:cNvGraphicFramePr>
+              <a:graphicFrameLocks xmlns:a="http://schemas.openxmlformats.org/drawingml/2006/main" noChangeAspect="1"/>
+            </wp:cNvGraphicFramePr>
+            <a:graphic xmlns:a="http://schemas.openxmlformats.org/drawingml/2006/main">
+              <a:graphicData uri="http://schemas.openxmlformats.org/drawingml/2006/picture">
+                <pic:pic xmlns:pic="http://schemas.openxmlformats.org/drawingml/2006/picture">
+                  <pic:nvPicPr>
+                    <pic:cNvPr id="1" name=""/>
+                    <pic:cNvPicPr/>
+                  </pic:nvPicPr>
+                  <pic:blipFill>
+                    <a:blip r:embed="rId10"/>
+                    <a:stretch>
+                      <a:fillRect/>
+                    </a:stretch>
+                  </pic:blipFill>
+                  <pic:spPr>
+                    <a:xfrm>
+                      <a:off x="0" y="0"/>
+                      <a:ext cx="5297605" cy="5088191"/>
+                    </a:xfrm>
+                    <a:prstGeom prst="rect">
+                      <a:avLst/>
+                    </a:prstGeom>
+                  </pic:spPr>
+                </pic:pic>
+              </a:graphicData>
+            </a:graphic>
+          </wp:inline>
+        </w:drawing>
+      </w:r>
+    </w:p>
+    <w:p>
+      <w:pPr>
+        <w:pStyle w:val="Caption"/>
+        <w:jc w:val="center"/>
+      </w:pPr>
+      <w:r>
+        <w:t xml:space="preserve">Figure </w:t>
+      </w:r>
+      <w:r>
+        <w:t>3</w:t>
+      </w:r>
+      <w:r>
+        <w:t>: Fixed store block in DataMemory.sv</w:t>
+      </w:r>
+    </w:p>
+    <w:p>
+      <w:pPr>
+        <w:ind w:firstLine="720"/>
+        <w:jc w:val="both"/>
+      </w:pPr>
+      <w:r>
+        <w:t xml:space="preserve">Commented section is wrong implementation. For example if you wanted to store half word on two lowest bytes, </w:t>
+      </w:r>
+      <w:r>
+        <w:t>half wo</w:t>
+      </w:r>
+      <w:r>
+        <w:t xml:space="preserve">rd was stored on its location but data on other two bytes was cleared on zero. Same problem was with store half word on higher two bytes, two lowest bytes was cleared on zero. If you wanted to store byte on lowest byte of the word, this byte would be stored but other three bytes was </w:t>
+      </w:r>
+      <w:r>
+        <w:lastRenderedPageBreak/>
+        <w:t>cleared on zero, same problem occurred with storing byte on other locations in a 4 byte word. In order to fix this problem before storing data in data memory, we had to read whole word, and depending on type of store we had to mask bytes that is not relevant for our store and to keep their values instead of clearing them on zero.</w:t>
+      </w:r>
+    </w:p>
+    <w:p/>
+    <w:p>
+      <w:pPr>
+        <w:rPr>
+          <w:i/>
+        </w:rPr>
+      </w:pPr>
+      <w:r>
+        <w:t xml:space="preserve">2. </w:t>
+      </w:r>
+      <w:r>
+        <w:rPr>
+          <w:u w:val="single"/>
+        </w:rPr>
+        <w:t xml:space="preserve">Wrong implementation of I - opcode in </w:t>
+      </w:r>
+      <w:r>
+        <w:rPr>
+          <w:i/>
+          <w:u w:val="single"/>
+        </w:rPr>
+        <w:t>controller</w:t>
+      </w:r>
+      <w:r>
+        <w:rPr>
+          <w:i/>
+          <w:u w:val="single"/>
+        </w:rPr>
+        <w:t>.sv</w:t>
+      </w:r>
+      <w:r>
+        <w:t xml:space="preserve"> – In if statement there was a wrong value of </w:t>
+      </w:r>
+      <w:r>
+        <w:rPr>
+          <w:i/>
+        </w:rPr>
+        <w:t>funct7</w:t>
+      </w:r>
+      <w:r>
+        <w:rPr>
+          <w:i/>
+        </w:rPr>
+        <w:t xml:space="preserve"> (</w:t>
+      </w:r>
+      <w:r>
+        <w:rPr>
+          <w:i/>
+        </w:rPr>
+        <w:t>Mismatch</w:t>
+      </w:r>
+      <w:r>
+        <w:rPr>
+          <w:i/>
+        </w:rPr>
+        <w:t xml:space="preserve"> from reference card – funct7 was 0x02 instead of 0x20)</w:t>
+      </w:r>
+    </w:p>
+    <w:p>
+      <w:pPr>
+        <w:ind w:firstLine="720"/>
+        <w:rPr>
+          <w:i/>
+        </w:rPr>
+      </w:pPr>
+      <w:r>
+        <w:rPr>
+          <w:i/>
+        </w:rPr>
+        <w:t>Before:</w:t>
+      </w:r>
+      <w:r>
+        <w:rPr>
+          <w:i/>
+        </w:rPr>
+        <w:t xml:space="preserve"> </w:t>
+      </w:r>
+      <w:r>
+        <w:rPr>
+          <w:i/>
+        </w:rPr>
+        <w:t>3'b101: begin if (func7 == 7'b0</w:t>
+      </w:r>
+      <w:r>
+        <w:rPr>
+          <w:i/>
+        </w:rPr>
+        <w:t>0</w:t>
+      </w:r>
+      <w:r>
+        <w:rPr>
+          <w:i/>
+        </w:rPr>
+        <w:t>000</w:t>
+      </w:r>
+      <w:r>
+        <w:rPr>
+          <w:i/>
+          <w:color w:val="FF0000"/>
+        </w:rPr>
+        <w:t>1</w:t>
+      </w:r>
+      <w:r>
+        <w:rPr>
+          <w:i/>
+        </w:rPr>
+        <w:t>0) alu_op &lt;= 6; else alu_op &lt;= 5; end</w:t>
+      </w:r>
+      <w:r>
+        <w:rPr>
+          <w:i/>
+        </w:rPr>
+        <w:t xml:space="preserve">  </w:t>
+      </w:r>
+    </w:p>
+    <w:p>
+      <w:pPr>
+        <w:ind w:firstLine="720"/>
+        <w:rPr>
+          <w:i/>
+        </w:rPr>
+      </w:pPr>
+      <w:r>
+        <w:rPr>
+          <w:i/>
+        </w:rPr>
+        <w:t>After:</w:t>
+      </w:r>
+      <w:r>
+        <w:rPr>
+          <w:i/>
+        </w:rPr>
+        <w:t xml:space="preserve"> </w:t>
+      </w:r>
+      <w:r>
+        <w:rPr>
+          <w:i/>
+        </w:rPr>
+        <w:t>3'b101: begin if (func7 == 7'b0</w:t>
+      </w:r>
+      <w:r>
+        <w:rPr>
+          <w:i/>
+          <w:color w:val="70AD47" w:themeColor="accent6"/>
+        </w:rPr>
+        <w:t>1</w:t>
+      </w:r>
+      <w:r>
+        <w:rPr>
+          <w:i/>
+        </w:rPr>
+        <w:t>00000) alu_op &lt;= 6; else alu_op &lt;= 5; end</w:t>
+      </w:r>
+    </w:p>
+    <w:p>
+      <w:pPr>
+        <w:ind w:firstLine="720"/>
+        <w:rPr>
+          <w:i/>
+        </w:rPr>
+      </w:pPr>
+    </w:p>
+    <w:p>
+      <w:r>
+        <w:t xml:space="preserve">3. </w:t>
+      </w:r>
+      <w:r>
+        <w:rPr>
+          <w:u w:val="single"/>
+        </w:rPr>
+        <w:t xml:space="preserve">Wrong implementation of U - opcode in controller, wrong value of </w:t>
+      </w:r>
+      <w:r>
+        <w:rPr>
+          <w:i/>
+          <w:u w:val="single"/>
+        </w:rPr>
+        <w:t>alu_op</w:t>
+      </w:r>
+      <w:r>
+        <w:rPr>
+          <w:u w:val="single"/>
+        </w:rPr>
+        <w:t xml:space="preserve"> </w:t>
+      </w:r>
+      <w:r>
+        <w:t xml:space="preserve">– ALU was missing state intended for </w:t>
+      </w:r>
+      <w:r>
+        <w:rPr>
+          <w:i/>
+        </w:rPr>
+        <w:t>LUI</w:t>
+      </w:r>
+      <w:r>
+        <w:t xml:space="preserve"> operation so we added state 10 and in Controller we set </w:t>
+      </w:r>
+      <w:r>
+        <w:rPr>
+          <w:i/>
+        </w:rPr>
+        <w:t>alu_op</w:t>
+      </w:r>
+      <w:r>
+        <w:t xml:space="preserve"> to</w:t>
+      </w:r>
+      <w:r>
+        <w:t xml:space="preserve"> 10.</w:t>
+      </w:r>
+    </w:p>
+    <w:p>
+      <w:pPr>
+        <w:rPr>
+          <w:i/>
+        </w:rPr>
+      </w:pPr>
+      <w:r>
+        <w:tab/>
+      </w:r>
+      <w:r>
+        <w:rPr>
+          <w:i/>
+        </w:rPr>
+        <w:t>Changes in controller.sv</w:t>
+      </w:r>
+      <w:r>
+        <w:rPr>
+          <w:i/>
+        </w:rPr>
+        <w:t xml:space="preserve"> for U-type </w:t>
+      </w:r>
+      <w:r>
+        <w:rPr>
+          <w:i/>
+        </w:rPr>
+        <w:t>instruction:</w:t>
+      </w:r>
+      <w:r>
+        <w:rPr>
+          <w:i/>
+        </w:rPr>
+        <w:t xml:space="preserve">  </w:t>
+      </w:r>
+      <w:r>
+        <w:rPr>
+          <w:i/>
+          <w:color w:val="70AD47" w:themeColor="accent6"/>
+        </w:rPr>
+        <w:t>alu_op = 10;</w:t>
+      </w:r>
+    </w:p>
+    <w:p>
+      <w:pPr>
+        <w:rPr>
+          <w:i/>
+          <w:color w:val="70AD47" w:themeColor="accent6"/>
+        </w:rPr>
+      </w:pPr>
+      <w:r>
+        <w:rPr>
+          <w:i/>
+        </w:rPr>
+        <w:tab/>
+        <w:t>Changes in ALU.sv:</w:t>
+      </w:r>
+      <w:r>
+        <w:rPr>
+          <w:i/>
+        </w:rPr>
+        <w:t xml:space="preserve"> </w:t>
+      </w:r>
+      <w:r>
+        <w:rPr>
+          <w:i/>
+          <w:color w:val="70AD47" w:themeColor="accent6"/>
+        </w:rPr>
+        <w:t>10: C = B;</w:t>
+      </w:r>
+    </w:p>
+    <w:p>
+      <w:pPr>
+        <w:rPr>
+          <w:i/>
+        </w:rPr>
+      </w:pPr>
+    </w:p>
+    <w:p>
+      <w:r>
+        <w:t xml:space="preserve">4. </w:t>
+      </w:r>
+      <w:r>
+        <w:rPr>
+          <w:u w:val="single"/>
+        </w:rPr>
+        <w:t>Missing adder in case of jump or branch</w:t>
+      </w:r>
+      <w:r>
+        <w:t xml:space="preserve"> – </w:t>
+      </w:r>
+      <w:r>
+        <w:t>O</w:t>
+      </w:r>
+      <w:r>
+        <w:t xml:space="preserve">utput of immediate generator </w:t>
+      </w:r>
+      <w:r>
+        <w:t>was</w:t>
+      </w:r>
+      <w:r>
+        <w:t xml:space="preserve"> directly connected to ALU instead of dedicated adder and address wasn’t calculated correctly. We added adder and connected mentioned output to adder</w:t>
+      </w:r>
+      <w:r>
+        <w:t xml:space="preserve"> input.</w:t>
+      </w:r>
+    </w:p>
+    <w:p>
+      <w:pPr>
+        <w:rPr>
+          <w:i/>
+        </w:rPr>
+      </w:pPr>
+      <w:r>
+        <w:tab/>
+      </w:r>
+      <w:r>
+        <w:rPr>
+          <w:i/>
+        </w:rPr>
+        <w:t xml:space="preserve">Changes in Processor.sv: </w:t>
+      </w:r>
+      <w:r>
+        <w:rPr>
+          <w:i/>
+          <w:color w:val="70AD47" w:themeColor="accent6"/>
+        </w:rPr>
+        <w:t>add_immediate add_imm(.in1(index), .in2(B_i), .out(add_imm_s));</w:t>
+      </w:r>
+    </w:p>
+    <w:p/>
+    <w:p>
+      <w:r>
+        <w:t>5</w:t>
+      </w:r>
+      <w:r>
+        <w:t xml:space="preserve">. </w:t>
+      </w:r>
+      <w:r>
+        <w:rPr>
+          <w:u w:val="single"/>
+        </w:rPr>
+        <w:t>Wrong implementation of STORE half word an</w:t>
+      </w:r>
+      <w:r>
+        <w:rPr>
+          <w:u w:val="single"/>
+        </w:rPr>
+        <w:t>d STORE byte in reference model</w:t>
+      </w:r>
+      <w:r>
+        <w:t xml:space="preserve"> – </w:t>
+      </w:r>
+      <w:r>
+        <w:t>T</w:t>
+      </w:r>
+      <w:r>
+        <w:t>here was not case statement in store half word for checking addr[1], and for store byte as well.</w:t>
+      </w:r>
+    </w:p>
+    <w:p/>
+    <w:p>
+      <w:pPr>
+        <w:keepNext/>
+        <w:jc w:val="center"/>
+      </w:pPr>
+      <w:r>
+        <w:rPr>
+          <w:noProof/>
+        </w:rPr>
+        <w:drawing>
+          <wp:inline distT="0" distB="0" distL="0" distR="0" wp14:anchorId="327ECDDD" wp14:editId="5A8BFB7C">
+            <wp:extent cx="5658307" cy="1724695"/>
+            <wp:effectExtent l="0" t="0" r="0" b="8890"/>
+            <wp:docPr id="6" name="Picture 6"/>
+            <wp:cNvGraphicFramePr>
+              <a:graphicFrameLocks xmlns:a="http://schemas.openxmlformats.org/drawingml/2006/main" noChangeAspect="1"/>
+            </wp:cNvGraphicFramePr>
+            <a:graphic xmlns:a="http://schemas.openxmlformats.org/drawingml/2006/main">
+              <a:graphicData uri="http://schemas.openxmlformats.org/drawingml/2006/picture">
+                <pic:pic xmlns:pic="http://schemas.openxmlformats.org/drawingml/2006/picture">
+                  <pic:nvPicPr>
+                    <pic:cNvPr id="1" name=""/>
+                    <pic:cNvPicPr/>
+                  </pic:nvPicPr>
+                  <pic:blipFill>
+                    <a:blip r:embed="rId11"/>
+                    <a:stretch>
+                      <a:fillRect/>
+                    </a:stretch>
+                  </pic:blipFill>
+                  <pic:spPr>
+                    <a:xfrm>
+                      <a:off x="0" y="0"/>
+                      <a:ext cx="5674319" cy="1729576"/>
+                    </a:xfrm>
+                    <a:prstGeom prst="rect">
+                      <a:avLst/>
+                    </a:prstGeom>
+                  </pic:spPr>
+                </pic:pic>
+              </a:graphicData>
+            </a:graphic>
+          </wp:inline>
+        </w:drawing>
+      </w:r>
+    </w:p>
+    <w:p>
+      <w:pPr>
+        <w:pStyle w:val="Caption"/>
+        <w:jc w:val="center"/>
+      </w:pPr>
+      <w:r>
+        <w:t xml:space="preserve">Figure </w:t>
+      </w:r>
+      <w:r>
+        <w:fldChar w:fldCharType="begin"/>
+      </w:r>
+      <w:r>
+        <w:instrText xml:space="preserve"> SEQ Figure \* ARABIC </w:instrText>
+      </w:r>
+      <w:r>
+        <w:fldChar w:fldCharType="separate"/>
+      </w:r>
+      <w:r>
+        <w:rPr>
+          <w:noProof/>
+        </w:rPr>
+        <w:t>4</w:t>
+      </w:r>
+      <w:r>
+        <w:fldChar w:fldCharType="end"/>
+      </w:r>
+      <w:r>
+        <w:t xml:space="preserve"> : Load half word error</w:t>
+      </w:r>
+      <w:bookmarkStart w:id="14" w:name="_Toc179479242"/>
+      <w:r>
+        <w:br w:type="page"/>
+      </w:r>
+    </w:p>
+    <w:p>
+      <w:pPr>
+        <w:pStyle w:val="Heading2"/>
+      </w:pPr>
+      <w:r>
+        <w:lastRenderedPageBreak/>
+        <w:t xml:space="preserve">5.3 </w:t>
+      </w:r>
+      <w:r>
+        <w:t>Coverage results after testing CPU</w:t>
+      </w:r>
       <w:bookmarkEnd w:id="14"/>
     </w:p>
     <w:p/>
     <w:p>
-      <w:r>
-        <w:t xml:space="preserve">1. </w:t>
-      </w:r>
-      <w:r>
-        <w:rPr>
-          <w:u w:val="single"/>
-        </w:rPr>
-        <w:t xml:space="preserve">Wrong implementation of data </w:t>
-      </w:r>
-      <w:r>
-        <w:rPr>
-          <w:u w:val="single"/>
-        </w:rPr>
-        <w:t>memory (</w:t>
-      </w:r>
-      <w:proofErr w:type="spellStart"/>
-      <w:r>
-        <w:rPr>
-          <w:u w:val="single"/>
-        </w:rPr>
-        <w:t>lw</w:t>
-      </w:r>
-      <w:proofErr w:type="gramStart"/>
-      <w:r>
-        <w:rPr>
-          <w:u w:val="single"/>
-        </w:rPr>
-        <w:t>,lb,lh</w:t>
-      </w:r>
-      <w:proofErr w:type="spellEnd"/>
-      <w:proofErr w:type="gramEnd"/>
-      <w:r>
-        <w:rPr>
-          <w:u w:val="single"/>
-        </w:rPr>
-        <w:t>)</w:t>
-      </w:r>
-      <w:r>
-        <w:t xml:space="preserve"> – Wrong data was stored on wrong address in data memory</w:t>
-      </w:r>
-      <w:r>
-        <w:t>.</w:t>
-      </w:r>
-      <w:r>
-        <w:t xml:space="preserve"> </w:t>
-      </w:r>
-    </w:p>
-    <w:p>
-      <w:r>
-        <w:t xml:space="preserve">2. </w:t>
-      </w:r>
-      <w:r>
-        <w:rPr>
-          <w:u w:val="single"/>
-        </w:rPr>
-        <w:t xml:space="preserve">Wrong implementation of </w:t>
-      </w:r>
-      <w:proofErr w:type="gramStart"/>
-      <w:r>
-        <w:rPr>
-          <w:u w:val="single"/>
-        </w:rPr>
-        <w:t>I</w:t>
-      </w:r>
-      <w:proofErr w:type="gramEnd"/>
-      <w:r>
-        <w:rPr>
-          <w:u w:val="single"/>
-        </w:rPr>
-        <w:t xml:space="preserve"> </w:t>
-      </w:r>
-      <w:r>
-        <w:rPr>
-          <w:u w:val="single"/>
-        </w:rPr>
-        <w:t>-</w:t>
-      </w:r>
-      <w:r>
-        <w:rPr>
-          <w:u w:val="single"/>
-        </w:rPr>
-        <w:t xml:space="preserve"> </w:t>
-      </w:r>
-      <w:r>
-        <w:rPr>
-          <w:u w:val="single"/>
-        </w:rPr>
-        <w:t>opcode in controller</w:t>
-      </w:r>
-      <w:r>
-        <w:t xml:space="preserve"> –</w:t>
-      </w:r>
-      <w:r>
-        <w:t xml:space="preserve"> In if statement there was a wrong value of </w:t>
-      </w:r>
-      <w:r>
-        <w:rPr>
-          <w:i/>
-        </w:rPr>
-        <w:t>funct7</w:t>
-      </w:r>
-      <w:r>
-        <w:rPr>
-          <w:i/>
-        </w:rPr>
-        <w:t xml:space="preserve"> (</w:t>
-      </w:r>
-      <w:proofErr w:type="spellStart"/>
-      <w:r>
-        <w:rPr>
-          <w:i/>
-        </w:rPr>
-        <w:t>Missmatch</w:t>
-      </w:r>
-      <w:proofErr w:type="spellEnd"/>
-      <w:r>
-        <w:rPr>
-          <w:i/>
-        </w:rPr>
-        <w:t xml:space="preserve"> from reference card – funct7 was 0x02 instead of </w:t>
-      </w:r>
-      <w:r>
-        <w:rPr>
-          <w:i/>
-        </w:rPr>
-        <w:t>0x</w:t>
-      </w:r>
-      <w:r>
-        <w:rPr>
-          <w:i/>
-        </w:rPr>
-        <w:t>20)</w:t>
-      </w:r>
-    </w:p>
-    <w:p>
-      <w:r>
-        <w:t xml:space="preserve">3. </w:t>
-      </w:r>
-      <w:r>
-        <w:rPr>
-          <w:u w:val="single"/>
-        </w:rPr>
-        <w:t>Wrong implementation of U - opcode in contr</w:t>
-      </w:r>
-      <w:r>
-        <w:rPr>
-          <w:u w:val="single"/>
-        </w:rPr>
-        <w:t xml:space="preserve">oller, wrong value of </w:t>
-      </w:r>
-      <w:proofErr w:type="spellStart"/>
-      <w:r>
-        <w:rPr>
-          <w:i/>
-          <w:u w:val="single"/>
-        </w:rPr>
-        <w:t>alu_op</w:t>
-      </w:r>
-      <w:proofErr w:type="spellEnd"/>
-      <w:r>
-        <w:rPr>
-          <w:u w:val="single"/>
-        </w:rPr>
-        <w:t xml:space="preserve"> </w:t>
-      </w:r>
-      <w:r>
-        <w:t xml:space="preserve">– ALU was missing state intended for </w:t>
-      </w:r>
-      <w:proofErr w:type="spellStart"/>
-      <w:r>
-        <w:t>lui</w:t>
-      </w:r>
-      <w:proofErr w:type="spellEnd"/>
-      <w:r>
-        <w:t xml:space="preserve"> operation so we added state 10 and in Controller we set </w:t>
-      </w:r>
-      <w:proofErr w:type="spellStart"/>
-      <w:r>
-        <w:rPr>
-          <w:i/>
-        </w:rPr>
-        <w:t>alu_op</w:t>
-      </w:r>
-      <w:proofErr w:type="spellEnd"/>
-      <w:r>
-        <w:t xml:space="preserve"> to</w:t>
-      </w:r>
-      <w:r>
-        <w:t xml:space="preserve"> 10.</w:t>
-      </w:r>
-    </w:p>
-    <w:p>
-      <w:r>
-        <w:t xml:space="preserve">4. </w:t>
-      </w:r>
-      <w:r>
-        <w:rPr>
-          <w:u w:val="single"/>
-        </w:rPr>
-        <w:t>Missing adder in case of jump or branch</w:t>
-      </w:r>
-      <w:r>
-        <w:t xml:space="preserve"> – </w:t>
-      </w:r>
-      <w:r>
-        <w:t>O</w:t>
-      </w:r>
-      <w:r>
-        <w:t>utput of immediate generator were directly connected to ALU instead of dedicated adder and address wasn’t calculated correctly. We added adder and connected mentioned output to adder</w:t>
-      </w:r>
-      <w:r>
-        <w:t xml:space="preserve"> input.</w:t>
-      </w:r>
-    </w:p>
-    <w:p>
-      <w:r>
-        <w:t>5</w:t>
-      </w:r>
-      <w:r>
-        <w:t xml:space="preserve">. </w:t>
-      </w:r>
-      <w:r>
-        <w:rPr>
-          <w:u w:val="single"/>
-        </w:rPr>
-        <w:t>Wrong implementation of STORE half word an</w:t>
-      </w:r>
-      <w:r>
-        <w:rPr>
-          <w:u w:val="single"/>
-        </w:rPr>
-        <w:t>d STORE byte in reference model</w:t>
-      </w:r>
-      <w:r>
-        <w:t xml:space="preserve"> – </w:t>
-      </w:r>
-      <w:r>
-        <w:t>T</w:t>
-      </w:r>
-      <w:r>
-        <w:t xml:space="preserve">here was not case statement in store half word for checking </w:t>
-      </w:r>
-      <w:proofErr w:type="spellStart"/>
-      <w:proofErr w:type="gramStart"/>
-      <w:r>
-        <w:t>addr</w:t>
-      </w:r>
-      <w:proofErr w:type="spellEnd"/>
-      <w:r>
-        <w:t>[</w:t>
-      </w:r>
-      <w:proofErr w:type="gramEnd"/>
-      <w:r>
-        <w:t>1], and for store byte as well.</w:t>
-      </w:r>
-    </w:p>
-    <w:p/>
-    <w:p>
-      <w:pPr>
-        <w:pStyle w:val="Heading2"/>
-      </w:pPr>
-      <w:bookmarkStart w:id="15" w:name="_Toc179479242"/>
-      <w:r>
-        <w:t xml:space="preserve">5.3 </w:t>
-      </w:r>
-      <w:r>
-        <w:t>Coverage results after testing CPU</w:t>
-      </w:r>
-      <w:bookmarkEnd w:id="15"/>
-    </w:p>
-    <w:p/>
-    <w:p>
       <w:pPr>
         <w:keepNext/>
       </w:pPr>
       <w:r>
-        <w:t xml:space="preserve">Once all asserts passed, we used </w:t>
-      </w:r>
-      <w:proofErr w:type="spellStart"/>
-      <w:r>
-        <w:t>JosperGold</w:t>
-      </w:r>
-      <w:proofErr w:type="spellEnd"/>
-      <w:r>
-        <w:t xml:space="preserve"> Coverage App. On figure 3. </w:t>
-      </w:r>
-      <w:proofErr w:type="gramStart"/>
-      <w:r>
-        <w:t>and</w:t>
-      </w:r>
-      <w:proofErr w:type="gramEnd"/>
-      <w:r>
-        <w:t xml:space="preserve"> figure 4. </w:t>
-      </w:r>
-      <w:proofErr w:type="gramStart"/>
-      <w:r>
-        <w:t>for</w:t>
-      </w:r>
-      <w:proofErr w:type="gramEnd"/>
-      <w:r>
-        <w:t xml:space="preserve"> you can see passed asserts and coverage results. </w:t>
+        <w:t>Onc</w:t>
+      </w:r>
+      <w:r>
+        <w:t>e all asserts passed, we used Ja</w:t>
+      </w:r>
+      <w:r>
+        <w:t xml:space="preserve">sperGold Coverage App. On figure 3. and figure 4. for you can see passed asserts and coverage results. </w:t>
       </w:r>
     </w:p>
     <w:p>
@@ -5454,8 +5070,8 @@
             <v:path o:extrusionok="f" gradientshapeok="t" o:connecttype="rect"/>
             <o:lock v:ext="edit" aspectratio="t"/>
           </v:shapetype>
-          <v:shape id="_x0000_i1025" type="#_x0000_t75" style="width:467.25pt;height:175.9pt">
-            <v:imagedata r:id="rId10" o:title="Phase1_Asserts"/>
+          <v:shape id="_x0000_i1025" type="#_x0000_t75" style="width:467.15pt;height:175.7pt">
+            <v:imagedata r:id="rId12" o:title="Phase1_Asserts"/>
           </v:shape>
         </w:pict>
       </w:r>
@@ -5468,13 +5084,13 @@
       <w:r>
         <w:t xml:space="preserve">Figure </w:t>
       </w:r>
-      <w:proofErr w:type="gramStart"/>
-      <w:r>
-        <w:t>3 :</w:t>
-      </w:r>
-      <w:proofErr w:type="gramEnd"/>
-      <w:r>
-        <w:t xml:space="preserve"> Asserts results </w:t>
+      <w:r>
+        <w:t>5</w:t>
+      </w:r>
+      <w:bookmarkStart w:id="15" w:name="_GoBack"/>
+      <w:bookmarkEnd w:id="15"/>
+      <w:r>
+        <w:t xml:space="preserve">: Asserts results </w:t>
       </w:r>
     </w:p>
     <w:p>
@@ -5482,10 +5098,9 @@
         <w:keepNext/>
       </w:pPr>
       <w:r>
-        <w:lastRenderedPageBreak/>
         <w:pict>
-          <v:shape id="_x0000_i1026" type="#_x0000_t75" style="width:467.65pt;height:139.5pt">
-            <v:imagedata r:id="rId11" o:title="Phase1_CoverageApp"/>
+          <v:shape id="_x0000_i1026" type="#_x0000_t75" style="width:467.7pt;height:139.4pt">
+            <v:imagedata r:id="rId13" o:title="Phase1_CoverageApp"/>
           </v:shape>
         </w:pict>
       </w:r>
@@ -5499,25 +5114,10 @@
         <w:t xml:space="preserve">Figure </w:t>
       </w:r>
       <w:r>
-        <w:fldChar w:fldCharType="begin"/>
-      </w:r>
-      <w:r>
-        <w:instrText xml:space="preserve"> SEQ Figure \* ARABIC </w:instrText>
-      </w:r>
-      <w:r>
-        <w:fldChar w:fldCharType="separate"/>
-      </w:r>
-      <w:r>
-        <w:rPr>
-          <w:noProof/>
-        </w:rPr>
-        <w:t>4</w:t>
-      </w:r>
-      <w:r>
-        <w:fldChar w:fldCharType="end"/>
-      </w:r>
-      <w:r>
-        <w:t xml:space="preserve"> : Coverage results</w:t>
+        <w:t>6</w:t>
+      </w:r>
+      <w:r>
+        <w:t>: Coverage results</w:t>
       </w:r>
     </w:p>
     <w:p>
@@ -5547,7 +5147,7 @@
       <w:r>
         <w:t xml:space="preserve">[1] </w:t>
       </w:r>
-      <w:hyperlink r:id="rId12" w:history="1">
+      <w:hyperlink r:id="rId14" w:history="1">
         <w:r>
           <w:rPr>
             <w:rStyle w:val="Hyperlink"/>
@@ -5566,7 +5166,7 @@
       <w:r>
         <w:t xml:space="preserve">[2] </w:t>
       </w:r>
-      <w:hyperlink r:id="rId13" w:history="1">
+      <w:hyperlink r:id="rId15" w:history="1">
         <w:r>
           <w:rPr>
             <w:rStyle w:val="Hyperlink"/>
@@ -5588,7 +5188,7 @@
       <w:r>
         <w:t xml:space="preserve">[3] </w:t>
       </w:r>
-      <w:hyperlink r:id="rId14" w:history="1">
+      <w:hyperlink r:id="rId16" w:history="1">
         <w:r>
           <w:rPr>
             <w:rStyle w:val="Hyperlink"/>
@@ -5609,7 +5209,7 @@
       </w:pPr>
     </w:p>
     <w:sectPr>
-      <w:footerReference w:type="default" r:id="rId15"/>
+      <w:footerReference w:type="default" r:id="rId17"/>
       <w:pgSz w:w="12240" w:h="15840"/>
       <w:pgMar w:top="1440" w:right="1440" w:bottom="1440" w:left="1440" w:header="720" w:footer="720" w:gutter="0"/>
       <w:pgNumType w:start="0"/>
@@ -9785,7 +9385,7 @@
 </file>
 
 <file path=customXml/itemProps1.xml><?xml version="1.0" encoding="utf-8"?>
-<ds:datastoreItem xmlns:ds="http://schemas.openxmlformats.org/officeDocument/2006/customXml" ds:itemID="{5B1529CD-7912-48C7-A41F-072A77DBA99A}">
+<ds:datastoreItem xmlns:ds="http://schemas.openxmlformats.org/officeDocument/2006/customXml" ds:itemID="{D66F7BB6-09A8-4FC3-9F64-0B21823EFAFA}">
   <ds:schemaRefs>
     <ds:schemaRef ds:uri="http://schemas.openxmlformats.org/officeDocument/2006/bibliography"/>
   </ds:schemaRefs>

</xml_diff>

<commit_message>
fixed PC bug(documented), in process of fixing load half word from cache memory to dmem
</commit_message>
<xml_diff>
--- a/docs/Multicore RISC-dokumentacija.docx
+++ b/docs/Multicore RISC-dokumentacija.docx
@@ -55,8 +55,18 @@
     <w:p/>
     <w:p/>
     <w:p>
-      <w:r>
-        <w:t xml:space="preserve">Menthors : </w:t>
+      <w:proofErr w:type="spellStart"/>
+      <w:proofErr w:type="gramStart"/>
+      <w:r>
+        <w:t>Menthors</w:t>
+      </w:r>
+      <w:proofErr w:type="spellEnd"/>
+      <w:r>
+        <w:t xml:space="preserve"> :</w:t>
+      </w:r>
+      <w:proofErr w:type="gramEnd"/>
+      <w:r>
+        <w:t xml:space="preserve"> </w:t>
       </w:r>
       <w:r>
         <w:tab/>
@@ -85,9 +95,19 @@
       </w:r>
     </w:p>
     <w:p>
-      <w:r>
-        <w:t>Vuk Vranjković</w:t>
-      </w:r>
+      <w:proofErr w:type="spellStart"/>
+      <w:r>
+        <w:t>Vuk</w:t>
+      </w:r>
+      <w:proofErr w:type="spellEnd"/>
+      <w:r>
+        <w:t xml:space="preserve"> </w:t>
+      </w:r>
+      <w:proofErr w:type="spellStart"/>
+      <w:r>
+        <w:t>Vranjković</w:t>
+      </w:r>
+      <w:proofErr w:type="spellEnd"/>
       <w:r>
         <w:tab/>
       </w:r>
@@ -120,9 +140,19 @@
       </w:r>
     </w:p>
     <w:p>
-      <w:r>
-        <w:t>Tivadar Mako</w:t>
-      </w:r>
+      <w:proofErr w:type="spellStart"/>
+      <w:r>
+        <w:t>Tivadar</w:t>
+      </w:r>
+      <w:proofErr w:type="spellEnd"/>
+      <w:r>
+        <w:t xml:space="preserve"> </w:t>
+      </w:r>
+      <w:proofErr w:type="spellStart"/>
+      <w:r>
+        <w:t>Mako</w:t>
+      </w:r>
+      <w:proofErr w:type="spellEnd"/>
       <w:r>
         <w:tab/>
       </w:r>
@@ -146,7 +176,22 @@
       </w:r>
       <w:r>
         <w:tab/>
-        <w:t>Petar Stamenković E1-11/2023</w:t>
+      </w:r>
+      <w:proofErr w:type="spellStart"/>
+      <w:r>
+        <w:t>Petar</w:t>
+      </w:r>
+      <w:proofErr w:type="spellEnd"/>
+      <w:r>
+        <w:t xml:space="preserve"> </w:t>
+      </w:r>
+      <w:proofErr w:type="spellStart"/>
+      <w:r>
+        <w:t>Stamenković</w:t>
+      </w:r>
+      <w:proofErr w:type="spellEnd"/>
+      <w:r>
+        <w:t xml:space="preserve"> E1-11/2023</w:t>
       </w:r>
     </w:p>
     <w:sdt>
@@ -1330,7 +1375,15 @@
         <w:t xml:space="preserve">It is a cooperation between faculty </w:t>
       </w:r>
       <w:r>
-        <w:t xml:space="preserve">of technical sciences in Novi Sad and VeriestS. </w:t>
+        <w:t xml:space="preserve">of technical sciences in Novi Sad and </w:t>
+      </w:r>
+      <w:proofErr w:type="spellStart"/>
+      <w:r>
+        <w:t>VeriestS</w:t>
+      </w:r>
+      <w:proofErr w:type="spellEnd"/>
+      <w:r>
+        <w:t xml:space="preserve">. </w:t>
       </w:r>
     </w:p>
     <w:p>
@@ -1359,7 +1412,15 @@
         <w:t xml:space="preserve">. </w:t>
       </w:r>
       <w:r>
-        <w:t xml:space="preserve">We will use Vivado Design Suite and code our design using Verilog </w:t>
+        <w:t xml:space="preserve">We will use </w:t>
+      </w:r>
+      <w:proofErr w:type="spellStart"/>
+      <w:r>
+        <w:t>Vivado</w:t>
+      </w:r>
+      <w:proofErr w:type="spellEnd"/>
+      <w:r>
+        <w:t xml:space="preserve"> Design Suite and code our design using Verilog </w:t>
       </w:r>
       <w:r>
         <w:t xml:space="preserve">HDL. </w:t>
@@ -1373,7 +1434,15 @@
         <w:t xml:space="preserve">    With second subject we will cover the verification using Jasper Gold </w:t>
       </w:r>
       <w:r>
-        <w:t xml:space="preserve">formal tool and SystemVerilog language. </w:t>
+        <w:t xml:space="preserve">formal tool and </w:t>
+      </w:r>
+      <w:proofErr w:type="spellStart"/>
+      <w:r>
+        <w:t>SystemVerilog</w:t>
+      </w:r>
+      <w:proofErr w:type="spellEnd"/>
+      <w:r>
+        <w:t xml:space="preserve"> language. </w:t>
       </w:r>
       <w:r>
         <w:t xml:space="preserve">Our </w:t>
@@ -1412,7 +1481,15 @@
         <w:t xml:space="preserve">2 different points of view, </w:t>
       </w:r>
       <w:r>
-        <w:t xml:space="preserve">firstly with a simple testbench during design phase and secondly </w:t>
+        <w:t xml:space="preserve">firstly with a simple </w:t>
+      </w:r>
+      <w:proofErr w:type="spellStart"/>
+      <w:r>
+        <w:t>testbench</w:t>
+      </w:r>
+      <w:proofErr w:type="spellEnd"/>
+      <w:r>
+        <w:t xml:space="preserve"> during design phase and secondly </w:t>
       </w:r>
       <w:r>
         <w:t>using formal tool to verify complex scenarios and increase the coverage.</w:t>
@@ -1917,7 +1994,15 @@
         <w:t xml:space="preserve">contents of the binary file </w:t>
       </w:r>
       <w:r>
-        <w:t>into design and viewing the waveforms from Vivado simulator.</w:t>
+        <w:t xml:space="preserve">into design and viewing the waveforms from </w:t>
+      </w:r>
+      <w:proofErr w:type="spellStart"/>
+      <w:r>
+        <w:t>Vivado</w:t>
+      </w:r>
+      <w:proofErr w:type="spellEnd"/>
+      <w:r>
+        <w:t xml:space="preserve"> simulator.</w:t>
       </w:r>
       <w:r>
         <w:t xml:space="preserve"> </w:t>
@@ -3231,8 +3316,13 @@
     </w:p>
     <w:p>
       <w:r>
-        <w:t>In this paragraph we will briefly describe development of the whole system divided in three phases :</w:t>
-      </w:r>
+        <w:t xml:space="preserve">In this paragraph we will briefly describe development of the whole system divided in three </w:t>
+      </w:r>
+      <w:proofErr w:type="gramStart"/>
+      <w:r>
+        <w:t>phases :</w:t>
+      </w:r>
+      <w:proofErr w:type="gramEnd"/>
     </w:p>
     <w:p>
       <w:pPr>
@@ -3432,11 +3522,19 @@
           <w:numId w:val="25"/>
         </w:numPr>
       </w:pPr>
-      <w:r>
-        <w:rPr>
-          <w:i/>
-        </w:rPr>
-        <w:t>rd –</w:t>
+      <w:proofErr w:type="spellStart"/>
+      <w:r>
+        <w:rPr>
+          <w:i/>
+        </w:rPr>
+        <w:t>rd</w:t>
+      </w:r>
+      <w:proofErr w:type="spellEnd"/>
+      <w:r>
+        <w:rPr>
+          <w:i/>
+        </w:rPr>
+        <w:t xml:space="preserve"> –</w:t>
       </w:r>
       <w:r>
         <w:t xml:space="preserve"> filed that represent address of register where result of operation will be stored</w:t>
@@ -3450,11 +3548,19 @@
           <w:numId w:val="25"/>
         </w:numPr>
       </w:pPr>
-      <w:r>
-        <w:rPr>
-          <w:i/>
-        </w:rPr>
-        <w:t>imm (constant value) –</w:t>
+      <w:proofErr w:type="spellStart"/>
+      <w:r>
+        <w:rPr>
+          <w:i/>
+        </w:rPr>
+        <w:t>imm</w:t>
+      </w:r>
+      <w:proofErr w:type="spellEnd"/>
+      <w:r>
+        <w:rPr>
+          <w:i/>
+        </w:rPr>
+        <w:t xml:space="preserve"> (constant value) –</w:t>
       </w:r>
       <w:r>
         <w:t xml:space="preserve"> instead of using value from register, value can be hardcoded in instruction</w:t>
@@ -3521,8 +3627,97 @@
           <w:i/>
           <w:u w:val="single"/>
         </w:rPr>
-        <w:t>add, sub, xor, or, and, sll, srl, sra, slt, sltu</w:t>
-      </w:r>
+        <w:t xml:space="preserve">add, sub, </w:t>
+      </w:r>
+      <w:proofErr w:type="spellStart"/>
+      <w:r>
+        <w:rPr>
+          <w:i/>
+          <w:u w:val="single"/>
+        </w:rPr>
+        <w:t>xor</w:t>
+      </w:r>
+      <w:proofErr w:type="spellEnd"/>
+      <w:r>
+        <w:rPr>
+          <w:i/>
+          <w:u w:val="single"/>
+        </w:rPr>
+        <w:t xml:space="preserve">, or, and, </w:t>
+      </w:r>
+      <w:proofErr w:type="spellStart"/>
+      <w:r>
+        <w:rPr>
+          <w:i/>
+          <w:u w:val="single"/>
+        </w:rPr>
+        <w:t>sll</w:t>
+      </w:r>
+      <w:proofErr w:type="spellEnd"/>
+      <w:r>
+        <w:rPr>
+          <w:i/>
+          <w:u w:val="single"/>
+        </w:rPr>
+        <w:t xml:space="preserve">, </w:t>
+      </w:r>
+      <w:proofErr w:type="spellStart"/>
+      <w:r>
+        <w:rPr>
+          <w:i/>
+          <w:u w:val="single"/>
+        </w:rPr>
+        <w:t>srl</w:t>
+      </w:r>
+      <w:proofErr w:type="spellEnd"/>
+      <w:r>
+        <w:rPr>
+          <w:i/>
+          <w:u w:val="single"/>
+        </w:rPr>
+        <w:t xml:space="preserve">, </w:t>
+      </w:r>
+      <w:proofErr w:type="spellStart"/>
+      <w:r>
+        <w:rPr>
+          <w:i/>
+          <w:u w:val="single"/>
+        </w:rPr>
+        <w:t>sra</w:t>
+      </w:r>
+      <w:proofErr w:type="spellEnd"/>
+      <w:r>
+        <w:rPr>
+          <w:i/>
+          <w:u w:val="single"/>
+        </w:rPr>
+        <w:t xml:space="preserve">, </w:t>
+      </w:r>
+      <w:proofErr w:type="spellStart"/>
+      <w:r>
+        <w:rPr>
+          <w:i/>
+          <w:u w:val="single"/>
+        </w:rPr>
+        <w:t>slt</w:t>
+      </w:r>
+      <w:proofErr w:type="spellEnd"/>
+      <w:r>
+        <w:rPr>
+          <w:i/>
+          <w:u w:val="single"/>
+        </w:rPr>
+        <w:t xml:space="preserve">, </w:t>
+      </w:r>
+      <w:proofErr w:type="spellStart"/>
+      <w:r>
+        <w:rPr>
+          <w:i/>
+          <w:u w:val="single"/>
+        </w:rPr>
+        <w:t>sltu</w:t>
+      </w:r>
+      <w:proofErr w:type="spellEnd"/>
       <w:r>
         <w:rPr>
           <w:i/>
@@ -3556,12 +3751,14 @@
       <w:r>
         <w:t xml:space="preserve">– One operand comes from register file and another is hardcoded into instruction filed </w:t>
       </w:r>
+      <w:proofErr w:type="spellStart"/>
       <w:r>
         <w:rPr>
           <w:i/>
         </w:rPr>
         <w:t>imm</w:t>
       </w:r>
+      <w:proofErr w:type="spellEnd"/>
       <w:r>
         <w:rPr>
           <w:i/>
@@ -3592,13 +3789,143 @@
       <w:r>
         <w:t xml:space="preserve">I Instructions implemented: </w:t>
       </w:r>
+      <w:proofErr w:type="spellStart"/>
       <w:r>
         <w:rPr>
           <w:i/>
           <w:u w:val="single"/>
         </w:rPr>
-        <w:t>addi, xori, ori, andi, slli, srli, srai, slti, sltui</w:t>
-      </w:r>
+        <w:t>addi</w:t>
+      </w:r>
+      <w:proofErr w:type="spellEnd"/>
+      <w:r>
+        <w:rPr>
+          <w:i/>
+          <w:u w:val="single"/>
+        </w:rPr>
+        <w:t xml:space="preserve">, </w:t>
+      </w:r>
+      <w:proofErr w:type="spellStart"/>
+      <w:r>
+        <w:rPr>
+          <w:i/>
+          <w:u w:val="single"/>
+        </w:rPr>
+        <w:t>xori</w:t>
+      </w:r>
+      <w:proofErr w:type="spellEnd"/>
+      <w:r>
+        <w:rPr>
+          <w:i/>
+          <w:u w:val="single"/>
+        </w:rPr>
+        <w:t xml:space="preserve">, </w:t>
+      </w:r>
+      <w:proofErr w:type="spellStart"/>
+      <w:r>
+        <w:rPr>
+          <w:i/>
+          <w:u w:val="single"/>
+        </w:rPr>
+        <w:t>ori</w:t>
+      </w:r>
+      <w:proofErr w:type="spellEnd"/>
+      <w:r>
+        <w:rPr>
+          <w:i/>
+          <w:u w:val="single"/>
+        </w:rPr>
+        <w:t xml:space="preserve">, </w:t>
+      </w:r>
+      <w:proofErr w:type="spellStart"/>
+      <w:r>
+        <w:rPr>
+          <w:i/>
+          <w:u w:val="single"/>
+        </w:rPr>
+        <w:t>andi</w:t>
+      </w:r>
+      <w:proofErr w:type="spellEnd"/>
+      <w:r>
+        <w:rPr>
+          <w:i/>
+          <w:u w:val="single"/>
+        </w:rPr>
+        <w:t xml:space="preserve">, </w:t>
+      </w:r>
+      <w:proofErr w:type="spellStart"/>
+      <w:r>
+        <w:rPr>
+          <w:i/>
+          <w:u w:val="single"/>
+        </w:rPr>
+        <w:t>slli</w:t>
+      </w:r>
+      <w:proofErr w:type="spellEnd"/>
+      <w:r>
+        <w:rPr>
+          <w:i/>
+          <w:u w:val="single"/>
+        </w:rPr>
+        <w:t xml:space="preserve">, </w:t>
+      </w:r>
+      <w:proofErr w:type="spellStart"/>
+      <w:r>
+        <w:rPr>
+          <w:i/>
+          <w:u w:val="single"/>
+        </w:rPr>
+        <w:t>srli</w:t>
+      </w:r>
+      <w:proofErr w:type="spellEnd"/>
+      <w:r>
+        <w:rPr>
+          <w:i/>
+          <w:u w:val="single"/>
+        </w:rPr>
+        <w:t xml:space="preserve">, </w:t>
+      </w:r>
+      <w:proofErr w:type="spellStart"/>
+      <w:r>
+        <w:rPr>
+          <w:i/>
+          <w:u w:val="single"/>
+        </w:rPr>
+        <w:t>srai</w:t>
+      </w:r>
+      <w:proofErr w:type="spellEnd"/>
+      <w:r>
+        <w:rPr>
+          <w:i/>
+          <w:u w:val="single"/>
+        </w:rPr>
+        <w:t xml:space="preserve">, </w:t>
+      </w:r>
+      <w:proofErr w:type="spellStart"/>
+      <w:r>
+        <w:rPr>
+          <w:i/>
+          <w:u w:val="single"/>
+        </w:rPr>
+        <w:t>slti</w:t>
+      </w:r>
+      <w:proofErr w:type="spellEnd"/>
+      <w:r>
+        <w:rPr>
+          <w:i/>
+          <w:u w:val="single"/>
+        </w:rPr>
+        <w:t xml:space="preserve">, </w:t>
+      </w:r>
+      <w:proofErr w:type="spellStart"/>
+      <w:r>
+        <w:rPr>
+          <w:i/>
+          <w:u w:val="single"/>
+        </w:rPr>
+        <w:t>sltui</w:t>
+      </w:r>
+      <w:proofErr w:type="spellEnd"/>
       <w:r>
         <w:rPr>
           <w:i/>
@@ -3671,12 +3998,14 @@
       <w:r>
         <w:t xml:space="preserve">and </w:t>
       </w:r>
+      <w:proofErr w:type="spellStart"/>
       <w:r>
         <w:rPr>
           <w:i/>
         </w:rPr>
         <w:t>imm</w:t>
       </w:r>
+      <w:proofErr w:type="spellEnd"/>
       <w:r>
         <w:rPr>
           <w:i/>
@@ -3691,12 +4020,53 @@
       <w:r>
         <w:t xml:space="preserve">S Instructions implemented: </w:t>
       </w:r>
+      <w:proofErr w:type="spellStart"/>
       <w:r>
         <w:rPr>
           <w:i/>
           <w:u w:val="single"/>
         </w:rPr>
-        <w:t>sb (store byte), sh (store half word), sw (store word)</w:t>
+        <w:t>sb</w:t>
+      </w:r>
+      <w:proofErr w:type="spellEnd"/>
+      <w:r>
+        <w:rPr>
+          <w:i/>
+          <w:u w:val="single"/>
+        </w:rPr>
+        <w:t xml:space="preserve"> (store byte), </w:t>
+      </w:r>
+      <w:proofErr w:type="spellStart"/>
+      <w:r>
+        <w:rPr>
+          <w:i/>
+          <w:u w:val="single"/>
+        </w:rPr>
+        <w:t>sh</w:t>
+      </w:r>
+      <w:proofErr w:type="spellEnd"/>
+      <w:r>
+        <w:rPr>
+          <w:i/>
+          <w:u w:val="single"/>
+        </w:rPr>
+        <w:t xml:space="preserve"> (store half word), </w:t>
+      </w:r>
+      <w:proofErr w:type="spellStart"/>
+      <w:r>
+        <w:rPr>
+          <w:i/>
+          <w:u w:val="single"/>
+        </w:rPr>
+        <w:t>sw</w:t>
+      </w:r>
+      <w:proofErr w:type="spellEnd"/>
+      <w:r>
+        <w:rPr>
+          <w:i/>
+          <w:u w:val="single"/>
+        </w:rPr>
+        <w:t xml:space="preserve"> (store word)</w:t>
       </w:r>
       <w:r>
         <w:rPr>
@@ -3735,17 +4105,27 @@
         <w:rPr>
           <w:i/>
         </w:rPr>
-        <w:t>rs1 + imm</w:t>
-      </w:r>
+        <w:t xml:space="preserve">rs1 + </w:t>
+      </w:r>
+      <w:proofErr w:type="spellStart"/>
+      <w:r>
+        <w:rPr>
+          <w:i/>
+        </w:rPr>
+        <w:t>imm</w:t>
+      </w:r>
+      <w:proofErr w:type="spellEnd"/>
       <w:r>
         <w:t xml:space="preserve"> is stored in </w:t>
       </w:r>
+      <w:proofErr w:type="spellStart"/>
       <w:r>
         <w:rPr>
           <w:i/>
         </w:rPr>
         <w:t>rd</w:t>
       </w:r>
+      <w:proofErr w:type="spellEnd"/>
       <w:r>
         <w:t xml:space="preserve"> in register file.</w:t>
       </w:r>
@@ -3760,12 +4140,55 @@
       <w:r>
         <w:t xml:space="preserve"> Instructions implemented: </w:t>
       </w:r>
+      <w:proofErr w:type="spellStart"/>
       <w:r>
         <w:rPr>
           <w:i/>
           <w:u w:val="single"/>
         </w:rPr>
-        <w:t>lb (load byte), lh (load half word), lw (load word)</w:t>
+        <w:t>lb</w:t>
+      </w:r>
+      <w:proofErr w:type="spellEnd"/>
+      <w:r>
+        <w:rPr>
+          <w:i/>
+          <w:u w:val="single"/>
+        </w:rPr>
+        <w:t xml:space="preserve"> (load byte), </w:t>
+      </w:r>
+      <w:proofErr w:type="spellStart"/>
+      <w:proofErr w:type="gramStart"/>
+      <w:r>
+        <w:rPr>
+          <w:i/>
+          <w:u w:val="single"/>
+        </w:rPr>
+        <w:t>lh</w:t>
+      </w:r>
+      <w:proofErr w:type="spellEnd"/>
+      <w:proofErr w:type="gramEnd"/>
+      <w:r>
+        <w:rPr>
+          <w:i/>
+          <w:u w:val="single"/>
+        </w:rPr>
+        <w:t xml:space="preserve"> (load half word), </w:t>
+      </w:r>
+      <w:proofErr w:type="spellStart"/>
+      <w:r>
+        <w:rPr>
+          <w:i/>
+          <w:u w:val="single"/>
+        </w:rPr>
+        <w:t>lw</w:t>
+      </w:r>
+      <w:proofErr w:type="spellEnd"/>
+      <w:r>
+        <w:rPr>
+          <w:i/>
+          <w:u w:val="single"/>
+        </w:rPr>
+        <w:t xml:space="preserve"> (load word)</w:t>
       </w:r>
       <w:r>
         <w:rPr>
@@ -3851,13 +4274,97 @@
       <w:r>
         <w:t xml:space="preserve">B Instructions implemented: </w:t>
       </w:r>
+      <w:proofErr w:type="spellStart"/>
       <w:r>
         <w:rPr>
           <w:i/>
           <w:u w:val="single"/>
         </w:rPr>
-        <w:t>beq, bne, blt, bge, bltu, bgeu</w:t>
-      </w:r>
+        <w:t>beq</w:t>
+      </w:r>
+      <w:proofErr w:type="spellEnd"/>
+      <w:r>
+        <w:rPr>
+          <w:i/>
+          <w:u w:val="single"/>
+        </w:rPr>
+        <w:t xml:space="preserve">, </w:t>
+      </w:r>
+      <w:proofErr w:type="spellStart"/>
+      <w:r>
+        <w:rPr>
+          <w:i/>
+          <w:u w:val="single"/>
+        </w:rPr>
+        <w:t>bne</w:t>
+      </w:r>
+      <w:proofErr w:type="spellEnd"/>
+      <w:r>
+        <w:rPr>
+          <w:i/>
+          <w:u w:val="single"/>
+        </w:rPr>
+        <w:t xml:space="preserve">, </w:t>
+      </w:r>
+      <w:proofErr w:type="spellStart"/>
+      <w:proofErr w:type="gramStart"/>
+      <w:r>
+        <w:rPr>
+          <w:i/>
+          <w:u w:val="single"/>
+        </w:rPr>
+        <w:t>blt</w:t>
+      </w:r>
+      <w:proofErr w:type="spellEnd"/>
+      <w:proofErr w:type="gramEnd"/>
+      <w:r>
+        <w:rPr>
+          <w:i/>
+          <w:u w:val="single"/>
+        </w:rPr>
+        <w:t xml:space="preserve">, </w:t>
+      </w:r>
+      <w:proofErr w:type="spellStart"/>
+      <w:r>
+        <w:rPr>
+          <w:i/>
+          <w:u w:val="single"/>
+        </w:rPr>
+        <w:t>bge</w:t>
+      </w:r>
+      <w:proofErr w:type="spellEnd"/>
+      <w:r>
+        <w:rPr>
+          <w:i/>
+          <w:u w:val="single"/>
+        </w:rPr>
+        <w:t xml:space="preserve">, </w:t>
+      </w:r>
+      <w:proofErr w:type="spellStart"/>
+      <w:r>
+        <w:rPr>
+          <w:i/>
+          <w:u w:val="single"/>
+        </w:rPr>
+        <w:t>bltu</w:t>
+      </w:r>
+      <w:proofErr w:type="spellEnd"/>
+      <w:r>
+        <w:rPr>
+          <w:i/>
+          <w:u w:val="single"/>
+        </w:rPr>
+        <w:t xml:space="preserve">, </w:t>
+      </w:r>
+      <w:proofErr w:type="spellStart"/>
+      <w:r>
+        <w:rPr>
+          <w:i/>
+          <w:u w:val="single"/>
+        </w:rPr>
+        <w:t>bgeu</w:t>
+      </w:r>
+      <w:proofErr w:type="spellEnd"/>
       <w:r>
         <w:rPr>
           <w:i/>
@@ -3888,21 +4395,25 @@
       <w:r>
         <w:t xml:space="preserve">The final operation result is related to the 20-bit </w:t>
       </w:r>
+      <w:proofErr w:type="spellStart"/>
       <w:r>
         <w:rPr>
           <w:i/>
         </w:rPr>
         <w:t>imm</w:t>
       </w:r>
+      <w:proofErr w:type="spellEnd"/>
       <w:r>
         <w:t xml:space="preserve">, and the result is written back to the </w:t>
       </w:r>
+      <w:proofErr w:type="spellStart"/>
       <w:r>
         <w:rPr>
           <w:i/>
         </w:rPr>
         <w:t>rd</w:t>
       </w:r>
+      <w:proofErr w:type="spellEnd"/>
       <w:r>
         <w:t xml:space="preserve"> register.</w:t>
       </w:r>
@@ -3912,6 +4423,7 @@
       <w:r>
         <w:t xml:space="preserve">U Instruction implemented: </w:t>
       </w:r>
+      <w:proofErr w:type="spellStart"/>
       <w:r>
         <w:rPr>
           <w:i/>
@@ -3919,6 +4431,7 @@
         </w:rPr>
         <w:t>lui</w:t>
       </w:r>
+      <w:proofErr w:type="spellEnd"/>
       <w:r>
         <w:t>.</w:t>
       </w:r>
@@ -3949,24 +4462,28 @@
       <w:r>
         <w:t xml:space="preserve">ype, it only have </w:t>
       </w:r>
+      <w:proofErr w:type="spellStart"/>
       <w:r>
         <w:rPr>
           <w:i/>
         </w:rPr>
         <w:t>rd</w:t>
       </w:r>
+      <w:proofErr w:type="spellEnd"/>
       <w:r>
         <w:t xml:space="preserve"> </w:t>
       </w:r>
       <w:r>
         <w:t xml:space="preserve">and </w:t>
       </w:r>
+      <w:proofErr w:type="spellStart"/>
       <w:r>
         <w:rPr>
           <w:i/>
         </w:rPr>
         <w:t>imm</w:t>
       </w:r>
+      <w:proofErr w:type="spellEnd"/>
       <w:r>
         <w:t xml:space="preserve"> and opcode. </w:t>
       </w:r>
@@ -3974,6 +4491,7 @@
         <w:br/>
         <w:t xml:space="preserve">J Instruction implemented: </w:t>
       </w:r>
+      <w:proofErr w:type="spellStart"/>
       <w:r>
         <w:rPr>
           <w:i/>
@@ -3981,6 +4499,7 @@
         </w:rPr>
         <w:t>jal</w:t>
       </w:r>
+      <w:proofErr w:type="spellEnd"/>
       <w:r>
         <w:t>.</w:t>
       </w:r>
@@ -3992,13 +4511,29 @@
     </w:p>
     <w:p>
       <w:r>
-        <w:t>All these instructions where firstly verified in Vivado Suit, initial</w:t>
+        <w:t xml:space="preserve">All these instructions where firstly verified in </w:t>
+      </w:r>
+      <w:proofErr w:type="spellStart"/>
+      <w:r>
+        <w:t>Vivado</w:t>
+      </w:r>
+      <w:proofErr w:type="spellEnd"/>
+      <w:r>
+        <w:t xml:space="preserve"> Suit, initial</w:t>
       </w:r>
       <w:r>
         <w:t>l</w:t>
       </w:r>
       <w:r>
-        <w:t>y we wrote some simple RISC-V assembly code, translated it in machine code using Ripes Simulator.</w:t>
+        <w:t xml:space="preserve">y we wrote some simple RISC-V assembly code, translated it in machine code using </w:t>
+      </w:r>
+      <w:proofErr w:type="spellStart"/>
+      <w:r>
+        <w:t>Ripes</w:t>
+      </w:r>
+      <w:proofErr w:type="spellEnd"/>
+      <w:r>
+        <w:t xml:space="preserve"> Simulator.</w:t>
       </w:r>
       <w:r>
         <w:br/>
@@ -4007,34 +4542,78 @@
         <w:t xml:space="preserve">Then we loaded this code as </w:t>
       </w:r>
       <w:r>
-        <w:t xml:space="preserve">stimuli for testbench </w:t>
+        <w:t xml:space="preserve">stimuli for </w:t>
+      </w:r>
+      <w:proofErr w:type="spellStart"/>
+      <w:r>
+        <w:t>testbench</w:t>
+      </w:r>
+      <w:proofErr w:type="spellEnd"/>
+      <w:r>
+        <w:t xml:space="preserve"> </w:t>
       </w:r>
       <w:r>
         <w:t xml:space="preserve">to check </w:t>
       </w:r>
       <w:r>
-        <w:t>if values in Vivado match with values from Ripes.</w:t>
+        <w:t xml:space="preserve">if values in </w:t>
+      </w:r>
+      <w:proofErr w:type="spellStart"/>
+      <w:r>
+        <w:t>Vivado</w:t>
+      </w:r>
+      <w:proofErr w:type="spellEnd"/>
+      <w:r>
+        <w:t xml:space="preserve"> match with values from </w:t>
+      </w:r>
+      <w:proofErr w:type="spellStart"/>
+      <w:r>
+        <w:t>Ripes</w:t>
+      </w:r>
+      <w:proofErr w:type="spellEnd"/>
+      <w:r>
+        <w:t>.</w:t>
       </w:r>
     </w:p>
     <w:p>
       <w:r>
         <w:t xml:space="preserve">Stimuli is stored folder </w:t>
       </w:r>
+      <w:proofErr w:type="spellStart"/>
       <w:r>
         <w:rPr>
           <w:i/>
         </w:rPr>
         <w:t>instruction_tests</w:t>
       </w:r>
-      <w:r>
-        <w:t xml:space="preserve">, and Vivado testbench is stored in folder </w:t>
-      </w:r>
+      <w:proofErr w:type="spellEnd"/>
+      <w:r>
+        <w:t xml:space="preserve">, and </w:t>
+      </w:r>
+      <w:proofErr w:type="spellStart"/>
+      <w:r>
+        <w:t>Vivado</w:t>
+      </w:r>
+      <w:proofErr w:type="spellEnd"/>
+      <w:r>
+        <w:t xml:space="preserve"> </w:t>
+      </w:r>
+      <w:proofErr w:type="spellStart"/>
+      <w:r>
+        <w:t>testbench</w:t>
+      </w:r>
+      <w:proofErr w:type="spellEnd"/>
+      <w:r>
+        <w:t xml:space="preserve"> is stored in folder </w:t>
+      </w:r>
+      <w:proofErr w:type="spellStart"/>
       <w:r>
         <w:rPr>
           <w:i/>
         </w:rPr>
         <w:t>tb</w:t>
       </w:r>
+      <w:proofErr w:type="spellEnd"/>
       <w:r>
         <w:rPr>
           <w:i/>
@@ -4049,41 +4628,57 @@
         </w:rPr>
       </w:pPr>
       <w:r>
-        <w:t xml:space="preserve">Once we completed this, we started formally verifying developed CPU with JasperGold tool. As an introduction to tool, we verified module Controller, Branch Condition and Immediate Generator with unit level reference model, all necessary files for those three modules are stored in folder </w:t>
-      </w:r>
+        <w:t xml:space="preserve">Once we completed this, we started formally verifying developed CPU with </w:t>
+      </w:r>
+      <w:proofErr w:type="spellStart"/>
+      <w:r>
+        <w:t>JasperGold</w:t>
+      </w:r>
+      <w:proofErr w:type="spellEnd"/>
+      <w:r>
+        <w:t xml:space="preserve"> tool. As an introduction to tool, we verified module Controller, Branch Condition and Immediate Generator with unit level reference model, all necessary files for those three modules are stored in folder </w:t>
+      </w:r>
+      <w:proofErr w:type="spellStart"/>
       <w:r>
         <w:rPr>
           <w:i/>
         </w:rPr>
         <w:t>verif</w:t>
       </w:r>
+      <w:proofErr w:type="spellEnd"/>
       <w:r>
         <w:t xml:space="preserve"> separated in three subfolders </w:t>
       </w:r>
+      <w:proofErr w:type="spellStart"/>
       <w:r>
         <w:rPr>
           <w:i/>
         </w:rPr>
         <w:t>branch_checking</w:t>
       </w:r>
+      <w:proofErr w:type="spellEnd"/>
       <w:r>
         <w:t xml:space="preserve">, </w:t>
       </w:r>
+      <w:proofErr w:type="spellStart"/>
       <w:r>
         <w:rPr>
           <w:i/>
         </w:rPr>
         <w:t>controller_checking</w:t>
       </w:r>
+      <w:proofErr w:type="spellEnd"/>
       <w:r>
         <w:t xml:space="preserve"> and </w:t>
       </w:r>
+      <w:proofErr w:type="spellStart"/>
       <w:r>
         <w:rPr>
           <w:i/>
         </w:rPr>
         <w:t>immediate_checking</w:t>
       </w:r>
+      <w:proofErr w:type="spellEnd"/>
       <w:r>
         <w:rPr>
           <w:i/>
@@ -4095,21 +4690,25 @@
       <w:r>
         <w:t xml:space="preserve">When all asserts passed and bugs were fixed, in folder </w:t>
       </w:r>
+      <w:proofErr w:type="spellStart"/>
       <w:r>
         <w:rPr>
           <w:i/>
         </w:rPr>
         <w:t>verif</w:t>
       </w:r>
+      <w:proofErr w:type="spellEnd"/>
       <w:r>
         <w:t xml:space="preserve"> in subfolder </w:t>
       </w:r>
+      <w:proofErr w:type="spellStart"/>
       <w:r>
         <w:rPr>
           <w:i/>
         </w:rPr>
         <w:t>reference_model</w:t>
       </w:r>
+      <w:proofErr w:type="spellEnd"/>
       <w:r>
         <w:t xml:space="preserve"> we started developing reference model of whole CPU as a system level abstraction.</w:t>
       </w:r>
@@ -4213,6 +4812,8 @@
       <w:r>
         <w:t xml:space="preserve">1. </w:t>
       </w:r>
+      <w:proofErr w:type="spellStart"/>
+      <w:proofErr w:type="gramStart"/>
       <w:r>
         <w:rPr>
           <w:i/>
@@ -4220,6 +4821,8 @@
         </w:rPr>
         <w:t>assume_opcodes</w:t>
       </w:r>
+      <w:proofErr w:type="spellEnd"/>
+      <w:proofErr w:type="gramEnd"/>
       <w:r>
         <w:t>:</w:t>
       </w:r>
@@ -4286,12 +4889,14 @@
       <w:r>
         <w:t xml:space="preserve">his assume restrict that </w:t>
       </w:r>
+      <w:proofErr w:type="spellStart"/>
       <w:r>
         <w:rPr>
           <w:i/>
         </w:rPr>
         <w:t>rd</w:t>
       </w:r>
+      <w:proofErr w:type="spellEnd"/>
       <w:r>
         <w:t xml:space="preserve"> cannot be ZERO because register x0 is hardcoded to zero, and sum of values from </w:t>
       </w:r>
@@ -4304,12 +4909,14 @@
       <w:r>
         <w:t xml:space="preserve"> and </w:t>
       </w:r>
+      <w:proofErr w:type="spellStart"/>
       <w:r>
         <w:rPr>
           <w:i/>
         </w:rPr>
         <w:t>imm</w:t>
       </w:r>
+      <w:proofErr w:type="spellEnd"/>
       <w:r>
         <w:rPr>
           <w:i/>
@@ -4323,6 +4930,7 @@
         <w:br/>
         <w:t xml:space="preserve">3. </w:t>
       </w:r>
+      <w:proofErr w:type="gramStart"/>
       <w:r>
         <w:rPr>
           <w:i/>
@@ -4330,6 +4938,7 @@
         </w:rPr>
         <w:t>assume_store_less_than_1024</w:t>
       </w:r>
+      <w:proofErr w:type="gramEnd"/>
       <w:r>
         <w:t xml:space="preserve">: If instruction opcode is STORE this assume restrict that sum of values from </w:t>
       </w:r>
@@ -4342,12 +4951,14 @@
       <w:r>
         <w:t xml:space="preserve"> and </w:t>
       </w:r>
+      <w:proofErr w:type="spellStart"/>
       <w:r>
         <w:rPr>
           <w:i/>
         </w:rPr>
         <w:t>imm</w:t>
       </w:r>
+      <w:proofErr w:type="spellEnd"/>
       <w:r>
         <w:t xml:space="preserve"> should be smaller than 1024 since that is our data memory size.</w:t>
       </w:r>
@@ -4355,6 +4966,7 @@
         <w:br/>
         <w:t xml:space="preserve">4. </w:t>
       </w:r>
+      <w:proofErr w:type="gramStart"/>
       <w:r>
         <w:rPr>
           <w:i/>
@@ -4362,6 +4974,7 @@
         </w:rPr>
         <w:t>assume_cant_write_to_x0</w:t>
       </w:r>
+      <w:proofErr w:type="gramEnd"/>
       <w:r>
         <w:t>: This assume does not allow to write result of R, I and U instruction in x0 because register x0 is hardcoded to zero.</w:t>
       </w:r>
@@ -4369,6 +4982,8 @@
         <w:br/>
         <w:t xml:space="preserve">5. </w:t>
       </w:r>
+      <w:proofErr w:type="spellStart"/>
+      <w:proofErr w:type="gramStart"/>
       <w:r>
         <w:rPr>
           <w:i/>
@@ -4376,15 +4991,19 @@
         </w:rPr>
         <w:t>assume_fvar_limit</w:t>
       </w:r>
+      <w:proofErr w:type="spellEnd"/>
+      <w:proofErr w:type="gramEnd"/>
       <w:r>
         <w:rPr>
           <w:i/>
         </w:rPr>
         <w:t xml:space="preserve">, </w:t>
       </w:r>
+      <w:proofErr w:type="spellStart"/>
       <w:r>
         <w:t>assume_fvar_stable</w:t>
       </w:r>
+      <w:proofErr w:type="spellEnd"/>
       <w:r>
         <w:t>: This assumes restrict value of free variable to be smaller than 1024 and keeps value of it through whole verification process</w:t>
       </w:r>
@@ -4392,7 +5011,23 @@
     <w:p/>
     <w:p>
       <w:r>
-        <w:t xml:space="preserve">- In order to verify system we used auxillary code. Purpose of that was to make whole process of verification easier. Each auxillary code maps </w:t>
+        <w:t xml:space="preserve">- In order to verify system we used </w:t>
+      </w:r>
+      <w:proofErr w:type="spellStart"/>
+      <w:r>
+        <w:t>auxillary</w:t>
+      </w:r>
+      <w:proofErr w:type="spellEnd"/>
+      <w:r>
+        <w:t xml:space="preserve"> code. Purpose of that was to make whole process of verification easier. Each </w:t>
+      </w:r>
+      <w:proofErr w:type="spellStart"/>
+      <w:r>
+        <w:t>auxillary</w:t>
+      </w:r>
+      <w:proofErr w:type="spellEnd"/>
+      <w:r>
+        <w:t xml:space="preserve"> code maps </w:t>
       </w:r>
       <w:r>
         <w:t>to</w:t>
@@ -4412,14 +5047,30 @@
     </w:p>
     <w:p>
       <w:r>
-        <w:t>At the end whole purpose of reference model is to compare if there is any mismatch between expected values (</w:t>
-      </w:r>
-      <w:r>
-        <w:rPr>
-          <w:i/>
-        </w:rPr>
-        <w:t>calculated aux code of ref_model</w:t>
-      </w:r>
+        <w:t xml:space="preserve">At the end whole purpose of reference model is to compare if there is any mismatch between expected </w:t>
+      </w:r>
+      <w:proofErr w:type="gramStart"/>
+      <w:r>
+        <w:t>values</w:t>
+      </w:r>
+      <w:proofErr w:type="gramEnd"/>
+      <w:r>
+        <w:t xml:space="preserve"> (</w:t>
+      </w:r>
+      <w:r>
+        <w:rPr>
+          <w:i/>
+        </w:rPr>
+        <w:t xml:space="preserve">calculated aux code of </w:t>
+      </w:r>
+      <w:proofErr w:type="spellStart"/>
+      <w:r>
+        <w:rPr>
+          <w:i/>
+        </w:rPr>
+        <w:t>ref_model</w:t>
+      </w:r>
+      <w:proofErr w:type="spellEnd"/>
       <w:r>
         <w:t>) and real values that appear in CPU.</w:t>
       </w:r>
@@ -4428,7 +5079,15 @@
     <w:p>
       <w:r>
         <w:lastRenderedPageBreak/>
-        <w:t>Almost all auxillary code used in this reference model is using both combinational and sequential logic and is adapted for both positive and negative edges (</w:t>
+        <w:t xml:space="preserve">Almost all </w:t>
+      </w:r>
+      <w:proofErr w:type="spellStart"/>
+      <w:r>
+        <w:t>auxillary</w:t>
+      </w:r>
+      <w:proofErr w:type="spellEnd"/>
+      <w:r>
+        <w:t xml:space="preserve"> code used in this reference model is using both combinational and sequential logic and is adapted for both positive and negative edges (</w:t>
       </w:r>
       <w:r>
         <w:rPr>
@@ -4465,13 +5124,24 @@
         </w:rPr>
         <w:t>Wrong implementation of data memory (</w:t>
       </w:r>
+      <w:proofErr w:type="spellStart"/>
       <w:r>
         <w:rPr>
           <w:i/>
           <w:u w:val="single"/>
         </w:rPr>
-        <w:t>sw,sb,sh</w:t>
-      </w:r>
+        <w:t>sw</w:t>
+      </w:r>
+      <w:proofErr w:type="gramStart"/>
+      <w:r>
+        <w:rPr>
+          <w:i/>
+          <w:u w:val="single"/>
+        </w:rPr>
+        <w:t>,sb,sh</w:t>
+      </w:r>
+      <w:proofErr w:type="spellEnd"/>
+      <w:proofErr w:type="gramEnd"/>
       <w:r>
         <w:rPr>
           <w:u w:val="single"/>
@@ -4555,17 +5225,23 @@
         <w:jc w:val="both"/>
       </w:pPr>
       <w:r>
-        <w:t xml:space="preserve">Commented section is wrong implementation. For example if you wanted to store half word on two lowest bytes, </w:t>
+        <w:t xml:space="preserve">Commented section </w:t>
+      </w:r>
+      <w:r>
+        <w:t xml:space="preserve">in code </w:t>
+      </w:r>
+      <w:r>
+        <w:t xml:space="preserve">is wrong implementation. For example if you wanted to store half word on two lowest bytes, </w:t>
       </w:r>
       <w:r>
         <w:t>half wo</w:t>
       </w:r>
       <w:r>
-        <w:t xml:space="preserve">rd was stored on its location but data on other two bytes was cleared on zero. Same problem was with store half word on higher two bytes, two lowest bytes was cleared on zero. If you wanted to store byte on lowest byte of the word, this byte would be stored but other three bytes was </w:t>
+        <w:t xml:space="preserve">rd was stored on its location but data on other two bytes was cleared on zero. Same problem was with store half word on higher two bytes, two lowest bytes was cleared on zero. If you wanted to store byte on lowest byte of the word, this byte would be stored but other three </w:t>
       </w:r>
       <w:r>
         <w:lastRenderedPageBreak/>
-        <w:t>cleared on zero, same problem occurred with storing byte on other locations in a 4 byte word. In order to fix this problem before storing data in data memory, we had to read whole word, and depending on type of store we had to mask bytes that is not relevant for our store and to keep their values instead of clearing them on zero.</w:t>
+        <w:t>bytes was cleared on zero, same problem occurred with storing byte on other locations in a 4 byte word. In order to fix this problem before storing data in data memory, we had to read whole word, and depending on type of store we had to mask bytes that is not relevant for our store and to keep their values instead of clearing them on zero.</w:t>
       </w:r>
     </w:p>
     <w:p/>
@@ -4674,7 +5350,35 @@
         <w:rPr>
           <w:i/>
         </w:rPr>
-        <w:t>0) alu_op &lt;= 6; else alu_op &lt;= 5; end</w:t>
+        <w:t xml:space="preserve">0) </w:t>
+      </w:r>
+      <w:proofErr w:type="spellStart"/>
+      <w:r>
+        <w:rPr>
+          <w:i/>
+        </w:rPr>
+        <w:t>alu_op</w:t>
+      </w:r>
+      <w:proofErr w:type="spellEnd"/>
+      <w:r>
+        <w:rPr>
+          <w:i/>
+        </w:rPr>
+        <w:t xml:space="preserve"> &lt;= 6; else </w:t>
+      </w:r>
+      <w:proofErr w:type="spellStart"/>
+      <w:r>
+        <w:rPr>
+          <w:i/>
+        </w:rPr>
+        <w:t>alu_op</w:t>
+      </w:r>
+      <w:proofErr w:type="spellEnd"/>
+      <w:r>
+        <w:rPr>
+          <w:i/>
+        </w:rPr>
+        <w:t xml:space="preserve"> &lt;= 5; end</w:t>
       </w:r>
       <w:r>
         <w:rPr>
@@ -4719,7 +5423,35 @@
         <w:rPr>
           <w:i/>
         </w:rPr>
-        <w:t>00000) alu_op &lt;= 6; else alu_op &lt;= 5; end</w:t>
+        <w:t xml:space="preserve">00000) </w:t>
+      </w:r>
+      <w:proofErr w:type="spellStart"/>
+      <w:r>
+        <w:rPr>
+          <w:i/>
+        </w:rPr>
+        <w:t>alu_op</w:t>
+      </w:r>
+      <w:proofErr w:type="spellEnd"/>
+      <w:r>
+        <w:rPr>
+          <w:i/>
+        </w:rPr>
+        <w:t xml:space="preserve"> &lt;= 6; else </w:t>
+      </w:r>
+      <w:proofErr w:type="spellStart"/>
+      <w:r>
+        <w:rPr>
+          <w:i/>
+        </w:rPr>
+        <w:t>alu_op</w:t>
+      </w:r>
+      <w:proofErr w:type="spellEnd"/>
+      <w:r>
+        <w:rPr>
+          <w:i/>
+        </w:rPr>
+        <w:t xml:space="preserve"> &lt;= 5; end</w:t>
       </w:r>
     </w:p>
     <w:p>
@@ -4740,6 +5472,7 @@
         </w:rPr>
         <w:t xml:space="preserve">Wrong implementation of U - opcode in controller, wrong value of </w:t>
       </w:r>
+      <w:proofErr w:type="spellStart"/>
       <w:r>
         <w:rPr>
           <w:i/>
@@ -4747,6 +5480,7 @@
         </w:rPr>
         <w:t>alu_op</w:t>
       </w:r>
+      <w:proofErr w:type="spellEnd"/>
       <w:r>
         <w:rPr>
           <w:u w:val="single"/>
@@ -4765,12 +5499,14 @@
       <w:r>
         <w:t xml:space="preserve"> operation so we added state 10 and in Controller we set </w:t>
       </w:r>
+      <w:proofErr w:type="spellStart"/>
       <w:r>
         <w:rPr>
           <w:i/>
         </w:rPr>
         <w:t>alu_op</w:t>
       </w:r>
+      <w:proofErr w:type="spellEnd"/>
       <w:r>
         <w:t xml:space="preserve"> to</w:t>
       </w:r>
@@ -4811,12 +5547,21 @@
         </w:rPr>
         <w:t xml:space="preserve">  </w:t>
       </w:r>
+      <w:proofErr w:type="spellStart"/>
       <w:r>
         <w:rPr>
           <w:i/>
           <w:color w:val="70AD47" w:themeColor="accent6"/>
         </w:rPr>
-        <w:t>alu_op = 10;</w:t>
+        <w:t>alu_op</w:t>
+      </w:r>
+      <w:proofErr w:type="spellEnd"/>
+      <w:r>
+        <w:rPr>
+          <w:i/>
+          <w:color w:val="70AD47" w:themeColor="accent6"/>
+        </w:rPr>
+        <w:t xml:space="preserve"> = 10;</w:t>
       </w:r>
     </w:p>
     <w:p>
@@ -4898,12 +5643,85 @@
         </w:rPr>
         <w:t xml:space="preserve">Changes in Processor.sv: </w:t>
       </w:r>
+      <w:proofErr w:type="spellStart"/>
       <w:r>
         <w:rPr>
           <w:i/>
           <w:color w:val="70AD47" w:themeColor="accent6"/>
         </w:rPr>
-        <w:t>add_immediate add_imm(.in1(index), .in2(B_i), .out(add_imm_s));</w:t>
+        <w:t>add_immediate</w:t>
+      </w:r>
+      <w:proofErr w:type="spellEnd"/>
+      <w:r>
+        <w:rPr>
+          <w:i/>
+          <w:color w:val="70AD47" w:themeColor="accent6"/>
+        </w:rPr>
+        <w:t xml:space="preserve"> </w:t>
+      </w:r>
+      <w:proofErr w:type="spellStart"/>
+      <w:r>
+        <w:rPr>
+          <w:i/>
+          <w:color w:val="70AD47" w:themeColor="accent6"/>
+        </w:rPr>
+        <w:t>add_</w:t>
+      </w:r>
+      <w:proofErr w:type="gramStart"/>
+      <w:r>
+        <w:rPr>
+          <w:i/>
+          <w:color w:val="70AD47" w:themeColor="accent6"/>
+        </w:rPr>
+        <w:t>imm</w:t>
+      </w:r>
+      <w:proofErr w:type="spellEnd"/>
+      <w:r>
+        <w:rPr>
+          <w:i/>
+          <w:color w:val="70AD47" w:themeColor="accent6"/>
+        </w:rPr>
+        <w:t>(</w:t>
+      </w:r>
+      <w:proofErr w:type="gramEnd"/>
+      <w:r>
+        <w:rPr>
+          <w:i/>
+          <w:color w:val="70AD47" w:themeColor="accent6"/>
+        </w:rPr>
+        <w:t>.in1(index), .in2(</w:t>
+      </w:r>
+      <w:proofErr w:type="spellStart"/>
+      <w:r>
+        <w:rPr>
+          <w:i/>
+          <w:color w:val="70AD47" w:themeColor="accent6"/>
+        </w:rPr>
+        <w:t>B_i</w:t>
+      </w:r>
+      <w:proofErr w:type="spellEnd"/>
+      <w:r>
+        <w:rPr>
+          <w:i/>
+          <w:color w:val="70AD47" w:themeColor="accent6"/>
+        </w:rPr>
+        <w:t>), .out(</w:t>
+      </w:r>
+      <w:proofErr w:type="spellStart"/>
+      <w:r>
+        <w:rPr>
+          <w:i/>
+          <w:color w:val="70AD47" w:themeColor="accent6"/>
+        </w:rPr>
+        <w:t>add_imm_s</w:t>
+      </w:r>
+      <w:proofErr w:type="spellEnd"/>
+      <w:r>
+        <w:rPr>
+          <w:i/>
+          <w:color w:val="70AD47" w:themeColor="accent6"/>
+        </w:rPr>
+        <w:t>));</w:t>
       </w:r>
     </w:p>
     <w:p/>
@@ -4933,7 +5751,20 @@
         <w:t>T</w:t>
       </w:r>
       <w:r>
-        <w:t>here was not case statement in store half word for checking addr[1], and for store byte as well.</w:t>
+        <w:t xml:space="preserve">here was not case statement in store half word for checking </w:t>
+      </w:r>
+      <w:proofErr w:type="spellStart"/>
+      <w:proofErr w:type="gramStart"/>
+      <w:r>
+        <w:t>addr</w:t>
+      </w:r>
+      <w:proofErr w:type="spellEnd"/>
+      <w:r>
+        <w:t>[</w:t>
+      </w:r>
+      <w:proofErr w:type="gramEnd"/>
+      <w:r>
+        <w:t>1], and for store byte as well.</w:t>
       </w:r>
     </w:p>
     <w:p/>
@@ -5018,31 +5849,102 @@
       </w:r>
     </w:p>
     <w:p>
-      <w:pPr>
-        <w:pStyle w:val="Heading2"/>
-      </w:pPr>
-      <w:r>
+      <w:r>
+        <w:rPr>
+          <w:u w:val="single"/>
+        </w:rPr>
         <w:lastRenderedPageBreak/>
-        <w:t xml:space="preserve">5.3 </w:t>
-      </w:r>
-      <w:r>
-        <w:t>Coverage results after testing CPU</w:t>
-      </w:r>
-      <w:bookmarkEnd w:id="14"/>
-    </w:p>
-    <w:p/>
-    <w:p>
-      <w:pPr>
-        <w:keepNext/>
-      </w:pPr>
-      <w:r>
-        <w:t>Onc</w:t>
-      </w:r>
-      <w:r>
-        <w:t>e all asserts passed, we used Ja</w:t>
-      </w:r>
-      <w:r>
-        <w:t xml:space="preserve">sperGold Coverage App. On figure 3. and figure 4. for you can see passed asserts and coverage results. </w:t>
+        <w:t>6. Instruction was not properly read from instruction memory</w:t>
+      </w:r>
+      <w:r>
+        <w:rPr>
+          <w:u w:val="single"/>
+        </w:rPr>
+        <w:t xml:space="preserve"> </w:t>
+      </w:r>
+      <w:r>
+        <w:t xml:space="preserve">– </w:t>
+      </w:r>
+      <w:r>
+        <w:t xml:space="preserve">To convert assembly in machine code we used </w:t>
+      </w:r>
+      <w:proofErr w:type="spellStart"/>
+      <w:r>
+        <w:t>Ripes</w:t>
+      </w:r>
+      <w:proofErr w:type="spellEnd"/>
+      <w:r>
+        <w:t xml:space="preserve"> simulator. Simulator </w:t>
+      </w:r>
+      <w:r>
+        <w:t xml:space="preserve">also </w:t>
+      </w:r>
+      <w:r>
+        <w:t xml:space="preserve">shows how machine code is executed on its architecture and we also used this as a reference model to compare </w:t>
+      </w:r>
+      <w:r>
+        <w:t xml:space="preserve">register values with our </w:t>
+      </w:r>
+      <w:r>
+        <w:t>register values</w:t>
+      </w:r>
+      <w:r>
+        <w:t xml:space="preserve">. </w:t>
+      </w:r>
+      <w:r>
+        <w:t xml:space="preserve">While executing code stored in </w:t>
+      </w:r>
+      <w:r>
+        <w:rPr>
+          <w:i/>
+        </w:rPr>
+        <w:t>store_load_instrution_test.txt</w:t>
+      </w:r>
+      <w:r>
+        <w:t xml:space="preserve"> we saw</w:t>
+      </w:r>
+      <w:r>
+        <w:t xml:space="preserve"> in waveform that first instruction which is </w:t>
+      </w:r>
+      <w:proofErr w:type="spellStart"/>
+      <w:r>
+        <w:rPr>
+          <w:i/>
+        </w:rPr>
+        <w:t>addi</w:t>
+      </w:r>
+      <w:proofErr w:type="spellEnd"/>
+      <w:r>
+        <w:rPr>
+          <w:i/>
+        </w:rPr>
+        <w:t xml:space="preserve"> x3, x0, 1119</w:t>
+      </w:r>
+      <w:r>
+        <w:t xml:space="preserve"> is not executed in our design.</w:t>
+      </w:r>
+    </w:p>
+    <w:p>
+      <w:r>
+        <w:t xml:space="preserve">Bug was in file </w:t>
+      </w:r>
+      <w:r>
+        <w:rPr>
+          <w:i/>
+        </w:rPr>
+        <w:t>Add4.sv</w:t>
+      </w:r>
+      <w:r>
+        <w:t>, counter would start incrementing its values in restart-routine and it caused that first instruction was not executed because program counter wouldn't point on first loca</w:t>
+      </w:r>
+      <w:r>
+        <w:t>tion in instruction memory. W</w:t>
+      </w:r>
+      <w:r>
+        <w:t>e added in if-statement check for restart so counter will start incrementing its values after restart is finished</w:t>
+      </w:r>
+      <w:r>
+        <w:t xml:space="preserve">. </w:t>
       </w:r>
     </w:p>
     <w:p>
@@ -5070,8 +5972,8 @@
             <v:path o:extrusionok="f" gradientshapeok="t" o:connecttype="rect"/>
             <o:lock v:ext="edit" aspectratio="t"/>
           </v:shapetype>
-          <v:shape id="_x0000_i1025" type="#_x0000_t75" style="width:467.15pt;height:175.7pt">
-            <v:imagedata r:id="rId12" o:title="Phase1_Asserts"/>
+          <v:shape id="_x0000_i1028" type="#_x0000_t75" style="width:418.55pt;height:69.3pt">
+            <v:imagedata r:id="rId12" o:title="pc_bug_found"/>
           </v:shape>
         </w:pict>
       </w:r>
@@ -5084,23 +5986,122 @@
       <w:r>
         <w:t xml:space="preserve">Figure </w:t>
       </w:r>
+      <w:proofErr w:type="gramStart"/>
       <w:r>
         <w:t>5</w:t>
+      </w:r>
+      <w:r>
+        <w:t xml:space="preserve"> :</w:t>
+      </w:r>
+      <w:proofErr w:type="gramEnd"/>
+      <w:r>
+        <w:t xml:space="preserve"> </w:t>
+      </w:r>
+      <w:r>
+        <w:t>Program counter bug</w:t>
+      </w:r>
+    </w:p>
+    <w:p>
+      <w:pPr>
+        <w:keepNext/>
+      </w:pPr>
+      <w:r>
+        <w:pict>
+          <v:shape id="_x0000_i1027" type="#_x0000_t75" style="width:418.55pt;height:70.4pt">
+            <v:imagedata r:id="rId13" o:title="pc_bug_fixed"/>
+          </v:shape>
+        </w:pict>
       </w:r>
       <w:bookmarkStart w:id="15" w:name="_GoBack"/>
       <w:bookmarkEnd w:id="15"/>
-      <w:r>
-        <w:t xml:space="preserve">: Asserts results </w:t>
-      </w:r>
-    </w:p>
+    </w:p>
+    <w:p>
+      <w:pPr>
+        <w:pStyle w:val="Caption"/>
+        <w:jc w:val="center"/>
+      </w:pPr>
+      <w:r>
+        <w:t xml:space="preserve">Figure </w:t>
+      </w:r>
+      <w:proofErr w:type="gramStart"/>
+      <w:r>
+        <w:t>6</w:t>
+      </w:r>
+      <w:r>
+        <w:t xml:space="preserve"> :</w:t>
+      </w:r>
+      <w:proofErr w:type="gramEnd"/>
+      <w:r>
+        <w:t xml:space="preserve"> </w:t>
+      </w:r>
+      <w:r>
+        <w:t>Fixed bug with program counter</w:t>
+      </w:r>
+    </w:p>
+    <w:p>
+      <w:pPr>
+        <w:pStyle w:val="Heading2"/>
+      </w:pPr>
+      <w:r>
+        <w:t xml:space="preserve">5.3 </w:t>
+      </w:r>
+      <w:r>
+        <w:t>Coverage results after testing CPU</w:t>
+      </w:r>
+      <w:bookmarkEnd w:id="14"/>
+    </w:p>
+    <w:p/>
     <w:p>
       <w:pPr>
         <w:keepNext/>
       </w:pPr>
       <w:r>
+        <w:t>Onc</w:t>
+      </w:r>
+      <w:r>
+        <w:t xml:space="preserve">e all asserts passed, we used </w:t>
+      </w:r>
+      <w:proofErr w:type="spellStart"/>
+      <w:r>
+        <w:t>Ja</w:t>
+      </w:r>
+      <w:r>
+        <w:t>sperGold</w:t>
+      </w:r>
+      <w:proofErr w:type="spellEnd"/>
+      <w:r>
+        <w:t xml:space="preserve"> Coverage App. On figure 3. </w:t>
+      </w:r>
+      <w:proofErr w:type="gramStart"/>
+      <w:r>
+        <w:t>and</w:t>
+      </w:r>
+      <w:proofErr w:type="gramEnd"/>
+      <w:r>
+        <w:t xml:space="preserve"> figure 4. </w:t>
+      </w:r>
+      <w:proofErr w:type="gramStart"/>
+      <w:r>
+        <w:t>for</w:t>
+      </w:r>
+      <w:proofErr w:type="gramEnd"/>
+      <w:r>
+        <w:t xml:space="preserve"> you can see passed asserts and coverage results. </w:t>
+      </w:r>
+    </w:p>
+    <w:p>
+      <w:pPr>
+        <w:keepNext/>
+      </w:pPr>
+    </w:p>
+    <w:p>
+      <w:pPr>
+        <w:keepNext/>
+      </w:pPr>
+      <w:r>
         <w:pict>
-          <v:shape id="_x0000_i1026" type="#_x0000_t75" style="width:467.7pt;height:139.4pt">
-            <v:imagedata r:id="rId13" o:title="Phase1_CoverageApp"/>
+          <v:shape id="_x0000_i1025" type="#_x0000_t75" style="width:466.95pt;height:175.7pt">
+            <v:imagedata r:id="rId14" o:title="Phase1_Asserts"/>
           </v:shape>
         </w:pict>
       </w:r>
@@ -5114,6 +6115,34 @@
         <w:t xml:space="preserve">Figure </w:t>
       </w:r>
       <w:r>
+        <w:t>5</w:t>
+      </w:r>
+      <w:r>
+        <w:t xml:space="preserve">: Asserts results </w:t>
+      </w:r>
+    </w:p>
+    <w:p>
+      <w:pPr>
+        <w:keepNext/>
+      </w:pPr>
+      <w:r>
+        <w:lastRenderedPageBreak/>
+        <w:pict>
+          <v:shape id="_x0000_i1026" type="#_x0000_t75" style="width:467.45pt;height:139.7pt">
+            <v:imagedata r:id="rId15" o:title="Phase1_CoverageApp"/>
+          </v:shape>
+        </w:pict>
+      </w:r>
+    </w:p>
+    <w:p>
+      <w:pPr>
+        <w:pStyle w:val="Caption"/>
+        <w:jc w:val="center"/>
+      </w:pPr>
+      <w:r>
+        <w:t xml:space="preserve">Figure </w:t>
+      </w:r>
+      <w:r>
         <w:t>6</w:t>
       </w:r>
       <w:r>
@@ -5147,7 +6176,7 @@
       <w:r>
         <w:t xml:space="preserve">[1] </w:t>
       </w:r>
-      <w:hyperlink r:id="rId14" w:history="1">
+      <w:hyperlink r:id="rId16" w:history="1">
         <w:r>
           <w:rPr>
             <w:rStyle w:val="Hyperlink"/>
@@ -5166,7 +6195,7 @@
       <w:r>
         <w:t xml:space="preserve">[2] </w:t>
       </w:r>
-      <w:hyperlink r:id="rId15" w:history="1">
+      <w:hyperlink r:id="rId17" w:history="1">
         <w:r>
           <w:rPr>
             <w:rStyle w:val="Hyperlink"/>
@@ -5188,7 +6217,7 @@
       <w:r>
         <w:t xml:space="preserve">[3] </w:t>
       </w:r>
-      <w:hyperlink r:id="rId16" w:history="1">
+      <w:hyperlink r:id="rId18" w:history="1">
         <w:r>
           <w:rPr>
             <w:rStyle w:val="Hyperlink"/>
@@ -5209,7 +6238,7 @@
       </w:pPr>
     </w:p>
     <w:sectPr>
-      <w:footerReference w:type="default" r:id="rId17"/>
+      <w:footerReference w:type="default" r:id="rId19"/>
       <w:pgSz w:w="12240" w:h="15840"/>
       <w:pgMar w:top="1440" w:right="1440" w:bottom="1440" w:left="1440" w:header="720" w:footer="720" w:gutter="0"/>
       <w:pgNumType w:start="0"/>
@@ -5280,7 +6309,7 @@
           <w:rPr>
             <w:noProof/>
           </w:rPr>
-          <w:t>11</w:t>
+          <w:t>12</w:t>
         </w:r>
         <w:r>
           <w:rPr>
@@ -9385,7 +10414,7 @@
 </file>
 
 <file path=customXml/itemProps1.xml><?xml version="1.0" encoding="utf-8"?>
-<ds:datastoreItem xmlns:ds="http://schemas.openxmlformats.org/officeDocument/2006/customXml" ds:itemID="{D66F7BB6-09A8-4FC3-9F64-0B21823EFAFA}">
+<ds:datastoreItem xmlns:ds="http://schemas.openxmlformats.org/officeDocument/2006/customXml" ds:itemID="{70878E4B-9659-4B64-A3FE-3146ED03435C}">
   <ds:schemaRefs>
     <ds:schemaRef ds:uri="http://schemas.openxmlformats.org/officeDocument/2006/bibliography"/>
   </ds:schemaRefs>

</xml_diff>

<commit_message>
Fixed a bug in design - Delayed writing in cache and data memoty, bug also documented in both pdf and docx
</commit_message>
<xml_diff>
--- a/docs/Multicore RISC-dokumentacija.docx
+++ b/docs/Multicore RISC-dokumentacija.docx
@@ -133,7 +133,15 @@
         <w:tab/>
       </w:r>
       <w:r>
-        <w:t>Ivan Milin E</w:t>
+        <w:t xml:space="preserve">Ivan </w:t>
+      </w:r>
+      <w:proofErr w:type="spellStart"/>
+      <w:r>
+        <w:t>Milin</w:t>
+      </w:r>
+      <w:proofErr w:type="spellEnd"/>
+      <w:r>
+        <w:t xml:space="preserve"> E</w:t>
       </w:r>
       <w:r>
         <w:t>1-79/2023</w:t>
@@ -176,14 +184,7 @@
       </w:r>
       <w:r>
         <w:tab/>
-      </w:r>
-      <w:proofErr w:type="spellStart"/>
-      <w:r>
-        <w:t>Petar</w:t>
-      </w:r>
-      <w:proofErr w:type="spellEnd"/>
-      <w:r>
-        <w:t xml:space="preserve"> </w:t>
+        <w:t xml:space="preserve">Petar </w:t>
       </w:r>
       <w:proofErr w:type="spellStart"/>
       <w:r>
@@ -5047,15 +5048,7 @@
     </w:p>
     <w:p>
       <w:r>
-        <w:t xml:space="preserve">At the end whole purpose of reference model is to compare if there is any mismatch between expected </w:t>
-      </w:r>
-      <w:proofErr w:type="gramStart"/>
-      <w:r>
-        <w:t>values</w:t>
-      </w:r>
-      <w:proofErr w:type="gramEnd"/>
-      <w:r>
-        <w:t xml:space="preserve"> (</w:t>
+        <w:t>At the end whole purpose of reference model is to compare if there is any mismatch between expected values (</w:t>
       </w:r>
       <w:r>
         <w:rPr>
@@ -5822,24 +5815,14 @@
       <w:r>
         <w:t xml:space="preserve">Figure </w:t>
       </w:r>
-      <w:r>
-        <w:fldChar w:fldCharType="begin"/>
-      </w:r>
-      <w:r>
-        <w:instrText xml:space="preserve"> SEQ Figure \* ARABIC </w:instrText>
-      </w:r>
-      <w:r>
-        <w:fldChar w:fldCharType="separate"/>
-      </w:r>
-      <w:r>
-        <w:rPr>
-          <w:noProof/>
-        </w:rPr>
-        <w:t>4</w:t>
-      </w:r>
-      <w:r>
-        <w:fldChar w:fldCharType="end"/>
-      </w:r>
+      <w:fldSimple w:instr=" SEQ Figure \* ARABIC ">
+        <w:r>
+          <w:rPr>
+            <w:noProof/>
+          </w:rPr>
+          <w:t>4</w:t>
+        </w:r>
+      </w:fldSimple>
       <w:r>
         <w:t xml:space="preserve"> : Load half word error</w:t>
       </w:r>
@@ -5972,7 +5955,7 @@
             <v:path o:extrusionok="f" gradientshapeok="t" o:connecttype="rect"/>
             <o:lock v:ext="edit" aspectratio="t"/>
           </v:shapetype>
-          <v:shape id="_x0000_i1028" type="#_x0000_t75" style="width:418.55pt;height:69.3pt">
+          <v:shape id="_x0000_i1025" type="#_x0000_t75" style="width:418.2pt;height:69.1pt">
             <v:imagedata r:id="rId12" o:title="pc_bug_found"/>
           </v:shape>
         </w:pict>
@@ -5986,14 +5969,12 @@
       <w:r>
         <w:t xml:space="preserve">Figure </w:t>
       </w:r>
-      <w:proofErr w:type="gramStart"/>
       <w:r>
         <w:t>5</w:t>
       </w:r>
       <w:r>
-        <w:t xml:space="preserve"> :</w:t>
-      </w:r>
-      <w:proofErr w:type="gramEnd"/>
+        <w:t>:</w:t>
+      </w:r>
       <w:r>
         <w:t xml:space="preserve"> </w:t>
       </w:r>
@@ -6007,101 +5988,315 @@
       </w:pPr>
       <w:r>
         <w:pict>
-          <v:shape id="_x0000_i1027" type="#_x0000_t75" style="width:418.55pt;height:70.4pt">
+          <v:shape id="_x0000_i1026" type="#_x0000_t75" style="width:418.2pt;height:70.25pt">
             <v:imagedata r:id="rId13" o:title="pc_bug_fixed"/>
           </v:shape>
         </w:pict>
       </w:r>
+    </w:p>
+    <w:p>
+      <w:pPr>
+        <w:pStyle w:val="Caption"/>
+        <w:jc w:val="center"/>
+      </w:pPr>
+      <w:r>
+        <w:t>Figure 6</w:t>
+      </w:r>
+      <w:r>
+        <w:t>: Fixed bug with program counter</w:t>
+      </w:r>
+    </w:p>
+    <w:p/>
+    <w:p/>
+    <w:p>
+      <w:r>
+        <w:rPr>
+          <w:u w:val="single"/>
+        </w:rPr>
+        <w:t>7. One cycle delay between writing data in cache memory and data</w:t>
+      </w:r>
+      <w:r>
+        <w:rPr>
+          <w:u w:val="single"/>
+        </w:rPr>
+        <w:t xml:space="preserve"> memory</w:t>
+      </w:r>
+      <w:r>
+        <w:t xml:space="preserve"> </w:t>
+      </w:r>
+      <w:r>
+        <w:t>–</w:t>
+      </w:r>
+      <w:r>
+        <w:t xml:space="preserve"> </w:t>
+      </w:r>
+      <w:r>
+        <w:t xml:space="preserve">Write through policy requires that upon STORE instruction, we write data in both cache and data memory in the same cycle. Address port </w:t>
+      </w:r>
+      <w:r>
+        <w:t xml:space="preserve">for data memory was delayed one cycle compared to the address port for cache memory and this caused </w:t>
+      </w:r>
+      <w:r>
+        <w:t xml:space="preserve">mismatch. </w:t>
+      </w:r>
+    </w:p>
+    <w:p>
+      <w:pPr>
+        <w:pStyle w:val="ListParagraph"/>
+        <w:numPr>
+          <w:ilvl w:val="0"/>
+          <w:numId w:val="29"/>
+        </w:numPr>
+        <w:rPr>
+          <w:i/>
+          <w:sz w:val="18"/>
+          <w:szCs w:val="18"/>
+        </w:rPr>
+      </w:pPr>
+      <w:r>
+        <w:rPr>
+          <w:i/>
+          <w:sz w:val="18"/>
+          <w:szCs w:val="18"/>
+        </w:rPr>
+        <w:t>Opcode 23 is opcode for STORE instruction</w:t>
+      </w:r>
+      <w:r>
+        <w:rPr>
+          <w:i/>
+          <w:sz w:val="18"/>
+          <w:szCs w:val="18"/>
+        </w:rPr>
+        <w:t>.</w:t>
+      </w:r>
+    </w:p>
+    <w:p>
+      <w:pPr>
+        <w:pStyle w:val="ListParagraph"/>
+        <w:numPr>
+          <w:ilvl w:val="0"/>
+          <w:numId w:val="29"/>
+        </w:numPr>
+        <w:rPr>
+          <w:i/>
+          <w:sz w:val="18"/>
+          <w:szCs w:val="18"/>
+        </w:rPr>
+      </w:pPr>
+      <w:proofErr w:type="spellStart"/>
+      <w:proofErr w:type="gramStart"/>
+      <w:r>
+        <w:rPr>
+          <w:i/>
+          <w:sz w:val="18"/>
+          <w:szCs w:val="18"/>
+        </w:rPr>
+        <w:t>dmem_address</w:t>
+      </w:r>
+      <w:proofErr w:type="spellEnd"/>
+      <w:proofErr w:type="gramEnd"/>
+      <w:r>
+        <w:rPr>
+          <w:i/>
+          <w:sz w:val="18"/>
+          <w:szCs w:val="18"/>
+        </w:rPr>
+        <w:t xml:space="preserve"> is output from cache memory that sends address to data memory to write on</w:t>
+      </w:r>
+      <w:r>
+        <w:rPr>
+          <w:i/>
+          <w:sz w:val="18"/>
+          <w:szCs w:val="18"/>
+        </w:rPr>
+        <w:t>.</w:t>
+      </w:r>
+    </w:p>
+    <w:p>
+      <w:pPr>
+        <w:pStyle w:val="ListParagraph"/>
+        <w:numPr>
+          <w:ilvl w:val="0"/>
+          <w:numId w:val="29"/>
+        </w:numPr>
+        <w:rPr>
+          <w:i/>
+          <w:sz w:val="18"/>
+          <w:szCs w:val="18"/>
+        </w:rPr>
+      </w:pPr>
+      <w:proofErr w:type="spellStart"/>
+      <w:proofErr w:type="gramStart"/>
+      <w:r>
+        <w:rPr>
+          <w:i/>
+          <w:sz w:val="18"/>
+          <w:szCs w:val="18"/>
+        </w:rPr>
+        <w:t>dm_address</w:t>
+      </w:r>
+      <w:proofErr w:type="spellEnd"/>
+      <w:proofErr w:type="gramEnd"/>
+      <w:r>
+        <w:rPr>
+          <w:i/>
+          <w:sz w:val="18"/>
+          <w:szCs w:val="18"/>
+        </w:rPr>
+        <w:t xml:space="preserve"> is assigned signal in cache that represents address in cache to write on.</w:t>
+      </w:r>
+    </w:p>
+    <w:p>
+      <w:pPr>
+        <w:pStyle w:val="ListParagraph"/>
+        <w:rPr>
+          <w:i/>
+          <w:sz w:val="18"/>
+          <w:szCs w:val="18"/>
+        </w:rPr>
+      </w:pPr>
       <w:bookmarkStart w:id="15" w:name="_GoBack"/>
       <w:bookmarkEnd w:id="15"/>
     </w:p>
     <w:p>
       <w:pPr>
+        <w:keepNext/>
+      </w:pPr>
+      <w:r>
+        <w:rPr>
+          <w:noProof/>
+        </w:rPr>
+        <w:drawing>
+          <wp:inline distT="0" distB="0" distL="0" distR="0">
+            <wp:extent cx="5943600" cy="709930"/>
+            <wp:effectExtent l="0" t="0" r="0" b="0"/>
+            <wp:docPr id="3" name="Picture 3"/>
+            <wp:cNvGraphicFramePr>
+              <a:graphicFrameLocks xmlns:a="http://schemas.openxmlformats.org/drawingml/2006/main" noChangeAspect="1"/>
+            </wp:cNvGraphicFramePr>
+            <a:graphic xmlns:a="http://schemas.openxmlformats.org/drawingml/2006/main">
+              <a:graphicData uri="http://schemas.openxmlformats.org/drawingml/2006/picture">
+                <pic:pic xmlns:pic="http://schemas.openxmlformats.org/drawingml/2006/picture">
+                  <pic:nvPicPr>
+                    <pic:cNvPr id="3" name="Bug7.png"/>
+                    <pic:cNvPicPr/>
+                  </pic:nvPicPr>
+                  <pic:blipFill>
+                    <a:blip r:embed="rId14">
+                      <a:extLst>
+                        <a:ext uri="{28A0092B-C50C-407E-A947-70E740481C1C}">
+                          <a14:useLocalDpi xmlns:a14="http://schemas.microsoft.com/office/drawing/2010/main" val="0"/>
+                        </a:ext>
+                      </a:extLst>
+                    </a:blip>
+                    <a:stretch>
+                      <a:fillRect/>
+                    </a:stretch>
+                  </pic:blipFill>
+                  <pic:spPr>
+                    <a:xfrm>
+                      <a:off x="0" y="0"/>
+                      <a:ext cx="5943600" cy="709930"/>
+                    </a:xfrm>
+                    <a:prstGeom prst="rect">
+                      <a:avLst/>
+                    </a:prstGeom>
+                  </pic:spPr>
+                </pic:pic>
+              </a:graphicData>
+            </a:graphic>
+          </wp:inline>
+        </w:drawing>
+      </w:r>
+    </w:p>
+    <w:p>
+      <w:pPr>
         <w:pStyle w:val="Caption"/>
         <w:jc w:val="center"/>
       </w:pPr>
       <w:r>
-        <w:t xml:space="preserve">Figure </w:t>
+        <w:t>Figure 7: One cycle delay upon storing data in both cache and data memory</w:t>
+      </w:r>
+    </w:p>
+    <w:p>
+      <w:pPr>
+        <w:spacing w:after="360" w:line="240" w:lineRule="auto"/>
+        <w:rPr>
+          <w:rFonts w:asciiTheme="majorHAnsi" w:eastAsiaTheme="majorEastAsia" w:hAnsiTheme="majorHAnsi" w:cstheme="majorBidi"/>
+          <w:color w:val="2E74B5" w:themeColor="accent1" w:themeShade="BF"/>
+          <w:sz w:val="26"/>
+          <w:szCs w:val="26"/>
+        </w:rPr>
+      </w:pPr>
+      <w:r>
+        <w:br w:type="page"/>
+      </w:r>
+    </w:p>
+    <w:p>
+      <w:pPr>
+        <w:pStyle w:val="Heading2"/>
+      </w:pPr>
+      <w:r>
+        <w:lastRenderedPageBreak/>
+        <w:t xml:space="preserve">5.3 </w:t>
+      </w:r>
+      <w:r>
+        <w:t>Coverage results after testing CPU</w:t>
+      </w:r>
+      <w:bookmarkEnd w:id="14"/>
+    </w:p>
+    <w:p/>
+    <w:p>
+      <w:pPr>
+        <w:keepNext/>
+      </w:pPr>
+      <w:r>
+        <w:t>Onc</w:t>
+      </w:r>
+      <w:r>
+        <w:t xml:space="preserve">e all asserts passed, we used </w:t>
+      </w:r>
+      <w:proofErr w:type="spellStart"/>
+      <w:r>
+        <w:t>Ja</w:t>
+      </w:r>
+      <w:r>
+        <w:t>sperGold</w:t>
+      </w:r>
+      <w:proofErr w:type="spellEnd"/>
+      <w:r>
+        <w:t xml:space="preserve"> Coverage App. On figure 3. </w:t>
       </w:r>
       <w:proofErr w:type="gramStart"/>
       <w:r>
-        <w:t>6</w:t>
-      </w:r>
-      <w:r>
-        <w:t xml:space="preserve"> :</w:t>
+        <w:t>and</w:t>
       </w:r>
       <w:proofErr w:type="gramEnd"/>
       <w:r>
-        <w:t xml:space="preserve"> </w:t>
-      </w:r>
-      <w:r>
-        <w:t>Fixed bug with program counter</w:t>
-      </w:r>
-    </w:p>
-    <w:p>
-      <w:pPr>
-        <w:pStyle w:val="Heading2"/>
-      </w:pPr>
-      <w:r>
-        <w:t xml:space="preserve">5.3 </w:t>
-      </w:r>
-      <w:r>
-        <w:t>Coverage results after testing CPU</w:t>
-      </w:r>
-      <w:bookmarkEnd w:id="14"/>
-    </w:p>
-    <w:p/>
+        <w:t xml:space="preserve"> figure 4. </w:t>
+      </w:r>
+      <w:proofErr w:type="gramStart"/>
+      <w:r>
+        <w:t>for</w:t>
+      </w:r>
+      <w:proofErr w:type="gramEnd"/>
+      <w:r>
+        <w:t xml:space="preserve"> you can see passed asserts and coverage results. </w:t>
+      </w:r>
+    </w:p>
     <w:p>
       <w:pPr>
         <w:keepNext/>
       </w:pPr>
-      <w:r>
-        <w:t>Onc</w:t>
-      </w:r>
-      <w:r>
-        <w:t xml:space="preserve">e all asserts passed, we used </w:t>
-      </w:r>
-      <w:proofErr w:type="spellStart"/>
-      <w:r>
-        <w:t>Ja</w:t>
-      </w:r>
-      <w:r>
-        <w:t>sperGold</w:t>
-      </w:r>
-      <w:proofErr w:type="spellEnd"/>
-      <w:r>
-        <w:t xml:space="preserve"> Coverage App. On figure 3. </w:t>
-      </w:r>
-      <w:proofErr w:type="gramStart"/>
-      <w:r>
-        <w:t>and</w:t>
-      </w:r>
-      <w:proofErr w:type="gramEnd"/>
-      <w:r>
-        <w:t xml:space="preserve"> figure 4. </w:t>
-      </w:r>
-      <w:proofErr w:type="gramStart"/>
-      <w:r>
-        <w:t>for</w:t>
-      </w:r>
-      <w:proofErr w:type="gramEnd"/>
-      <w:r>
-        <w:t xml:space="preserve"> you can see passed asserts and coverage results. </w:t>
-      </w:r>
     </w:p>
     <w:p>
       <w:pPr>
         <w:keepNext/>
       </w:pPr>
-    </w:p>
-    <w:p>
-      <w:pPr>
-        <w:keepNext/>
-      </w:pPr>
       <w:r>
         <w:pict>
-          <v:shape id="_x0000_i1025" type="#_x0000_t75" style="width:466.95pt;height:175.7pt">
-            <v:imagedata r:id="rId14" o:title="Phase1_Asserts"/>
+          <v:shape id="_x0000_i1027" type="#_x0000_t75" style="width:467.15pt;height:175.7pt">
+            <v:imagedata r:id="rId15" o:title="Phase1_Asserts"/>
           </v:shape>
         </w:pict>
       </w:r>
@@ -6126,10 +6321,9 @@
         <w:keepNext/>
       </w:pPr>
       <w:r>
-        <w:lastRenderedPageBreak/>
         <w:pict>
-          <v:shape id="_x0000_i1026" type="#_x0000_t75" style="width:467.45pt;height:139.7pt">
-            <v:imagedata r:id="rId15" o:title="Phase1_CoverageApp"/>
+          <v:shape id="_x0000_i1028" type="#_x0000_t75" style="width:467.7pt;height:139.95pt">
+            <v:imagedata r:id="rId16" o:title="Phase1_CoverageApp"/>
           </v:shape>
         </w:pict>
       </w:r>
@@ -6176,7 +6370,7 @@
       <w:r>
         <w:t xml:space="preserve">[1] </w:t>
       </w:r>
-      <w:hyperlink r:id="rId16" w:history="1">
+      <w:hyperlink r:id="rId17" w:history="1">
         <w:r>
           <w:rPr>
             <w:rStyle w:val="Hyperlink"/>
@@ -6195,7 +6389,7 @@
       <w:r>
         <w:t xml:space="preserve">[2] </w:t>
       </w:r>
-      <w:hyperlink r:id="rId17" w:history="1">
+      <w:hyperlink r:id="rId18" w:history="1">
         <w:r>
           <w:rPr>
             <w:rStyle w:val="Hyperlink"/>
@@ -6217,7 +6411,7 @@
       <w:r>
         <w:t xml:space="preserve">[3] </w:t>
       </w:r>
-      <w:hyperlink r:id="rId18" w:history="1">
+      <w:hyperlink r:id="rId19" w:history="1">
         <w:r>
           <w:rPr>
             <w:rStyle w:val="Hyperlink"/>
@@ -6238,7 +6432,7 @@
       </w:pPr>
     </w:p>
     <w:sectPr>
-      <w:footerReference w:type="default" r:id="rId19"/>
+      <w:footerReference w:type="default" r:id="rId20"/>
       <w:pgSz w:w="12240" w:h="15840"/>
       <w:pgMar w:top="1440" w:right="1440" w:bottom="1440" w:left="1440" w:header="720" w:footer="720" w:gutter="0"/>
       <w:pgNumType w:start="0"/>
@@ -6309,7 +6503,7 @@
           <w:rPr>
             <w:noProof/>
           </w:rPr>
-          <w:t>12</w:t>
+          <w:t>13</w:t>
         </w:r>
         <w:r>
           <w:rPr>
@@ -8963,6 +9157,119 @@
     </w:lvl>
   </w:abstractNum>
   <w:abstractNum w:abstractNumId="24" w15:restartNumberingAfterBreak="0">
+    <w:nsid w:val="703B4501"/>
+    <w:multiLevelType w:val="hybridMultilevel"/>
+    <w:tmpl w:val="15EC8734"/>
+    <w:lvl w:ilvl="0" w:tplc="04090001">
+      <w:start w:val="1"/>
+      <w:numFmt w:val="bullet"/>
+      <w:lvlText w:val=""/>
+      <w:lvlJc w:val="left"/>
+      <w:pPr>
+        <w:ind w:left="720" w:hanging="360"/>
+      </w:pPr>
+      <w:rPr>
+        <w:rFonts w:ascii="Symbol" w:hAnsi="Symbol" w:hint="default"/>
+      </w:rPr>
+    </w:lvl>
+    <w:lvl w:ilvl="1" w:tplc="04090003" w:tentative="1">
+      <w:start w:val="1"/>
+      <w:numFmt w:val="bullet"/>
+      <w:lvlText w:val="o"/>
+      <w:lvlJc w:val="left"/>
+      <w:pPr>
+        <w:ind w:left="1440" w:hanging="360"/>
+      </w:pPr>
+      <w:rPr>
+        <w:rFonts w:ascii="Courier New" w:hAnsi="Courier New" w:cs="Courier New" w:hint="default"/>
+      </w:rPr>
+    </w:lvl>
+    <w:lvl w:ilvl="2" w:tplc="04090005" w:tentative="1">
+      <w:start w:val="1"/>
+      <w:numFmt w:val="bullet"/>
+      <w:lvlText w:val=""/>
+      <w:lvlJc w:val="left"/>
+      <w:pPr>
+        <w:ind w:left="2160" w:hanging="360"/>
+      </w:pPr>
+      <w:rPr>
+        <w:rFonts w:ascii="Wingdings" w:hAnsi="Wingdings" w:hint="default"/>
+      </w:rPr>
+    </w:lvl>
+    <w:lvl w:ilvl="3" w:tplc="04090001" w:tentative="1">
+      <w:start w:val="1"/>
+      <w:numFmt w:val="bullet"/>
+      <w:lvlText w:val=""/>
+      <w:lvlJc w:val="left"/>
+      <w:pPr>
+        <w:ind w:left="2880" w:hanging="360"/>
+      </w:pPr>
+      <w:rPr>
+        <w:rFonts w:ascii="Symbol" w:hAnsi="Symbol" w:hint="default"/>
+      </w:rPr>
+    </w:lvl>
+    <w:lvl w:ilvl="4" w:tplc="04090003" w:tentative="1">
+      <w:start w:val="1"/>
+      <w:numFmt w:val="bullet"/>
+      <w:lvlText w:val="o"/>
+      <w:lvlJc w:val="left"/>
+      <w:pPr>
+        <w:ind w:left="3600" w:hanging="360"/>
+      </w:pPr>
+      <w:rPr>
+        <w:rFonts w:ascii="Courier New" w:hAnsi="Courier New" w:cs="Courier New" w:hint="default"/>
+      </w:rPr>
+    </w:lvl>
+    <w:lvl w:ilvl="5" w:tplc="04090005" w:tentative="1">
+      <w:start w:val="1"/>
+      <w:numFmt w:val="bullet"/>
+      <w:lvlText w:val=""/>
+      <w:lvlJc w:val="left"/>
+      <w:pPr>
+        <w:ind w:left="4320" w:hanging="360"/>
+      </w:pPr>
+      <w:rPr>
+        <w:rFonts w:ascii="Wingdings" w:hAnsi="Wingdings" w:hint="default"/>
+      </w:rPr>
+    </w:lvl>
+    <w:lvl w:ilvl="6" w:tplc="04090001" w:tentative="1">
+      <w:start w:val="1"/>
+      <w:numFmt w:val="bullet"/>
+      <w:lvlText w:val=""/>
+      <w:lvlJc w:val="left"/>
+      <w:pPr>
+        <w:ind w:left="5040" w:hanging="360"/>
+      </w:pPr>
+      <w:rPr>
+        <w:rFonts w:ascii="Symbol" w:hAnsi="Symbol" w:hint="default"/>
+      </w:rPr>
+    </w:lvl>
+    <w:lvl w:ilvl="7" w:tplc="04090003" w:tentative="1">
+      <w:start w:val="1"/>
+      <w:numFmt w:val="bullet"/>
+      <w:lvlText w:val="o"/>
+      <w:lvlJc w:val="left"/>
+      <w:pPr>
+        <w:ind w:left="5760" w:hanging="360"/>
+      </w:pPr>
+      <w:rPr>
+        <w:rFonts w:ascii="Courier New" w:hAnsi="Courier New" w:cs="Courier New" w:hint="default"/>
+      </w:rPr>
+    </w:lvl>
+    <w:lvl w:ilvl="8" w:tplc="04090005" w:tentative="1">
+      <w:start w:val="1"/>
+      <w:numFmt w:val="bullet"/>
+      <w:lvlText w:val=""/>
+      <w:lvlJc w:val="left"/>
+      <w:pPr>
+        <w:ind w:left="6480" w:hanging="360"/>
+      </w:pPr>
+      <w:rPr>
+        <w:rFonts w:ascii="Wingdings" w:hAnsi="Wingdings" w:hint="default"/>
+      </w:rPr>
+    </w:lvl>
+  </w:abstractNum>
+  <w:abstractNum w:abstractNumId="25" w15:restartNumberingAfterBreak="0">
     <w:nsid w:val="75EB7F8B"/>
     <w:multiLevelType w:val="hybridMultilevel"/>
     <w:tmpl w:val="9F8AE9BA"/>
@@ -9048,7 +9355,7 @@
       </w:pPr>
     </w:lvl>
   </w:abstractNum>
-  <w:abstractNum w:abstractNumId="25" w15:restartNumberingAfterBreak="0">
+  <w:abstractNum w:abstractNumId="26" w15:restartNumberingAfterBreak="0">
     <w:nsid w:val="788A0779"/>
     <w:multiLevelType w:val="hybridMultilevel"/>
     <w:tmpl w:val="BDC6F4B6"/>
@@ -9161,7 +9468,7 @@
       </w:rPr>
     </w:lvl>
   </w:abstractNum>
-  <w:abstractNum w:abstractNumId="26" w15:restartNumberingAfterBreak="0">
+  <w:abstractNum w:abstractNumId="27" w15:restartNumberingAfterBreak="0">
     <w:nsid w:val="7B815329"/>
     <w:multiLevelType w:val="hybridMultilevel"/>
     <w:tmpl w:val="2D489EB2"/>
@@ -9274,7 +9581,7 @@
       </w:rPr>
     </w:lvl>
   </w:abstractNum>
-  <w:abstractNum w:abstractNumId="27" w15:restartNumberingAfterBreak="0">
+  <w:abstractNum w:abstractNumId="28" w15:restartNumberingAfterBreak="0">
     <w:nsid w:val="7EA14309"/>
     <w:multiLevelType w:val="hybridMultilevel"/>
     <w:tmpl w:val="050C15E6"/>
@@ -9361,7 +9668,7 @@
     </w:lvl>
   </w:abstractNum>
   <w:num w:numId="1">
-    <w:abstractNumId w:val="24"/>
+    <w:abstractNumId w:val="25"/>
   </w:num>
   <w:num w:numId="2">
     <w:abstractNumId w:val="3"/>
@@ -9391,13 +9698,13 @@
     <w:abstractNumId w:val="1"/>
   </w:num>
   <w:num w:numId="11">
-    <w:abstractNumId w:val="25"/>
+    <w:abstractNumId w:val="26"/>
   </w:num>
   <w:num w:numId="12">
     <w:abstractNumId w:val="4"/>
   </w:num>
   <w:num w:numId="13">
-    <w:abstractNumId w:val="26"/>
+    <w:abstractNumId w:val="27"/>
   </w:num>
   <w:num w:numId="14">
     <w:abstractNumId w:val="18"/>
@@ -9433,7 +9740,7 @@
     <w:abstractNumId w:val="11"/>
   </w:num>
   <w:num w:numId="25">
-    <w:abstractNumId w:val="27"/>
+    <w:abstractNumId w:val="28"/>
   </w:num>
   <w:num w:numId="26">
     <w:abstractNumId w:val="9"/>
@@ -9443,6 +9750,9 @@
   </w:num>
   <w:num w:numId="28">
     <w:abstractNumId w:val="19"/>
+  </w:num>
+  <w:num w:numId="29">
+    <w:abstractNumId w:val="24"/>
   </w:num>
 </w:numbering>
 </file>
@@ -10414,7 +10724,7 @@
 </file>
 
 <file path=customXml/itemProps1.xml><?xml version="1.0" encoding="utf-8"?>
-<ds:datastoreItem xmlns:ds="http://schemas.openxmlformats.org/officeDocument/2006/customXml" ds:itemID="{70878E4B-9659-4B64-A3FE-3146ED03435C}">
+<ds:datastoreItem xmlns:ds="http://schemas.openxmlformats.org/officeDocument/2006/customXml" ds:itemID="{DB2B98B2-5FBA-46C8-90AE-62DF9773CC66}">
   <ds:schemaRefs>
     <ds:schemaRef ds:uri="http://schemas.openxmlformats.org/officeDocument/2006/bibliography"/>
   </ds:schemaRefs>

</xml_diff>

<commit_message>
End of phase 4 - Doc left to update
</commit_message>
<xml_diff>
--- a/docs/Multicore RISC-dokumentacija.docx
+++ b/docs/Multicore RISC-dokumentacija.docx
@@ -3920,8 +3920,13 @@
                                     <w:lang w:val="sr-Latn-RS"/>
                                   </w:rPr>
                                 </w:pPr>
+                                <w:proofErr w:type="spellStart"/>
                                 <w:r>
-                                  <w:t xml:space="preserve">Vuk </w:t>
+                                  <w:t>Vuk</w:t>
+                                </w:r>
+                                <w:proofErr w:type="spellEnd"/>
+                                <w:r>
+                                  <w:t xml:space="preserve"> </w:t>
                                 </w:r>
                                 <w:r>
                                   <w:rPr>
@@ -4069,13 +4074,26 @@
                               </w:p>
                               <w:p>
                                 <w:r>
-                                  <w:t>Ivan Milin E1-79/2023</w:t>
+                                  <w:t xml:space="preserve">Ivan </w:t>
+                                </w:r>
+                                <w:proofErr w:type="spellStart"/>
+                                <w:r>
+                                  <w:t>Milin</w:t>
+                                </w:r>
+                                <w:proofErr w:type="spellEnd"/>
+                                <w:r>
+                                  <w:t xml:space="preserve"> E1-79/2023</w:t>
                                 </w:r>
                               </w:p>
                               <w:p>
                                 <w:r>
-                                  <w:t>Petar Stamenkovi</w:t>
+                                  <w:t xml:space="preserve">Petar </w:t>
                                 </w:r>
+                                <w:proofErr w:type="spellStart"/>
+                                <w:r>
+                                  <w:t>Stamenkovi</w:t>
+                                </w:r>
+                                <w:proofErr w:type="spellEnd"/>
                                 <w:r>
                                   <w:rPr>
                                     <w:lang w:val="sr-Latn-RS"/>
@@ -5344,19 +5362,17 @@
       <w:r>
         <w:br w:type="page"/>
       </w:r>
-      <w:bookmarkStart w:id="1" w:name="_GoBack"/>
-      <w:bookmarkEnd w:id="1"/>
     </w:p>
     <w:p>
       <w:pPr>
         <w:pStyle w:val="Heading1"/>
       </w:pPr>
-      <w:bookmarkStart w:id="2" w:name="_Toc183782733"/>
+      <w:bookmarkStart w:id="1" w:name="_Toc183782733"/>
       <w:r>
         <w:lastRenderedPageBreak/>
         <w:t>1. System Overview</w:t>
       </w:r>
-      <w:bookmarkEnd w:id="2"/>
+      <w:bookmarkEnd w:id="1"/>
     </w:p>
     <w:p/>
     <w:p>
@@ -5413,7 +5429,15 @@
         <w:t xml:space="preserve">It is a cooperation between faculty </w:t>
       </w:r>
       <w:r>
-        <w:t xml:space="preserve">of technical sciences in Novi Sad and VeriestS. </w:t>
+        <w:t xml:space="preserve">of technical sciences in Novi Sad and </w:t>
+      </w:r>
+      <w:proofErr w:type="spellStart"/>
+      <w:r>
+        <w:t>VeriestS</w:t>
+      </w:r>
+      <w:proofErr w:type="spellEnd"/>
+      <w:r>
+        <w:t xml:space="preserve">. </w:t>
       </w:r>
     </w:p>
     <w:p>
@@ -5445,7 +5469,15 @@
         <w:t xml:space="preserve">. </w:t>
       </w:r>
       <w:r>
-        <w:t xml:space="preserve">We will use Vivado Design Suite and code our design using Verilog </w:t>
+        <w:t xml:space="preserve">We will use </w:t>
+      </w:r>
+      <w:proofErr w:type="spellStart"/>
+      <w:r>
+        <w:t>Vivado</w:t>
+      </w:r>
+      <w:proofErr w:type="spellEnd"/>
+      <w:r>
+        <w:t xml:space="preserve"> Design Suite and code our design using Verilog </w:t>
       </w:r>
       <w:r>
         <w:t xml:space="preserve">HDL. </w:t>
@@ -5459,7 +5491,15 @@
         <w:t xml:space="preserve">    With second subject we will cover the verification using Jasper Gold </w:t>
       </w:r>
       <w:r>
-        <w:t xml:space="preserve">formal tool and SystemVerilog language. </w:t>
+        <w:t xml:space="preserve">formal tool and </w:t>
+      </w:r>
+      <w:proofErr w:type="spellStart"/>
+      <w:r>
+        <w:t>SystemVerilog</w:t>
+      </w:r>
+      <w:proofErr w:type="spellEnd"/>
+      <w:r>
+        <w:t xml:space="preserve"> language. </w:t>
       </w:r>
       <w:r>
         <w:t xml:space="preserve">Our </w:t>
@@ -5492,7 +5532,15 @@
         <w:t xml:space="preserve">2 different points of view, </w:t>
       </w:r>
       <w:r>
-        <w:t xml:space="preserve">firstly with a simple testbench during design phase and secondly </w:t>
+        <w:t xml:space="preserve">firstly with a simple </w:t>
+      </w:r>
+      <w:proofErr w:type="spellStart"/>
+      <w:r>
+        <w:t>testbench</w:t>
+      </w:r>
+      <w:proofErr w:type="spellEnd"/>
+      <w:r>
+        <w:t xml:space="preserve"> during design phase and secondly </w:t>
       </w:r>
       <w:r>
         <w:t>using formal tool to verify complex scenarios and increase the coverage.</w:t>
@@ -5637,12 +5685,12 @@
       <w:pPr>
         <w:pStyle w:val="Heading1"/>
       </w:pPr>
-      <w:bookmarkStart w:id="3" w:name="_Toc183782734"/>
+      <w:bookmarkStart w:id="2" w:name="_Toc183782734"/>
       <w:r>
         <w:lastRenderedPageBreak/>
         <w:t>2. Components</w:t>
       </w:r>
-      <w:bookmarkEnd w:id="3"/>
+      <w:bookmarkEnd w:id="2"/>
       <w:r>
         <w:t xml:space="preserve"> </w:t>
       </w:r>
@@ -5963,7 +6011,15 @@
         <w:t xml:space="preserve">contents of the binary file </w:t>
       </w:r>
       <w:r>
-        <w:t>into design and viewing the waveforms from Vivado simulator.</w:t>
+        <w:t xml:space="preserve">into design and viewing the waveforms from </w:t>
+      </w:r>
+      <w:proofErr w:type="spellStart"/>
+      <w:r>
+        <w:t>Vivado</w:t>
+      </w:r>
+      <w:proofErr w:type="spellEnd"/>
+      <w:r>
+        <w:t xml:space="preserve"> simulator.</w:t>
       </w:r>
       <w:r>
         <w:t xml:space="preserve"> </w:t>
@@ -6244,33 +6300,33 @@
       <w:pPr>
         <w:pStyle w:val="Heading1"/>
       </w:pPr>
-      <w:bookmarkStart w:id="4" w:name="_Toc183782735"/>
+      <w:bookmarkStart w:id="3" w:name="_Toc183782735"/>
       <w:r>
         <w:lastRenderedPageBreak/>
         <w:t>3. Interface</w:t>
       </w:r>
+      <w:bookmarkEnd w:id="3"/>
+    </w:p>
+    <w:p>
+      <w:pPr>
+        <w:pStyle w:val="Heading2"/>
+      </w:pPr>
+    </w:p>
+    <w:p>
+      <w:pPr>
+        <w:pStyle w:val="Heading2"/>
+      </w:pPr>
+      <w:bookmarkStart w:id="4" w:name="_Toc183782736"/>
+      <w:r>
+        <w:t xml:space="preserve">3.1. Interface between CPU Core and Global </w:t>
+      </w:r>
+      <w:r>
+        <w:t>bus</w:t>
+      </w:r>
+      <w:r>
+        <w:t xml:space="preserve"> controller</w:t>
+      </w:r>
       <w:bookmarkEnd w:id="4"/>
-    </w:p>
-    <w:p>
-      <w:pPr>
-        <w:pStyle w:val="Heading2"/>
-      </w:pPr>
-    </w:p>
-    <w:p>
-      <w:pPr>
-        <w:pStyle w:val="Heading2"/>
-      </w:pPr>
-      <w:bookmarkStart w:id="5" w:name="_Toc183782736"/>
-      <w:r>
-        <w:t xml:space="preserve">3.1. Interface between CPU Core and Global </w:t>
-      </w:r>
-      <w:r>
-        <w:t>bus</w:t>
-      </w:r>
-      <w:r>
-        <w:t xml:space="preserve"> controller</w:t>
-      </w:r>
-      <w:bookmarkEnd w:id="5"/>
     </w:p>
     <w:p>
       <w:pPr>
@@ -6358,7 +6414,7 @@
       <w:pPr>
         <w:pStyle w:val="Heading2"/>
       </w:pPr>
-      <w:bookmarkStart w:id="6" w:name="_Toc183782737"/>
+      <w:bookmarkStart w:id="5" w:name="_Toc183782737"/>
       <w:r>
         <w:t xml:space="preserve">3.2. Interface between global </w:t>
       </w:r>
@@ -6368,7 +6424,7 @@
       <w:r>
         <w:t xml:space="preserve"> controller and L2</w:t>
       </w:r>
-      <w:bookmarkEnd w:id="6"/>
+      <w:bookmarkEnd w:id="5"/>
     </w:p>
     <w:p>
       <w:pPr>
@@ -6421,7 +6477,7 @@
       <w:pPr>
         <w:pStyle w:val="Heading2"/>
       </w:pPr>
-      <w:bookmarkStart w:id="7" w:name="_Toc183782738"/>
+      <w:bookmarkStart w:id="6" w:name="_Toc183782738"/>
       <w:r>
         <w:t xml:space="preserve">3.3. Interface between </w:t>
       </w:r>
@@ -6434,7 +6490,7 @@
       <w:r>
         <w:t>and main memory</w:t>
       </w:r>
-      <w:bookmarkEnd w:id="7"/>
+      <w:bookmarkEnd w:id="6"/>
     </w:p>
     <w:p>
       <w:pPr>
@@ -6474,7 +6530,7 @@
       <w:pPr>
         <w:pStyle w:val="Heading1"/>
       </w:pPr>
-      <w:bookmarkStart w:id="8" w:name="_Toc183782739"/>
+      <w:bookmarkStart w:id="7" w:name="_Toc183782739"/>
       <w:r>
         <w:lastRenderedPageBreak/>
         <w:t>4</w:t>
@@ -6482,7 +6538,7 @@
       <w:r>
         <w:t>. Development process of system</w:t>
       </w:r>
-      <w:bookmarkEnd w:id="8"/>
+      <w:bookmarkEnd w:id="7"/>
     </w:p>
     <w:p>
       <w:r>
@@ -6559,7 +6615,7 @@
       <w:pPr>
         <w:pStyle w:val="Heading2"/>
       </w:pPr>
-      <w:bookmarkStart w:id="9" w:name="_Toc183782740"/>
+      <w:bookmarkStart w:id="8" w:name="_Toc183782740"/>
       <w:r>
         <w:t>4</w:t>
       </w:r>
@@ -6572,7 +6628,7 @@
       <w:r>
         <w:t xml:space="preserve"> – phase 1</w:t>
       </w:r>
-      <w:bookmarkEnd w:id="9"/>
+      <w:bookmarkEnd w:id="8"/>
     </w:p>
     <w:p/>
     <w:p>
@@ -6760,11 +6816,19 @@
           <w:numId w:val="25"/>
         </w:numPr>
       </w:pPr>
-      <w:r>
-        <w:rPr>
-          <w:i/>
-        </w:rPr>
-        <w:t>rd –</w:t>
+      <w:proofErr w:type="spellStart"/>
+      <w:r>
+        <w:rPr>
+          <w:i/>
+        </w:rPr>
+        <w:t>rd</w:t>
+      </w:r>
+      <w:proofErr w:type="spellEnd"/>
+      <w:r>
+        <w:rPr>
+          <w:i/>
+        </w:rPr>
+        <w:t xml:space="preserve"> –</w:t>
       </w:r>
       <w:r>
         <w:t xml:space="preserve"> filed that represent address of register where result of operation will be stored</w:t>
@@ -6778,11 +6842,19 @@
           <w:numId w:val="25"/>
         </w:numPr>
       </w:pPr>
-      <w:r>
-        <w:rPr>
-          <w:i/>
-        </w:rPr>
-        <w:t>imm (constant value) –</w:t>
+      <w:proofErr w:type="spellStart"/>
+      <w:r>
+        <w:rPr>
+          <w:i/>
+        </w:rPr>
+        <w:t>imm</w:t>
+      </w:r>
+      <w:proofErr w:type="spellEnd"/>
+      <w:r>
+        <w:rPr>
+          <w:i/>
+        </w:rPr>
+        <w:t xml:space="preserve"> (constant value) –</w:t>
       </w:r>
       <w:r>
         <w:t xml:space="preserve"> instead of using value from register, value can be hardcoded in instruction</w:t>
@@ -6849,8 +6921,97 @@
           <w:i/>
           <w:u w:val="single"/>
         </w:rPr>
-        <w:t>add, sub, xor, or, and, sll, srl, sra, slt, sltu</w:t>
-      </w:r>
+        <w:t xml:space="preserve">add, sub, </w:t>
+      </w:r>
+      <w:proofErr w:type="spellStart"/>
+      <w:r>
+        <w:rPr>
+          <w:i/>
+          <w:u w:val="single"/>
+        </w:rPr>
+        <w:t>xor</w:t>
+      </w:r>
+      <w:proofErr w:type="spellEnd"/>
+      <w:r>
+        <w:rPr>
+          <w:i/>
+          <w:u w:val="single"/>
+        </w:rPr>
+        <w:t xml:space="preserve">, or, and, </w:t>
+      </w:r>
+      <w:proofErr w:type="spellStart"/>
+      <w:r>
+        <w:rPr>
+          <w:i/>
+          <w:u w:val="single"/>
+        </w:rPr>
+        <w:t>sll</w:t>
+      </w:r>
+      <w:proofErr w:type="spellEnd"/>
+      <w:r>
+        <w:rPr>
+          <w:i/>
+          <w:u w:val="single"/>
+        </w:rPr>
+        <w:t xml:space="preserve">, </w:t>
+      </w:r>
+      <w:proofErr w:type="spellStart"/>
+      <w:r>
+        <w:rPr>
+          <w:i/>
+          <w:u w:val="single"/>
+        </w:rPr>
+        <w:t>srl</w:t>
+      </w:r>
+      <w:proofErr w:type="spellEnd"/>
+      <w:r>
+        <w:rPr>
+          <w:i/>
+          <w:u w:val="single"/>
+        </w:rPr>
+        <w:t xml:space="preserve">, </w:t>
+      </w:r>
+      <w:proofErr w:type="spellStart"/>
+      <w:r>
+        <w:rPr>
+          <w:i/>
+          <w:u w:val="single"/>
+        </w:rPr>
+        <w:t>sra</w:t>
+      </w:r>
+      <w:proofErr w:type="spellEnd"/>
+      <w:r>
+        <w:rPr>
+          <w:i/>
+          <w:u w:val="single"/>
+        </w:rPr>
+        <w:t xml:space="preserve">, </w:t>
+      </w:r>
+      <w:proofErr w:type="spellStart"/>
+      <w:r>
+        <w:rPr>
+          <w:i/>
+          <w:u w:val="single"/>
+        </w:rPr>
+        <w:t>slt</w:t>
+      </w:r>
+      <w:proofErr w:type="spellEnd"/>
+      <w:r>
+        <w:rPr>
+          <w:i/>
+          <w:u w:val="single"/>
+        </w:rPr>
+        <w:t xml:space="preserve">, </w:t>
+      </w:r>
+      <w:proofErr w:type="spellStart"/>
+      <w:r>
+        <w:rPr>
+          <w:i/>
+          <w:u w:val="single"/>
+        </w:rPr>
+        <w:t>sltu</w:t>
+      </w:r>
+      <w:proofErr w:type="spellEnd"/>
       <w:r>
         <w:rPr>
           <w:i/>
@@ -6884,12 +7045,14 @@
       <w:r>
         <w:t xml:space="preserve">– One operand comes from register file and another is hardcoded into instruction filed </w:t>
       </w:r>
+      <w:proofErr w:type="spellStart"/>
       <w:r>
         <w:rPr>
           <w:i/>
         </w:rPr>
         <w:t>imm</w:t>
       </w:r>
+      <w:proofErr w:type="spellEnd"/>
       <w:r>
         <w:rPr>
           <w:i/>
@@ -6920,13 +7083,143 @@
       <w:r>
         <w:t xml:space="preserve">I Instructions implemented: </w:t>
       </w:r>
+      <w:proofErr w:type="spellStart"/>
       <w:r>
         <w:rPr>
           <w:i/>
           <w:u w:val="single"/>
         </w:rPr>
-        <w:t>addi, xori, ori, andi, slli, srli, srai, slti, sltui</w:t>
-      </w:r>
+        <w:t>addi</w:t>
+      </w:r>
+      <w:proofErr w:type="spellEnd"/>
+      <w:r>
+        <w:rPr>
+          <w:i/>
+          <w:u w:val="single"/>
+        </w:rPr>
+        <w:t xml:space="preserve">, </w:t>
+      </w:r>
+      <w:proofErr w:type="spellStart"/>
+      <w:r>
+        <w:rPr>
+          <w:i/>
+          <w:u w:val="single"/>
+        </w:rPr>
+        <w:t>xori</w:t>
+      </w:r>
+      <w:proofErr w:type="spellEnd"/>
+      <w:r>
+        <w:rPr>
+          <w:i/>
+          <w:u w:val="single"/>
+        </w:rPr>
+        <w:t xml:space="preserve">, </w:t>
+      </w:r>
+      <w:proofErr w:type="spellStart"/>
+      <w:r>
+        <w:rPr>
+          <w:i/>
+          <w:u w:val="single"/>
+        </w:rPr>
+        <w:t>ori</w:t>
+      </w:r>
+      <w:proofErr w:type="spellEnd"/>
+      <w:r>
+        <w:rPr>
+          <w:i/>
+          <w:u w:val="single"/>
+        </w:rPr>
+        <w:t xml:space="preserve">, </w:t>
+      </w:r>
+      <w:proofErr w:type="spellStart"/>
+      <w:r>
+        <w:rPr>
+          <w:i/>
+          <w:u w:val="single"/>
+        </w:rPr>
+        <w:t>andi</w:t>
+      </w:r>
+      <w:proofErr w:type="spellEnd"/>
+      <w:r>
+        <w:rPr>
+          <w:i/>
+          <w:u w:val="single"/>
+        </w:rPr>
+        <w:t xml:space="preserve">, </w:t>
+      </w:r>
+      <w:proofErr w:type="spellStart"/>
+      <w:r>
+        <w:rPr>
+          <w:i/>
+          <w:u w:val="single"/>
+        </w:rPr>
+        <w:t>slli</w:t>
+      </w:r>
+      <w:proofErr w:type="spellEnd"/>
+      <w:r>
+        <w:rPr>
+          <w:i/>
+          <w:u w:val="single"/>
+        </w:rPr>
+        <w:t xml:space="preserve">, </w:t>
+      </w:r>
+      <w:proofErr w:type="spellStart"/>
+      <w:r>
+        <w:rPr>
+          <w:i/>
+          <w:u w:val="single"/>
+        </w:rPr>
+        <w:t>srli</w:t>
+      </w:r>
+      <w:proofErr w:type="spellEnd"/>
+      <w:r>
+        <w:rPr>
+          <w:i/>
+          <w:u w:val="single"/>
+        </w:rPr>
+        <w:t xml:space="preserve">, </w:t>
+      </w:r>
+      <w:proofErr w:type="spellStart"/>
+      <w:r>
+        <w:rPr>
+          <w:i/>
+          <w:u w:val="single"/>
+        </w:rPr>
+        <w:t>srai</w:t>
+      </w:r>
+      <w:proofErr w:type="spellEnd"/>
+      <w:r>
+        <w:rPr>
+          <w:i/>
+          <w:u w:val="single"/>
+        </w:rPr>
+        <w:t xml:space="preserve">, </w:t>
+      </w:r>
+      <w:proofErr w:type="spellStart"/>
+      <w:r>
+        <w:rPr>
+          <w:i/>
+          <w:u w:val="single"/>
+        </w:rPr>
+        <w:t>slti</w:t>
+      </w:r>
+      <w:proofErr w:type="spellEnd"/>
+      <w:r>
+        <w:rPr>
+          <w:i/>
+          <w:u w:val="single"/>
+        </w:rPr>
+        <w:t xml:space="preserve">, </w:t>
+      </w:r>
+      <w:proofErr w:type="spellStart"/>
+      <w:r>
+        <w:rPr>
+          <w:i/>
+          <w:u w:val="single"/>
+        </w:rPr>
+        <w:t>sltui</w:t>
+      </w:r>
+      <w:proofErr w:type="spellEnd"/>
       <w:r>
         <w:rPr>
           <w:i/>
@@ -6999,12 +7292,14 @@
       <w:r>
         <w:t xml:space="preserve">and </w:t>
       </w:r>
+      <w:proofErr w:type="spellStart"/>
       <w:r>
         <w:rPr>
           <w:i/>
         </w:rPr>
         <w:t>imm</w:t>
       </w:r>
+      <w:proofErr w:type="spellEnd"/>
       <w:r>
         <w:rPr>
           <w:i/>
@@ -7019,12 +7314,53 @@
       <w:r>
         <w:t xml:space="preserve">S Instructions implemented: </w:t>
       </w:r>
+      <w:proofErr w:type="spellStart"/>
       <w:r>
         <w:rPr>
           <w:i/>
           <w:u w:val="single"/>
         </w:rPr>
-        <w:t>sb (store byte), sh (store half word), sw (store word)</w:t>
+        <w:t>sb</w:t>
+      </w:r>
+      <w:proofErr w:type="spellEnd"/>
+      <w:r>
+        <w:rPr>
+          <w:i/>
+          <w:u w:val="single"/>
+        </w:rPr>
+        <w:t xml:space="preserve"> (store byte), </w:t>
+      </w:r>
+      <w:proofErr w:type="spellStart"/>
+      <w:r>
+        <w:rPr>
+          <w:i/>
+          <w:u w:val="single"/>
+        </w:rPr>
+        <w:t>sh</w:t>
+      </w:r>
+      <w:proofErr w:type="spellEnd"/>
+      <w:r>
+        <w:rPr>
+          <w:i/>
+          <w:u w:val="single"/>
+        </w:rPr>
+        <w:t xml:space="preserve"> (store half word), </w:t>
+      </w:r>
+      <w:proofErr w:type="spellStart"/>
+      <w:r>
+        <w:rPr>
+          <w:i/>
+          <w:u w:val="single"/>
+        </w:rPr>
+        <w:t>sw</w:t>
+      </w:r>
+      <w:proofErr w:type="spellEnd"/>
+      <w:r>
+        <w:rPr>
+          <w:i/>
+          <w:u w:val="single"/>
+        </w:rPr>
+        <w:t xml:space="preserve"> (store word)</w:t>
       </w:r>
       <w:r>
         <w:rPr>
@@ -7063,17 +7399,27 @@
         <w:rPr>
           <w:i/>
         </w:rPr>
-        <w:t>rs1 + imm</w:t>
-      </w:r>
+        <w:t xml:space="preserve">rs1 + </w:t>
+      </w:r>
+      <w:proofErr w:type="spellStart"/>
+      <w:r>
+        <w:rPr>
+          <w:i/>
+        </w:rPr>
+        <w:t>imm</w:t>
+      </w:r>
+      <w:proofErr w:type="spellEnd"/>
       <w:r>
         <w:t xml:space="preserve"> is stored in </w:t>
       </w:r>
+      <w:proofErr w:type="spellStart"/>
       <w:r>
         <w:rPr>
           <w:i/>
         </w:rPr>
         <w:t>rd</w:t>
       </w:r>
+      <w:proofErr w:type="spellEnd"/>
       <w:r>
         <w:t xml:space="preserve"> in register file.</w:t>
       </w:r>
@@ -7088,12 +7434,55 @@
       <w:r>
         <w:t xml:space="preserve"> Instructions implemented: </w:t>
       </w:r>
+      <w:proofErr w:type="spellStart"/>
       <w:r>
         <w:rPr>
           <w:i/>
           <w:u w:val="single"/>
         </w:rPr>
-        <w:t>lb (load byte), lh (load half word), lw (load word)</w:t>
+        <w:t>lb</w:t>
+      </w:r>
+      <w:proofErr w:type="spellEnd"/>
+      <w:r>
+        <w:rPr>
+          <w:i/>
+          <w:u w:val="single"/>
+        </w:rPr>
+        <w:t xml:space="preserve"> (load byte), </w:t>
+      </w:r>
+      <w:proofErr w:type="spellStart"/>
+      <w:proofErr w:type="gramStart"/>
+      <w:r>
+        <w:rPr>
+          <w:i/>
+          <w:u w:val="single"/>
+        </w:rPr>
+        <w:t>lh</w:t>
+      </w:r>
+      <w:proofErr w:type="spellEnd"/>
+      <w:proofErr w:type="gramEnd"/>
+      <w:r>
+        <w:rPr>
+          <w:i/>
+          <w:u w:val="single"/>
+        </w:rPr>
+        <w:t xml:space="preserve"> (load half word), </w:t>
+      </w:r>
+      <w:proofErr w:type="spellStart"/>
+      <w:r>
+        <w:rPr>
+          <w:i/>
+          <w:u w:val="single"/>
+        </w:rPr>
+        <w:t>lw</w:t>
+      </w:r>
+      <w:proofErr w:type="spellEnd"/>
+      <w:r>
+        <w:rPr>
+          <w:i/>
+          <w:u w:val="single"/>
+        </w:rPr>
+        <w:t xml:space="preserve"> (load word)</w:t>
       </w:r>
       <w:r>
         <w:rPr>
@@ -7179,13 +7568,97 @@
       <w:r>
         <w:t xml:space="preserve">B Instructions implemented: </w:t>
       </w:r>
+      <w:proofErr w:type="spellStart"/>
       <w:r>
         <w:rPr>
           <w:i/>
           <w:u w:val="single"/>
         </w:rPr>
-        <w:t>beq, bne, blt, bge, bltu, bgeu</w:t>
-      </w:r>
+        <w:t>beq</w:t>
+      </w:r>
+      <w:proofErr w:type="spellEnd"/>
+      <w:r>
+        <w:rPr>
+          <w:i/>
+          <w:u w:val="single"/>
+        </w:rPr>
+        <w:t xml:space="preserve">, </w:t>
+      </w:r>
+      <w:proofErr w:type="spellStart"/>
+      <w:r>
+        <w:rPr>
+          <w:i/>
+          <w:u w:val="single"/>
+        </w:rPr>
+        <w:t>bne</w:t>
+      </w:r>
+      <w:proofErr w:type="spellEnd"/>
+      <w:r>
+        <w:rPr>
+          <w:i/>
+          <w:u w:val="single"/>
+        </w:rPr>
+        <w:t xml:space="preserve">, </w:t>
+      </w:r>
+      <w:proofErr w:type="spellStart"/>
+      <w:proofErr w:type="gramStart"/>
+      <w:r>
+        <w:rPr>
+          <w:i/>
+          <w:u w:val="single"/>
+        </w:rPr>
+        <w:t>blt</w:t>
+      </w:r>
+      <w:proofErr w:type="spellEnd"/>
+      <w:proofErr w:type="gramEnd"/>
+      <w:r>
+        <w:rPr>
+          <w:i/>
+          <w:u w:val="single"/>
+        </w:rPr>
+        <w:t xml:space="preserve">, </w:t>
+      </w:r>
+      <w:proofErr w:type="spellStart"/>
+      <w:r>
+        <w:rPr>
+          <w:i/>
+          <w:u w:val="single"/>
+        </w:rPr>
+        <w:t>bge</w:t>
+      </w:r>
+      <w:proofErr w:type="spellEnd"/>
+      <w:r>
+        <w:rPr>
+          <w:i/>
+          <w:u w:val="single"/>
+        </w:rPr>
+        <w:t xml:space="preserve">, </w:t>
+      </w:r>
+      <w:proofErr w:type="spellStart"/>
+      <w:r>
+        <w:rPr>
+          <w:i/>
+          <w:u w:val="single"/>
+        </w:rPr>
+        <w:t>bltu</w:t>
+      </w:r>
+      <w:proofErr w:type="spellEnd"/>
+      <w:r>
+        <w:rPr>
+          <w:i/>
+          <w:u w:val="single"/>
+        </w:rPr>
+        <w:t xml:space="preserve">, </w:t>
+      </w:r>
+      <w:proofErr w:type="spellStart"/>
+      <w:r>
+        <w:rPr>
+          <w:i/>
+          <w:u w:val="single"/>
+        </w:rPr>
+        <w:t>bgeu</w:t>
+      </w:r>
+      <w:proofErr w:type="spellEnd"/>
       <w:r>
         <w:rPr>
           <w:i/>
@@ -7217,21 +7690,25 @@
       <w:r>
         <w:t xml:space="preserve">The final operation result is related to the 20-bit </w:t>
       </w:r>
+      <w:proofErr w:type="spellStart"/>
       <w:r>
         <w:rPr>
           <w:i/>
         </w:rPr>
         <w:t>imm</w:t>
       </w:r>
+      <w:proofErr w:type="spellEnd"/>
       <w:r>
         <w:t xml:space="preserve">, and the result is written back to the </w:t>
       </w:r>
+      <w:proofErr w:type="spellStart"/>
       <w:r>
         <w:rPr>
           <w:i/>
         </w:rPr>
         <w:t>rd</w:t>
       </w:r>
+      <w:proofErr w:type="spellEnd"/>
       <w:r>
         <w:t xml:space="preserve"> register.</w:t>
       </w:r>
@@ -7241,6 +7718,7 @@
       <w:r>
         <w:t xml:space="preserve">U Instruction implemented: </w:t>
       </w:r>
+      <w:proofErr w:type="spellStart"/>
       <w:r>
         <w:rPr>
           <w:i/>
@@ -7248,6 +7726,7 @@
         </w:rPr>
         <w:t>lui</w:t>
       </w:r>
+      <w:proofErr w:type="spellEnd"/>
       <w:r>
         <w:t>.</w:t>
       </w:r>
@@ -7278,24 +7757,28 @@
       <w:r>
         <w:t xml:space="preserve">ype, it only have </w:t>
       </w:r>
+      <w:proofErr w:type="spellStart"/>
       <w:r>
         <w:rPr>
           <w:i/>
         </w:rPr>
         <w:t>rd</w:t>
       </w:r>
+      <w:proofErr w:type="spellEnd"/>
       <w:r>
         <w:t xml:space="preserve"> </w:t>
       </w:r>
       <w:r>
         <w:t xml:space="preserve">and </w:t>
       </w:r>
+      <w:proofErr w:type="spellStart"/>
       <w:r>
         <w:rPr>
           <w:i/>
         </w:rPr>
         <w:t>imm</w:t>
       </w:r>
+      <w:proofErr w:type="spellEnd"/>
       <w:r>
         <w:t xml:space="preserve"> and opcode. </w:t>
       </w:r>
@@ -7303,6 +7786,7 @@
         <w:br/>
         <w:t xml:space="preserve">J Instruction implemented: </w:t>
       </w:r>
+      <w:proofErr w:type="spellStart"/>
       <w:r>
         <w:rPr>
           <w:i/>
@@ -7310,6 +7794,7 @@
         </w:rPr>
         <w:t>jal</w:t>
       </w:r>
+      <w:proofErr w:type="spellEnd"/>
       <w:r>
         <w:t>.</w:t>
       </w:r>
@@ -7321,13 +7806,29 @@
     </w:p>
     <w:p>
       <w:r>
-        <w:t>All these instructions where firstly verified in Vivado Suit, initial</w:t>
+        <w:t xml:space="preserve">All these instructions where firstly verified in </w:t>
+      </w:r>
+      <w:proofErr w:type="spellStart"/>
+      <w:r>
+        <w:t>Vivado</w:t>
+      </w:r>
+      <w:proofErr w:type="spellEnd"/>
+      <w:r>
+        <w:t xml:space="preserve"> Suit, initial</w:t>
       </w:r>
       <w:r>
         <w:t>l</w:t>
       </w:r>
       <w:r>
-        <w:t>y we wrote some simple RISC-V assembly code, translated it in machine code using Ripes Simulator.</w:t>
+        <w:t xml:space="preserve">y we wrote some simple RISC-V assembly code, translated it in machine code using </w:t>
+      </w:r>
+      <w:proofErr w:type="spellStart"/>
+      <w:r>
+        <w:t>Ripes</w:t>
+      </w:r>
+      <w:proofErr w:type="spellEnd"/>
+      <w:r>
+        <w:t xml:space="preserve"> Simulator.</w:t>
       </w:r>
       <w:r>
         <w:br/>
@@ -7336,34 +7837,78 @@
         <w:t xml:space="preserve">Then we loaded this code as </w:t>
       </w:r>
       <w:r>
-        <w:t xml:space="preserve">stimuli for testbench </w:t>
+        <w:t xml:space="preserve">stimuli for </w:t>
+      </w:r>
+      <w:proofErr w:type="spellStart"/>
+      <w:r>
+        <w:t>testbench</w:t>
+      </w:r>
+      <w:proofErr w:type="spellEnd"/>
+      <w:r>
+        <w:t xml:space="preserve"> </w:t>
       </w:r>
       <w:r>
         <w:t xml:space="preserve">to check </w:t>
       </w:r>
       <w:r>
-        <w:t>if values in Vivado match with values from Ripes.</w:t>
+        <w:t xml:space="preserve">if values in </w:t>
+      </w:r>
+      <w:proofErr w:type="spellStart"/>
+      <w:r>
+        <w:t>Vivado</w:t>
+      </w:r>
+      <w:proofErr w:type="spellEnd"/>
+      <w:r>
+        <w:t xml:space="preserve"> match with values from </w:t>
+      </w:r>
+      <w:proofErr w:type="spellStart"/>
+      <w:r>
+        <w:t>Ripes</w:t>
+      </w:r>
+      <w:proofErr w:type="spellEnd"/>
+      <w:r>
+        <w:t>.</w:t>
       </w:r>
     </w:p>
     <w:p>
       <w:r>
         <w:t xml:space="preserve">Stimuli is stored folder </w:t>
       </w:r>
+      <w:proofErr w:type="spellStart"/>
       <w:r>
         <w:rPr>
           <w:i/>
         </w:rPr>
         <w:t>instruction_tests</w:t>
       </w:r>
-      <w:r>
-        <w:t xml:space="preserve">, and Vivado testbench is stored in folder </w:t>
-      </w:r>
+      <w:proofErr w:type="spellEnd"/>
+      <w:r>
+        <w:t xml:space="preserve">, and </w:t>
+      </w:r>
+      <w:proofErr w:type="spellStart"/>
+      <w:r>
+        <w:t>Vivado</w:t>
+      </w:r>
+      <w:proofErr w:type="spellEnd"/>
+      <w:r>
+        <w:t xml:space="preserve"> </w:t>
+      </w:r>
+      <w:proofErr w:type="spellStart"/>
+      <w:r>
+        <w:t>testbench</w:t>
+      </w:r>
+      <w:proofErr w:type="spellEnd"/>
+      <w:r>
+        <w:t xml:space="preserve"> is stored in folder </w:t>
+      </w:r>
+      <w:proofErr w:type="spellStart"/>
       <w:r>
         <w:rPr>
           <w:i/>
         </w:rPr>
         <w:t>tb</w:t>
       </w:r>
+      <w:proofErr w:type="spellEnd"/>
       <w:r>
         <w:rPr>
           <w:i/>
@@ -7378,41 +7923,57 @@
         </w:rPr>
       </w:pPr>
       <w:r>
-        <w:t xml:space="preserve">Once we completed this, we started formally verifying developed CPU with JasperGold tool. As an introduction to tool, we verified module Controller, Branch Condition and Immediate Generator with unit level reference model, all necessary files for those three modules are stored in folder </w:t>
-      </w:r>
+        <w:t xml:space="preserve">Once we completed this, we started formally verifying developed CPU with </w:t>
+      </w:r>
+      <w:proofErr w:type="spellStart"/>
+      <w:r>
+        <w:t>JasperGold</w:t>
+      </w:r>
+      <w:proofErr w:type="spellEnd"/>
+      <w:r>
+        <w:t xml:space="preserve"> tool. As an introduction to tool, we verified module Controller, Branch Condition and Immediate Generator with unit level reference model, all necessary files for those three modules are stored in folder </w:t>
+      </w:r>
+      <w:proofErr w:type="spellStart"/>
       <w:r>
         <w:rPr>
           <w:i/>
         </w:rPr>
         <w:t>verif</w:t>
       </w:r>
+      <w:proofErr w:type="spellEnd"/>
       <w:r>
         <w:t xml:space="preserve"> separated in three subfolders </w:t>
       </w:r>
+      <w:proofErr w:type="spellStart"/>
       <w:r>
         <w:rPr>
           <w:i/>
         </w:rPr>
         <w:t>branch_checking</w:t>
       </w:r>
+      <w:proofErr w:type="spellEnd"/>
       <w:r>
         <w:t xml:space="preserve">, </w:t>
       </w:r>
+      <w:proofErr w:type="spellStart"/>
       <w:r>
         <w:rPr>
           <w:i/>
         </w:rPr>
         <w:t>controller_checking</w:t>
       </w:r>
+      <w:proofErr w:type="spellEnd"/>
       <w:r>
         <w:t xml:space="preserve"> and </w:t>
       </w:r>
+      <w:proofErr w:type="spellStart"/>
       <w:r>
         <w:rPr>
           <w:i/>
         </w:rPr>
         <w:t>immediate_checking</w:t>
       </w:r>
+      <w:proofErr w:type="spellEnd"/>
       <w:r>
         <w:rPr>
           <w:i/>
@@ -7424,21 +7985,25 @@
       <w:r>
         <w:t xml:space="preserve">When all asserts passed and bugs were fixed, in folder </w:t>
       </w:r>
+      <w:proofErr w:type="spellStart"/>
       <w:r>
         <w:rPr>
           <w:i/>
         </w:rPr>
         <w:t>verif</w:t>
       </w:r>
+      <w:proofErr w:type="spellEnd"/>
       <w:r>
         <w:t xml:space="preserve"> in subfolder </w:t>
       </w:r>
+      <w:proofErr w:type="spellStart"/>
       <w:r>
         <w:rPr>
           <w:i/>
         </w:rPr>
         <w:t>reference_model</w:t>
       </w:r>
+      <w:proofErr w:type="spellEnd"/>
       <w:r>
         <w:t xml:space="preserve"> we started developing reference model of whole CPU as a system level abstraction.</w:t>
       </w:r>
@@ -7542,6 +8107,8 @@
       <w:r>
         <w:t xml:space="preserve">1. </w:t>
       </w:r>
+      <w:proofErr w:type="spellStart"/>
+      <w:proofErr w:type="gramStart"/>
       <w:r>
         <w:rPr>
           <w:i/>
@@ -7549,6 +8116,8 @@
         </w:rPr>
         <w:t>assume_opcodes</w:t>
       </w:r>
+      <w:proofErr w:type="spellEnd"/>
+      <w:proofErr w:type="gramEnd"/>
       <w:r>
         <w:t>:</w:t>
       </w:r>
@@ -7615,12 +8184,14 @@
       <w:r>
         <w:t xml:space="preserve">his assume restrict that </w:t>
       </w:r>
+      <w:proofErr w:type="spellStart"/>
       <w:r>
         <w:rPr>
           <w:i/>
         </w:rPr>
         <w:t>rd</w:t>
       </w:r>
+      <w:proofErr w:type="spellEnd"/>
       <w:r>
         <w:t xml:space="preserve"> cannot be ZERO because register x0 is hardcoded to zero, and sum of values from </w:t>
       </w:r>
@@ -7633,12 +8204,14 @@
       <w:r>
         <w:t xml:space="preserve"> and </w:t>
       </w:r>
+      <w:proofErr w:type="spellStart"/>
       <w:r>
         <w:rPr>
           <w:i/>
         </w:rPr>
         <w:t>imm</w:t>
       </w:r>
+      <w:proofErr w:type="spellEnd"/>
       <w:r>
         <w:rPr>
           <w:i/>
@@ -7652,6 +8225,7 @@
         <w:br/>
         <w:t xml:space="preserve">3. </w:t>
       </w:r>
+      <w:proofErr w:type="gramStart"/>
       <w:r>
         <w:rPr>
           <w:i/>
@@ -7659,6 +8233,7 @@
         </w:rPr>
         <w:t>assume_store_less_than_1024</w:t>
       </w:r>
+      <w:proofErr w:type="gramEnd"/>
       <w:r>
         <w:t xml:space="preserve">: If instruction opcode is STORE this assume restrict that sum of values from </w:t>
       </w:r>
@@ -7671,12 +8246,14 @@
       <w:r>
         <w:t xml:space="preserve"> and </w:t>
       </w:r>
+      <w:proofErr w:type="spellStart"/>
       <w:r>
         <w:rPr>
           <w:i/>
         </w:rPr>
         <w:t>imm</w:t>
       </w:r>
+      <w:proofErr w:type="spellEnd"/>
       <w:r>
         <w:t xml:space="preserve"> should be smaller than 1024 since that is our data memory size.</w:t>
       </w:r>
@@ -7684,6 +8261,7 @@
         <w:br/>
         <w:t xml:space="preserve">4. </w:t>
       </w:r>
+      <w:proofErr w:type="gramStart"/>
       <w:r>
         <w:rPr>
           <w:i/>
@@ -7691,6 +8269,7 @@
         </w:rPr>
         <w:t>assume_cant_write_to_x0</w:t>
       </w:r>
+      <w:proofErr w:type="gramEnd"/>
       <w:r>
         <w:t>: This assume does not allow to write result of R, I and U instruction in x0 because register x0 is hardcoded to zero.</w:t>
       </w:r>
@@ -7698,6 +8277,8 @@
         <w:br/>
         <w:t xml:space="preserve">5. </w:t>
       </w:r>
+      <w:proofErr w:type="spellStart"/>
+      <w:proofErr w:type="gramStart"/>
       <w:r>
         <w:rPr>
           <w:i/>
@@ -7705,15 +8286,19 @@
         </w:rPr>
         <w:t>assume_fvar_limit</w:t>
       </w:r>
+      <w:proofErr w:type="spellEnd"/>
+      <w:proofErr w:type="gramEnd"/>
       <w:r>
         <w:rPr>
           <w:i/>
         </w:rPr>
         <w:t xml:space="preserve">, </w:t>
       </w:r>
+      <w:proofErr w:type="spellStart"/>
       <w:r>
         <w:t>assume_fvar_stable</w:t>
       </w:r>
+      <w:proofErr w:type="spellEnd"/>
       <w:r>
         <w:t>: This assumes restrict value of free variable to be smaller than 1024 and keeps value of it through whole verification process</w:t>
       </w:r>
@@ -7760,8 +8345,16 @@
         <w:rPr>
           <w:i/>
         </w:rPr>
-        <w:t>calculated aux code of ref_model</w:t>
-      </w:r>
+        <w:t xml:space="preserve">calculated aux code of </w:t>
+      </w:r>
+      <w:proofErr w:type="spellStart"/>
+      <w:r>
+        <w:rPr>
+          <w:i/>
+        </w:rPr>
+        <w:t>ref_model</w:t>
+      </w:r>
+      <w:proofErr w:type="spellEnd"/>
       <w:r>
         <w:t>) and real values that appear in CPU.</w:t>
       </w:r>
@@ -7806,7 +8399,7 @@
       <w:pPr>
         <w:pStyle w:val="Heading2"/>
       </w:pPr>
-      <w:bookmarkStart w:id="10" w:name="_Toc183782741"/>
+      <w:bookmarkStart w:id="9" w:name="_Toc183782741"/>
       <w:r>
         <w:lastRenderedPageBreak/>
         <w:t>4</w:t>
@@ -7826,7 +8419,7 @@
       <w:r>
         <w:t xml:space="preserve"> – phase 1</w:t>
       </w:r>
-      <w:bookmarkEnd w:id="10"/>
+      <w:bookmarkEnd w:id="9"/>
     </w:p>
     <w:p/>
     <w:p>
@@ -7839,13 +8432,24 @@
         </w:rPr>
         <w:t>Wrong implementation of data memory (</w:t>
       </w:r>
+      <w:proofErr w:type="spellStart"/>
       <w:r>
         <w:rPr>
           <w:i/>
           <w:u w:val="single"/>
         </w:rPr>
-        <w:t>sw,sb,sh</w:t>
-      </w:r>
+        <w:t>sw</w:t>
+      </w:r>
+      <w:proofErr w:type="gramStart"/>
+      <w:r>
+        <w:rPr>
+          <w:i/>
+          <w:u w:val="single"/>
+        </w:rPr>
+        <w:t>,sb,sh</w:t>
+      </w:r>
+      <w:proofErr w:type="spellEnd"/>
+      <w:proofErr w:type="gramEnd"/>
       <w:r>
         <w:rPr>
           <w:u w:val="single"/>
@@ -8051,7 +8655,35 @@
         <w:rPr>
           <w:i/>
         </w:rPr>
-        <w:t>0) alu_op &lt;= 6; else alu_op &lt;= 5; end</w:t>
+        <w:t xml:space="preserve">0) </w:t>
+      </w:r>
+      <w:proofErr w:type="spellStart"/>
+      <w:r>
+        <w:rPr>
+          <w:i/>
+        </w:rPr>
+        <w:t>alu_op</w:t>
+      </w:r>
+      <w:proofErr w:type="spellEnd"/>
+      <w:r>
+        <w:rPr>
+          <w:i/>
+        </w:rPr>
+        <w:t xml:space="preserve"> &lt;= 6; else </w:t>
+      </w:r>
+      <w:proofErr w:type="spellStart"/>
+      <w:r>
+        <w:rPr>
+          <w:i/>
+        </w:rPr>
+        <w:t>alu_op</w:t>
+      </w:r>
+      <w:proofErr w:type="spellEnd"/>
+      <w:r>
+        <w:rPr>
+          <w:i/>
+        </w:rPr>
+        <w:t xml:space="preserve"> &lt;= 5; end</w:t>
       </w:r>
       <w:r>
         <w:rPr>
@@ -8096,7 +8728,35 @@
         <w:rPr>
           <w:i/>
         </w:rPr>
-        <w:t>00000) alu_op &lt;= 6; else alu_op &lt;= 5; end</w:t>
+        <w:t xml:space="preserve">00000) </w:t>
+      </w:r>
+      <w:proofErr w:type="spellStart"/>
+      <w:r>
+        <w:rPr>
+          <w:i/>
+        </w:rPr>
+        <w:t>alu_op</w:t>
+      </w:r>
+      <w:proofErr w:type="spellEnd"/>
+      <w:r>
+        <w:rPr>
+          <w:i/>
+        </w:rPr>
+        <w:t xml:space="preserve"> &lt;= 6; else </w:t>
+      </w:r>
+      <w:proofErr w:type="spellStart"/>
+      <w:r>
+        <w:rPr>
+          <w:i/>
+        </w:rPr>
+        <w:t>alu_op</w:t>
+      </w:r>
+      <w:proofErr w:type="spellEnd"/>
+      <w:r>
+        <w:rPr>
+          <w:i/>
+        </w:rPr>
+        <w:t xml:space="preserve"> &lt;= 5; end</w:t>
       </w:r>
     </w:p>
     <w:p>
@@ -8117,6 +8777,7 @@
         </w:rPr>
         <w:t xml:space="preserve">Wrong implementation of U - opcode in controller, wrong value of </w:t>
       </w:r>
+      <w:proofErr w:type="spellStart"/>
       <w:r>
         <w:rPr>
           <w:i/>
@@ -8124,6 +8785,7 @@
         </w:rPr>
         <w:t>alu_op</w:t>
       </w:r>
+      <w:proofErr w:type="spellEnd"/>
       <w:r>
         <w:rPr>
           <w:u w:val="single"/>
@@ -8142,12 +8804,14 @@
       <w:r>
         <w:t xml:space="preserve"> operation so we added state 10 and in Controller we set </w:t>
       </w:r>
+      <w:proofErr w:type="spellStart"/>
       <w:r>
         <w:rPr>
           <w:i/>
         </w:rPr>
         <w:t>alu_op</w:t>
       </w:r>
+      <w:proofErr w:type="spellEnd"/>
       <w:r>
         <w:t xml:space="preserve"> to</w:t>
       </w:r>
@@ -8188,12 +8852,21 @@
         </w:rPr>
         <w:t xml:space="preserve">  </w:t>
       </w:r>
+      <w:proofErr w:type="spellStart"/>
       <w:r>
         <w:rPr>
           <w:i/>
           <w:color w:val="70AD47" w:themeColor="accent6"/>
         </w:rPr>
-        <w:t>alu_op = 10;</w:t>
+        <w:t>alu_op</w:t>
+      </w:r>
+      <w:proofErr w:type="spellEnd"/>
+      <w:r>
+        <w:rPr>
+          <w:i/>
+          <w:color w:val="70AD47" w:themeColor="accent6"/>
+        </w:rPr>
+        <w:t xml:space="preserve"> = 10;</w:t>
       </w:r>
     </w:p>
     <w:p>
@@ -8275,12 +8948,85 @@
         </w:rPr>
         <w:t xml:space="preserve">Changes in Processor.sv: </w:t>
       </w:r>
+      <w:proofErr w:type="spellStart"/>
       <w:r>
         <w:rPr>
           <w:i/>
           <w:color w:val="70AD47" w:themeColor="accent6"/>
         </w:rPr>
-        <w:t>add_immediate add_imm(.in1(index), .in2(B_i), .out(add_imm_s));</w:t>
+        <w:t>add_immediate</w:t>
+      </w:r>
+      <w:proofErr w:type="spellEnd"/>
+      <w:r>
+        <w:rPr>
+          <w:i/>
+          <w:color w:val="70AD47" w:themeColor="accent6"/>
+        </w:rPr>
+        <w:t xml:space="preserve"> </w:t>
+      </w:r>
+      <w:proofErr w:type="spellStart"/>
+      <w:r>
+        <w:rPr>
+          <w:i/>
+          <w:color w:val="70AD47" w:themeColor="accent6"/>
+        </w:rPr>
+        <w:t>add_</w:t>
+      </w:r>
+      <w:proofErr w:type="gramStart"/>
+      <w:r>
+        <w:rPr>
+          <w:i/>
+          <w:color w:val="70AD47" w:themeColor="accent6"/>
+        </w:rPr>
+        <w:t>imm</w:t>
+      </w:r>
+      <w:proofErr w:type="spellEnd"/>
+      <w:r>
+        <w:rPr>
+          <w:i/>
+          <w:color w:val="70AD47" w:themeColor="accent6"/>
+        </w:rPr>
+        <w:t>(</w:t>
+      </w:r>
+      <w:proofErr w:type="gramEnd"/>
+      <w:r>
+        <w:rPr>
+          <w:i/>
+          <w:color w:val="70AD47" w:themeColor="accent6"/>
+        </w:rPr>
+        <w:t>.in1(index), .in2(</w:t>
+      </w:r>
+      <w:proofErr w:type="spellStart"/>
+      <w:r>
+        <w:rPr>
+          <w:i/>
+          <w:color w:val="70AD47" w:themeColor="accent6"/>
+        </w:rPr>
+        <w:t>B_i</w:t>
+      </w:r>
+      <w:proofErr w:type="spellEnd"/>
+      <w:r>
+        <w:rPr>
+          <w:i/>
+          <w:color w:val="70AD47" w:themeColor="accent6"/>
+        </w:rPr>
+        <w:t>), .out(</w:t>
+      </w:r>
+      <w:proofErr w:type="spellStart"/>
+      <w:r>
+        <w:rPr>
+          <w:i/>
+          <w:color w:val="70AD47" w:themeColor="accent6"/>
+        </w:rPr>
+        <w:t>add_imm_s</w:t>
+      </w:r>
+      <w:proofErr w:type="spellEnd"/>
+      <w:r>
+        <w:rPr>
+          <w:i/>
+          <w:color w:val="70AD47" w:themeColor="accent6"/>
+        </w:rPr>
+        <w:t>));</w:t>
       </w:r>
     </w:p>
     <w:p/>
@@ -8310,7 +9056,20 @@
         <w:t>T</w:t>
       </w:r>
       <w:r>
-        <w:t>here was not case statement in store half word for checking addr[1], and for store byte as well.</w:t>
+        <w:t xml:space="preserve">here was not case statement in store half word for checking </w:t>
+      </w:r>
+      <w:proofErr w:type="spellStart"/>
+      <w:proofErr w:type="gramStart"/>
+      <w:r>
+        <w:t>addr</w:t>
+      </w:r>
+      <w:proofErr w:type="spellEnd"/>
+      <w:r>
+        <w:t>[</w:t>
+      </w:r>
+      <w:proofErr w:type="gramEnd"/>
+      <w:r>
+        <w:t>1], and for store byte as well.</w:t>
       </w:r>
     </w:p>
     <w:p/>
@@ -8423,7 +9182,15 @@
         <w:t xml:space="preserve">– </w:t>
       </w:r>
       <w:r>
-        <w:t xml:space="preserve">To convert assembly in machine code we used Ripes simulator. Simulator </w:t>
+        <w:t xml:space="preserve">To convert assembly in machine code we used </w:t>
+      </w:r>
+      <w:proofErr w:type="spellStart"/>
+      <w:r>
+        <w:t>Ripes</w:t>
+      </w:r>
+      <w:proofErr w:type="spellEnd"/>
+      <w:r>
+        <w:t xml:space="preserve"> simulator. Simulator </w:t>
       </w:r>
       <w:r>
         <w:t xml:space="preserve">also </w:t>
@@ -8455,11 +9222,19 @@
       <w:r>
         <w:t xml:space="preserve"> in waveform that first instruction which is </w:t>
       </w:r>
-      <w:r>
-        <w:rPr>
-          <w:i/>
-        </w:rPr>
-        <w:t>addi x3, x0, 1119</w:t>
+      <w:proofErr w:type="spellStart"/>
+      <w:r>
+        <w:rPr>
+          <w:i/>
+        </w:rPr>
+        <w:t>addi</w:t>
+      </w:r>
+      <w:proofErr w:type="spellEnd"/>
+      <w:r>
+        <w:rPr>
+          <w:i/>
+        </w:rPr>
+        <w:t xml:space="preserve"> x3, x0, 1119</w:t>
       </w:r>
       <w:r>
         <w:t xml:space="preserve"> is not executed in our design.</w:t>
@@ -8513,7 +9288,7 @@
             <v:path o:extrusionok="f" gradientshapeok="t" o:connecttype="rect"/>
             <o:lock v:ext="edit" aspectratio="t"/>
           </v:shapetype>
-          <v:shape id="_x0000_i1025" type="#_x0000_t75" style="width:417.55pt;height:69.25pt">
+          <v:shape id="_x0000_i1025" type="#_x0000_t75" style="width:417.6pt;height:69.5pt">
             <v:imagedata r:id="rId13" o:title="pc_bug_found"/>
           </v:shape>
         </w:pict>
@@ -8546,7 +9321,7 @@
       </w:pPr>
       <w:r>
         <w:pict>
-          <v:shape id="_x0000_i1026" type="#_x0000_t75" style="width:418.3pt;height:70.2pt">
+          <v:shape id="_x0000_i1026" type="#_x0000_t75" style="width:418.25pt;height:70.1pt">
             <v:imagedata r:id="rId14" o:title="pc_bug_fixed"/>
           </v:shape>
         </w:pict>
@@ -8641,13 +9416,25 @@
           <w:szCs w:val="18"/>
         </w:rPr>
       </w:pPr>
+      <w:proofErr w:type="spellStart"/>
+      <w:proofErr w:type="gramStart"/>
       <w:r>
         <w:rPr>
           <w:i/>
           <w:sz w:val="18"/>
           <w:szCs w:val="18"/>
         </w:rPr>
-        <w:t>dmem_address is output from cache memory that sends address to data memory to write on</w:t>
+        <w:t>dmem_address</w:t>
+      </w:r>
+      <w:proofErr w:type="spellEnd"/>
+      <w:proofErr w:type="gramEnd"/>
+      <w:r>
+        <w:rPr>
+          <w:i/>
+          <w:sz w:val="18"/>
+          <w:szCs w:val="18"/>
+        </w:rPr>
+        <w:t xml:space="preserve"> is output from cache memory that sends address to data memory to write on</w:t>
       </w:r>
       <w:r>
         <w:rPr>
@@ -8671,13 +9458,25 @@
           <w:szCs w:val="18"/>
         </w:rPr>
       </w:pPr>
+      <w:proofErr w:type="spellStart"/>
+      <w:proofErr w:type="gramStart"/>
       <w:r>
         <w:rPr>
           <w:i/>
           <w:sz w:val="18"/>
           <w:szCs w:val="18"/>
         </w:rPr>
-        <w:t>dm_address is assigned signal in cache that represents address in cache to write on.</w:t>
+        <w:t>dm_address</w:t>
+      </w:r>
+      <w:proofErr w:type="spellEnd"/>
+      <w:proofErr w:type="gramEnd"/>
+      <w:r>
+        <w:rPr>
+          <w:i/>
+          <w:sz w:val="18"/>
+          <w:szCs w:val="18"/>
+        </w:rPr>
+        <w:t xml:space="preserve"> is assigned signal in cache that represents address in cache to write on.</w:t>
       </w:r>
     </w:p>
     <w:p>
@@ -8768,7 +9567,7 @@
       <w:pPr>
         <w:pStyle w:val="Heading2"/>
       </w:pPr>
-      <w:bookmarkStart w:id="11" w:name="_Toc183782742"/>
+      <w:bookmarkStart w:id="10" w:name="_Toc183782742"/>
       <w:r>
         <w:lastRenderedPageBreak/>
         <w:t>4</w:t>
@@ -8788,7 +9587,7 @@
       <w:r>
         <w:t xml:space="preserve"> – phase 1</w:t>
       </w:r>
-      <w:bookmarkEnd w:id="11"/>
+      <w:bookmarkEnd w:id="10"/>
     </w:p>
     <w:p/>
     <w:p>
@@ -8799,10 +9598,34 @@
         <w:t>Onc</w:t>
       </w:r>
       <w:r>
-        <w:t>e all asserts passed, we used Ja</w:t>
-      </w:r>
-      <w:r>
-        <w:t xml:space="preserve">sperGold Coverage App. On figure 3. and figure 4. for you can see passed asserts and coverage results. </w:t>
+        <w:t xml:space="preserve">e all asserts passed, we used </w:t>
+      </w:r>
+      <w:proofErr w:type="spellStart"/>
+      <w:r>
+        <w:t>Ja</w:t>
+      </w:r>
+      <w:r>
+        <w:t>sperGold</w:t>
+      </w:r>
+      <w:proofErr w:type="spellEnd"/>
+      <w:r>
+        <w:t xml:space="preserve"> Coverage App. On figure 3. </w:t>
+      </w:r>
+      <w:proofErr w:type="gramStart"/>
+      <w:r>
+        <w:t>and</w:t>
+      </w:r>
+      <w:proofErr w:type="gramEnd"/>
+      <w:r>
+        <w:t xml:space="preserve"> figure 4. </w:t>
+      </w:r>
+      <w:proofErr w:type="gramStart"/>
+      <w:r>
+        <w:t>for</w:t>
+      </w:r>
+      <w:proofErr w:type="gramEnd"/>
+      <w:r>
+        <w:t xml:space="preserve"> you can see passed asserts and coverage results. </w:t>
       </w:r>
     </w:p>
     <w:p>
@@ -8816,7 +9639,7 @@
       </w:pPr>
       <w:r>
         <w:pict>
-          <v:shape id="_x0000_i1027" type="#_x0000_t75" style="width:467.1pt;height:175.95pt">
+          <v:shape id="_x0000_i1027" type="#_x0000_t75" style="width:467.05pt;height:175.95pt">
             <v:imagedata r:id="rId16" o:title="Phase1_Asserts"/>
           </v:shape>
         </w:pict>
@@ -8843,7 +9666,7 @@
       </w:pPr>
       <w:r>
         <w:pict>
-          <v:shape id="_x0000_i1028" type="#_x0000_t75" style="width:467.55pt;height:140.2pt">
+          <v:shape id="_x0000_i1028" type="#_x0000_t75" style="width:467.7pt;height:140.25pt">
             <v:imagedata r:id="rId17" o:title="Phase1_CoverageApp"/>
           </v:shape>
         </w:pict>
@@ -8871,7 +9694,7 @@
       <w:r>
         <w:br w:type="page"/>
       </w:r>
-      <w:bookmarkStart w:id="12" w:name="_Toc183782743"/>
+      <w:bookmarkStart w:id="11" w:name="_Toc183782743"/>
       <w:r>
         <w:lastRenderedPageBreak/>
         <w:t>4</w:t>
@@ -8894,7 +9717,7 @@
       <w:r>
         <w:t>2</w:t>
       </w:r>
-      <w:bookmarkEnd w:id="12"/>
+      <w:bookmarkEnd w:id="11"/>
     </w:p>
     <w:p/>
     <w:p>
@@ -8981,12 +9804,14 @@
       <w:r>
         <w:t xml:space="preserve"> (</w:t>
       </w:r>
+      <w:proofErr w:type="spellStart"/>
       <w:r>
         <w:rPr>
           <w:i/>
         </w:rPr>
         <w:t>alu_out</w:t>
       </w:r>
+      <w:proofErr w:type="spellEnd"/>
       <w:r>
         <w:t>)</w:t>
       </w:r>
@@ -9323,7 +10148,7 @@
       <w:pPr>
         <w:pStyle w:val="Heading2"/>
       </w:pPr>
-      <w:bookmarkStart w:id="13" w:name="_Toc183782744"/>
+      <w:bookmarkStart w:id="12" w:name="_Toc183782744"/>
       <w:r>
         <w:lastRenderedPageBreak/>
         <w:t>4</w:t>
@@ -9331,7 +10156,7 @@
       <w:r>
         <w:t>.5. Bugs found during verification of CPU – phase 2</w:t>
       </w:r>
-      <w:bookmarkEnd w:id="13"/>
+      <w:bookmarkEnd w:id="12"/>
     </w:p>
     <w:p/>
     <w:p>
@@ -9352,7 +10177,15 @@
         <w:t xml:space="preserve"> – Initially we had states IDLE,</w:t>
       </w:r>
       <w:r>
-        <w:t xml:space="preserve"> MISS and WAIT WRITE. In Vivado, problem did not occur due to specific test sequence we set</w:t>
+        <w:t xml:space="preserve"> MISS and WAIT WRITE. In </w:t>
+      </w:r>
+      <w:proofErr w:type="spellStart"/>
+      <w:r>
+        <w:t>Vivado</w:t>
+      </w:r>
+      <w:proofErr w:type="spellEnd"/>
+      <w:r>
+        <w:t>, problem did not occur due to specific test sequence we set</w:t>
       </w:r>
       <w:r>
         <w:t>. However in formal tool, we realized that one state is unnecessary</w:t>
@@ -9407,12 +10240,14 @@
       <w:r>
         <w:t xml:space="preserve">Signal </w:t>
       </w:r>
+      <w:proofErr w:type="spellStart"/>
       <w:r>
         <w:rPr>
           <w:i/>
         </w:rPr>
         <w:t>rdata_to_check</w:t>
       </w:r>
+      <w:proofErr w:type="spellEnd"/>
       <w:r>
         <w:rPr>
           <w:i/>
@@ -9784,7 +10619,7 @@
       <w:pPr>
         <w:pStyle w:val="Heading2"/>
       </w:pPr>
-      <w:bookmarkStart w:id="14" w:name="_Toc183782745"/>
+      <w:bookmarkStart w:id="13" w:name="_Toc183782745"/>
       <w:r>
         <w:lastRenderedPageBreak/>
         <w:t>4</w:t>
@@ -9792,7 +10627,7 @@
       <w:r>
         <w:t>.6. Coverage results after testing CPU – phase 2</w:t>
       </w:r>
-      <w:bookmarkEnd w:id="14"/>
+      <w:bookmarkEnd w:id="13"/>
     </w:p>
     <w:p>
       <w:pPr>
@@ -9804,7 +10639,15 @@
         <w:keepNext/>
       </w:pPr>
       <w:r>
-        <w:t xml:space="preserve">Once all asserts passed, we used JasperGold Coverage App. On figure 12 and figure 13 for you can see passed asserts and coverage results. </w:t>
+        <w:t xml:space="preserve">Once all asserts passed, we used </w:t>
+      </w:r>
+      <w:proofErr w:type="spellStart"/>
+      <w:r>
+        <w:t>JasperGold</w:t>
+      </w:r>
+      <w:proofErr w:type="spellEnd"/>
+      <w:r>
+        <w:t xml:space="preserve"> Coverage App. On figure 12 and figure 13 for you can see passed asserts and coverage results. </w:t>
       </w:r>
     </w:p>
     <w:p/>
@@ -9940,7 +10783,7 @@
       <w:pPr>
         <w:pStyle w:val="Heading2"/>
       </w:pPr>
-      <w:bookmarkStart w:id="15" w:name="_Toc183782746"/>
+      <w:bookmarkStart w:id="14" w:name="_Toc183782746"/>
       <w:r>
         <w:lastRenderedPageBreak/>
         <w:t>4.7.</w:t>
@@ -9948,7 +10791,7 @@
       <w:r>
         <w:t xml:space="preserve"> Full system development – phase 3</w:t>
       </w:r>
-      <w:bookmarkEnd w:id="15"/>
+      <w:bookmarkEnd w:id="14"/>
     </w:p>
     <w:p/>
     <w:p>
@@ -10364,7 +11207,7 @@
       <w:pPr>
         <w:pStyle w:val="Heading2"/>
       </w:pPr>
-      <w:bookmarkStart w:id="16" w:name="_Toc183782747"/>
+      <w:bookmarkStart w:id="15" w:name="_Toc183782747"/>
       <w:r>
         <w:lastRenderedPageBreak/>
         <w:t xml:space="preserve">4.8. Bugs found during design </w:t>
@@ -10375,7 +11218,7 @@
       <w:r>
         <w:t>– phase 3</w:t>
       </w:r>
-      <w:bookmarkEnd w:id="16"/>
+      <w:bookmarkEnd w:id="15"/>
     </w:p>
     <w:p/>
     <w:p>
@@ -10385,12 +11228,14 @@
       <w:r>
         <w:t xml:space="preserve">some instruction sequences to test design. Those can be found in folder </w:t>
       </w:r>
+      <w:proofErr w:type="spellStart"/>
       <w:r>
         <w:rPr>
           <w:i/>
         </w:rPr>
         <w:t>instruction_tests</w:t>
       </w:r>
+      <w:proofErr w:type="spellEnd"/>
       <w:r>
         <w:t xml:space="preserve">. </w:t>
       </w:r>
@@ -10412,6 +11257,7 @@
         </w:rPr>
         <w:t xml:space="preserve"> </w:t>
       </w:r>
+      <w:proofErr w:type="spellStart"/>
       <w:r>
         <w:rPr>
           <w:i/>
@@ -10419,6 +11265,7 @@
         </w:rPr>
         <w:t>bus_operation_in</w:t>
       </w:r>
+      <w:proofErr w:type="spellEnd"/>
       <w:r>
         <w:rPr>
           <w:i/>
@@ -10434,12 +11281,14 @@
       <w:r>
         <w:t xml:space="preserve">Default value in </w:t>
       </w:r>
+      <w:proofErr w:type="spellStart"/>
       <w:r>
         <w:rPr>
           <w:i/>
         </w:rPr>
         <w:t>always_comb</w:t>
       </w:r>
+      <w:proofErr w:type="spellEnd"/>
       <w:r>
         <w:rPr>
           <w:i/>
@@ -10458,12 +11307,14 @@
       <w:r>
         <w:t xml:space="preserve">was set to 0 which represents a bus operation </w:t>
       </w:r>
+      <w:proofErr w:type="spellStart"/>
       <w:r>
         <w:rPr>
           <w:i/>
         </w:rPr>
         <w:t>BusRd</w:t>
       </w:r>
+      <w:proofErr w:type="spellEnd"/>
       <w:r>
         <w:t>. Th</w:t>
       </w:r>
@@ -10532,8 +11383,13 @@
         <w:jc w:val="center"/>
       </w:pPr>
       <w:r>
-        <w:t>Figure 17: Wrong default value for bus_operation_in</w:t>
-      </w:r>
+        <w:t xml:space="preserve">Figure 17: Wrong default value for </w:t>
+      </w:r>
+      <w:proofErr w:type="spellStart"/>
+      <w:r>
+        <w:t>bus_operation_in</w:t>
+      </w:r>
+      <w:proofErr w:type="spellEnd"/>
     </w:p>
     <w:p/>
     <w:p>
@@ -10555,11 +11411,19 @@
       <w:r>
         <w:t xml:space="preserve"> – </w:t>
       </w:r>
-      <w:r>
-        <w:rPr>
-          <w:i/>
-        </w:rPr>
-        <w:t xml:space="preserve">Cache_hit_in </w:t>
+      <w:proofErr w:type="spellStart"/>
+      <w:r>
+        <w:rPr>
+          <w:i/>
+        </w:rPr>
+        <w:t>Cache_hit_in</w:t>
+      </w:r>
+      <w:proofErr w:type="spellEnd"/>
+      <w:r>
+        <w:rPr>
+          <w:i/>
+        </w:rPr>
+        <w:t xml:space="preserve"> </w:t>
       </w:r>
       <w:r>
         <w:t xml:space="preserve">is a signal that </w:t>
@@ -10574,19 +11438,49 @@
         <w:rPr>
           <w:i/>
         </w:rPr>
-        <w:t xml:space="preserve"> tag_in</w:t>
-      </w:r>
+        <w:t xml:space="preserve"> </w:t>
+      </w:r>
+      <w:proofErr w:type="spellStart"/>
+      <w:r>
+        <w:rPr>
+          <w:i/>
+        </w:rPr>
+        <w:t>tag_in</w:t>
+      </w:r>
+      <w:proofErr w:type="spellEnd"/>
       <w:r>
         <w:t xml:space="preserve"> that went ‘X’ once all instructions were finished which resulted in wrong</w:t>
       </w:r>
       <w:r>
         <w:t xml:space="preserve"> cache hit information. We replaced it with </w:t>
       </w:r>
-      <w:r>
-        <w:rPr>
-          <w:i/>
-        </w:rPr>
-        <w:t>bus_address[31:8]</w:t>
+      <w:proofErr w:type="spellStart"/>
+      <w:r>
+        <w:rPr>
+          <w:i/>
+        </w:rPr>
+        <w:t>bus_</w:t>
+      </w:r>
+      <w:proofErr w:type="gramStart"/>
+      <w:r>
+        <w:rPr>
+          <w:i/>
+        </w:rPr>
+        <w:t>address</w:t>
+      </w:r>
+      <w:proofErr w:type="spellEnd"/>
+      <w:r>
+        <w:rPr>
+          <w:i/>
+        </w:rPr>
+        <w:t>[</w:t>
+      </w:r>
+      <w:proofErr w:type="gramEnd"/>
+      <w:r>
+        <w:rPr>
+          <w:i/>
+        </w:rPr>
+        <w:t>31:8]</w:t>
       </w:r>
       <w:r>
         <w:t xml:space="preserve"> and bug was removed.</w:t>
@@ -10761,11 +11655,91 @@
           <w:i/>
         </w:rPr>
       </w:pPr>
-      <w:r>
-        <w:rPr>
-          <w:i/>
-        </w:rPr>
-        <w:t xml:space="preserve">RegisterFile rf (.clk(clk), .reset(reset), .reg_wr(reg_wr </w:t>
+      <w:proofErr w:type="spellStart"/>
+      <w:r>
+        <w:rPr>
+          <w:i/>
+        </w:rPr>
+        <w:t>RegisterFile</w:t>
+      </w:r>
+      <w:proofErr w:type="spellEnd"/>
+      <w:r>
+        <w:rPr>
+          <w:i/>
+        </w:rPr>
+        <w:t xml:space="preserve"> </w:t>
+      </w:r>
+      <w:proofErr w:type="spellStart"/>
+      <w:r>
+        <w:rPr>
+          <w:i/>
+        </w:rPr>
+        <w:t>rf</w:t>
+      </w:r>
+      <w:proofErr w:type="spellEnd"/>
+      <w:r>
+        <w:rPr>
+          <w:i/>
+        </w:rPr>
+        <w:t xml:space="preserve"> (.</w:t>
+      </w:r>
+      <w:proofErr w:type="spellStart"/>
+      <w:proofErr w:type="gramStart"/>
+      <w:r>
+        <w:rPr>
+          <w:i/>
+        </w:rPr>
+        <w:t>clk</w:t>
+      </w:r>
+      <w:proofErr w:type="spellEnd"/>
+      <w:r>
+        <w:rPr>
+          <w:i/>
+        </w:rPr>
+        <w:t>(</w:t>
+      </w:r>
+      <w:proofErr w:type="spellStart"/>
+      <w:proofErr w:type="gramEnd"/>
+      <w:r>
+        <w:rPr>
+          <w:i/>
+        </w:rPr>
+        <w:t>clk</w:t>
+      </w:r>
+      <w:proofErr w:type="spellEnd"/>
+      <w:r>
+        <w:rPr>
+          <w:i/>
+        </w:rPr>
+        <w:t>), .reset(reset), .</w:t>
+      </w:r>
+      <w:proofErr w:type="spellStart"/>
+      <w:r>
+        <w:rPr>
+          <w:i/>
+        </w:rPr>
+        <w:t>reg_wr</w:t>
+      </w:r>
+      <w:proofErr w:type="spellEnd"/>
+      <w:r>
+        <w:rPr>
+          <w:i/>
+        </w:rPr>
+        <w:t>(</w:t>
+      </w:r>
+      <w:proofErr w:type="spellStart"/>
+      <w:r>
+        <w:rPr>
+          <w:i/>
+        </w:rPr>
+        <w:t>reg_wr</w:t>
+      </w:r>
+      <w:proofErr w:type="spellEnd"/>
+      <w:r>
+        <w:rPr>
+          <w:i/>
+        </w:rPr>
+        <w:t xml:space="preserve"> </w:t>
       </w:r>
       <w:r>
         <w:rPr>
@@ -10970,7 +11944,7 @@
       <w:pPr>
         <w:pStyle w:val="Heading2"/>
       </w:pPr>
-      <w:bookmarkStart w:id="17" w:name="_Toc183782748"/>
+      <w:bookmarkStart w:id="16" w:name="_Toc183782748"/>
       <w:r>
         <w:rPr>
           <w:noProof/>
@@ -11011,7 +11985,7 @@
           </wp:inline>
         </w:drawing>
       </w:r>
-      <w:bookmarkEnd w:id="17"/>
+      <w:bookmarkEnd w:id="16"/>
     </w:p>
     <w:p>
       <w:pPr>
@@ -11084,6 +12058,68 @@
       </w:r>
     </w:p>
     <w:p/>
+    <w:p>
+      <w:pPr>
+        <w:spacing w:after="360" w:line="240" w:lineRule="auto"/>
+      </w:pPr>
+      <w:r>
+        <w:br w:type="page"/>
+      </w:r>
+    </w:p>
+    <w:p>
+      <w:pPr>
+        <w:pStyle w:val="Heading2"/>
+      </w:pPr>
+      <w:r>
+        <w:lastRenderedPageBreak/>
+        <w:t>4.</w:t>
+      </w:r>
+      <w:r>
+        <w:t>9</w:t>
+      </w:r>
+      <w:r>
+        <w:t xml:space="preserve">. </w:t>
+      </w:r>
+      <w:r>
+        <w:t>Verification of a single core in Jasper – phase 4</w:t>
+      </w:r>
+    </w:p>
+    <w:p/>
+    <w:p>
+      <w:pPr>
+        <w:ind w:firstLine="720"/>
+      </w:pPr>
+      <w:r>
+        <w:t xml:space="preserve">This section of a documentation is meant to describe the way that a single core was verified inside of a formal verification tool </w:t>
+      </w:r>
+      <w:proofErr w:type="spellStart"/>
+      <w:r>
+        <w:t>JasperGold</w:t>
+      </w:r>
+      <w:proofErr w:type="spellEnd"/>
+      <w:r>
+        <w:t xml:space="preserve">. Here we will show our verification plan of both core </w:t>
+      </w:r>
+      <w:r>
+        <w:t xml:space="preserve">operations (all RISCV instruction </w:t>
+      </w:r>
+      <w:proofErr w:type="spellStart"/>
+      <w:r>
+        <w:t>extenstions</w:t>
+      </w:r>
+      <w:proofErr w:type="spellEnd"/>
+      <w:r>
+        <w:t>) and MESI protocol.</w:t>
+      </w:r>
+      <w:r>
+        <w:t xml:space="preserve"> All bugs inside CPU have been </w:t>
+      </w:r>
+      <w:r>
+        <w:t xml:space="preserve">fixed during previous phases, and here we just added asserts that check MESI protocol and basic core requests towards bus controller. </w:t>
+      </w:r>
+      <w:bookmarkStart w:id="17" w:name="_GoBack"/>
+      <w:bookmarkEnd w:id="17"/>
+    </w:p>
     <w:p/>
     <w:p>
       <w:pPr>
@@ -11188,8 +12224,16 @@
         <w:rPr>
           <w:i/>
         </w:rPr>
-        <w:t>Integration and evaluation of cache coherence protocols for multiprocessor socs</w:t>
-      </w:r>
+        <w:t xml:space="preserve">Integration and evaluation of cache coherence protocols for multiprocessor </w:t>
+      </w:r>
+      <w:proofErr w:type="spellStart"/>
+      <w:r>
+        <w:rPr>
+          <w:i/>
+        </w:rPr>
+        <w:t>socs</w:t>
+      </w:r>
+      <w:proofErr w:type="spellEnd"/>
       <w:r>
         <w:t>”, 2006.</w:t>
       </w:r>
@@ -11274,7 +12318,7 @@
           <w:rPr>
             <w:noProof/>
           </w:rPr>
-          <w:t>1</w:t>
+          <w:t>22</w:t>
         </w:r>
         <w:r>
           <w:rPr>
@@ -16411,7 +17455,7 @@
 </file>
 
 <file path=customXml/itemProps2.xml><?xml version="1.0" encoding="utf-8"?>
-<ds:datastoreItem xmlns:ds="http://schemas.openxmlformats.org/officeDocument/2006/customXml" ds:itemID="{AC89792D-05F0-41BC-88D9-0778A2BCC444}">
+<ds:datastoreItem xmlns:ds="http://schemas.openxmlformats.org/officeDocument/2006/customXml" ds:itemID="{043F0F29-F148-424D-B156-112B7C2E684D}">
   <ds:schemaRefs>
     <ds:schemaRef ds:uri="http://schemas.openxmlformats.org/officeDocument/2006/bibliography"/>
   </ds:schemaRefs>

</xml_diff>

<commit_message>
Phase 4 documentation online
</commit_message>
<xml_diff>
--- a/docs/Multicore RISC-dokumentacija.docx
+++ b/docs/Multicore RISC-dokumentacija.docx
@@ -3466,6 +3466,7 @@
                                 <w:calendar w:val="gregorian"/>
                               </w:date>
                             </w:sdtPr>
+                            <w:sdtEndPr/>
                             <w:sdtContent>
                               <w:p>
                                 <w:pPr>
@@ -3793,6 +3794,7 @@
                               <w:dataBinding w:prefixMappings="xmlns:ns0='http://purl.org/dc/elements/1.1/' xmlns:ns1='http://schemas.openxmlformats.org/package/2006/metadata/core-properties' " w:xpath="/ns1:coreProperties[1]/ns0:title[1]" w:storeItemID="{6C3C8BC8-F283-45AE-878A-BAB7291924A1}"/>
                               <w:text/>
                             </w:sdtPr>
+                            <w:sdtEndPr/>
                             <w:sdtContent>
                               <w:r>
                                 <w:rPr>
@@ -3828,6 +3830,7 @@
                               <w:dataBinding w:prefixMappings="xmlns:ns0='http://purl.org/dc/elements/1.1/' xmlns:ns1='http://schemas.openxmlformats.org/package/2006/metadata/core-properties' " w:xpath="/ns1:coreProperties[1]/ns0:subject[1]" w:storeItemID="{6C3C8BC8-F283-45AE-878A-BAB7291924A1}"/>
                               <w:text/>
                             </w:sdtPr>
+                            <w:sdtEndPr/>
                             <w:sdtContent>
                               <w:r>
                                 <w:rPr>
@@ -4145,8 +4148,13 @@
                           </w:r>
                         </w:p>
                         <w:p>
+                          <w:proofErr w:type="spellStart"/>
                           <w:r>
-                            <w:t xml:space="preserve">Petar </w:t>
+                            <w:t>Petar</w:t>
+                          </w:r>
+                          <w:proofErr w:type="spellEnd"/>
+                          <w:r>
+                            <w:t xml:space="preserve"> </w:t>
                           </w:r>
                           <w:proofErr w:type="spellStart"/>
                           <w:r>
@@ -4244,7 +4252,7 @@
             </w:rPr>
             <w:fldChar w:fldCharType="separate"/>
           </w:r>
-          <w:hyperlink w:anchor="_Toc183782733" w:history="1">
+          <w:hyperlink w:anchor="_Toc184397537" w:history="1">
             <w:r>
               <w:rPr>
                 <w:rStyle w:val="Hyperlink"/>
@@ -4271,76 +4279,7 @@
                 <w:noProof/>
                 <w:webHidden/>
               </w:rPr>
-              <w:instrText xml:space="preserve"> PAGEREF _Toc183782733 \h </w:instrText>
-            </w:r>
-            <w:r>
-              <w:rPr>
-                <w:noProof/>
-                <w:webHidden/>
-              </w:rPr>
-            </w:r>
-            <w:r>
-              <w:rPr>
-                <w:noProof/>
-                <w:webHidden/>
-              </w:rPr>
-              <w:fldChar w:fldCharType="separate"/>
-            </w:r>
-            <w:r>
-              <w:rPr>
-                <w:noProof/>
-                <w:webHidden/>
-              </w:rPr>
-              <w:t>2</w:t>
-            </w:r>
-            <w:r>
-              <w:rPr>
-                <w:noProof/>
-                <w:webHidden/>
-              </w:rPr>
-              <w:fldChar w:fldCharType="end"/>
-            </w:r>
-          </w:hyperlink>
-        </w:p>
-        <w:p>
-          <w:pPr>
-            <w:pStyle w:val="TOC1"/>
-            <w:tabs>
-              <w:tab w:val="right" w:leader="dot" w:pos="9350"/>
-            </w:tabs>
-            <w:rPr>
-              <w:rFonts w:eastAsiaTheme="minorEastAsia"/>
-              <w:noProof/>
-            </w:rPr>
-          </w:pPr>
-          <w:hyperlink w:anchor="_Toc183782734" w:history="1">
-            <w:r>
-              <w:rPr>
-                <w:rStyle w:val="Hyperlink"/>
-                <w:noProof/>
-              </w:rPr>
-              <w:t>2. Components</w:t>
-            </w:r>
-            <w:r>
-              <w:rPr>
-                <w:noProof/>
-                <w:webHidden/>
-              </w:rPr>
-              <w:tab/>
-            </w:r>
-            <w:r>
-              <w:rPr>
-                <w:noProof/>
-                <w:webHidden/>
-              </w:rPr>
-              <w:fldChar w:fldCharType="begin"/>
-            </w:r>
-            <w:r>
-              <w:rPr>
-                <w:noProof/>
-                <w:webHidden/>
-              </w:rPr>
-              <w:instrText xml:space="preserve"> PAGEREF _Toc183782734 \h </w:instrText>
+              <w:instrText xml:space="preserve"> PAGEREF _Toc184397537 \h </w:instrText>
             </w:r>
             <w:r>
               <w:rPr>
@@ -4382,13 +4321,13 @@
               <w:noProof/>
             </w:rPr>
           </w:pPr>
-          <w:hyperlink w:anchor="_Toc183782735" w:history="1">
+          <w:hyperlink w:anchor="_Toc184397538" w:history="1">
             <w:r>
               <w:rPr>
                 <w:rStyle w:val="Hyperlink"/>
                 <w:noProof/>
               </w:rPr>
-              <w:t>3. Interface</w:t>
+              <w:t>2. Components</w:t>
             </w:r>
             <w:r>
               <w:rPr>
@@ -4409,214 +4348,7 @@
                 <w:noProof/>
                 <w:webHidden/>
               </w:rPr>
-              <w:instrText xml:space="preserve"> PAGEREF _Toc183782735 \h </w:instrText>
-            </w:r>
-            <w:r>
-              <w:rPr>
-                <w:noProof/>
-                <w:webHidden/>
-              </w:rPr>
-            </w:r>
-            <w:r>
-              <w:rPr>
-                <w:noProof/>
-                <w:webHidden/>
-              </w:rPr>
-              <w:fldChar w:fldCharType="separate"/>
-            </w:r>
-            <w:r>
-              <w:rPr>
-                <w:noProof/>
-                <w:webHidden/>
-              </w:rPr>
-              <w:t>4</w:t>
-            </w:r>
-            <w:r>
-              <w:rPr>
-                <w:noProof/>
-                <w:webHidden/>
-              </w:rPr>
-              <w:fldChar w:fldCharType="end"/>
-            </w:r>
-          </w:hyperlink>
-        </w:p>
-        <w:p>
-          <w:pPr>
-            <w:pStyle w:val="TOC2"/>
-            <w:tabs>
-              <w:tab w:val="right" w:leader="dot" w:pos="9350"/>
-            </w:tabs>
-            <w:rPr>
-              <w:rFonts w:eastAsiaTheme="minorEastAsia"/>
-              <w:noProof/>
-            </w:rPr>
-          </w:pPr>
-          <w:hyperlink w:anchor="_Toc183782736" w:history="1">
-            <w:r>
-              <w:rPr>
-                <w:rStyle w:val="Hyperlink"/>
-                <w:noProof/>
-              </w:rPr>
-              <w:t>3.1. Interface between CPU Core and Global bus controller</w:t>
-            </w:r>
-            <w:r>
-              <w:rPr>
-                <w:noProof/>
-                <w:webHidden/>
-              </w:rPr>
-              <w:tab/>
-            </w:r>
-            <w:r>
-              <w:rPr>
-                <w:noProof/>
-                <w:webHidden/>
-              </w:rPr>
-              <w:fldChar w:fldCharType="begin"/>
-            </w:r>
-            <w:r>
-              <w:rPr>
-                <w:noProof/>
-                <w:webHidden/>
-              </w:rPr>
-              <w:instrText xml:space="preserve"> PAGEREF _Toc183782736 \h </w:instrText>
-            </w:r>
-            <w:r>
-              <w:rPr>
-                <w:noProof/>
-                <w:webHidden/>
-              </w:rPr>
-            </w:r>
-            <w:r>
-              <w:rPr>
-                <w:noProof/>
-                <w:webHidden/>
-              </w:rPr>
-              <w:fldChar w:fldCharType="separate"/>
-            </w:r>
-            <w:r>
-              <w:rPr>
-                <w:noProof/>
-                <w:webHidden/>
-              </w:rPr>
-              <w:t>4</w:t>
-            </w:r>
-            <w:r>
-              <w:rPr>
-                <w:noProof/>
-                <w:webHidden/>
-              </w:rPr>
-              <w:fldChar w:fldCharType="end"/>
-            </w:r>
-          </w:hyperlink>
-        </w:p>
-        <w:p>
-          <w:pPr>
-            <w:pStyle w:val="TOC2"/>
-            <w:tabs>
-              <w:tab w:val="right" w:leader="dot" w:pos="9350"/>
-            </w:tabs>
-            <w:rPr>
-              <w:rFonts w:eastAsiaTheme="minorEastAsia"/>
-              <w:noProof/>
-            </w:rPr>
-          </w:pPr>
-          <w:hyperlink w:anchor="_Toc183782737" w:history="1">
-            <w:r>
-              <w:rPr>
-                <w:rStyle w:val="Hyperlink"/>
-                <w:noProof/>
-              </w:rPr>
-              <w:t>3.2. Interface between global bus controller and L2</w:t>
-            </w:r>
-            <w:r>
-              <w:rPr>
-                <w:noProof/>
-                <w:webHidden/>
-              </w:rPr>
-              <w:tab/>
-            </w:r>
-            <w:r>
-              <w:rPr>
-                <w:noProof/>
-                <w:webHidden/>
-              </w:rPr>
-              <w:fldChar w:fldCharType="begin"/>
-            </w:r>
-            <w:r>
-              <w:rPr>
-                <w:noProof/>
-                <w:webHidden/>
-              </w:rPr>
-              <w:instrText xml:space="preserve"> PAGEREF _Toc183782737 \h </w:instrText>
-            </w:r>
-            <w:r>
-              <w:rPr>
-                <w:noProof/>
-                <w:webHidden/>
-              </w:rPr>
-            </w:r>
-            <w:r>
-              <w:rPr>
-                <w:noProof/>
-                <w:webHidden/>
-              </w:rPr>
-              <w:fldChar w:fldCharType="separate"/>
-            </w:r>
-            <w:r>
-              <w:rPr>
-                <w:noProof/>
-                <w:webHidden/>
-              </w:rPr>
-              <w:t>4</w:t>
-            </w:r>
-            <w:r>
-              <w:rPr>
-                <w:noProof/>
-                <w:webHidden/>
-              </w:rPr>
-              <w:fldChar w:fldCharType="end"/>
-            </w:r>
-          </w:hyperlink>
-        </w:p>
-        <w:p>
-          <w:pPr>
-            <w:pStyle w:val="TOC2"/>
-            <w:tabs>
-              <w:tab w:val="right" w:leader="dot" w:pos="9350"/>
-            </w:tabs>
-            <w:rPr>
-              <w:rFonts w:eastAsiaTheme="minorEastAsia"/>
-              <w:noProof/>
-            </w:rPr>
-          </w:pPr>
-          <w:hyperlink w:anchor="_Toc183782738" w:history="1">
-            <w:r>
-              <w:rPr>
-                <w:rStyle w:val="Hyperlink"/>
-                <w:noProof/>
-              </w:rPr>
-              <w:t>3.3. Interface between L2 and main memory</w:t>
-            </w:r>
-            <w:r>
-              <w:rPr>
-                <w:noProof/>
-                <w:webHidden/>
-              </w:rPr>
-              <w:tab/>
-            </w:r>
-            <w:r>
-              <w:rPr>
-                <w:noProof/>
-                <w:webHidden/>
-              </w:rPr>
-              <w:fldChar w:fldCharType="begin"/>
-            </w:r>
-            <w:r>
-              <w:rPr>
-                <w:noProof/>
-                <w:webHidden/>
-              </w:rPr>
-              <w:instrText xml:space="preserve"> PAGEREF _Toc183782738 \h </w:instrText>
+              <w:instrText xml:space="preserve"> PAGEREF _Toc184397538 \h </w:instrText>
             </w:r>
             <w:r>
               <w:rPr>
@@ -4658,13 +4390,13 @@
               <w:noProof/>
             </w:rPr>
           </w:pPr>
-          <w:hyperlink w:anchor="_Toc183782739" w:history="1">
+          <w:hyperlink w:anchor="_Toc184397539" w:history="1">
             <w:r>
               <w:rPr>
                 <w:rStyle w:val="Hyperlink"/>
                 <w:noProof/>
               </w:rPr>
-              <w:t>4. Development process of system</w:t>
+              <w:t>3. Interface</w:t>
             </w:r>
             <w:r>
               <w:rPr>
@@ -4685,7 +4417,7 @@
                 <w:noProof/>
                 <w:webHidden/>
               </w:rPr>
-              <w:instrText xml:space="preserve"> PAGEREF _Toc183782739 \h </w:instrText>
+              <w:instrText xml:space="preserve"> PAGEREF _Toc184397539 \h </w:instrText>
             </w:r>
             <w:r>
               <w:rPr>
@@ -4727,13 +4459,13 @@
               <w:noProof/>
             </w:rPr>
           </w:pPr>
-          <w:hyperlink w:anchor="_Toc183782740" w:history="1">
+          <w:hyperlink w:anchor="_Toc184397540" w:history="1">
             <w:r>
               <w:rPr>
                 <w:rStyle w:val="Hyperlink"/>
                 <w:noProof/>
               </w:rPr>
-              <w:t>4.1. Single cycle RISC-V CPU – phase 1</w:t>
+              <w:t>3.1. Interface between CPU Core and Global bus controller</w:t>
             </w:r>
             <w:r>
               <w:rPr>
@@ -4754,7 +4486,7 @@
                 <w:noProof/>
                 <w:webHidden/>
               </w:rPr>
-              <w:instrText xml:space="preserve"> PAGEREF _Toc183782740 \h </w:instrText>
+              <w:instrText xml:space="preserve"> PAGEREF _Toc184397540 \h </w:instrText>
             </w:r>
             <w:r>
               <w:rPr>
@@ -4796,7 +4528,283 @@
               <w:noProof/>
             </w:rPr>
           </w:pPr>
-          <w:hyperlink w:anchor="_Toc183782741" w:history="1">
+          <w:hyperlink w:anchor="_Toc184397541" w:history="1">
+            <w:r>
+              <w:rPr>
+                <w:rStyle w:val="Hyperlink"/>
+                <w:noProof/>
+              </w:rPr>
+              <w:t>3.2. Interface between global bus controller and L2</w:t>
+            </w:r>
+            <w:r>
+              <w:rPr>
+                <w:noProof/>
+                <w:webHidden/>
+              </w:rPr>
+              <w:tab/>
+            </w:r>
+            <w:r>
+              <w:rPr>
+                <w:noProof/>
+                <w:webHidden/>
+              </w:rPr>
+              <w:fldChar w:fldCharType="begin"/>
+            </w:r>
+            <w:r>
+              <w:rPr>
+                <w:noProof/>
+                <w:webHidden/>
+              </w:rPr>
+              <w:instrText xml:space="preserve"> PAGEREF _Toc184397541 \h </w:instrText>
+            </w:r>
+            <w:r>
+              <w:rPr>
+                <w:noProof/>
+                <w:webHidden/>
+              </w:rPr>
+            </w:r>
+            <w:r>
+              <w:rPr>
+                <w:noProof/>
+                <w:webHidden/>
+              </w:rPr>
+              <w:fldChar w:fldCharType="separate"/>
+            </w:r>
+            <w:r>
+              <w:rPr>
+                <w:noProof/>
+                <w:webHidden/>
+              </w:rPr>
+              <w:t>5</w:t>
+            </w:r>
+            <w:r>
+              <w:rPr>
+                <w:noProof/>
+                <w:webHidden/>
+              </w:rPr>
+              <w:fldChar w:fldCharType="end"/>
+            </w:r>
+          </w:hyperlink>
+        </w:p>
+        <w:p>
+          <w:pPr>
+            <w:pStyle w:val="TOC2"/>
+            <w:tabs>
+              <w:tab w:val="right" w:leader="dot" w:pos="9350"/>
+            </w:tabs>
+            <w:rPr>
+              <w:rFonts w:eastAsiaTheme="minorEastAsia"/>
+              <w:noProof/>
+            </w:rPr>
+          </w:pPr>
+          <w:hyperlink w:anchor="_Toc184397542" w:history="1">
+            <w:r>
+              <w:rPr>
+                <w:rStyle w:val="Hyperlink"/>
+                <w:noProof/>
+              </w:rPr>
+              <w:t>3.3. Interface between L2 and main memory</w:t>
+            </w:r>
+            <w:r>
+              <w:rPr>
+                <w:noProof/>
+                <w:webHidden/>
+              </w:rPr>
+              <w:tab/>
+            </w:r>
+            <w:r>
+              <w:rPr>
+                <w:noProof/>
+                <w:webHidden/>
+              </w:rPr>
+              <w:fldChar w:fldCharType="begin"/>
+            </w:r>
+            <w:r>
+              <w:rPr>
+                <w:noProof/>
+                <w:webHidden/>
+              </w:rPr>
+              <w:instrText xml:space="preserve"> PAGEREF _Toc184397542 \h </w:instrText>
+            </w:r>
+            <w:r>
+              <w:rPr>
+                <w:noProof/>
+                <w:webHidden/>
+              </w:rPr>
+            </w:r>
+            <w:r>
+              <w:rPr>
+                <w:noProof/>
+                <w:webHidden/>
+              </w:rPr>
+              <w:fldChar w:fldCharType="separate"/>
+            </w:r>
+            <w:r>
+              <w:rPr>
+                <w:noProof/>
+                <w:webHidden/>
+              </w:rPr>
+              <w:t>5</w:t>
+            </w:r>
+            <w:r>
+              <w:rPr>
+                <w:noProof/>
+                <w:webHidden/>
+              </w:rPr>
+              <w:fldChar w:fldCharType="end"/>
+            </w:r>
+          </w:hyperlink>
+        </w:p>
+        <w:p>
+          <w:pPr>
+            <w:pStyle w:val="TOC1"/>
+            <w:tabs>
+              <w:tab w:val="right" w:leader="dot" w:pos="9350"/>
+            </w:tabs>
+            <w:rPr>
+              <w:rFonts w:eastAsiaTheme="minorEastAsia"/>
+              <w:noProof/>
+            </w:rPr>
+          </w:pPr>
+          <w:hyperlink w:anchor="_Toc184397543" w:history="1">
+            <w:r>
+              <w:rPr>
+                <w:rStyle w:val="Hyperlink"/>
+                <w:noProof/>
+              </w:rPr>
+              <w:t>4. Development process of system</w:t>
+            </w:r>
+            <w:r>
+              <w:rPr>
+                <w:noProof/>
+                <w:webHidden/>
+              </w:rPr>
+              <w:tab/>
+            </w:r>
+            <w:r>
+              <w:rPr>
+                <w:noProof/>
+                <w:webHidden/>
+              </w:rPr>
+              <w:fldChar w:fldCharType="begin"/>
+            </w:r>
+            <w:r>
+              <w:rPr>
+                <w:noProof/>
+                <w:webHidden/>
+              </w:rPr>
+              <w:instrText xml:space="preserve"> PAGEREF _Toc184397543 \h </w:instrText>
+            </w:r>
+            <w:r>
+              <w:rPr>
+                <w:noProof/>
+                <w:webHidden/>
+              </w:rPr>
+            </w:r>
+            <w:r>
+              <w:rPr>
+                <w:noProof/>
+                <w:webHidden/>
+              </w:rPr>
+              <w:fldChar w:fldCharType="separate"/>
+            </w:r>
+            <w:r>
+              <w:rPr>
+                <w:noProof/>
+                <w:webHidden/>
+              </w:rPr>
+              <w:t>6</w:t>
+            </w:r>
+            <w:r>
+              <w:rPr>
+                <w:noProof/>
+                <w:webHidden/>
+              </w:rPr>
+              <w:fldChar w:fldCharType="end"/>
+            </w:r>
+          </w:hyperlink>
+        </w:p>
+        <w:p>
+          <w:pPr>
+            <w:pStyle w:val="TOC2"/>
+            <w:tabs>
+              <w:tab w:val="right" w:leader="dot" w:pos="9350"/>
+            </w:tabs>
+            <w:rPr>
+              <w:rFonts w:eastAsiaTheme="minorEastAsia"/>
+              <w:noProof/>
+            </w:rPr>
+          </w:pPr>
+          <w:hyperlink w:anchor="_Toc184397544" w:history="1">
+            <w:r>
+              <w:rPr>
+                <w:rStyle w:val="Hyperlink"/>
+                <w:noProof/>
+              </w:rPr>
+              <w:t>4.1. Single cycle RISC-V CPU – phase 1</w:t>
+            </w:r>
+            <w:r>
+              <w:rPr>
+                <w:noProof/>
+                <w:webHidden/>
+              </w:rPr>
+              <w:tab/>
+            </w:r>
+            <w:r>
+              <w:rPr>
+                <w:noProof/>
+                <w:webHidden/>
+              </w:rPr>
+              <w:fldChar w:fldCharType="begin"/>
+            </w:r>
+            <w:r>
+              <w:rPr>
+                <w:noProof/>
+                <w:webHidden/>
+              </w:rPr>
+              <w:instrText xml:space="preserve"> PAGEREF _Toc184397544 \h </w:instrText>
+            </w:r>
+            <w:r>
+              <w:rPr>
+                <w:noProof/>
+                <w:webHidden/>
+              </w:rPr>
+            </w:r>
+            <w:r>
+              <w:rPr>
+                <w:noProof/>
+                <w:webHidden/>
+              </w:rPr>
+              <w:fldChar w:fldCharType="separate"/>
+            </w:r>
+            <w:r>
+              <w:rPr>
+                <w:noProof/>
+                <w:webHidden/>
+              </w:rPr>
+              <w:t>6</w:t>
+            </w:r>
+            <w:r>
+              <w:rPr>
+                <w:noProof/>
+                <w:webHidden/>
+              </w:rPr>
+              <w:fldChar w:fldCharType="end"/>
+            </w:r>
+          </w:hyperlink>
+        </w:p>
+        <w:p>
+          <w:pPr>
+            <w:pStyle w:val="TOC2"/>
+            <w:tabs>
+              <w:tab w:val="right" w:leader="dot" w:pos="9350"/>
+            </w:tabs>
+            <w:rPr>
+              <w:rFonts w:eastAsiaTheme="minorEastAsia"/>
+              <w:noProof/>
+            </w:rPr>
+          </w:pPr>
+          <w:hyperlink w:anchor="_Toc184397545" w:history="1">
             <w:r>
               <w:rPr>
                 <w:rStyle w:val="Hyperlink"/>
@@ -4823,7 +4831,7 @@
                 <w:noProof/>
                 <w:webHidden/>
               </w:rPr>
-              <w:instrText xml:space="preserve"> PAGEREF _Toc183782741 \h </w:instrText>
+              <w:instrText xml:space="preserve"> PAGEREF _Toc184397545 \h </w:instrText>
             </w:r>
             <w:r>
               <w:rPr>
@@ -4843,7 +4851,7 @@
                 <w:noProof/>
                 <w:webHidden/>
               </w:rPr>
-              <w:t>8</w:t>
+              <w:t>9</w:t>
             </w:r>
             <w:r>
               <w:rPr>
@@ -4865,7 +4873,7 @@
               <w:noProof/>
             </w:rPr>
           </w:pPr>
-          <w:hyperlink w:anchor="_Toc183782742" w:history="1">
+          <w:hyperlink w:anchor="_Toc184397546" w:history="1">
             <w:r>
               <w:rPr>
                 <w:rStyle w:val="Hyperlink"/>
@@ -4892,76 +4900,7 @@
                 <w:noProof/>
                 <w:webHidden/>
               </w:rPr>
-              <w:instrText xml:space="preserve"> PAGEREF _Toc183782742 \h </w:instrText>
-            </w:r>
-            <w:r>
-              <w:rPr>
-                <w:noProof/>
-                <w:webHidden/>
-              </w:rPr>
-            </w:r>
-            <w:r>
-              <w:rPr>
-                <w:noProof/>
-                <w:webHidden/>
-              </w:rPr>
-              <w:fldChar w:fldCharType="separate"/>
-            </w:r>
-            <w:r>
-              <w:rPr>
-                <w:noProof/>
-                <w:webHidden/>
-              </w:rPr>
-              <w:t>11</w:t>
-            </w:r>
-            <w:r>
-              <w:rPr>
-                <w:noProof/>
-                <w:webHidden/>
-              </w:rPr>
-              <w:fldChar w:fldCharType="end"/>
-            </w:r>
-          </w:hyperlink>
-        </w:p>
-        <w:p>
-          <w:pPr>
-            <w:pStyle w:val="TOC2"/>
-            <w:tabs>
-              <w:tab w:val="right" w:leader="dot" w:pos="9350"/>
-            </w:tabs>
-            <w:rPr>
-              <w:rFonts w:eastAsiaTheme="minorEastAsia"/>
-              <w:noProof/>
-            </w:rPr>
-          </w:pPr>
-          <w:hyperlink w:anchor="_Toc183782743" w:history="1">
-            <w:r>
-              <w:rPr>
-                <w:rStyle w:val="Hyperlink"/>
-                <w:noProof/>
-              </w:rPr>
-              <w:t>4.4. Single cycle with local data cache subsystem development – phase 2</w:t>
-            </w:r>
-            <w:r>
-              <w:rPr>
-                <w:noProof/>
-                <w:webHidden/>
-              </w:rPr>
-              <w:tab/>
-            </w:r>
-            <w:r>
-              <w:rPr>
-                <w:noProof/>
-                <w:webHidden/>
-              </w:rPr>
-              <w:fldChar w:fldCharType="begin"/>
-            </w:r>
-            <w:r>
-              <w:rPr>
-                <w:noProof/>
-                <w:webHidden/>
-              </w:rPr>
-              <w:instrText xml:space="preserve"> PAGEREF _Toc183782743 \h </w:instrText>
+              <w:instrText xml:space="preserve"> PAGEREF _Toc184397546 \h </w:instrText>
             </w:r>
             <w:r>
               <w:rPr>
@@ -5003,13 +4942,13 @@
               <w:noProof/>
             </w:rPr>
           </w:pPr>
-          <w:hyperlink w:anchor="_Toc183782744" w:history="1">
+          <w:hyperlink w:anchor="_Toc184397547" w:history="1">
             <w:r>
               <w:rPr>
                 <w:rStyle w:val="Hyperlink"/>
                 <w:noProof/>
               </w:rPr>
-              <w:t>4.5. Bugs found during verification of CPU – phase 2</w:t>
+              <w:t>4.4. Single cycle with local data cache subsystem development – phase 2</w:t>
             </w:r>
             <w:r>
               <w:rPr>
@@ -5030,7 +4969,7 @@
                 <w:noProof/>
                 <w:webHidden/>
               </w:rPr>
-              <w:instrText xml:space="preserve"> PAGEREF _Toc183782744 \h </w:instrText>
+              <w:instrText xml:space="preserve"> PAGEREF _Toc184397547 \h </w:instrText>
             </w:r>
             <w:r>
               <w:rPr>
@@ -5072,7 +5011,76 @@
               <w:noProof/>
             </w:rPr>
           </w:pPr>
-          <w:hyperlink w:anchor="_Toc183782745" w:history="1">
+          <w:hyperlink w:anchor="_Toc184397548" w:history="1">
+            <w:r>
+              <w:rPr>
+                <w:rStyle w:val="Hyperlink"/>
+                <w:noProof/>
+              </w:rPr>
+              <w:t>4.5. Bugs found during verification of CPU – phase 2</w:t>
+            </w:r>
+            <w:r>
+              <w:rPr>
+                <w:noProof/>
+                <w:webHidden/>
+              </w:rPr>
+              <w:tab/>
+            </w:r>
+            <w:r>
+              <w:rPr>
+                <w:noProof/>
+                <w:webHidden/>
+              </w:rPr>
+              <w:fldChar w:fldCharType="begin"/>
+            </w:r>
+            <w:r>
+              <w:rPr>
+                <w:noProof/>
+                <w:webHidden/>
+              </w:rPr>
+              <w:instrText xml:space="preserve"> PAGEREF _Toc184397548 \h </w:instrText>
+            </w:r>
+            <w:r>
+              <w:rPr>
+                <w:noProof/>
+                <w:webHidden/>
+              </w:rPr>
+            </w:r>
+            <w:r>
+              <w:rPr>
+                <w:noProof/>
+                <w:webHidden/>
+              </w:rPr>
+              <w:fldChar w:fldCharType="separate"/>
+            </w:r>
+            <w:r>
+              <w:rPr>
+                <w:noProof/>
+                <w:webHidden/>
+              </w:rPr>
+              <w:t>14</w:t>
+            </w:r>
+            <w:r>
+              <w:rPr>
+                <w:noProof/>
+                <w:webHidden/>
+              </w:rPr>
+              <w:fldChar w:fldCharType="end"/>
+            </w:r>
+          </w:hyperlink>
+        </w:p>
+        <w:p>
+          <w:pPr>
+            <w:pStyle w:val="TOC2"/>
+            <w:tabs>
+              <w:tab w:val="right" w:leader="dot" w:pos="9350"/>
+            </w:tabs>
+            <w:rPr>
+              <w:rFonts w:eastAsiaTheme="minorEastAsia"/>
+              <w:noProof/>
+            </w:rPr>
+          </w:pPr>
+          <w:hyperlink w:anchor="_Toc184397549" w:history="1">
             <w:r>
               <w:rPr>
                 <w:rStyle w:val="Hyperlink"/>
@@ -5099,7 +5107,7 @@
                 <w:noProof/>
                 <w:webHidden/>
               </w:rPr>
-              <w:instrText xml:space="preserve"> PAGEREF _Toc183782745 \h </w:instrText>
+              <w:instrText xml:space="preserve"> PAGEREF _Toc184397549 \h </w:instrText>
             </w:r>
             <w:r>
               <w:rPr>
@@ -5119,7 +5127,7 @@
                 <w:noProof/>
                 <w:webHidden/>
               </w:rPr>
-              <w:t>15</w:t>
+              <w:t>16</w:t>
             </w:r>
             <w:r>
               <w:rPr>
@@ -5141,7 +5149,7 @@
               <w:noProof/>
             </w:rPr>
           </w:pPr>
-          <w:hyperlink w:anchor="_Toc183782746" w:history="1">
+          <w:hyperlink w:anchor="_Toc184397550" w:history="1">
             <w:r>
               <w:rPr>
                 <w:rStyle w:val="Hyperlink"/>
@@ -5168,7 +5176,7 @@
                 <w:noProof/>
                 <w:webHidden/>
               </w:rPr>
-              <w:instrText xml:space="preserve"> PAGEREF _Toc183782746 \h </w:instrText>
+              <w:instrText xml:space="preserve"> PAGEREF _Toc184397550 \h </w:instrText>
             </w:r>
             <w:r>
               <w:rPr>
@@ -5188,7 +5196,7 @@
                 <w:noProof/>
                 <w:webHidden/>
               </w:rPr>
-              <w:t>17</w:t>
+              <w:t>18</w:t>
             </w:r>
             <w:r>
               <w:rPr>
@@ -5210,7 +5218,7 @@
               <w:noProof/>
             </w:rPr>
           </w:pPr>
-          <w:hyperlink w:anchor="_Toc183782747" w:history="1">
+          <w:hyperlink w:anchor="_Toc184397551" w:history="1">
             <w:r>
               <w:rPr>
                 <w:rStyle w:val="Hyperlink"/>
@@ -5237,7 +5245,7 @@
                 <w:noProof/>
                 <w:webHidden/>
               </w:rPr>
-              <w:instrText xml:space="preserve"> PAGEREF _Toc183782747 \h </w:instrText>
+              <w:instrText xml:space="preserve"> PAGEREF _Toc184397551 \h </w:instrText>
             </w:r>
             <w:r>
               <w:rPr>
@@ -5257,7 +5265,7 @@
                 <w:noProof/>
                 <w:webHidden/>
               </w:rPr>
-              <w:t>19</w:t>
+              <w:t>20</w:t>
             </w:r>
             <w:r>
               <w:rPr>
@@ -5279,7 +5287,78 @@
               <w:noProof/>
             </w:rPr>
           </w:pPr>
-          <w:hyperlink w:anchor="_Toc183782749" w:history="1">
+          <w:hyperlink w:anchor="_Toc184397553" w:history="1">
+            <w:r>
+              <w:rPr>
+                <w:rStyle w:val="Hyperlink"/>
+                <w:noProof/>
+              </w:rPr>
+              <w:t>4.9. Verification of a single core in Jasper – phase 4</w:t>
+            </w:r>
+            <w:r>
+              <w:rPr>
+                <w:noProof/>
+                <w:webHidden/>
+              </w:rPr>
+              <w:tab/>
+            </w:r>
+            <w:r>
+              <w:rPr>
+                <w:noProof/>
+                <w:webHidden/>
+              </w:rPr>
+              <w:fldChar w:fldCharType="begin"/>
+            </w:r>
+            <w:r>
+              <w:rPr>
+                <w:noProof/>
+                <w:webHidden/>
+              </w:rPr>
+              <w:instrText xml:space="preserve"> PAGEREF _Toc184397553 \h </w:instrText>
+            </w:r>
+            <w:r>
+              <w:rPr>
+                <w:noProof/>
+                <w:webHidden/>
+              </w:rPr>
+            </w:r>
+            <w:r>
+              <w:rPr>
+                <w:noProof/>
+                <w:webHidden/>
+              </w:rPr>
+              <w:fldChar w:fldCharType="separate"/>
+            </w:r>
+            <w:r>
+              <w:rPr>
+                <w:noProof/>
+                <w:webHidden/>
+              </w:rPr>
+              <w:t>23</w:t>
+            </w:r>
+            <w:r>
+              <w:rPr>
+                <w:noProof/>
+                <w:webHidden/>
+              </w:rPr>
+              <w:fldChar w:fldCharType="end"/>
+            </w:r>
+          </w:hyperlink>
+          <w:bookmarkStart w:id="1" w:name="_GoBack"/>
+          <w:bookmarkEnd w:id="1"/>
+        </w:p>
+        <w:p>
+          <w:pPr>
+            <w:pStyle w:val="TOC2"/>
+            <w:tabs>
+              <w:tab w:val="right" w:leader="dot" w:pos="9350"/>
+            </w:tabs>
+            <w:rPr>
+              <w:rFonts w:eastAsiaTheme="minorEastAsia"/>
+              <w:noProof/>
+            </w:rPr>
+          </w:pPr>
+          <w:hyperlink w:anchor="_Toc184397555" w:history="1">
             <w:r>
               <w:rPr>
                 <w:rStyle w:val="Hyperlink"/>
@@ -5306,7 +5385,7 @@
                 <w:noProof/>
                 <w:webHidden/>
               </w:rPr>
-              <w:instrText xml:space="preserve"> PAGEREF _Toc183782749 \h </w:instrText>
+              <w:instrText xml:space="preserve"> PAGEREF _Toc184397555 \h </w:instrText>
             </w:r>
             <w:r>
               <w:rPr>
@@ -5326,7 +5405,7 @@
                 <w:noProof/>
                 <w:webHidden/>
               </w:rPr>
-              <w:t>22</w:t>
+              <w:t>25</w:t>
             </w:r>
             <w:r>
               <w:rPr>
@@ -5367,12 +5446,12 @@
       <w:pPr>
         <w:pStyle w:val="Heading1"/>
       </w:pPr>
-      <w:bookmarkStart w:id="1" w:name="_Toc183782733"/>
+      <w:bookmarkStart w:id="2" w:name="_Toc184397537"/>
       <w:r>
         <w:lastRenderedPageBreak/>
         <w:t>1. System Overview</w:t>
       </w:r>
-      <w:bookmarkEnd w:id="1"/>
+      <w:bookmarkEnd w:id="2"/>
     </w:p>
     <w:p/>
     <w:p>
@@ -5685,12 +5764,12 @@
       <w:pPr>
         <w:pStyle w:val="Heading1"/>
       </w:pPr>
-      <w:bookmarkStart w:id="2" w:name="_Toc183782734"/>
+      <w:bookmarkStart w:id="3" w:name="_Toc184397538"/>
       <w:r>
         <w:lastRenderedPageBreak/>
         <w:t>2. Components</w:t>
       </w:r>
-      <w:bookmarkEnd w:id="2"/>
+      <w:bookmarkEnd w:id="3"/>
       <w:r>
         <w:t xml:space="preserve"> </w:t>
       </w:r>
@@ -6300,12 +6379,12 @@
       <w:pPr>
         <w:pStyle w:val="Heading1"/>
       </w:pPr>
-      <w:bookmarkStart w:id="3" w:name="_Toc183782735"/>
+      <w:bookmarkStart w:id="4" w:name="_Toc184397539"/>
       <w:r>
         <w:lastRenderedPageBreak/>
         <w:t>3. Interface</w:t>
       </w:r>
-      <w:bookmarkEnd w:id="3"/>
+      <w:bookmarkEnd w:id="4"/>
     </w:p>
     <w:p>
       <w:pPr>
@@ -6316,7 +6395,7 @@
       <w:pPr>
         <w:pStyle w:val="Heading2"/>
       </w:pPr>
-      <w:bookmarkStart w:id="4" w:name="_Toc183782736"/>
+      <w:bookmarkStart w:id="5" w:name="_Toc184397540"/>
       <w:r>
         <w:t xml:space="preserve">3.1. Interface between CPU Core and Global </w:t>
       </w:r>
@@ -6326,7 +6405,7 @@
       <w:r>
         <w:t xml:space="preserve"> controller</w:t>
       </w:r>
-      <w:bookmarkEnd w:id="4"/>
+      <w:bookmarkEnd w:id="5"/>
     </w:p>
     <w:p>
       <w:pPr>
@@ -6414,7 +6493,7 @@
       <w:pPr>
         <w:pStyle w:val="Heading2"/>
       </w:pPr>
-      <w:bookmarkStart w:id="5" w:name="_Toc183782737"/>
+      <w:bookmarkStart w:id="6" w:name="_Toc184397541"/>
       <w:r>
         <w:t xml:space="preserve">3.2. Interface between global </w:t>
       </w:r>
@@ -6424,7 +6503,7 @@
       <w:r>
         <w:t xml:space="preserve"> controller and L2</w:t>
       </w:r>
-      <w:bookmarkEnd w:id="5"/>
+      <w:bookmarkEnd w:id="6"/>
     </w:p>
     <w:p>
       <w:pPr>
@@ -6477,7 +6556,7 @@
       <w:pPr>
         <w:pStyle w:val="Heading2"/>
       </w:pPr>
-      <w:bookmarkStart w:id="6" w:name="_Toc183782738"/>
+      <w:bookmarkStart w:id="7" w:name="_Toc184397542"/>
       <w:r>
         <w:t xml:space="preserve">3.3. Interface between </w:t>
       </w:r>
@@ -6490,7 +6569,7 @@
       <w:r>
         <w:t>and main memory</w:t>
       </w:r>
-      <w:bookmarkEnd w:id="6"/>
+      <w:bookmarkEnd w:id="7"/>
     </w:p>
     <w:p>
       <w:pPr>
@@ -6530,7 +6609,7 @@
       <w:pPr>
         <w:pStyle w:val="Heading1"/>
       </w:pPr>
-      <w:bookmarkStart w:id="7" w:name="_Toc183782739"/>
+      <w:bookmarkStart w:id="8" w:name="_Toc184397543"/>
       <w:r>
         <w:lastRenderedPageBreak/>
         <w:t>4</w:t>
@@ -6538,7 +6617,7 @@
       <w:r>
         <w:t>. Development process of system</w:t>
       </w:r>
-      <w:bookmarkEnd w:id="7"/>
+      <w:bookmarkEnd w:id="8"/>
     </w:p>
     <w:p>
       <w:r>
@@ -6615,7 +6694,7 @@
       <w:pPr>
         <w:pStyle w:val="Heading2"/>
       </w:pPr>
-      <w:bookmarkStart w:id="8" w:name="_Toc183782740"/>
+      <w:bookmarkStart w:id="9" w:name="_Toc184397544"/>
       <w:r>
         <w:t>4</w:t>
       </w:r>
@@ -6628,7 +6707,7 @@
       <w:r>
         <w:t xml:space="preserve"> – phase 1</w:t>
       </w:r>
-      <w:bookmarkEnd w:id="8"/>
+      <w:bookmarkEnd w:id="9"/>
     </w:p>
     <w:p/>
     <w:p>
@@ -8399,7 +8478,7 @@
       <w:pPr>
         <w:pStyle w:val="Heading2"/>
       </w:pPr>
-      <w:bookmarkStart w:id="9" w:name="_Toc183782741"/>
+      <w:bookmarkStart w:id="10" w:name="_Toc184397545"/>
       <w:r>
         <w:lastRenderedPageBreak/>
         <w:t>4</w:t>
@@ -8419,7 +8498,7 @@
       <w:r>
         <w:t xml:space="preserve"> – phase 1</w:t>
       </w:r>
-      <w:bookmarkEnd w:id="9"/>
+      <w:bookmarkEnd w:id="10"/>
     </w:p>
     <w:p/>
     <w:p>
@@ -9288,7 +9367,7 @@
             <v:path o:extrusionok="f" gradientshapeok="t" o:connecttype="rect"/>
             <o:lock v:ext="edit" aspectratio="t"/>
           </v:shapetype>
-          <v:shape id="_x0000_i1025" type="#_x0000_t75" style="width:417.6pt;height:69.5pt">
+          <v:shape id="_x0000_i1025" type="#_x0000_t75" style="width:417.6pt;height:69.7pt">
             <v:imagedata r:id="rId13" o:title="pc_bug_found"/>
           </v:shape>
         </w:pict>
@@ -9321,7 +9400,7 @@
       </w:pPr>
       <w:r>
         <w:pict>
-          <v:shape id="_x0000_i1026" type="#_x0000_t75" style="width:418.25pt;height:70.1pt">
+          <v:shape id="_x0000_i1026" type="#_x0000_t75" style="width:418.2pt;height:70.25pt">
             <v:imagedata r:id="rId14" o:title="pc_bug_fixed"/>
           </v:shape>
         </w:pict>
@@ -9567,7 +9646,7 @@
       <w:pPr>
         <w:pStyle w:val="Heading2"/>
       </w:pPr>
-      <w:bookmarkStart w:id="10" w:name="_Toc183782742"/>
+      <w:bookmarkStart w:id="11" w:name="_Toc184397546"/>
       <w:r>
         <w:lastRenderedPageBreak/>
         <w:t>4</w:t>
@@ -9587,7 +9666,7 @@
       <w:r>
         <w:t xml:space="preserve"> – phase 1</w:t>
       </w:r>
-      <w:bookmarkEnd w:id="10"/>
+      <w:bookmarkEnd w:id="11"/>
     </w:p>
     <w:p/>
     <w:p>
@@ -9639,7 +9718,7 @@
       </w:pPr>
       <w:r>
         <w:pict>
-          <v:shape id="_x0000_i1027" type="#_x0000_t75" style="width:467.05pt;height:175.95pt">
+          <v:shape id="_x0000_i1027" type="#_x0000_t75" style="width:467.15pt;height:175.7pt">
             <v:imagedata r:id="rId16" o:title="Phase1_Asserts"/>
           </v:shape>
         </w:pict>
@@ -9666,7 +9745,7 @@
       </w:pPr>
       <w:r>
         <w:pict>
-          <v:shape id="_x0000_i1028" type="#_x0000_t75" style="width:467.7pt;height:140.25pt">
+          <v:shape id="_x0000_i1028" type="#_x0000_t75" style="width:467.7pt;height:139.95pt">
             <v:imagedata r:id="rId17" o:title="Phase1_CoverageApp"/>
           </v:shape>
         </w:pict>
@@ -9694,7 +9773,7 @@
       <w:r>
         <w:br w:type="page"/>
       </w:r>
-      <w:bookmarkStart w:id="11" w:name="_Toc183782743"/>
+      <w:bookmarkStart w:id="12" w:name="_Toc184397547"/>
       <w:r>
         <w:lastRenderedPageBreak/>
         <w:t>4</w:t>
@@ -9717,7 +9796,7 @@
       <w:r>
         <w:t>2</w:t>
       </w:r>
-      <w:bookmarkEnd w:id="11"/>
+      <w:bookmarkEnd w:id="12"/>
     </w:p>
     <w:p/>
     <w:p>
@@ -10148,7 +10227,7 @@
       <w:pPr>
         <w:pStyle w:val="Heading2"/>
       </w:pPr>
-      <w:bookmarkStart w:id="12" w:name="_Toc183782744"/>
+      <w:bookmarkStart w:id="13" w:name="_Toc184397548"/>
       <w:r>
         <w:lastRenderedPageBreak/>
         <w:t>4</w:t>
@@ -10156,7 +10235,7 @@
       <w:r>
         <w:t>.5. Bugs found during verification of CPU – phase 2</w:t>
       </w:r>
-      <w:bookmarkEnd w:id="12"/>
+      <w:bookmarkEnd w:id="13"/>
     </w:p>
     <w:p/>
     <w:p>
@@ -10619,7 +10698,7 @@
       <w:pPr>
         <w:pStyle w:val="Heading2"/>
       </w:pPr>
-      <w:bookmarkStart w:id="13" w:name="_Toc183782745"/>
+      <w:bookmarkStart w:id="14" w:name="_Toc184397549"/>
       <w:r>
         <w:lastRenderedPageBreak/>
         <w:t>4</w:t>
@@ -10627,7 +10706,7 @@
       <w:r>
         <w:t>.6. Coverage results after testing CPU – phase 2</w:t>
       </w:r>
-      <w:bookmarkEnd w:id="13"/>
+      <w:bookmarkEnd w:id="14"/>
     </w:p>
     <w:p>
       <w:pPr>
@@ -10783,7 +10862,7 @@
       <w:pPr>
         <w:pStyle w:val="Heading2"/>
       </w:pPr>
-      <w:bookmarkStart w:id="14" w:name="_Toc183782746"/>
+      <w:bookmarkStart w:id="15" w:name="_Toc184397550"/>
       <w:r>
         <w:lastRenderedPageBreak/>
         <w:t>4.7.</w:t>
@@ -10791,7 +10870,7 @@
       <w:r>
         <w:t xml:space="preserve"> Full system development – phase 3</w:t>
       </w:r>
-      <w:bookmarkEnd w:id="14"/>
+      <w:bookmarkEnd w:id="15"/>
     </w:p>
     <w:p/>
     <w:p>
@@ -11207,7 +11286,7 @@
       <w:pPr>
         <w:pStyle w:val="Heading2"/>
       </w:pPr>
-      <w:bookmarkStart w:id="15" w:name="_Toc183782747"/>
+      <w:bookmarkStart w:id="16" w:name="_Toc184397551"/>
       <w:r>
         <w:lastRenderedPageBreak/>
         <w:t xml:space="preserve">4.8. Bugs found during design </w:t>
@@ -11218,7 +11297,7 @@
       <w:r>
         <w:t>– phase 3</w:t>
       </w:r>
-      <w:bookmarkEnd w:id="15"/>
+      <w:bookmarkEnd w:id="16"/>
     </w:p>
     <w:p/>
     <w:p>
@@ -11944,7 +12023,8 @@
       <w:pPr>
         <w:pStyle w:val="Heading2"/>
       </w:pPr>
-      <w:bookmarkStart w:id="16" w:name="_Toc183782748"/>
+      <w:bookmarkStart w:id="17" w:name="_Toc183782748"/>
+      <w:bookmarkStart w:id="18" w:name="_Toc184397552"/>
       <w:r>
         <w:rPr>
           <w:noProof/>
@@ -11985,7 +12065,8 @@
           </wp:inline>
         </w:drawing>
       </w:r>
-      <w:bookmarkEnd w:id="16"/>
+      <w:bookmarkEnd w:id="17"/>
+      <w:bookmarkEnd w:id="18"/>
     </w:p>
     <w:p>
       <w:pPr>
@@ -12070,70 +12151,517 @@
       <w:pPr>
         <w:pStyle w:val="Heading2"/>
       </w:pPr>
+      <w:bookmarkStart w:id="19" w:name="_Toc184397553"/>
       <w:r>
         <w:lastRenderedPageBreak/>
-        <w:t>4.</w:t>
-      </w:r>
-      <w:r>
-        <w:t>9</w:t>
+        <w:t>4.9. Verification of a single core in Jasper – phase 4</w:t>
+      </w:r>
+      <w:bookmarkEnd w:id="19"/>
+    </w:p>
+    <w:p/>
+    <w:p>
+      <w:pPr>
+        <w:ind w:firstLine="720"/>
+        <w:jc w:val="both"/>
+      </w:pPr>
+      <w:r>
+        <w:t xml:space="preserve">This section of a documentation is meant to describe the way that a single core was verified inside of a formal verification tool </w:t>
+      </w:r>
+      <w:proofErr w:type="spellStart"/>
+      <w:r>
+        <w:t>JasperGold</w:t>
+      </w:r>
+      <w:proofErr w:type="spellEnd"/>
+      <w:r>
+        <w:t xml:space="preserve">. Here we will show our verification plan of both core </w:t>
+      </w:r>
+      <w:r>
+        <w:t xml:space="preserve">operations (all RISCV instruction </w:t>
+      </w:r>
+      <w:r>
+        <w:t>extensions</w:t>
+      </w:r>
+      <w:r>
+        <w:t>) and MESI protocol.</w:t>
+      </w:r>
+      <w:r>
+        <w:t xml:space="preserve"> All bugs inside CPU have been </w:t>
+      </w:r>
+      <w:r>
+        <w:t xml:space="preserve">fixed during previous phases, and here we just added asserts that check MESI protocol and basic core requests towards bus controller. </w:t>
+      </w:r>
+      <w:r>
+        <w:t xml:space="preserve">We used a </w:t>
+      </w:r>
+      <w:r>
+        <w:rPr>
+          <w:i/>
+        </w:rPr>
+        <w:t>reference model</w:t>
+      </w:r>
+      <w:r>
+        <w:rPr>
+          <w:i/>
+        </w:rPr>
+        <w:t xml:space="preserve"> </w:t>
+      </w:r>
+      <w:r>
+        <w:t xml:space="preserve">and additional AUX code to check all aspect and scenarios of a CPU. </w:t>
+      </w:r>
+    </w:p>
+    <w:p>
+      <w:pPr>
+        <w:jc w:val="both"/>
+      </w:pPr>
+      <w:r>
+        <w:t>Verification plan</w:t>
+      </w:r>
+      <w:r>
+        <w:t xml:space="preserve"> consists of following: </w:t>
+      </w:r>
+    </w:p>
+    <w:p>
+      <w:pPr>
+        <w:pStyle w:val="ListParagraph"/>
+        <w:numPr>
+          <w:ilvl w:val="0"/>
+          <w:numId w:val="39"/>
+        </w:numPr>
+        <w:jc w:val="both"/>
+      </w:pPr>
+      <w:r>
+        <w:t xml:space="preserve">Asserts that check controller signals </w:t>
+      </w:r>
+      <w:r>
+        <w:t>(for all instruction types included)</w:t>
+      </w:r>
+    </w:p>
+    <w:p>
+      <w:pPr>
+        <w:pStyle w:val="ListParagraph"/>
+        <w:numPr>
+          <w:ilvl w:val="0"/>
+          <w:numId w:val="39"/>
+        </w:numPr>
+        <w:jc w:val="both"/>
+      </w:pPr>
+      <w:r>
+        <w:t>Assert that check correct program counter behavior (</w:t>
+      </w:r>
+      <w:r>
+        <w:t>jump and branch included</w:t>
+      </w:r>
+      <w:r>
+        <w:t>)</w:t>
+      </w:r>
+    </w:p>
+    <w:p>
+      <w:pPr>
+        <w:pStyle w:val="ListParagraph"/>
+        <w:numPr>
+          <w:ilvl w:val="0"/>
+          <w:numId w:val="39"/>
+        </w:numPr>
+        <w:jc w:val="both"/>
+      </w:pPr>
+      <w:r>
+        <w:t xml:space="preserve">Asserts that check </w:t>
+      </w:r>
+      <w:r>
+        <w:rPr>
+          <w:b/>
+        </w:rPr>
+        <w:t>store</w:t>
+      </w:r>
+      <w:r>
+        <w:t xml:space="preserve"> instruction with all possible mask values</w:t>
+      </w:r>
+    </w:p>
+    <w:p>
+      <w:pPr>
+        <w:pStyle w:val="ListParagraph"/>
+        <w:numPr>
+          <w:ilvl w:val="1"/>
+          <w:numId w:val="39"/>
+        </w:numPr>
+        <w:jc w:val="both"/>
+      </w:pPr>
+      <w:r>
+        <w:t xml:space="preserve">Store word </w:t>
+      </w:r>
+    </w:p>
+    <w:p>
+      <w:pPr>
+        <w:pStyle w:val="ListParagraph"/>
+        <w:numPr>
+          <w:ilvl w:val="1"/>
+          <w:numId w:val="39"/>
+        </w:numPr>
+        <w:jc w:val="both"/>
+      </w:pPr>
+      <w:r>
+        <w:t>Store half word (upper and lower)</w:t>
+      </w:r>
+    </w:p>
+    <w:p>
+      <w:pPr>
+        <w:pStyle w:val="ListParagraph"/>
+        <w:numPr>
+          <w:ilvl w:val="1"/>
+          <w:numId w:val="39"/>
+        </w:numPr>
+        <w:jc w:val="both"/>
+      </w:pPr>
+      <w:r>
+        <w:t>Store byte (Byte 0, byte 1, byte 2 and byte 3)</w:t>
+      </w:r>
+    </w:p>
+    <w:p>
+      <w:pPr>
+        <w:pStyle w:val="ListParagraph"/>
+        <w:numPr>
+          <w:ilvl w:val="0"/>
+          <w:numId w:val="39"/>
+        </w:numPr>
+        <w:jc w:val="both"/>
+      </w:pPr>
+      <w:r>
+        <w:t xml:space="preserve">Asserts that check </w:t>
+      </w:r>
+      <w:r>
+        <w:rPr>
+          <w:b/>
+        </w:rPr>
+        <w:t>load</w:t>
+      </w:r>
+      <w:r>
+        <w:t xml:space="preserve"> instruction</w:t>
+      </w:r>
+      <w:r>
+        <w:t xml:space="preserve"> in case of </w:t>
+      </w:r>
+      <w:r>
+        <w:rPr>
+          <w:b/>
+        </w:rPr>
+        <w:t>hit</w:t>
+      </w:r>
+      <w:r>
+        <w:t xml:space="preserve"> with all possible mask values </w:t>
+      </w:r>
+    </w:p>
+    <w:p>
+      <w:pPr>
+        <w:pStyle w:val="ListParagraph"/>
+        <w:numPr>
+          <w:ilvl w:val="1"/>
+          <w:numId w:val="39"/>
+        </w:numPr>
+        <w:jc w:val="both"/>
+      </w:pPr>
+      <w:r>
+        <w:t xml:space="preserve">Load word </w:t>
+      </w:r>
+    </w:p>
+    <w:p>
+      <w:pPr>
+        <w:pStyle w:val="ListParagraph"/>
+        <w:numPr>
+          <w:ilvl w:val="1"/>
+          <w:numId w:val="39"/>
+        </w:numPr>
+        <w:jc w:val="both"/>
+      </w:pPr>
+      <w:r>
+        <w:t>Signed and unsigned load half word</w:t>
+      </w:r>
+      <w:r>
+        <w:t xml:space="preserve"> (upper and lower)</w:t>
+      </w:r>
+    </w:p>
+    <w:p>
+      <w:pPr>
+        <w:pStyle w:val="ListParagraph"/>
+        <w:numPr>
+          <w:ilvl w:val="1"/>
+          <w:numId w:val="39"/>
+        </w:numPr>
+        <w:jc w:val="both"/>
+      </w:pPr>
+      <w:r>
+        <w:t>Signed and unsigned load byte (Byte 0, byte 1, byte 2 and byte 3)</w:t>
+      </w:r>
+    </w:p>
+    <w:p>
+      <w:pPr>
+        <w:pStyle w:val="ListParagraph"/>
+        <w:numPr>
+          <w:ilvl w:val="0"/>
+          <w:numId w:val="39"/>
+        </w:numPr>
+        <w:jc w:val="both"/>
+      </w:pPr>
+      <w:r>
+        <w:t>Assert that check if miss signal is active upon</w:t>
+      </w:r>
+      <w:r>
+        <w:t xml:space="preserve"> L1</w:t>
+      </w:r>
+      <w:r>
+        <w:t xml:space="preserve"> cache miss</w:t>
+      </w:r>
+      <w:r>
+        <w:t>.</w:t>
+      </w:r>
+    </w:p>
+    <w:p>
+      <w:pPr>
+        <w:pStyle w:val="ListParagraph"/>
+        <w:numPr>
+          <w:ilvl w:val="0"/>
+          <w:numId w:val="39"/>
+        </w:numPr>
+        <w:jc w:val="both"/>
+      </w:pPr>
+      <w:r>
+        <w:t xml:space="preserve">Asserts that check </w:t>
+      </w:r>
+      <w:r>
+        <w:t xml:space="preserve">load </w:t>
+      </w:r>
+      <w:proofErr w:type="gramStart"/>
+      <w:r>
+        <w:t>miss</w:t>
+      </w:r>
+      <w:proofErr w:type="gramEnd"/>
+      <w:r>
+        <w:t xml:space="preserve"> </w:t>
+      </w:r>
+      <w:r>
+        <w:t>FSM transitions</w:t>
       </w:r>
       <w:r>
         <w:t xml:space="preserve">. </w:t>
       </w:r>
-      <w:r>
-        <w:t>Verification of a single core in Jasper – phase 4</w:t>
-      </w:r>
-    </w:p>
-    <w:p/>
-    <w:p>
-      <w:pPr>
-        <w:ind w:firstLine="720"/>
-      </w:pPr>
-      <w:r>
-        <w:t xml:space="preserve">This section of a documentation is meant to describe the way that a single core was verified inside of a formal verification tool </w:t>
-      </w:r>
-      <w:proofErr w:type="spellStart"/>
-      <w:r>
-        <w:t>JasperGold</w:t>
-      </w:r>
-      <w:proofErr w:type="spellEnd"/>
-      <w:r>
-        <w:t xml:space="preserve">. Here we will show our verification plan of both core </w:t>
-      </w:r>
-      <w:r>
-        <w:t xml:space="preserve">operations (all RISCV instruction </w:t>
-      </w:r>
-      <w:proofErr w:type="spellStart"/>
-      <w:r>
-        <w:t>extenstions</w:t>
-      </w:r>
-      <w:proofErr w:type="spellEnd"/>
-      <w:r>
-        <w:t>) and MESI protocol.</w:t>
-      </w:r>
-      <w:r>
-        <w:t xml:space="preserve"> All bugs inside CPU have been </w:t>
-      </w:r>
-      <w:r>
-        <w:t xml:space="preserve">fixed during previous phases, and here we just added asserts that check MESI protocol and basic core requests towards bus controller. </w:t>
-      </w:r>
-      <w:bookmarkStart w:id="17" w:name="_GoBack"/>
-      <w:bookmarkEnd w:id="17"/>
-    </w:p>
-    <w:p/>
+    </w:p>
+    <w:p>
+      <w:pPr>
+        <w:pStyle w:val="ListParagraph"/>
+        <w:numPr>
+          <w:ilvl w:val="0"/>
+          <w:numId w:val="39"/>
+        </w:numPr>
+        <w:jc w:val="both"/>
+      </w:pPr>
+      <w:r>
+        <w:t>Assert that check if the data is correctly written into register file in case of R, I or U instruction.</w:t>
+      </w:r>
+    </w:p>
+    <w:p>
+      <w:pPr>
+        <w:pStyle w:val="ListParagraph"/>
+        <w:numPr>
+          <w:ilvl w:val="0"/>
+          <w:numId w:val="39"/>
+        </w:numPr>
+        <w:jc w:val="both"/>
+      </w:pPr>
+      <w:r>
+        <w:t>Assert that checks if request to access bus occurs when it should.</w:t>
+      </w:r>
+    </w:p>
+    <w:p>
+      <w:pPr>
+        <w:pStyle w:val="ListParagraph"/>
+        <w:numPr>
+          <w:ilvl w:val="0"/>
+          <w:numId w:val="39"/>
+        </w:numPr>
+        <w:jc w:val="both"/>
+      </w:pPr>
+      <w:r>
+        <w:t>Asserts that check MESI protocol transitions from both CPU and bus side.</w:t>
+      </w:r>
+    </w:p>
+    <w:p>
+      <w:pPr>
+        <w:pStyle w:val="ListParagraph"/>
+        <w:numPr>
+          <w:ilvl w:val="0"/>
+          <w:numId w:val="39"/>
+        </w:numPr>
+        <w:jc w:val="both"/>
+      </w:pPr>
+      <w:r>
+        <w:t xml:space="preserve">Assert that checks </w:t>
+      </w:r>
+      <w:r>
+        <w:t xml:space="preserve">if a core that received a request has </w:t>
+      </w:r>
+      <w:r>
+        <w:t xml:space="preserve">data with requested tag and if it’s valid, sets cache hit out port on 1 and </w:t>
+      </w:r>
+      <w:r>
+        <w:t>if that data is sent to bus.</w:t>
+      </w:r>
+    </w:p>
+    <w:p>
+      <w:pPr>
+        <w:pStyle w:val="ListParagraph"/>
+        <w:jc w:val="both"/>
+      </w:pPr>
+    </w:p>
+    <w:p>
+      <w:r>
+        <w:t>Next pictures show the result of a verification process during phase 4, 100% coverage on figure 23 and all asserts passed on figure 24.</w:t>
+      </w:r>
+      <w:r>
+        <w:t xml:space="preserve"> </w:t>
+      </w:r>
+      <w:r>
+        <w:t xml:space="preserve"> </w:t>
+      </w:r>
+    </w:p>
     <w:p>
       <w:pPr>
         <w:pStyle w:val="Heading2"/>
+        <w:jc w:val="center"/>
+      </w:pPr>
+      <w:bookmarkStart w:id="20" w:name="_Toc184397554"/>
+      <w:r>
+        <w:rPr>
+          <w:noProof/>
+        </w:rPr>
+        <w:drawing>
+          <wp:inline distT="0" distB="0" distL="0" distR="0">
+            <wp:extent cx="5939409" cy="2340864"/>
+            <wp:effectExtent l="0" t="0" r="4445" b="2540"/>
+            <wp:docPr id="5" name="Picture 5"/>
+            <wp:cNvGraphicFramePr>
+              <a:graphicFrameLocks xmlns:a="http://schemas.openxmlformats.org/drawingml/2006/main" noChangeAspect="1"/>
+            </wp:cNvGraphicFramePr>
+            <a:graphic xmlns:a="http://schemas.openxmlformats.org/drawingml/2006/main">
+              <a:graphicData uri="http://schemas.openxmlformats.org/drawingml/2006/picture">
+                <pic:pic xmlns:pic="http://schemas.openxmlformats.org/drawingml/2006/picture">
+                  <pic:nvPicPr>
+                    <pic:cNvPr id="5" name="coverage_100.PNG"/>
+                    <pic:cNvPicPr/>
+                  </pic:nvPicPr>
+                  <pic:blipFill>
+                    <a:blip r:embed="rId34">
+                      <a:extLst>
+                        <a:ext uri="{28A0092B-C50C-407E-A947-70E740481C1C}">
+                          <a14:useLocalDpi xmlns:a14="http://schemas.microsoft.com/office/drawing/2010/main" val="0"/>
+                        </a:ext>
+                      </a:extLst>
+                    </a:blip>
+                    <a:stretch>
+                      <a:fillRect/>
+                    </a:stretch>
+                  </pic:blipFill>
+                  <pic:spPr>
+                    <a:xfrm>
+                      <a:off x="0" y="0"/>
+                      <a:ext cx="5987983" cy="2360008"/>
+                    </a:xfrm>
+                    <a:prstGeom prst="rect">
+                      <a:avLst/>
+                    </a:prstGeom>
+                  </pic:spPr>
+                </pic:pic>
+              </a:graphicData>
+            </a:graphic>
+          </wp:inline>
+        </w:drawing>
+      </w:r>
+      <w:bookmarkEnd w:id="20"/>
+    </w:p>
+    <w:p>
+      <w:pPr>
+        <w:pStyle w:val="Caption"/>
+        <w:jc w:val="center"/>
+      </w:pPr>
+      <w:r>
+        <w:t xml:space="preserve">Figure </w:t>
+      </w:r>
+      <w:r>
+        <w:t>23: Coverage results of phase 4</w:t>
+      </w:r>
+    </w:p>
+    <w:p>
+      <w:pPr>
+        <w:keepNext/>
+      </w:pPr>
+      <w:r>
+        <w:rPr>
+          <w:noProof/>
+        </w:rPr>
+        <w:lastRenderedPageBreak/>
+        <w:drawing>
+          <wp:inline distT="0" distB="0" distL="0" distR="0">
+            <wp:extent cx="5943600" cy="5887720"/>
+            <wp:effectExtent l="0" t="0" r="0" b="0"/>
+            <wp:docPr id="48" name="Picture 48"/>
+            <wp:cNvGraphicFramePr>
+              <a:graphicFrameLocks xmlns:a="http://schemas.openxmlformats.org/drawingml/2006/main" noChangeAspect="1"/>
+            </wp:cNvGraphicFramePr>
+            <a:graphic xmlns:a="http://schemas.openxmlformats.org/drawingml/2006/main">
+              <a:graphicData uri="http://schemas.openxmlformats.org/drawingml/2006/picture">
+                <pic:pic xmlns:pic="http://schemas.openxmlformats.org/drawingml/2006/picture">
+                  <pic:nvPicPr>
+                    <pic:cNvPr id="48" name="asserts_phase_3.png"/>
+                    <pic:cNvPicPr/>
+                  </pic:nvPicPr>
+                  <pic:blipFill>
+                    <a:blip r:embed="rId35">
+                      <a:extLst>
+                        <a:ext uri="{28A0092B-C50C-407E-A947-70E740481C1C}">
+                          <a14:useLocalDpi xmlns:a14="http://schemas.microsoft.com/office/drawing/2010/main" val="0"/>
+                        </a:ext>
+                      </a:extLst>
+                    </a:blip>
+                    <a:stretch>
+                      <a:fillRect/>
+                    </a:stretch>
+                  </pic:blipFill>
+                  <pic:spPr>
+                    <a:xfrm>
+                      <a:off x="0" y="0"/>
+                      <a:ext cx="5943600" cy="5887720"/>
+                    </a:xfrm>
+                    <a:prstGeom prst="rect">
+                      <a:avLst/>
+                    </a:prstGeom>
+                  </pic:spPr>
+                </pic:pic>
+              </a:graphicData>
+            </a:graphic>
+          </wp:inline>
+        </w:drawing>
+      </w:r>
+    </w:p>
+    <w:p>
+      <w:pPr>
+        <w:pStyle w:val="Caption"/>
+        <w:jc w:val="center"/>
+      </w:pPr>
+      <w:r>
+        <w:t>Figure 24: Asserts passed during phase 4</w:t>
+      </w:r>
+    </w:p>
+    <w:p>
+      <w:pPr>
+        <w:pStyle w:val="Heading2"/>
       </w:pPr>
       <w:r>
         <w:br w:type="page"/>
       </w:r>
-      <w:bookmarkStart w:id="18" w:name="_Toc183782749"/>
+      <w:bookmarkStart w:id="21" w:name="_Toc184397555"/>
       <w:r>
         <w:lastRenderedPageBreak/>
         <w:t>References</w:t>
       </w:r>
-      <w:bookmarkEnd w:id="18"/>
+      <w:bookmarkEnd w:id="21"/>
       <w:r>
         <w:t xml:space="preserve"> </w:t>
       </w:r>
@@ -12146,7 +12674,7 @@
       <w:r>
         <w:t xml:space="preserve">[1] </w:t>
       </w:r>
-      <w:hyperlink r:id="rId34" w:history="1">
+      <w:hyperlink r:id="rId36" w:history="1">
         <w:r>
           <w:rPr>
             <w:rStyle w:val="Hyperlink"/>
@@ -12165,7 +12693,7 @@
       <w:r>
         <w:t xml:space="preserve">[2] </w:t>
       </w:r>
-      <w:hyperlink r:id="rId35" w:history="1">
+      <w:hyperlink r:id="rId37" w:history="1">
         <w:r>
           <w:rPr>
             <w:rStyle w:val="Hyperlink"/>
@@ -12184,7 +12712,7 @@
       <w:r>
         <w:t xml:space="preserve">[3] </w:t>
       </w:r>
-      <w:hyperlink r:id="rId36" w:history="1">
+      <w:hyperlink r:id="rId38" w:history="1">
         <w:r>
           <w:rPr>
             <w:rStyle w:val="Hyperlink"/>
@@ -12247,7 +12775,7 @@
       </w:pPr>
     </w:p>
     <w:sectPr>
-      <w:footerReference w:type="default" r:id="rId37"/>
+      <w:footerReference w:type="default" r:id="rId39"/>
       <w:pgSz w:w="12240" w:h="15840"/>
       <w:pgMar w:top="1440" w:right="1440" w:bottom="1440" w:left="1440" w:header="720" w:footer="720" w:gutter="0"/>
       <w:pgNumType w:start="0"/>
@@ -12318,7 +12846,7 @@
           <w:rPr>
             <w:noProof/>
           </w:rPr>
-          <w:t>22</w:t>
+          <w:t>1</w:t>
         </w:r>
         <w:r>
           <w:rPr>
@@ -14517,6 +15045,119 @@
     </w:lvl>
   </w:abstractNum>
   <w:abstractNum w:abstractNumId="20" w15:restartNumberingAfterBreak="0">
+    <w:nsid w:val="41DC4799"/>
+    <w:multiLevelType w:val="hybridMultilevel"/>
+    <w:tmpl w:val="0C44FDF4"/>
+    <w:lvl w:ilvl="0" w:tplc="04090001">
+      <w:start w:val="1"/>
+      <w:numFmt w:val="bullet"/>
+      <w:lvlText w:val=""/>
+      <w:lvlJc w:val="left"/>
+      <w:pPr>
+        <w:ind w:left="720" w:hanging="360"/>
+      </w:pPr>
+      <w:rPr>
+        <w:rFonts w:ascii="Symbol" w:hAnsi="Symbol" w:hint="default"/>
+      </w:rPr>
+    </w:lvl>
+    <w:lvl w:ilvl="1" w:tplc="04090003" w:tentative="1">
+      <w:start w:val="1"/>
+      <w:numFmt w:val="bullet"/>
+      <w:lvlText w:val="o"/>
+      <w:lvlJc w:val="left"/>
+      <w:pPr>
+        <w:ind w:left="1440" w:hanging="360"/>
+      </w:pPr>
+      <w:rPr>
+        <w:rFonts w:ascii="Courier New" w:hAnsi="Courier New" w:cs="Courier New" w:hint="default"/>
+      </w:rPr>
+    </w:lvl>
+    <w:lvl w:ilvl="2" w:tplc="04090005" w:tentative="1">
+      <w:start w:val="1"/>
+      <w:numFmt w:val="bullet"/>
+      <w:lvlText w:val=""/>
+      <w:lvlJc w:val="left"/>
+      <w:pPr>
+        <w:ind w:left="2160" w:hanging="360"/>
+      </w:pPr>
+      <w:rPr>
+        <w:rFonts w:ascii="Wingdings" w:hAnsi="Wingdings" w:hint="default"/>
+      </w:rPr>
+    </w:lvl>
+    <w:lvl w:ilvl="3" w:tplc="04090001" w:tentative="1">
+      <w:start w:val="1"/>
+      <w:numFmt w:val="bullet"/>
+      <w:lvlText w:val=""/>
+      <w:lvlJc w:val="left"/>
+      <w:pPr>
+        <w:ind w:left="2880" w:hanging="360"/>
+      </w:pPr>
+      <w:rPr>
+        <w:rFonts w:ascii="Symbol" w:hAnsi="Symbol" w:hint="default"/>
+      </w:rPr>
+    </w:lvl>
+    <w:lvl w:ilvl="4" w:tplc="04090003" w:tentative="1">
+      <w:start w:val="1"/>
+      <w:numFmt w:val="bullet"/>
+      <w:lvlText w:val="o"/>
+      <w:lvlJc w:val="left"/>
+      <w:pPr>
+        <w:ind w:left="3600" w:hanging="360"/>
+      </w:pPr>
+      <w:rPr>
+        <w:rFonts w:ascii="Courier New" w:hAnsi="Courier New" w:cs="Courier New" w:hint="default"/>
+      </w:rPr>
+    </w:lvl>
+    <w:lvl w:ilvl="5" w:tplc="04090005" w:tentative="1">
+      <w:start w:val="1"/>
+      <w:numFmt w:val="bullet"/>
+      <w:lvlText w:val=""/>
+      <w:lvlJc w:val="left"/>
+      <w:pPr>
+        <w:ind w:left="4320" w:hanging="360"/>
+      </w:pPr>
+      <w:rPr>
+        <w:rFonts w:ascii="Wingdings" w:hAnsi="Wingdings" w:hint="default"/>
+      </w:rPr>
+    </w:lvl>
+    <w:lvl w:ilvl="6" w:tplc="04090001" w:tentative="1">
+      <w:start w:val="1"/>
+      <w:numFmt w:val="bullet"/>
+      <w:lvlText w:val=""/>
+      <w:lvlJc w:val="left"/>
+      <w:pPr>
+        <w:ind w:left="5040" w:hanging="360"/>
+      </w:pPr>
+      <w:rPr>
+        <w:rFonts w:ascii="Symbol" w:hAnsi="Symbol" w:hint="default"/>
+      </w:rPr>
+    </w:lvl>
+    <w:lvl w:ilvl="7" w:tplc="04090003" w:tentative="1">
+      <w:start w:val="1"/>
+      <w:numFmt w:val="bullet"/>
+      <w:lvlText w:val="o"/>
+      <w:lvlJc w:val="left"/>
+      <w:pPr>
+        <w:ind w:left="5760" w:hanging="360"/>
+      </w:pPr>
+      <w:rPr>
+        <w:rFonts w:ascii="Courier New" w:hAnsi="Courier New" w:cs="Courier New" w:hint="default"/>
+      </w:rPr>
+    </w:lvl>
+    <w:lvl w:ilvl="8" w:tplc="04090005" w:tentative="1">
+      <w:start w:val="1"/>
+      <w:numFmt w:val="bullet"/>
+      <w:lvlText w:val=""/>
+      <w:lvlJc w:val="left"/>
+      <w:pPr>
+        <w:ind w:left="6480" w:hanging="360"/>
+      </w:pPr>
+      <w:rPr>
+        <w:rFonts w:ascii="Wingdings" w:hAnsi="Wingdings" w:hint="default"/>
+      </w:rPr>
+    </w:lvl>
+  </w:abstractNum>
+  <w:abstractNum w:abstractNumId="21" w15:restartNumberingAfterBreak="0">
     <w:nsid w:val="45407DCA"/>
     <w:multiLevelType w:val="hybridMultilevel"/>
     <w:tmpl w:val="0BA2868E"/>
@@ -14605,7 +15246,7 @@
       </w:pPr>
     </w:lvl>
   </w:abstractNum>
-  <w:abstractNum w:abstractNumId="21" w15:restartNumberingAfterBreak="0">
+  <w:abstractNum w:abstractNumId="22" w15:restartNumberingAfterBreak="0">
     <w:nsid w:val="4652727B"/>
     <w:multiLevelType w:val="hybridMultilevel"/>
     <w:tmpl w:val="46AED6AE"/>
@@ -14718,7 +15359,7 @@
       </w:rPr>
     </w:lvl>
   </w:abstractNum>
-  <w:abstractNum w:abstractNumId="22" w15:restartNumberingAfterBreak="0">
+  <w:abstractNum w:abstractNumId="23" w15:restartNumberingAfterBreak="0">
     <w:nsid w:val="49F50EC5"/>
     <w:multiLevelType w:val="hybridMultilevel"/>
     <w:tmpl w:val="AC663088"/>
@@ -14831,7 +15472,7 @@
       </w:rPr>
     </w:lvl>
   </w:abstractNum>
-  <w:abstractNum w:abstractNumId="23" w15:restartNumberingAfterBreak="0">
+  <w:abstractNum w:abstractNumId="24" w15:restartNumberingAfterBreak="0">
     <w:nsid w:val="4AA27D08"/>
     <w:multiLevelType w:val="hybridMultilevel"/>
     <w:tmpl w:val="F4121F6E"/>
@@ -14944,7 +15585,7 @@
       </w:rPr>
     </w:lvl>
   </w:abstractNum>
-  <w:abstractNum w:abstractNumId="24" w15:restartNumberingAfterBreak="0">
+  <w:abstractNum w:abstractNumId="25" w15:restartNumberingAfterBreak="0">
     <w:nsid w:val="4CAB78FD"/>
     <w:multiLevelType w:val="hybridMultilevel"/>
     <w:tmpl w:val="A2C627A0"/>
@@ -15030,7 +15671,7 @@
       </w:pPr>
     </w:lvl>
   </w:abstractNum>
-  <w:abstractNum w:abstractNumId="25" w15:restartNumberingAfterBreak="0">
+  <w:abstractNum w:abstractNumId="26" w15:restartNumberingAfterBreak="0">
     <w:nsid w:val="506A3827"/>
     <w:multiLevelType w:val="hybridMultilevel"/>
     <w:tmpl w:val="BEE27FDA"/>
@@ -15143,7 +15784,7 @@
       </w:rPr>
     </w:lvl>
   </w:abstractNum>
-  <w:abstractNum w:abstractNumId="26" w15:restartNumberingAfterBreak="0">
+  <w:abstractNum w:abstractNumId="27" w15:restartNumberingAfterBreak="0">
     <w:nsid w:val="50FF7E36"/>
     <w:multiLevelType w:val="hybridMultilevel"/>
     <w:tmpl w:val="77208A3C"/>
@@ -15256,7 +15897,7 @@
       </w:rPr>
     </w:lvl>
   </w:abstractNum>
-  <w:abstractNum w:abstractNumId="27" w15:restartNumberingAfterBreak="0">
+  <w:abstractNum w:abstractNumId="28" w15:restartNumberingAfterBreak="0">
     <w:nsid w:val="5ABF2C6D"/>
     <w:multiLevelType w:val="hybridMultilevel"/>
     <w:tmpl w:val="0A7A3DCC"/>
@@ -15369,7 +16010,7 @@
       </w:rPr>
     </w:lvl>
   </w:abstractNum>
-  <w:abstractNum w:abstractNumId="28" w15:restartNumberingAfterBreak="0">
+  <w:abstractNum w:abstractNumId="29" w15:restartNumberingAfterBreak="0">
     <w:nsid w:val="5F8D79BC"/>
     <w:multiLevelType w:val="hybridMultilevel"/>
     <w:tmpl w:val="FDA09602"/>
@@ -15482,7 +16123,7 @@
       </w:rPr>
     </w:lvl>
   </w:abstractNum>
-  <w:abstractNum w:abstractNumId="29" w15:restartNumberingAfterBreak="0">
+  <w:abstractNum w:abstractNumId="30" w15:restartNumberingAfterBreak="0">
     <w:nsid w:val="630E56B0"/>
     <w:multiLevelType w:val="hybridMultilevel"/>
     <w:tmpl w:val="BA945E08"/>
@@ -15595,7 +16236,7 @@
       </w:rPr>
     </w:lvl>
   </w:abstractNum>
-  <w:abstractNum w:abstractNumId="30" w15:restartNumberingAfterBreak="0">
+  <w:abstractNum w:abstractNumId="31" w15:restartNumberingAfterBreak="0">
     <w:nsid w:val="67307546"/>
     <w:multiLevelType w:val="hybridMultilevel"/>
     <w:tmpl w:val="BFD28E24"/>
@@ -15708,7 +16349,7 @@
       </w:rPr>
     </w:lvl>
   </w:abstractNum>
-  <w:abstractNum w:abstractNumId="31" w15:restartNumberingAfterBreak="0">
+  <w:abstractNum w:abstractNumId="32" w15:restartNumberingAfterBreak="0">
     <w:nsid w:val="68C92A19"/>
     <w:multiLevelType w:val="hybridMultilevel"/>
     <w:tmpl w:val="75522498"/>
@@ -15821,7 +16462,93 @@
       </w:rPr>
     </w:lvl>
   </w:abstractNum>
-  <w:abstractNum w:abstractNumId="32" w15:restartNumberingAfterBreak="0">
+  <w:abstractNum w:abstractNumId="33" w15:restartNumberingAfterBreak="0">
+    <w:nsid w:val="6D553370"/>
+    <w:multiLevelType w:val="hybridMultilevel"/>
+    <w:tmpl w:val="E7D6AC08"/>
+    <w:lvl w:ilvl="0" w:tplc="0409000F">
+      <w:start w:val="1"/>
+      <w:numFmt w:val="decimal"/>
+      <w:lvlText w:val="%1."/>
+      <w:lvlJc w:val="left"/>
+      <w:pPr>
+        <w:ind w:left="720" w:hanging="360"/>
+      </w:pPr>
+    </w:lvl>
+    <w:lvl w:ilvl="1" w:tplc="04090011">
+      <w:start w:val="1"/>
+      <w:numFmt w:val="decimal"/>
+      <w:lvlText w:val="%2)"/>
+      <w:lvlJc w:val="left"/>
+      <w:pPr>
+        <w:ind w:left="1440" w:hanging="360"/>
+      </w:pPr>
+    </w:lvl>
+    <w:lvl w:ilvl="2" w:tplc="0409001B">
+      <w:start w:val="1"/>
+      <w:numFmt w:val="lowerRoman"/>
+      <w:lvlText w:val="%3."/>
+      <w:lvlJc w:val="right"/>
+      <w:pPr>
+        <w:ind w:left="2160" w:hanging="180"/>
+      </w:pPr>
+    </w:lvl>
+    <w:lvl w:ilvl="3" w:tplc="0409000F">
+      <w:start w:val="1"/>
+      <w:numFmt w:val="decimal"/>
+      <w:lvlText w:val="%4."/>
+      <w:lvlJc w:val="left"/>
+      <w:pPr>
+        <w:ind w:left="2880" w:hanging="360"/>
+      </w:pPr>
+    </w:lvl>
+    <w:lvl w:ilvl="4" w:tplc="04090019">
+      <w:start w:val="1"/>
+      <w:numFmt w:val="lowerLetter"/>
+      <w:lvlText w:val="%5."/>
+      <w:lvlJc w:val="left"/>
+      <w:pPr>
+        <w:ind w:left="3600" w:hanging="360"/>
+      </w:pPr>
+    </w:lvl>
+    <w:lvl w:ilvl="5" w:tplc="0409001B">
+      <w:start w:val="1"/>
+      <w:numFmt w:val="lowerRoman"/>
+      <w:lvlText w:val="%6."/>
+      <w:lvlJc w:val="right"/>
+      <w:pPr>
+        <w:ind w:left="4320" w:hanging="180"/>
+      </w:pPr>
+    </w:lvl>
+    <w:lvl w:ilvl="6" w:tplc="0409000F">
+      <w:start w:val="1"/>
+      <w:numFmt w:val="decimal"/>
+      <w:lvlText w:val="%7."/>
+      <w:lvlJc w:val="left"/>
+      <w:pPr>
+        <w:ind w:left="5040" w:hanging="360"/>
+      </w:pPr>
+    </w:lvl>
+    <w:lvl w:ilvl="7" w:tplc="04090019">
+      <w:start w:val="1"/>
+      <w:numFmt w:val="lowerLetter"/>
+      <w:lvlText w:val="%8."/>
+      <w:lvlJc w:val="left"/>
+      <w:pPr>
+        <w:ind w:left="5760" w:hanging="360"/>
+      </w:pPr>
+    </w:lvl>
+    <w:lvl w:ilvl="8" w:tplc="0409001B">
+      <w:start w:val="1"/>
+      <w:numFmt w:val="lowerRoman"/>
+      <w:lvlText w:val="%9."/>
+      <w:lvlJc w:val="right"/>
+      <w:pPr>
+        <w:ind w:left="6480" w:hanging="180"/>
+      </w:pPr>
+    </w:lvl>
+  </w:abstractNum>
+  <w:abstractNum w:abstractNumId="34" w15:restartNumberingAfterBreak="0">
     <w:nsid w:val="703B4501"/>
     <w:multiLevelType w:val="hybridMultilevel"/>
     <w:tmpl w:val="15EC8734"/>
@@ -15934,7 +16661,7 @@
       </w:rPr>
     </w:lvl>
   </w:abstractNum>
-  <w:abstractNum w:abstractNumId="33" w15:restartNumberingAfterBreak="0">
+  <w:abstractNum w:abstractNumId="35" w15:restartNumberingAfterBreak="0">
     <w:nsid w:val="75EB7F8B"/>
     <w:multiLevelType w:val="hybridMultilevel"/>
     <w:tmpl w:val="9F8AE9BA"/>
@@ -16020,7 +16747,7 @@
       </w:pPr>
     </w:lvl>
   </w:abstractNum>
-  <w:abstractNum w:abstractNumId="34" w15:restartNumberingAfterBreak="0">
+  <w:abstractNum w:abstractNumId="36" w15:restartNumberingAfterBreak="0">
     <w:nsid w:val="788A0779"/>
     <w:multiLevelType w:val="hybridMultilevel"/>
     <w:tmpl w:val="BDC6F4B6"/>
@@ -16133,7 +16860,7 @@
       </w:rPr>
     </w:lvl>
   </w:abstractNum>
-  <w:abstractNum w:abstractNumId="35" w15:restartNumberingAfterBreak="0">
+  <w:abstractNum w:abstractNumId="37" w15:restartNumberingAfterBreak="0">
     <w:nsid w:val="7B815329"/>
     <w:multiLevelType w:val="hybridMultilevel"/>
     <w:tmpl w:val="2D489EB2"/>
@@ -16246,7 +16973,7 @@
       </w:rPr>
     </w:lvl>
   </w:abstractNum>
-  <w:abstractNum w:abstractNumId="36" w15:restartNumberingAfterBreak="0">
+  <w:abstractNum w:abstractNumId="38" w15:restartNumberingAfterBreak="0">
     <w:nsid w:val="7EA14309"/>
     <w:multiLevelType w:val="hybridMultilevel"/>
     <w:tmpl w:val="050C15E6"/>
@@ -16333,7 +17060,7 @@
     </w:lvl>
   </w:abstractNum>
   <w:num w:numId="1">
-    <w:abstractNumId w:val="33"/>
+    <w:abstractNumId w:val="35"/>
   </w:num>
   <w:num w:numId="2">
     <w:abstractNumId w:val="5"/>
@@ -16348,31 +17075,31 @@
     <w:abstractNumId w:val="15"/>
   </w:num>
   <w:num w:numId="6">
-    <w:abstractNumId w:val="31"/>
+    <w:abstractNumId w:val="32"/>
   </w:num>
   <w:num w:numId="7">
-    <w:abstractNumId w:val="28"/>
+    <w:abstractNumId w:val="29"/>
   </w:num>
   <w:num w:numId="8">
-    <w:abstractNumId w:val="23"/>
+    <w:abstractNumId w:val="24"/>
   </w:num>
   <w:num w:numId="9">
-    <w:abstractNumId w:val="29"/>
+    <w:abstractNumId w:val="30"/>
   </w:num>
   <w:num w:numId="10">
     <w:abstractNumId w:val="1"/>
   </w:num>
   <w:num w:numId="11">
-    <w:abstractNumId w:val="34"/>
+    <w:abstractNumId w:val="36"/>
   </w:num>
   <w:num w:numId="12">
     <w:abstractNumId w:val="7"/>
   </w:num>
   <w:num w:numId="13">
-    <w:abstractNumId w:val="35"/>
+    <w:abstractNumId w:val="37"/>
   </w:num>
   <w:num w:numId="14">
-    <w:abstractNumId w:val="25"/>
+    <w:abstractNumId w:val="26"/>
   </w:num>
   <w:num w:numId="15">
     <w:abstractNumId w:val="10"/>
@@ -16381,13 +17108,13 @@
     <w:abstractNumId w:val="18"/>
   </w:num>
   <w:num w:numId="17">
-    <w:abstractNumId w:val="30"/>
+    <w:abstractNumId w:val="31"/>
   </w:num>
   <w:num w:numId="18">
     <w:abstractNumId w:val="0"/>
   </w:num>
   <w:num w:numId="19">
-    <w:abstractNumId w:val="22"/>
+    <w:abstractNumId w:val="23"/>
   </w:num>
   <w:num w:numId="20">
     <w:abstractNumId w:val="11"/>
@@ -16399,25 +17126,25 @@
     <w:abstractNumId w:val="8"/>
   </w:num>
   <w:num w:numId="23">
-    <w:abstractNumId w:val="20"/>
+    <w:abstractNumId w:val="21"/>
   </w:num>
   <w:num w:numId="24">
     <w:abstractNumId w:val="17"/>
   </w:num>
   <w:num w:numId="25">
-    <w:abstractNumId w:val="36"/>
+    <w:abstractNumId w:val="38"/>
   </w:num>
   <w:num w:numId="26">
     <w:abstractNumId w:val="13"/>
   </w:num>
   <w:num w:numId="27">
-    <w:abstractNumId w:val="24"/>
+    <w:abstractNumId w:val="25"/>
   </w:num>
   <w:num w:numId="28">
-    <w:abstractNumId w:val="27"/>
+    <w:abstractNumId w:val="28"/>
   </w:num>
   <w:num w:numId="29">
-    <w:abstractNumId w:val="32"/>
+    <w:abstractNumId w:val="34"/>
   </w:num>
   <w:num w:numId="30">
     <w:abstractNumId w:val="6"/>
@@ -16438,10 +17165,16 @@
     <w:abstractNumId w:val="16"/>
   </w:num>
   <w:num w:numId="36">
-    <w:abstractNumId w:val="21"/>
+    <w:abstractNumId w:val="22"/>
   </w:num>
   <w:num w:numId="37">
-    <w:abstractNumId w:val="26"/>
+    <w:abstractNumId w:val="27"/>
+  </w:num>
+  <w:num w:numId="38">
+    <w:abstractNumId w:val="20"/>
+  </w:num>
+  <w:num w:numId="39">
+    <w:abstractNumId w:val="33"/>
   </w:num>
 </w:numbering>
 </file>
@@ -17455,7 +18188,7 @@
 </file>
 
 <file path=customXml/itemProps2.xml><?xml version="1.0" encoding="utf-8"?>
-<ds:datastoreItem xmlns:ds="http://schemas.openxmlformats.org/officeDocument/2006/customXml" ds:itemID="{043F0F29-F148-424D-B156-112B7C2E684D}">
+<ds:datastoreItem xmlns:ds="http://schemas.openxmlformats.org/officeDocument/2006/customXml" ds:itemID="{4ECBBE32-DF26-4FC9-AA6A-627493673072}">
   <ds:schemaRefs>
     <ds:schemaRef ds:uri="http://schemas.openxmlformats.org/officeDocument/2006/bibliography"/>
   </ds:schemaRefs>

</xml_diff>

<commit_message>
Formally verified scenarios in both CPUs: loading from other cpu on cache miss, loading data from L2 from both ways on cache miss in both cpus, flushing when both ways are free
</commit_message>
<xml_diff>
--- a/docs/Multicore RISC-dokumentacija.docx
+++ b/docs/Multicore RISC-dokumentacija.docx
@@ -3466,7 +3466,6 @@
                                 <w:calendar w:val="gregorian"/>
                               </w:date>
                             </w:sdtPr>
-                            <w:sdtEndPr/>
                             <w:sdtContent>
                               <w:p>
                                 <w:pPr>
@@ -3794,7 +3793,6 @@
                               <w:dataBinding w:prefixMappings="xmlns:ns0='http://purl.org/dc/elements/1.1/' xmlns:ns1='http://schemas.openxmlformats.org/package/2006/metadata/core-properties' " w:xpath="/ns1:coreProperties[1]/ns0:title[1]" w:storeItemID="{6C3C8BC8-F283-45AE-878A-BAB7291924A1}"/>
                               <w:text/>
                             </w:sdtPr>
-                            <w:sdtEndPr/>
                             <w:sdtContent>
                               <w:r>
                                 <w:rPr>
@@ -3830,7 +3828,6 @@
                               <w:dataBinding w:prefixMappings="xmlns:ns0='http://purl.org/dc/elements/1.1/' xmlns:ns1='http://schemas.openxmlformats.org/package/2006/metadata/core-properties' " w:xpath="/ns1:coreProperties[1]/ns0:subject[1]" w:storeItemID="{6C3C8BC8-F283-45AE-878A-BAB7291924A1}"/>
                               <w:text/>
                             </w:sdtPr>
-                            <w:sdtEndPr/>
                             <w:sdtContent>
                               <w:r>
                                 <w:rPr>
@@ -3923,13 +3920,8 @@
                                     <w:lang w:val="sr-Latn-RS"/>
                                   </w:rPr>
                                 </w:pPr>
-                                <w:proofErr w:type="spellStart"/>
                                 <w:r>
-                                  <w:t>Vuk</w:t>
-                                </w:r>
-                                <w:proofErr w:type="spellEnd"/>
-                                <w:r>
-                                  <w:t xml:space="preserve"> </w:t>
+                                  <w:t xml:space="preserve">Vuk </w:t>
                                 </w:r>
                                 <w:r>
                                   <w:rPr>
@@ -4077,26 +4069,13 @@
                               </w:p>
                               <w:p>
                                 <w:r>
-                                  <w:t xml:space="preserve">Ivan </w:t>
-                                </w:r>
-                                <w:proofErr w:type="spellStart"/>
-                                <w:r>
-                                  <w:t>Milin</w:t>
-                                </w:r>
-                                <w:proofErr w:type="spellEnd"/>
-                                <w:r>
-                                  <w:t xml:space="preserve"> E1-79/2023</w:t>
+                                  <w:t>Ivan Milin E1-79/2023</w:t>
                                 </w:r>
                               </w:p>
                               <w:p>
                                 <w:r>
-                                  <w:t xml:space="preserve">Petar </w:t>
+                                  <w:t>Petar Stamenkovi</w:t>
                                 </w:r>
-                                <w:proofErr w:type="spellStart"/>
-                                <w:r>
-                                  <w:t>Stamenkovi</w:t>
-                                </w:r>
-                                <w:proofErr w:type="spellEnd"/>
                                 <w:r>
                                   <w:rPr>
                                     <w:lang w:val="sr-Latn-RS"/>
@@ -4148,13 +4127,8 @@
                           </w:r>
                         </w:p>
                         <w:p>
-                          <w:proofErr w:type="spellStart"/>
                           <w:r>
-                            <w:t>Petar</w:t>
-                          </w:r>
-                          <w:proofErr w:type="spellEnd"/>
-                          <w:r>
-                            <w:t xml:space="preserve"> </w:t>
+                            <w:t xml:space="preserve">Petar </w:t>
                           </w:r>
                           <w:proofErr w:type="spellStart"/>
                           <w:r>
@@ -4252,7 +4226,7 @@
             </w:rPr>
             <w:fldChar w:fldCharType="separate"/>
           </w:r>
-          <w:hyperlink w:anchor="_Toc184397537" w:history="1">
+          <w:hyperlink w:anchor="_Toc183782733" w:history="1">
             <w:r>
               <w:rPr>
                 <w:rStyle w:val="Hyperlink"/>
@@ -4279,7 +4253,76 @@
                 <w:noProof/>
                 <w:webHidden/>
               </w:rPr>
-              <w:instrText xml:space="preserve"> PAGEREF _Toc184397537 \h </w:instrText>
+              <w:instrText xml:space="preserve"> PAGEREF _Toc183782733 \h </w:instrText>
+            </w:r>
+            <w:r>
+              <w:rPr>
+                <w:noProof/>
+                <w:webHidden/>
+              </w:rPr>
+            </w:r>
+            <w:r>
+              <w:rPr>
+                <w:noProof/>
+                <w:webHidden/>
+              </w:rPr>
+              <w:fldChar w:fldCharType="separate"/>
+            </w:r>
+            <w:r>
+              <w:rPr>
+                <w:noProof/>
+                <w:webHidden/>
+              </w:rPr>
+              <w:t>2</w:t>
+            </w:r>
+            <w:r>
+              <w:rPr>
+                <w:noProof/>
+                <w:webHidden/>
+              </w:rPr>
+              <w:fldChar w:fldCharType="end"/>
+            </w:r>
+          </w:hyperlink>
+        </w:p>
+        <w:p>
+          <w:pPr>
+            <w:pStyle w:val="TOC1"/>
+            <w:tabs>
+              <w:tab w:val="right" w:leader="dot" w:pos="9350"/>
+            </w:tabs>
+            <w:rPr>
+              <w:rFonts w:eastAsiaTheme="minorEastAsia"/>
+              <w:noProof/>
+            </w:rPr>
+          </w:pPr>
+          <w:hyperlink w:anchor="_Toc183782734" w:history="1">
+            <w:r>
+              <w:rPr>
+                <w:rStyle w:val="Hyperlink"/>
+                <w:noProof/>
+              </w:rPr>
+              <w:t>2. Components</w:t>
+            </w:r>
+            <w:r>
+              <w:rPr>
+                <w:noProof/>
+                <w:webHidden/>
+              </w:rPr>
+              <w:tab/>
+            </w:r>
+            <w:r>
+              <w:rPr>
+                <w:noProof/>
+                <w:webHidden/>
+              </w:rPr>
+              <w:fldChar w:fldCharType="begin"/>
+            </w:r>
+            <w:r>
+              <w:rPr>
+                <w:noProof/>
+                <w:webHidden/>
+              </w:rPr>
+              <w:instrText xml:space="preserve"> PAGEREF _Toc183782734 \h </w:instrText>
             </w:r>
             <w:r>
               <w:rPr>
@@ -4321,13 +4364,13 @@
               <w:noProof/>
             </w:rPr>
           </w:pPr>
-          <w:hyperlink w:anchor="_Toc184397538" w:history="1">
+          <w:hyperlink w:anchor="_Toc183782735" w:history="1">
             <w:r>
               <w:rPr>
                 <w:rStyle w:val="Hyperlink"/>
                 <w:noProof/>
               </w:rPr>
-              <w:t>2. Components</w:t>
+              <w:t>3. Interface</w:t>
             </w:r>
             <w:r>
               <w:rPr>
@@ -4348,7 +4391,214 @@
                 <w:noProof/>
                 <w:webHidden/>
               </w:rPr>
-              <w:instrText xml:space="preserve"> PAGEREF _Toc184397538 \h </w:instrText>
+              <w:instrText xml:space="preserve"> PAGEREF _Toc183782735 \h </w:instrText>
+            </w:r>
+            <w:r>
+              <w:rPr>
+                <w:noProof/>
+                <w:webHidden/>
+              </w:rPr>
+            </w:r>
+            <w:r>
+              <w:rPr>
+                <w:noProof/>
+                <w:webHidden/>
+              </w:rPr>
+              <w:fldChar w:fldCharType="separate"/>
+            </w:r>
+            <w:r>
+              <w:rPr>
+                <w:noProof/>
+                <w:webHidden/>
+              </w:rPr>
+              <w:t>4</w:t>
+            </w:r>
+            <w:r>
+              <w:rPr>
+                <w:noProof/>
+                <w:webHidden/>
+              </w:rPr>
+              <w:fldChar w:fldCharType="end"/>
+            </w:r>
+          </w:hyperlink>
+        </w:p>
+        <w:p>
+          <w:pPr>
+            <w:pStyle w:val="TOC2"/>
+            <w:tabs>
+              <w:tab w:val="right" w:leader="dot" w:pos="9350"/>
+            </w:tabs>
+            <w:rPr>
+              <w:rFonts w:eastAsiaTheme="minorEastAsia"/>
+              <w:noProof/>
+            </w:rPr>
+          </w:pPr>
+          <w:hyperlink w:anchor="_Toc183782736" w:history="1">
+            <w:r>
+              <w:rPr>
+                <w:rStyle w:val="Hyperlink"/>
+                <w:noProof/>
+              </w:rPr>
+              <w:t>3.1. Interface between CPU Core and Global bus controller</w:t>
+            </w:r>
+            <w:r>
+              <w:rPr>
+                <w:noProof/>
+                <w:webHidden/>
+              </w:rPr>
+              <w:tab/>
+            </w:r>
+            <w:r>
+              <w:rPr>
+                <w:noProof/>
+                <w:webHidden/>
+              </w:rPr>
+              <w:fldChar w:fldCharType="begin"/>
+            </w:r>
+            <w:r>
+              <w:rPr>
+                <w:noProof/>
+                <w:webHidden/>
+              </w:rPr>
+              <w:instrText xml:space="preserve"> PAGEREF _Toc183782736 \h </w:instrText>
+            </w:r>
+            <w:r>
+              <w:rPr>
+                <w:noProof/>
+                <w:webHidden/>
+              </w:rPr>
+            </w:r>
+            <w:r>
+              <w:rPr>
+                <w:noProof/>
+                <w:webHidden/>
+              </w:rPr>
+              <w:fldChar w:fldCharType="separate"/>
+            </w:r>
+            <w:r>
+              <w:rPr>
+                <w:noProof/>
+                <w:webHidden/>
+              </w:rPr>
+              <w:t>4</w:t>
+            </w:r>
+            <w:r>
+              <w:rPr>
+                <w:noProof/>
+                <w:webHidden/>
+              </w:rPr>
+              <w:fldChar w:fldCharType="end"/>
+            </w:r>
+          </w:hyperlink>
+        </w:p>
+        <w:p>
+          <w:pPr>
+            <w:pStyle w:val="TOC2"/>
+            <w:tabs>
+              <w:tab w:val="right" w:leader="dot" w:pos="9350"/>
+            </w:tabs>
+            <w:rPr>
+              <w:rFonts w:eastAsiaTheme="minorEastAsia"/>
+              <w:noProof/>
+            </w:rPr>
+          </w:pPr>
+          <w:hyperlink w:anchor="_Toc183782737" w:history="1">
+            <w:r>
+              <w:rPr>
+                <w:rStyle w:val="Hyperlink"/>
+                <w:noProof/>
+              </w:rPr>
+              <w:t>3.2. Interface between global bus controller and L2</w:t>
+            </w:r>
+            <w:r>
+              <w:rPr>
+                <w:noProof/>
+                <w:webHidden/>
+              </w:rPr>
+              <w:tab/>
+            </w:r>
+            <w:r>
+              <w:rPr>
+                <w:noProof/>
+                <w:webHidden/>
+              </w:rPr>
+              <w:fldChar w:fldCharType="begin"/>
+            </w:r>
+            <w:r>
+              <w:rPr>
+                <w:noProof/>
+                <w:webHidden/>
+              </w:rPr>
+              <w:instrText xml:space="preserve"> PAGEREF _Toc183782737 \h </w:instrText>
+            </w:r>
+            <w:r>
+              <w:rPr>
+                <w:noProof/>
+                <w:webHidden/>
+              </w:rPr>
+            </w:r>
+            <w:r>
+              <w:rPr>
+                <w:noProof/>
+                <w:webHidden/>
+              </w:rPr>
+              <w:fldChar w:fldCharType="separate"/>
+            </w:r>
+            <w:r>
+              <w:rPr>
+                <w:noProof/>
+                <w:webHidden/>
+              </w:rPr>
+              <w:t>4</w:t>
+            </w:r>
+            <w:r>
+              <w:rPr>
+                <w:noProof/>
+                <w:webHidden/>
+              </w:rPr>
+              <w:fldChar w:fldCharType="end"/>
+            </w:r>
+          </w:hyperlink>
+        </w:p>
+        <w:p>
+          <w:pPr>
+            <w:pStyle w:val="TOC2"/>
+            <w:tabs>
+              <w:tab w:val="right" w:leader="dot" w:pos="9350"/>
+            </w:tabs>
+            <w:rPr>
+              <w:rFonts w:eastAsiaTheme="minorEastAsia"/>
+              <w:noProof/>
+            </w:rPr>
+          </w:pPr>
+          <w:hyperlink w:anchor="_Toc183782738" w:history="1">
+            <w:r>
+              <w:rPr>
+                <w:rStyle w:val="Hyperlink"/>
+                <w:noProof/>
+              </w:rPr>
+              <w:t>3.3. Interface between L2 and main memory</w:t>
+            </w:r>
+            <w:r>
+              <w:rPr>
+                <w:noProof/>
+                <w:webHidden/>
+              </w:rPr>
+              <w:tab/>
+            </w:r>
+            <w:r>
+              <w:rPr>
+                <w:noProof/>
+                <w:webHidden/>
+              </w:rPr>
+              <w:fldChar w:fldCharType="begin"/>
+            </w:r>
+            <w:r>
+              <w:rPr>
+                <w:noProof/>
+                <w:webHidden/>
+              </w:rPr>
+              <w:instrText xml:space="preserve"> PAGEREF _Toc183782738 \h </w:instrText>
             </w:r>
             <w:r>
               <w:rPr>
@@ -4390,13 +4640,13 @@
               <w:noProof/>
             </w:rPr>
           </w:pPr>
-          <w:hyperlink w:anchor="_Toc184397539" w:history="1">
+          <w:hyperlink w:anchor="_Toc183782739" w:history="1">
             <w:r>
               <w:rPr>
                 <w:rStyle w:val="Hyperlink"/>
                 <w:noProof/>
               </w:rPr>
-              <w:t>3. Interface</w:t>
+              <w:t>4. Development process of system</w:t>
             </w:r>
             <w:r>
               <w:rPr>
@@ -4417,7 +4667,7 @@
                 <w:noProof/>
                 <w:webHidden/>
               </w:rPr>
-              <w:instrText xml:space="preserve"> PAGEREF _Toc184397539 \h </w:instrText>
+              <w:instrText xml:space="preserve"> PAGEREF _Toc183782739 \h </w:instrText>
             </w:r>
             <w:r>
               <w:rPr>
@@ -4459,13 +4709,13 @@
               <w:noProof/>
             </w:rPr>
           </w:pPr>
-          <w:hyperlink w:anchor="_Toc184397540" w:history="1">
+          <w:hyperlink w:anchor="_Toc183782740" w:history="1">
             <w:r>
               <w:rPr>
                 <w:rStyle w:val="Hyperlink"/>
                 <w:noProof/>
               </w:rPr>
-              <w:t>3.1. Interface between CPU Core and Global bus controller</w:t>
+              <w:t>4.1. Single cycle RISC-V CPU – phase 1</w:t>
             </w:r>
             <w:r>
               <w:rPr>
@@ -4486,7 +4736,7 @@
                 <w:noProof/>
                 <w:webHidden/>
               </w:rPr>
-              <w:instrText xml:space="preserve"> PAGEREF _Toc184397540 \h </w:instrText>
+              <w:instrText xml:space="preserve"> PAGEREF _Toc183782740 \h </w:instrText>
             </w:r>
             <w:r>
               <w:rPr>
@@ -4528,283 +4778,7 @@
               <w:noProof/>
             </w:rPr>
           </w:pPr>
-          <w:hyperlink w:anchor="_Toc184397541" w:history="1">
-            <w:r>
-              <w:rPr>
-                <w:rStyle w:val="Hyperlink"/>
-                <w:noProof/>
-              </w:rPr>
-              <w:t>3.2. Interface between global bus controller and L2</w:t>
-            </w:r>
-            <w:r>
-              <w:rPr>
-                <w:noProof/>
-                <w:webHidden/>
-              </w:rPr>
-              <w:tab/>
-            </w:r>
-            <w:r>
-              <w:rPr>
-                <w:noProof/>
-                <w:webHidden/>
-              </w:rPr>
-              <w:fldChar w:fldCharType="begin"/>
-            </w:r>
-            <w:r>
-              <w:rPr>
-                <w:noProof/>
-                <w:webHidden/>
-              </w:rPr>
-              <w:instrText xml:space="preserve"> PAGEREF _Toc184397541 \h </w:instrText>
-            </w:r>
-            <w:r>
-              <w:rPr>
-                <w:noProof/>
-                <w:webHidden/>
-              </w:rPr>
-            </w:r>
-            <w:r>
-              <w:rPr>
-                <w:noProof/>
-                <w:webHidden/>
-              </w:rPr>
-              <w:fldChar w:fldCharType="separate"/>
-            </w:r>
-            <w:r>
-              <w:rPr>
-                <w:noProof/>
-                <w:webHidden/>
-              </w:rPr>
-              <w:t>5</w:t>
-            </w:r>
-            <w:r>
-              <w:rPr>
-                <w:noProof/>
-                <w:webHidden/>
-              </w:rPr>
-              <w:fldChar w:fldCharType="end"/>
-            </w:r>
-          </w:hyperlink>
-        </w:p>
-        <w:p>
-          <w:pPr>
-            <w:pStyle w:val="TOC2"/>
-            <w:tabs>
-              <w:tab w:val="right" w:leader="dot" w:pos="9350"/>
-            </w:tabs>
-            <w:rPr>
-              <w:rFonts w:eastAsiaTheme="minorEastAsia"/>
-              <w:noProof/>
-            </w:rPr>
-          </w:pPr>
-          <w:hyperlink w:anchor="_Toc184397542" w:history="1">
-            <w:r>
-              <w:rPr>
-                <w:rStyle w:val="Hyperlink"/>
-                <w:noProof/>
-              </w:rPr>
-              <w:t>3.3. Interface between L2 and main memory</w:t>
-            </w:r>
-            <w:r>
-              <w:rPr>
-                <w:noProof/>
-                <w:webHidden/>
-              </w:rPr>
-              <w:tab/>
-            </w:r>
-            <w:r>
-              <w:rPr>
-                <w:noProof/>
-                <w:webHidden/>
-              </w:rPr>
-              <w:fldChar w:fldCharType="begin"/>
-            </w:r>
-            <w:r>
-              <w:rPr>
-                <w:noProof/>
-                <w:webHidden/>
-              </w:rPr>
-              <w:instrText xml:space="preserve"> PAGEREF _Toc184397542 \h </w:instrText>
-            </w:r>
-            <w:r>
-              <w:rPr>
-                <w:noProof/>
-                <w:webHidden/>
-              </w:rPr>
-            </w:r>
-            <w:r>
-              <w:rPr>
-                <w:noProof/>
-                <w:webHidden/>
-              </w:rPr>
-              <w:fldChar w:fldCharType="separate"/>
-            </w:r>
-            <w:r>
-              <w:rPr>
-                <w:noProof/>
-                <w:webHidden/>
-              </w:rPr>
-              <w:t>5</w:t>
-            </w:r>
-            <w:r>
-              <w:rPr>
-                <w:noProof/>
-                <w:webHidden/>
-              </w:rPr>
-              <w:fldChar w:fldCharType="end"/>
-            </w:r>
-          </w:hyperlink>
-        </w:p>
-        <w:p>
-          <w:pPr>
-            <w:pStyle w:val="TOC1"/>
-            <w:tabs>
-              <w:tab w:val="right" w:leader="dot" w:pos="9350"/>
-            </w:tabs>
-            <w:rPr>
-              <w:rFonts w:eastAsiaTheme="minorEastAsia"/>
-              <w:noProof/>
-            </w:rPr>
-          </w:pPr>
-          <w:hyperlink w:anchor="_Toc184397543" w:history="1">
-            <w:r>
-              <w:rPr>
-                <w:rStyle w:val="Hyperlink"/>
-                <w:noProof/>
-              </w:rPr>
-              <w:t>4. Development process of system</w:t>
-            </w:r>
-            <w:r>
-              <w:rPr>
-                <w:noProof/>
-                <w:webHidden/>
-              </w:rPr>
-              <w:tab/>
-            </w:r>
-            <w:r>
-              <w:rPr>
-                <w:noProof/>
-                <w:webHidden/>
-              </w:rPr>
-              <w:fldChar w:fldCharType="begin"/>
-            </w:r>
-            <w:r>
-              <w:rPr>
-                <w:noProof/>
-                <w:webHidden/>
-              </w:rPr>
-              <w:instrText xml:space="preserve"> PAGEREF _Toc184397543 \h </w:instrText>
-            </w:r>
-            <w:r>
-              <w:rPr>
-                <w:noProof/>
-                <w:webHidden/>
-              </w:rPr>
-            </w:r>
-            <w:r>
-              <w:rPr>
-                <w:noProof/>
-                <w:webHidden/>
-              </w:rPr>
-              <w:fldChar w:fldCharType="separate"/>
-            </w:r>
-            <w:r>
-              <w:rPr>
-                <w:noProof/>
-                <w:webHidden/>
-              </w:rPr>
-              <w:t>6</w:t>
-            </w:r>
-            <w:r>
-              <w:rPr>
-                <w:noProof/>
-                <w:webHidden/>
-              </w:rPr>
-              <w:fldChar w:fldCharType="end"/>
-            </w:r>
-          </w:hyperlink>
-        </w:p>
-        <w:p>
-          <w:pPr>
-            <w:pStyle w:val="TOC2"/>
-            <w:tabs>
-              <w:tab w:val="right" w:leader="dot" w:pos="9350"/>
-            </w:tabs>
-            <w:rPr>
-              <w:rFonts w:eastAsiaTheme="minorEastAsia"/>
-              <w:noProof/>
-            </w:rPr>
-          </w:pPr>
-          <w:hyperlink w:anchor="_Toc184397544" w:history="1">
-            <w:r>
-              <w:rPr>
-                <w:rStyle w:val="Hyperlink"/>
-                <w:noProof/>
-              </w:rPr>
-              <w:t>4.1. Single cycle RISC-V CPU – phase 1</w:t>
-            </w:r>
-            <w:r>
-              <w:rPr>
-                <w:noProof/>
-                <w:webHidden/>
-              </w:rPr>
-              <w:tab/>
-            </w:r>
-            <w:r>
-              <w:rPr>
-                <w:noProof/>
-                <w:webHidden/>
-              </w:rPr>
-              <w:fldChar w:fldCharType="begin"/>
-            </w:r>
-            <w:r>
-              <w:rPr>
-                <w:noProof/>
-                <w:webHidden/>
-              </w:rPr>
-              <w:instrText xml:space="preserve"> PAGEREF _Toc184397544 \h </w:instrText>
-            </w:r>
-            <w:r>
-              <w:rPr>
-                <w:noProof/>
-                <w:webHidden/>
-              </w:rPr>
-            </w:r>
-            <w:r>
-              <w:rPr>
-                <w:noProof/>
-                <w:webHidden/>
-              </w:rPr>
-              <w:fldChar w:fldCharType="separate"/>
-            </w:r>
-            <w:r>
-              <w:rPr>
-                <w:noProof/>
-                <w:webHidden/>
-              </w:rPr>
-              <w:t>6</w:t>
-            </w:r>
-            <w:r>
-              <w:rPr>
-                <w:noProof/>
-                <w:webHidden/>
-              </w:rPr>
-              <w:fldChar w:fldCharType="end"/>
-            </w:r>
-          </w:hyperlink>
-        </w:p>
-        <w:p>
-          <w:pPr>
-            <w:pStyle w:val="TOC2"/>
-            <w:tabs>
-              <w:tab w:val="right" w:leader="dot" w:pos="9350"/>
-            </w:tabs>
-            <w:rPr>
-              <w:rFonts w:eastAsiaTheme="minorEastAsia"/>
-              <w:noProof/>
-            </w:rPr>
-          </w:pPr>
-          <w:hyperlink w:anchor="_Toc184397545" w:history="1">
+          <w:hyperlink w:anchor="_Toc183782741" w:history="1">
             <w:r>
               <w:rPr>
                 <w:rStyle w:val="Hyperlink"/>
@@ -4831,7 +4805,7 @@
                 <w:noProof/>
                 <w:webHidden/>
               </w:rPr>
-              <w:instrText xml:space="preserve"> PAGEREF _Toc184397545 \h </w:instrText>
+              <w:instrText xml:space="preserve"> PAGEREF _Toc183782741 \h </w:instrText>
             </w:r>
             <w:r>
               <w:rPr>
@@ -4851,7 +4825,7 @@
                 <w:noProof/>
                 <w:webHidden/>
               </w:rPr>
-              <w:t>9</w:t>
+              <w:t>8</w:t>
             </w:r>
             <w:r>
               <w:rPr>
@@ -4873,7 +4847,7 @@
               <w:noProof/>
             </w:rPr>
           </w:pPr>
-          <w:hyperlink w:anchor="_Toc184397546" w:history="1">
+          <w:hyperlink w:anchor="_Toc183782742" w:history="1">
             <w:r>
               <w:rPr>
                 <w:rStyle w:val="Hyperlink"/>
@@ -4900,7 +4874,76 @@
                 <w:noProof/>
                 <w:webHidden/>
               </w:rPr>
-              <w:instrText xml:space="preserve"> PAGEREF _Toc184397546 \h </w:instrText>
+              <w:instrText xml:space="preserve"> PAGEREF _Toc183782742 \h </w:instrText>
+            </w:r>
+            <w:r>
+              <w:rPr>
+                <w:noProof/>
+                <w:webHidden/>
+              </w:rPr>
+            </w:r>
+            <w:r>
+              <w:rPr>
+                <w:noProof/>
+                <w:webHidden/>
+              </w:rPr>
+              <w:fldChar w:fldCharType="separate"/>
+            </w:r>
+            <w:r>
+              <w:rPr>
+                <w:noProof/>
+                <w:webHidden/>
+              </w:rPr>
+              <w:t>11</w:t>
+            </w:r>
+            <w:r>
+              <w:rPr>
+                <w:noProof/>
+                <w:webHidden/>
+              </w:rPr>
+              <w:fldChar w:fldCharType="end"/>
+            </w:r>
+          </w:hyperlink>
+        </w:p>
+        <w:p>
+          <w:pPr>
+            <w:pStyle w:val="TOC2"/>
+            <w:tabs>
+              <w:tab w:val="right" w:leader="dot" w:pos="9350"/>
+            </w:tabs>
+            <w:rPr>
+              <w:rFonts w:eastAsiaTheme="minorEastAsia"/>
+              <w:noProof/>
+            </w:rPr>
+          </w:pPr>
+          <w:hyperlink w:anchor="_Toc183782743" w:history="1">
+            <w:r>
+              <w:rPr>
+                <w:rStyle w:val="Hyperlink"/>
+                <w:noProof/>
+              </w:rPr>
+              <w:t>4.4. Single cycle with local data cache subsystem development – phase 2</w:t>
+            </w:r>
+            <w:r>
+              <w:rPr>
+                <w:noProof/>
+                <w:webHidden/>
+              </w:rPr>
+              <w:tab/>
+            </w:r>
+            <w:r>
+              <w:rPr>
+                <w:noProof/>
+                <w:webHidden/>
+              </w:rPr>
+              <w:fldChar w:fldCharType="begin"/>
+            </w:r>
+            <w:r>
+              <w:rPr>
+                <w:noProof/>
+                <w:webHidden/>
+              </w:rPr>
+              <w:instrText xml:space="preserve"> PAGEREF _Toc183782743 \h </w:instrText>
             </w:r>
             <w:r>
               <w:rPr>
@@ -4942,13 +4985,13 @@
               <w:noProof/>
             </w:rPr>
           </w:pPr>
-          <w:hyperlink w:anchor="_Toc184397547" w:history="1">
+          <w:hyperlink w:anchor="_Toc183782744" w:history="1">
             <w:r>
               <w:rPr>
                 <w:rStyle w:val="Hyperlink"/>
                 <w:noProof/>
               </w:rPr>
-              <w:t>4.4. Single cycle with local data cache subsystem development – phase 2</w:t>
+              <w:t>4.5. Bugs found during verification of CPU – phase 2</w:t>
             </w:r>
             <w:r>
               <w:rPr>
@@ -4969,7 +5012,7 @@
                 <w:noProof/>
                 <w:webHidden/>
               </w:rPr>
-              <w:instrText xml:space="preserve"> PAGEREF _Toc184397547 \h </w:instrText>
+              <w:instrText xml:space="preserve"> PAGEREF _Toc183782744 \h </w:instrText>
             </w:r>
             <w:r>
               <w:rPr>
@@ -5011,76 +5054,7 @@
               <w:noProof/>
             </w:rPr>
           </w:pPr>
-          <w:hyperlink w:anchor="_Toc184397548" w:history="1">
-            <w:r>
-              <w:rPr>
-                <w:rStyle w:val="Hyperlink"/>
-                <w:noProof/>
-              </w:rPr>
-              <w:t>4.5. Bugs found during verification of CPU – phase 2</w:t>
-            </w:r>
-            <w:r>
-              <w:rPr>
-                <w:noProof/>
-                <w:webHidden/>
-              </w:rPr>
-              <w:tab/>
-            </w:r>
-            <w:r>
-              <w:rPr>
-                <w:noProof/>
-                <w:webHidden/>
-              </w:rPr>
-              <w:fldChar w:fldCharType="begin"/>
-            </w:r>
-            <w:r>
-              <w:rPr>
-                <w:noProof/>
-                <w:webHidden/>
-              </w:rPr>
-              <w:instrText xml:space="preserve"> PAGEREF _Toc184397548 \h </w:instrText>
-            </w:r>
-            <w:r>
-              <w:rPr>
-                <w:noProof/>
-                <w:webHidden/>
-              </w:rPr>
-            </w:r>
-            <w:r>
-              <w:rPr>
-                <w:noProof/>
-                <w:webHidden/>
-              </w:rPr>
-              <w:fldChar w:fldCharType="separate"/>
-            </w:r>
-            <w:r>
-              <w:rPr>
-                <w:noProof/>
-                <w:webHidden/>
-              </w:rPr>
-              <w:t>14</w:t>
-            </w:r>
-            <w:r>
-              <w:rPr>
-                <w:noProof/>
-                <w:webHidden/>
-              </w:rPr>
-              <w:fldChar w:fldCharType="end"/>
-            </w:r>
-          </w:hyperlink>
-        </w:p>
-        <w:p>
-          <w:pPr>
-            <w:pStyle w:val="TOC2"/>
-            <w:tabs>
-              <w:tab w:val="right" w:leader="dot" w:pos="9350"/>
-            </w:tabs>
-            <w:rPr>
-              <w:rFonts w:eastAsiaTheme="minorEastAsia"/>
-              <w:noProof/>
-            </w:rPr>
-          </w:pPr>
-          <w:hyperlink w:anchor="_Toc184397549" w:history="1">
+          <w:hyperlink w:anchor="_Toc183782745" w:history="1">
             <w:r>
               <w:rPr>
                 <w:rStyle w:val="Hyperlink"/>
@@ -5107,7 +5081,7 @@
                 <w:noProof/>
                 <w:webHidden/>
               </w:rPr>
-              <w:instrText xml:space="preserve"> PAGEREF _Toc184397549 \h </w:instrText>
+              <w:instrText xml:space="preserve"> PAGEREF _Toc183782745 \h </w:instrText>
             </w:r>
             <w:r>
               <w:rPr>
@@ -5127,7 +5101,7 @@
                 <w:noProof/>
                 <w:webHidden/>
               </w:rPr>
-              <w:t>16</w:t>
+              <w:t>15</w:t>
             </w:r>
             <w:r>
               <w:rPr>
@@ -5149,7 +5123,7 @@
               <w:noProof/>
             </w:rPr>
           </w:pPr>
-          <w:hyperlink w:anchor="_Toc184397550" w:history="1">
+          <w:hyperlink w:anchor="_Toc183782746" w:history="1">
             <w:r>
               <w:rPr>
                 <w:rStyle w:val="Hyperlink"/>
@@ -5176,7 +5150,7 @@
                 <w:noProof/>
                 <w:webHidden/>
               </w:rPr>
-              <w:instrText xml:space="preserve"> PAGEREF _Toc184397550 \h </w:instrText>
+              <w:instrText xml:space="preserve"> PAGEREF _Toc183782746 \h </w:instrText>
             </w:r>
             <w:r>
               <w:rPr>
@@ -5196,7 +5170,7 @@
                 <w:noProof/>
                 <w:webHidden/>
               </w:rPr>
-              <w:t>18</w:t>
+              <w:t>17</w:t>
             </w:r>
             <w:r>
               <w:rPr>
@@ -5218,7 +5192,7 @@
               <w:noProof/>
             </w:rPr>
           </w:pPr>
-          <w:hyperlink w:anchor="_Toc184397551" w:history="1">
+          <w:hyperlink w:anchor="_Toc183782747" w:history="1">
             <w:r>
               <w:rPr>
                 <w:rStyle w:val="Hyperlink"/>
@@ -5245,7 +5219,7 @@
                 <w:noProof/>
                 <w:webHidden/>
               </w:rPr>
-              <w:instrText xml:space="preserve"> PAGEREF _Toc184397551 \h </w:instrText>
+              <w:instrText xml:space="preserve"> PAGEREF _Toc183782747 \h </w:instrText>
             </w:r>
             <w:r>
               <w:rPr>
@@ -5265,7 +5239,7 @@
                 <w:noProof/>
                 <w:webHidden/>
               </w:rPr>
-              <w:t>20</w:t>
+              <w:t>19</w:t>
             </w:r>
             <w:r>
               <w:rPr>
@@ -5287,78 +5261,7 @@
               <w:noProof/>
             </w:rPr>
           </w:pPr>
-          <w:hyperlink w:anchor="_Toc184397553" w:history="1">
-            <w:r>
-              <w:rPr>
-                <w:rStyle w:val="Hyperlink"/>
-                <w:noProof/>
-              </w:rPr>
-              <w:t>4.9. Verification of a single core in Jasper – phase 4</w:t>
-            </w:r>
-            <w:r>
-              <w:rPr>
-                <w:noProof/>
-                <w:webHidden/>
-              </w:rPr>
-              <w:tab/>
-            </w:r>
-            <w:r>
-              <w:rPr>
-                <w:noProof/>
-                <w:webHidden/>
-              </w:rPr>
-              <w:fldChar w:fldCharType="begin"/>
-            </w:r>
-            <w:r>
-              <w:rPr>
-                <w:noProof/>
-                <w:webHidden/>
-              </w:rPr>
-              <w:instrText xml:space="preserve"> PAGEREF _Toc184397553 \h </w:instrText>
-            </w:r>
-            <w:r>
-              <w:rPr>
-                <w:noProof/>
-                <w:webHidden/>
-              </w:rPr>
-            </w:r>
-            <w:r>
-              <w:rPr>
-                <w:noProof/>
-                <w:webHidden/>
-              </w:rPr>
-              <w:fldChar w:fldCharType="separate"/>
-            </w:r>
-            <w:r>
-              <w:rPr>
-                <w:noProof/>
-                <w:webHidden/>
-              </w:rPr>
-              <w:t>23</w:t>
-            </w:r>
-            <w:r>
-              <w:rPr>
-                <w:noProof/>
-                <w:webHidden/>
-              </w:rPr>
-              <w:fldChar w:fldCharType="end"/>
-            </w:r>
-          </w:hyperlink>
-          <w:bookmarkStart w:id="1" w:name="_GoBack"/>
-          <w:bookmarkEnd w:id="1"/>
-        </w:p>
-        <w:p>
-          <w:pPr>
-            <w:pStyle w:val="TOC2"/>
-            <w:tabs>
-              <w:tab w:val="right" w:leader="dot" w:pos="9350"/>
-            </w:tabs>
-            <w:rPr>
-              <w:rFonts w:eastAsiaTheme="minorEastAsia"/>
-              <w:noProof/>
-            </w:rPr>
-          </w:pPr>
-          <w:hyperlink w:anchor="_Toc184397555" w:history="1">
+          <w:hyperlink w:anchor="_Toc183782749" w:history="1">
             <w:r>
               <w:rPr>
                 <w:rStyle w:val="Hyperlink"/>
@@ -5385,7 +5288,7 @@
                 <w:noProof/>
                 <w:webHidden/>
               </w:rPr>
-              <w:instrText xml:space="preserve"> PAGEREF _Toc184397555 \h </w:instrText>
+              <w:instrText xml:space="preserve"> PAGEREF _Toc183782749 \h </w:instrText>
             </w:r>
             <w:r>
               <w:rPr>
@@ -5405,7 +5308,7 @@
                 <w:noProof/>
                 <w:webHidden/>
               </w:rPr>
-              <w:t>25</w:t>
+              <w:t>22</w:t>
             </w:r>
             <w:r>
               <w:rPr>
@@ -5441,12 +5344,14 @@
       <w:r>
         <w:br w:type="page"/>
       </w:r>
+      <w:bookmarkStart w:id="1" w:name="_GoBack"/>
+      <w:bookmarkEnd w:id="1"/>
     </w:p>
     <w:p>
       <w:pPr>
         <w:pStyle w:val="Heading1"/>
       </w:pPr>
-      <w:bookmarkStart w:id="2" w:name="_Toc184397537"/>
+      <w:bookmarkStart w:id="2" w:name="_Toc183782733"/>
       <w:r>
         <w:lastRenderedPageBreak/>
         <w:t>1. System Overview</w:t>
@@ -5508,77 +5413,53 @@
         <w:t xml:space="preserve">It is a cooperation between faculty </w:t>
       </w:r>
       <w:r>
-        <w:t xml:space="preserve">of technical sciences in Novi Sad and </w:t>
-      </w:r>
-      <w:proofErr w:type="spellStart"/>
-      <w:r>
-        <w:t>VeriestS</w:t>
-      </w:r>
-      <w:proofErr w:type="spellEnd"/>
+        <w:t xml:space="preserve">of technical sciences in Novi Sad and VeriestS. </w:t>
+      </w:r>
+    </w:p>
+    <w:p>
+      <w:pPr>
+        <w:jc w:val="both"/>
+      </w:pPr>
+      <w:r>
+        <w:t xml:space="preserve">    </w:t>
+      </w:r>
+      <w:r>
+        <w:t xml:space="preserve">With first subject we will cover the design of individual RISCV </w:t>
+      </w:r>
+      <w:r>
+        <w:t>core with its own cache controller</w:t>
+      </w:r>
+      <w:r>
+        <w:t xml:space="preserve"> and L1 cache alongside with a </w:t>
+      </w:r>
+      <w:r>
+        <w:t xml:space="preserve">bus controller that connects global cache controller, </w:t>
+      </w:r>
+      <w:r>
+        <w:t>L2 cache and main memory with already mentioned</w:t>
+      </w:r>
+      <w:r>
+        <w:t xml:space="preserve"> cores</w:t>
+      </w:r>
       <w:r>
         <w:t xml:space="preserve">. </w:t>
       </w:r>
+      <w:r>
+        <w:t xml:space="preserve">We will use Vivado Design Suite and code our design using Verilog </w:t>
+      </w:r>
+      <w:r>
+        <w:t xml:space="preserve">HDL. </w:t>
+      </w:r>
     </w:p>
     <w:p>
       <w:pPr>
         <w:jc w:val="both"/>
       </w:pPr>
       <w:r>
-        <w:t xml:space="preserve">    </w:t>
-      </w:r>
-      <w:r>
-        <w:t xml:space="preserve">With first subject we will cover the design of individual RISCV </w:t>
-      </w:r>
-      <w:r>
-        <w:t>core with its own cache controller</w:t>
-      </w:r>
-      <w:r>
-        <w:t xml:space="preserve"> and L1 cache alongside with a </w:t>
-      </w:r>
-      <w:r>
-        <w:t xml:space="preserve">bus controller that connects global cache controller, </w:t>
-      </w:r>
-      <w:r>
-        <w:t>L2 cache and main memory with already mentioned</w:t>
-      </w:r>
-      <w:r>
-        <w:t xml:space="preserve"> cores</w:t>
-      </w:r>
-      <w:r>
-        <w:t xml:space="preserve">. </w:t>
-      </w:r>
-      <w:r>
-        <w:t xml:space="preserve">We will use </w:t>
-      </w:r>
-      <w:proofErr w:type="spellStart"/>
-      <w:r>
-        <w:t>Vivado</w:t>
-      </w:r>
-      <w:proofErr w:type="spellEnd"/>
-      <w:r>
-        <w:t xml:space="preserve"> Design Suite and code our design using Verilog </w:t>
-      </w:r>
-      <w:r>
-        <w:t xml:space="preserve">HDL. </w:t>
-      </w:r>
-    </w:p>
-    <w:p>
-      <w:pPr>
-        <w:jc w:val="both"/>
-      </w:pPr>
-      <w:r>
         <w:t xml:space="preserve">    With second subject we will cover the verification using Jasper Gold </w:t>
       </w:r>
       <w:r>
-        <w:t xml:space="preserve">formal tool and </w:t>
-      </w:r>
-      <w:proofErr w:type="spellStart"/>
-      <w:r>
-        <w:t>SystemVerilog</w:t>
-      </w:r>
-      <w:proofErr w:type="spellEnd"/>
-      <w:r>
-        <w:t xml:space="preserve"> language. </w:t>
+        <w:t xml:space="preserve">formal tool and SystemVerilog language. </w:t>
       </w:r>
       <w:r>
         <w:t xml:space="preserve">Our </w:t>
@@ -5611,15 +5492,7 @@
         <w:t xml:space="preserve">2 different points of view, </w:t>
       </w:r>
       <w:r>
-        <w:t xml:space="preserve">firstly with a simple </w:t>
-      </w:r>
-      <w:proofErr w:type="spellStart"/>
-      <w:r>
-        <w:t>testbench</w:t>
-      </w:r>
-      <w:proofErr w:type="spellEnd"/>
-      <w:r>
-        <w:t xml:space="preserve"> during design phase and secondly </w:t>
+        <w:t xml:space="preserve">firstly with a simple testbench during design phase and secondly </w:t>
       </w:r>
       <w:r>
         <w:t>using formal tool to verify complex scenarios and increase the coverage.</w:t>
@@ -5764,7 +5637,7 @@
       <w:pPr>
         <w:pStyle w:val="Heading1"/>
       </w:pPr>
-      <w:bookmarkStart w:id="3" w:name="_Toc184397538"/>
+      <w:bookmarkStart w:id="3" w:name="_Toc183782734"/>
       <w:r>
         <w:lastRenderedPageBreak/>
         <w:t>2. Components</w:t>
@@ -6090,15 +5963,7 @@
         <w:t xml:space="preserve">contents of the binary file </w:t>
       </w:r>
       <w:r>
-        <w:t xml:space="preserve">into design and viewing the waveforms from </w:t>
-      </w:r>
-      <w:proofErr w:type="spellStart"/>
-      <w:r>
-        <w:t>Vivado</w:t>
-      </w:r>
-      <w:proofErr w:type="spellEnd"/>
-      <w:r>
-        <w:t xml:space="preserve"> simulator.</w:t>
+        <w:t>into design and viewing the waveforms from Vivado simulator.</w:t>
       </w:r>
       <w:r>
         <w:t xml:space="preserve"> </w:t>
@@ -6379,7 +6244,7 @@
       <w:pPr>
         <w:pStyle w:val="Heading1"/>
       </w:pPr>
-      <w:bookmarkStart w:id="4" w:name="_Toc184397539"/>
+      <w:bookmarkStart w:id="4" w:name="_Toc183782735"/>
       <w:r>
         <w:lastRenderedPageBreak/>
         <w:t>3. Interface</w:t>
@@ -6395,7 +6260,7 @@
       <w:pPr>
         <w:pStyle w:val="Heading2"/>
       </w:pPr>
-      <w:bookmarkStart w:id="5" w:name="_Toc184397540"/>
+      <w:bookmarkStart w:id="5" w:name="_Toc183782736"/>
       <w:r>
         <w:t xml:space="preserve">3.1. Interface between CPU Core and Global </w:t>
       </w:r>
@@ -6493,7 +6358,7 @@
       <w:pPr>
         <w:pStyle w:val="Heading2"/>
       </w:pPr>
-      <w:bookmarkStart w:id="6" w:name="_Toc184397541"/>
+      <w:bookmarkStart w:id="6" w:name="_Toc183782737"/>
       <w:r>
         <w:t xml:space="preserve">3.2. Interface between global </w:t>
       </w:r>
@@ -6556,7 +6421,7 @@
       <w:pPr>
         <w:pStyle w:val="Heading2"/>
       </w:pPr>
-      <w:bookmarkStart w:id="7" w:name="_Toc184397542"/>
+      <w:bookmarkStart w:id="7" w:name="_Toc183782738"/>
       <w:r>
         <w:t xml:space="preserve">3.3. Interface between </w:t>
       </w:r>
@@ -6609,7 +6474,7 @@
       <w:pPr>
         <w:pStyle w:val="Heading1"/>
       </w:pPr>
-      <w:bookmarkStart w:id="8" w:name="_Toc184397543"/>
+      <w:bookmarkStart w:id="8" w:name="_Toc183782739"/>
       <w:r>
         <w:lastRenderedPageBreak/>
         <w:t>4</w:t>
@@ -6694,7 +6559,7 @@
       <w:pPr>
         <w:pStyle w:val="Heading2"/>
       </w:pPr>
-      <w:bookmarkStart w:id="9" w:name="_Toc184397544"/>
+      <w:bookmarkStart w:id="9" w:name="_Toc183782740"/>
       <w:r>
         <w:t>4</w:t>
       </w:r>
@@ -6895,19 +6760,11 @@
           <w:numId w:val="25"/>
         </w:numPr>
       </w:pPr>
-      <w:proofErr w:type="spellStart"/>
-      <w:r>
-        <w:rPr>
-          <w:i/>
-        </w:rPr>
-        <w:t>rd</w:t>
-      </w:r>
-      <w:proofErr w:type="spellEnd"/>
-      <w:r>
-        <w:rPr>
-          <w:i/>
-        </w:rPr>
-        <w:t xml:space="preserve"> –</w:t>
+      <w:r>
+        <w:rPr>
+          <w:i/>
+        </w:rPr>
+        <w:t>rd –</w:t>
       </w:r>
       <w:r>
         <w:t xml:space="preserve"> filed that represent address of register where result of operation will be stored</w:t>
@@ -6921,19 +6778,11 @@
           <w:numId w:val="25"/>
         </w:numPr>
       </w:pPr>
-      <w:proofErr w:type="spellStart"/>
-      <w:r>
-        <w:rPr>
-          <w:i/>
-        </w:rPr>
-        <w:t>imm</w:t>
-      </w:r>
-      <w:proofErr w:type="spellEnd"/>
-      <w:r>
-        <w:rPr>
-          <w:i/>
-        </w:rPr>
-        <w:t xml:space="preserve"> (constant value) –</w:t>
+      <w:r>
+        <w:rPr>
+          <w:i/>
+        </w:rPr>
+        <w:t>imm (constant value) –</w:t>
       </w:r>
       <w:r>
         <w:t xml:space="preserve"> instead of using value from register, value can be hardcoded in instruction</w:t>
@@ -7000,97 +6849,8 @@
           <w:i/>
           <w:u w:val="single"/>
         </w:rPr>
-        <w:t xml:space="preserve">add, sub, </w:t>
-      </w:r>
-      <w:proofErr w:type="spellStart"/>
-      <w:r>
-        <w:rPr>
-          <w:i/>
-          <w:u w:val="single"/>
-        </w:rPr>
-        <w:t>xor</w:t>
-      </w:r>
-      <w:proofErr w:type="spellEnd"/>
-      <w:r>
-        <w:rPr>
-          <w:i/>
-          <w:u w:val="single"/>
-        </w:rPr>
-        <w:t xml:space="preserve">, or, and, </w:t>
-      </w:r>
-      <w:proofErr w:type="spellStart"/>
-      <w:r>
-        <w:rPr>
-          <w:i/>
-          <w:u w:val="single"/>
-        </w:rPr>
-        <w:t>sll</w:t>
-      </w:r>
-      <w:proofErr w:type="spellEnd"/>
-      <w:r>
-        <w:rPr>
-          <w:i/>
-          <w:u w:val="single"/>
-        </w:rPr>
-        <w:t xml:space="preserve">, </w:t>
-      </w:r>
-      <w:proofErr w:type="spellStart"/>
-      <w:r>
-        <w:rPr>
-          <w:i/>
-          <w:u w:val="single"/>
-        </w:rPr>
-        <w:t>srl</w:t>
-      </w:r>
-      <w:proofErr w:type="spellEnd"/>
-      <w:r>
-        <w:rPr>
-          <w:i/>
-          <w:u w:val="single"/>
-        </w:rPr>
-        <w:t xml:space="preserve">, </w:t>
-      </w:r>
-      <w:proofErr w:type="spellStart"/>
-      <w:r>
-        <w:rPr>
-          <w:i/>
-          <w:u w:val="single"/>
-        </w:rPr>
-        <w:t>sra</w:t>
-      </w:r>
-      <w:proofErr w:type="spellEnd"/>
-      <w:r>
-        <w:rPr>
-          <w:i/>
-          <w:u w:val="single"/>
-        </w:rPr>
-        <w:t xml:space="preserve">, </w:t>
-      </w:r>
-      <w:proofErr w:type="spellStart"/>
-      <w:r>
-        <w:rPr>
-          <w:i/>
-          <w:u w:val="single"/>
-        </w:rPr>
-        <w:t>slt</w:t>
-      </w:r>
-      <w:proofErr w:type="spellEnd"/>
-      <w:r>
-        <w:rPr>
-          <w:i/>
-          <w:u w:val="single"/>
-        </w:rPr>
-        <w:t xml:space="preserve">, </w:t>
-      </w:r>
-      <w:proofErr w:type="spellStart"/>
-      <w:r>
-        <w:rPr>
-          <w:i/>
-          <w:u w:val="single"/>
-        </w:rPr>
-        <w:t>sltu</w:t>
-      </w:r>
-      <w:proofErr w:type="spellEnd"/>
+        <w:t>add, sub, xor, or, and, sll, srl, sra, slt, sltu</w:t>
+      </w:r>
       <w:r>
         <w:rPr>
           <w:i/>
@@ -7124,14 +6884,12 @@
       <w:r>
         <w:t xml:space="preserve">– One operand comes from register file and another is hardcoded into instruction filed </w:t>
       </w:r>
-      <w:proofErr w:type="spellStart"/>
       <w:r>
         <w:rPr>
           <w:i/>
         </w:rPr>
         <w:t>imm</w:t>
       </w:r>
-      <w:proofErr w:type="spellEnd"/>
       <w:r>
         <w:rPr>
           <w:i/>
@@ -7162,143 +6920,13 @@
       <w:r>
         <w:t xml:space="preserve">I Instructions implemented: </w:t>
       </w:r>
-      <w:proofErr w:type="spellStart"/>
       <w:r>
         <w:rPr>
           <w:i/>
           <w:u w:val="single"/>
         </w:rPr>
-        <w:t>addi</w:t>
-      </w:r>
-      <w:proofErr w:type="spellEnd"/>
-      <w:r>
-        <w:rPr>
-          <w:i/>
-          <w:u w:val="single"/>
-        </w:rPr>
-        <w:t xml:space="preserve">, </w:t>
-      </w:r>
-      <w:proofErr w:type="spellStart"/>
-      <w:r>
-        <w:rPr>
-          <w:i/>
-          <w:u w:val="single"/>
-        </w:rPr>
-        <w:t>xori</w:t>
-      </w:r>
-      <w:proofErr w:type="spellEnd"/>
-      <w:r>
-        <w:rPr>
-          <w:i/>
-          <w:u w:val="single"/>
-        </w:rPr>
-        <w:t xml:space="preserve">, </w:t>
-      </w:r>
-      <w:proofErr w:type="spellStart"/>
-      <w:r>
-        <w:rPr>
-          <w:i/>
-          <w:u w:val="single"/>
-        </w:rPr>
-        <w:t>ori</w:t>
-      </w:r>
-      <w:proofErr w:type="spellEnd"/>
-      <w:r>
-        <w:rPr>
-          <w:i/>
-          <w:u w:val="single"/>
-        </w:rPr>
-        <w:t xml:space="preserve">, </w:t>
-      </w:r>
-      <w:proofErr w:type="spellStart"/>
-      <w:r>
-        <w:rPr>
-          <w:i/>
-          <w:u w:val="single"/>
-        </w:rPr>
-        <w:t>andi</w:t>
-      </w:r>
-      <w:proofErr w:type="spellEnd"/>
-      <w:r>
-        <w:rPr>
-          <w:i/>
-          <w:u w:val="single"/>
-        </w:rPr>
-        <w:t xml:space="preserve">, </w:t>
-      </w:r>
-      <w:proofErr w:type="spellStart"/>
-      <w:r>
-        <w:rPr>
-          <w:i/>
-          <w:u w:val="single"/>
-        </w:rPr>
-        <w:t>slli</w:t>
-      </w:r>
-      <w:proofErr w:type="spellEnd"/>
-      <w:r>
-        <w:rPr>
-          <w:i/>
-          <w:u w:val="single"/>
-        </w:rPr>
-        <w:t xml:space="preserve">, </w:t>
-      </w:r>
-      <w:proofErr w:type="spellStart"/>
-      <w:r>
-        <w:rPr>
-          <w:i/>
-          <w:u w:val="single"/>
-        </w:rPr>
-        <w:t>srli</w:t>
-      </w:r>
-      <w:proofErr w:type="spellEnd"/>
-      <w:r>
-        <w:rPr>
-          <w:i/>
-          <w:u w:val="single"/>
-        </w:rPr>
-        <w:t xml:space="preserve">, </w:t>
-      </w:r>
-      <w:proofErr w:type="spellStart"/>
-      <w:r>
-        <w:rPr>
-          <w:i/>
-          <w:u w:val="single"/>
-        </w:rPr>
-        <w:t>srai</w:t>
-      </w:r>
-      <w:proofErr w:type="spellEnd"/>
-      <w:r>
-        <w:rPr>
-          <w:i/>
-          <w:u w:val="single"/>
-        </w:rPr>
-        <w:t xml:space="preserve">, </w:t>
-      </w:r>
-      <w:proofErr w:type="spellStart"/>
-      <w:r>
-        <w:rPr>
-          <w:i/>
-          <w:u w:val="single"/>
-        </w:rPr>
-        <w:t>slti</w:t>
-      </w:r>
-      <w:proofErr w:type="spellEnd"/>
-      <w:r>
-        <w:rPr>
-          <w:i/>
-          <w:u w:val="single"/>
-        </w:rPr>
-        <w:t xml:space="preserve">, </w:t>
-      </w:r>
-      <w:proofErr w:type="spellStart"/>
-      <w:r>
-        <w:rPr>
-          <w:i/>
-          <w:u w:val="single"/>
-        </w:rPr>
-        <w:t>sltui</w:t>
-      </w:r>
-      <w:proofErr w:type="spellEnd"/>
+        <w:t>addi, xori, ori, andi, slli, srli, srai, slti, sltui</w:t>
+      </w:r>
       <w:r>
         <w:rPr>
           <w:i/>
@@ -7371,14 +6999,12 @@
       <w:r>
         <w:t xml:space="preserve">and </w:t>
       </w:r>
-      <w:proofErr w:type="spellStart"/>
       <w:r>
         <w:rPr>
           <w:i/>
         </w:rPr>
         <w:t>imm</w:t>
       </w:r>
-      <w:proofErr w:type="spellEnd"/>
       <w:r>
         <w:rPr>
           <w:i/>
@@ -7393,53 +7019,12 @@
       <w:r>
         <w:t xml:space="preserve">S Instructions implemented: </w:t>
       </w:r>
-      <w:proofErr w:type="spellStart"/>
       <w:r>
         <w:rPr>
           <w:i/>
           <w:u w:val="single"/>
         </w:rPr>
-        <w:t>sb</w:t>
-      </w:r>
-      <w:proofErr w:type="spellEnd"/>
-      <w:r>
-        <w:rPr>
-          <w:i/>
-          <w:u w:val="single"/>
-        </w:rPr>
-        <w:t xml:space="preserve"> (store byte), </w:t>
-      </w:r>
-      <w:proofErr w:type="spellStart"/>
-      <w:r>
-        <w:rPr>
-          <w:i/>
-          <w:u w:val="single"/>
-        </w:rPr>
-        <w:t>sh</w:t>
-      </w:r>
-      <w:proofErr w:type="spellEnd"/>
-      <w:r>
-        <w:rPr>
-          <w:i/>
-          <w:u w:val="single"/>
-        </w:rPr>
-        <w:t xml:space="preserve"> (store half word), </w:t>
-      </w:r>
-      <w:proofErr w:type="spellStart"/>
-      <w:r>
-        <w:rPr>
-          <w:i/>
-          <w:u w:val="single"/>
-        </w:rPr>
-        <w:t>sw</w:t>
-      </w:r>
-      <w:proofErr w:type="spellEnd"/>
-      <w:r>
-        <w:rPr>
-          <w:i/>
-          <w:u w:val="single"/>
-        </w:rPr>
-        <w:t xml:space="preserve"> (store word)</w:t>
+        <w:t>sb (store byte), sh (store half word), sw (store word)</w:t>
       </w:r>
       <w:r>
         <w:rPr>
@@ -7478,27 +7063,17 @@
         <w:rPr>
           <w:i/>
         </w:rPr>
-        <w:t xml:space="preserve">rs1 + </w:t>
-      </w:r>
-      <w:proofErr w:type="spellStart"/>
-      <w:r>
-        <w:rPr>
-          <w:i/>
-        </w:rPr>
-        <w:t>imm</w:t>
-      </w:r>
-      <w:proofErr w:type="spellEnd"/>
+        <w:t>rs1 + imm</w:t>
+      </w:r>
       <w:r>
         <w:t xml:space="preserve"> is stored in </w:t>
       </w:r>
-      <w:proofErr w:type="spellStart"/>
       <w:r>
         <w:rPr>
           <w:i/>
         </w:rPr>
         <w:t>rd</w:t>
       </w:r>
-      <w:proofErr w:type="spellEnd"/>
       <w:r>
         <w:t xml:space="preserve"> in register file.</w:t>
       </w:r>
@@ -7513,55 +7088,12 @@
       <w:r>
         <w:t xml:space="preserve"> Instructions implemented: </w:t>
       </w:r>
-      <w:proofErr w:type="spellStart"/>
       <w:r>
         <w:rPr>
           <w:i/>
           <w:u w:val="single"/>
         </w:rPr>
-        <w:t>lb</w:t>
-      </w:r>
-      <w:proofErr w:type="spellEnd"/>
-      <w:r>
-        <w:rPr>
-          <w:i/>
-          <w:u w:val="single"/>
-        </w:rPr>
-        <w:t xml:space="preserve"> (load byte), </w:t>
-      </w:r>
-      <w:proofErr w:type="spellStart"/>
-      <w:proofErr w:type="gramStart"/>
-      <w:r>
-        <w:rPr>
-          <w:i/>
-          <w:u w:val="single"/>
-        </w:rPr>
-        <w:t>lh</w:t>
-      </w:r>
-      <w:proofErr w:type="spellEnd"/>
-      <w:proofErr w:type="gramEnd"/>
-      <w:r>
-        <w:rPr>
-          <w:i/>
-          <w:u w:val="single"/>
-        </w:rPr>
-        <w:t xml:space="preserve"> (load half word), </w:t>
-      </w:r>
-      <w:proofErr w:type="spellStart"/>
-      <w:r>
-        <w:rPr>
-          <w:i/>
-          <w:u w:val="single"/>
-        </w:rPr>
-        <w:t>lw</w:t>
-      </w:r>
-      <w:proofErr w:type="spellEnd"/>
-      <w:r>
-        <w:rPr>
-          <w:i/>
-          <w:u w:val="single"/>
-        </w:rPr>
-        <w:t xml:space="preserve"> (load word)</w:t>
+        <w:t>lb (load byte), lh (load half word), lw (load word)</w:t>
       </w:r>
       <w:r>
         <w:rPr>
@@ -7647,97 +7179,13 @@
       <w:r>
         <w:t xml:space="preserve">B Instructions implemented: </w:t>
       </w:r>
-      <w:proofErr w:type="spellStart"/>
       <w:r>
         <w:rPr>
           <w:i/>
           <w:u w:val="single"/>
         </w:rPr>
-        <w:t>beq</w:t>
-      </w:r>
-      <w:proofErr w:type="spellEnd"/>
-      <w:r>
-        <w:rPr>
-          <w:i/>
-          <w:u w:val="single"/>
-        </w:rPr>
-        <w:t xml:space="preserve">, </w:t>
-      </w:r>
-      <w:proofErr w:type="spellStart"/>
-      <w:r>
-        <w:rPr>
-          <w:i/>
-          <w:u w:val="single"/>
-        </w:rPr>
-        <w:t>bne</w:t>
-      </w:r>
-      <w:proofErr w:type="spellEnd"/>
-      <w:r>
-        <w:rPr>
-          <w:i/>
-          <w:u w:val="single"/>
-        </w:rPr>
-        <w:t xml:space="preserve">, </w:t>
-      </w:r>
-      <w:proofErr w:type="spellStart"/>
-      <w:proofErr w:type="gramStart"/>
-      <w:r>
-        <w:rPr>
-          <w:i/>
-          <w:u w:val="single"/>
-        </w:rPr>
-        <w:t>blt</w:t>
-      </w:r>
-      <w:proofErr w:type="spellEnd"/>
-      <w:proofErr w:type="gramEnd"/>
-      <w:r>
-        <w:rPr>
-          <w:i/>
-          <w:u w:val="single"/>
-        </w:rPr>
-        <w:t xml:space="preserve">, </w:t>
-      </w:r>
-      <w:proofErr w:type="spellStart"/>
-      <w:r>
-        <w:rPr>
-          <w:i/>
-          <w:u w:val="single"/>
-        </w:rPr>
-        <w:t>bge</w:t>
-      </w:r>
-      <w:proofErr w:type="spellEnd"/>
-      <w:r>
-        <w:rPr>
-          <w:i/>
-          <w:u w:val="single"/>
-        </w:rPr>
-        <w:t xml:space="preserve">, </w:t>
-      </w:r>
-      <w:proofErr w:type="spellStart"/>
-      <w:r>
-        <w:rPr>
-          <w:i/>
-          <w:u w:val="single"/>
-        </w:rPr>
-        <w:t>bltu</w:t>
-      </w:r>
-      <w:proofErr w:type="spellEnd"/>
-      <w:r>
-        <w:rPr>
-          <w:i/>
-          <w:u w:val="single"/>
-        </w:rPr>
-        <w:t xml:space="preserve">, </w:t>
-      </w:r>
-      <w:proofErr w:type="spellStart"/>
-      <w:r>
-        <w:rPr>
-          <w:i/>
-          <w:u w:val="single"/>
-        </w:rPr>
-        <w:t>bgeu</w:t>
-      </w:r>
-      <w:proofErr w:type="spellEnd"/>
+        <w:t>beq, bne, blt, bge, bltu, bgeu</w:t>
+      </w:r>
       <w:r>
         <w:rPr>
           <w:i/>
@@ -7769,25 +7217,21 @@
       <w:r>
         <w:t xml:space="preserve">The final operation result is related to the 20-bit </w:t>
       </w:r>
-      <w:proofErr w:type="spellStart"/>
       <w:r>
         <w:rPr>
           <w:i/>
         </w:rPr>
         <w:t>imm</w:t>
       </w:r>
-      <w:proofErr w:type="spellEnd"/>
       <w:r>
         <w:t xml:space="preserve">, and the result is written back to the </w:t>
       </w:r>
-      <w:proofErr w:type="spellStart"/>
       <w:r>
         <w:rPr>
           <w:i/>
         </w:rPr>
         <w:t>rd</w:t>
       </w:r>
-      <w:proofErr w:type="spellEnd"/>
       <w:r>
         <w:t xml:space="preserve"> register.</w:t>
       </w:r>
@@ -7797,7 +7241,6 @@
       <w:r>
         <w:t xml:space="preserve">U Instruction implemented: </w:t>
       </w:r>
-      <w:proofErr w:type="spellStart"/>
       <w:r>
         <w:rPr>
           <w:i/>
@@ -7805,7 +7248,6 @@
         </w:rPr>
         <w:t>lui</w:t>
       </w:r>
-      <w:proofErr w:type="spellEnd"/>
       <w:r>
         <w:t>.</w:t>
       </w:r>
@@ -7836,28 +7278,24 @@
       <w:r>
         <w:t xml:space="preserve">ype, it only have </w:t>
       </w:r>
-      <w:proofErr w:type="spellStart"/>
       <w:r>
         <w:rPr>
           <w:i/>
         </w:rPr>
         <w:t>rd</w:t>
       </w:r>
-      <w:proofErr w:type="spellEnd"/>
       <w:r>
         <w:t xml:space="preserve"> </w:t>
       </w:r>
       <w:r>
         <w:t xml:space="preserve">and </w:t>
       </w:r>
-      <w:proofErr w:type="spellStart"/>
       <w:r>
         <w:rPr>
           <w:i/>
         </w:rPr>
         <w:t>imm</w:t>
       </w:r>
-      <w:proofErr w:type="spellEnd"/>
       <w:r>
         <w:t xml:space="preserve"> and opcode. </w:t>
       </w:r>
@@ -7865,7 +7303,6 @@
         <w:br/>
         <w:t xml:space="preserve">J Instruction implemented: </w:t>
       </w:r>
-      <w:proofErr w:type="spellStart"/>
       <w:r>
         <w:rPr>
           <w:i/>
@@ -7873,7 +7310,6 @@
         </w:rPr>
         <w:t>jal</w:t>
       </w:r>
-      <w:proofErr w:type="spellEnd"/>
       <w:r>
         <w:t>.</w:t>
       </w:r>
@@ -7885,29 +7321,13 @@
     </w:p>
     <w:p>
       <w:r>
-        <w:t xml:space="preserve">All these instructions where firstly verified in </w:t>
-      </w:r>
-      <w:proofErr w:type="spellStart"/>
-      <w:r>
-        <w:t>Vivado</w:t>
-      </w:r>
-      <w:proofErr w:type="spellEnd"/>
-      <w:r>
-        <w:t xml:space="preserve"> Suit, initial</w:t>
+        <w:t>All these instructions where firstly verified in Vivado Suit, initial</w:t>
       </w:r>
       <w:r>
         <w:t>l</w:t>
       </w:r>
       <w:r>
-        <w:t xml:space="preserve">y we wrote some simple RISC-V assembly code, translated it in machine code using </w:t>
-      </w:r>
-      <w:proofErr w:type="spellStart"/>
-      <w:r>
-        <w:t>Ripes</w:t>
-      </w:r>
-      <w:proofErr w:type="spellEnd"/>
-      <w:r>
-        <w:t xml:space="preserve"> Simulator.</w:t>
+        <w:t>y we wrote some simple RISC-V assembly code, translated it in machine code using Ripes Simulator.</w:t>
       </w:r>
       <w:r>
         <w:br/>
@@ -7916,252 +7336,188 @@
         <w:t xml:space="preserve">Then we loaded this code as </w:t>
       </w:r>
       <w:r>
-        <w:t xml:space="preserve">stimuli for </w:t>
-      </w:r>
-      <w:proofErr w:type="spellStart"/>
-      <w:r>
-        <w:t>testbench</w:t>
-      </w:r>
-      <w:proofErr w:type="spellEnd"/>
-      <w:r>
+        <w:t xml:space="preserve">stimuli for testbench </w:t>
+      </w:r>
+      <w:r>
+        <w:t xml:space="preserve">to check </w:t>
+      </w:r>
+      <w:r>
+        <w:t>if values in Vivado match with values from Ripes.</w:t>
+      </w:r>
+    </w:p>
+    <w:p>
+      <w:r>
+        <w:t xml:space="preserve">Stimuli is stored folder </w:t>
+      </w:r>
+      <w:r>
+        <w:rPr>
+          <w:i/>
+        </w:rPr>
+        <w:t>instruction_tests</w:t>
+      </w:r>
+      <w:r>
+        <w:t xml:space="preserve">, and Vivado testbench is stored in folder </w:t>
+      </w:r>
+      <w:r>
+        <w:rPr>
+          <w:i/>
+        </w:rPr>
+        <w:t>tb</w:t>
+      </w:r>
+      <w:r>
+        <w:rPr>
+          <w:i/>
+        </w:rPr>
+        <w:t>.</w:t>
+      </w:r>
+    </w:p>
+    <w:p>
+      <w:pPr>
+        <w:rPr>
+          <w:i/>
+        </w:rPr>
+      </w:pPr>
+      <w:r>
+        <w:t xml:space="preserve">Once we completed this, we started formally verifying developed CPU with JasperGold tool. As an introduction to tool, we verified module Controller, Branch Condition and Immediate Generator with unit level reference model, all necessary files for those three modules are stored in folder </w:t>
+      </w:r>
+      <w:r>
+        <w:rPr>
+          <w:i/>
+        </w:rPr>
+        <w:t>verif</w:t>
+      </w:r>
+      <w:r>
+        <w:t xml:space="preserve"> separated in three subfolders </w:t>
+      </w:r>
+      <w:r>
+        <w:rPr>
+          <w:i/>
+        </w:rPr>
+        <w:t>branch_checking</w:t>
+      </w:r>
+      <w:r>
+        <w:t xml:space="preserve">, </w:t>
+      </w:r>
+      <w:r>
+        <w:rPr>
+          <w:i/>
+        </w:rPr>
+        <w:t>controller_checking</w:t>
+      </w:r>
+      <w:r>
+        <w:t xml:space="preserve"> and </w:t>
+      </w:r>
+      <w:r>
+        <w:rPr>
+          <w:i/>
+        </w:rPr>
+        <w:t>immediate_checking</w:t>
+      </w:r>
+      <w:r>
+        <w:rPr>
+          <w:i/>
+        </w:rPr>
+        <w:t>.</w:t>
+      </w:r>
+    </w:p>
+    <w:p>
+      <w:r>
+        <w:t xml:space="preserve">When all asserts passed and bugs were fixed, in folder </w:t>
+      </w:r>
+      <w:r>
+        <w:rPr>
+          <w:i/>
+        </w:rPr>
+        <w:t>verif</w:t>
+      </w:r>
+      <w:r>
+        <w:t xml:space="preserve"> in subfolder </w:t>
+      </w:r>
+      <w:r>
+        <w:rPr>
+          <w:i/>
+        </w:rPr>
+        <w:t>reference_model</w:t>
+      </w:r>
+      <w:r>
+        <w:t xml:space="preserve"> we started developing reference model of whole CPU as a system level abstraction.</w:t>
+      </w:r>
+    </w:p>
+    <w:p>
+      <w:r>
+        <w:t xml:space="preserve">To increase readability, we divided some code in separate files. </w:t>
+      </w:r>
+      <w:r>
+        <w:br/>
+      </w:r>
+      <w:r>
+        <w:t>File</w:t>
+      </w:r>
+      <w:r>
+        <w:rPr>
+          <w:i/>
+        </w:rPr>
         <w:t xml:space="preserve"> </w:t>
       </w:r>
       <w:r>
-        <w:t xml:space="preserve">to check </w:t>
-      </w:r>
-      <w:r>
-        <w:t xml:space="preserve">if values in </w:t>
-      </w:r>
-      <w:proofErr w:type="spellStart"/>
-      <w:r>
-        <w:t>Vivado</w:t>
-      </w:r>
-      <w:proofErr w:type="spellEnd"/>
-      <w:r>
-        <w:t xml:space="preserve"> match with values from </w:t>
-      </w:r>
-      <w:proofErr w:type="spellStart"/>
-      <w:r>
-        <w:t>Ripes</w:t>
-      </w:r>
-      <w:proofErr w:type="spellEnd"/>
+        <w:rPr>
+          <w:i/>
+        </w:rPr>
+        <w:t>defin</w:t>
+      </w:r>
+      <w:r>
+        <w:rPr>
+          <w:i/>
+        </w:rPr>
+        <w:t xml:space="preserve">es.sv </w:t>
+      </w:r>
+      <w:r>
+        <w:t xml:space="preserve">stores values of opcodes represented in binary, </w:t>
+      </w:r>
+      <w:r>
+        <w:rPr>
+          <w:i/>
+        </w:rPr>
+        <w:t>struct.sv</w:t>
+      </w:r>
+      <w:r>
+        <w:t xml:space="preserve"> is used to define structures whose variables were used to make easier debug process and better vision in waveform.</w:t>
+      </w:r>
+    </w:p>
+    <w:p>
+      <w:r>
+        <w:t>In f</w:t>
+      </w:r>
+      <w:r>
+        <w:t xml:space="preserve">ile </w:t>
+      </w:r>
+      <w:r>
+        <w:rPr>
+          <w:i/>
+        </w:rPr>
+        <w:t>ref_model.</w:t>
+      </w:r>
+      <w:r>
+        <w:rPr>
+          <w:i/>
+        </w:rPr>
+        <w:t xml:space="preserve">sv </w:t>
+      </w:r>
+      <w:r>
+        <w:t xml:space="preserve">firstly we needed to constraint input of stimuli, for this we used verification directive </w:t>
+      </w:r>
+      <w:r>
+        <w:rPr>
+          <w:i/>
+        </w:rPr>
+        <w:t>assume</w:t>
+      </w:r>
       <w:r>
         <w:t>.</w:t>
       </w:r>
     </w:p>
     <w:p>
       <w:r>
-        <w:t xml:space="preserve">Stimuli is stored folder </w:t>
-      </w:r>
-      <w:proofErr w:type="spellStart"/>
-      <w:r>
-        <w:rPr>
-          <w:i/>
-        </w:rPr>
-        <w:t>instruction_tests</w:t>
-      </w:r>
-      <w:proofErr w:type="spellEnd"/>
-      <w:r>
-        <w:t xml:space="preserve">, and </w:t>
-      </w:r>
-      <w:proofErr w:type="spellStart"/>
-      <w:r>
-        <w:t>Vivado</w:t>
-      </w:r>
-      <w:proofErr w:type="spellEnd"/>
-      <w:r>
-        <w:t xml:space="preserve"> </w:t>
-      </w:r>
-      <w:proofErr w:type="spellStart"/>
-      <w:r>
-        <w:t>testbench</w:t>
-      </w:r>
-      <w:proofErr w:type="spellEnd"/>
-      <w:r>
-        <w:t xml:space="preserve"> is stored in folder </w:t>
-      </w:r>
-      <w:proofErr w:type="spellStart"/>
-      <w:r>
-        <w:rPr>
-          <w:i/>
-        </w:rPr>
-        <w:t>tb</w:t>
-      </w:r>
-      <w:proofErr w:type="spellEnd"/>
-      <w:r>
-        <w:rPr>
-          <w:i/>
-        </w:rPr>
-        <w:t>.</w:t>
-      </w:r>
-    </w:p>
-    <w:p>
-      <w:pPr>
-        <w:rPr>
-          <w:i/>
-        </w:rPr>
-      </w:pPr>
-      <w:r>
-        <w:t xml:space="preserve">Once we completed this, we started formally verifying developed CPU with </w:t>
-      </w:r>
-      <w:proofErr w:type="spellStart"/>
-      <w:r>
-        <w:t>JasperGold</w:t>
-      </w:r>
-      <w:proofErr w:type="spellEnd"/>
-      <w:r>
-        <w:t xml:space="preserve"> tool. As an introduction to tool, we verified module Controller, Branch Condition and Immediate Generator with unit level reference model, all necessary files for those three modules are stored in folder </w:t>
-      </w:r>
-      <w:proofErr w:type="spellStart"/>
-      <w:r>
-        <w:rPr>
-          <w:i/>
-        </w:rPr>
-        <w:t>verif</w:t>
-      </w:r>
-      <w:proofErr w:type="spellEnd"/>
-      <w:r>
-        <w:t xml:space="preserve"> separated in three subfolders </w:t>
-      </w:r>
-      <w:proofErr w:type="spellStart"/>
-      <w:r>
-        <w:rPr>
-          <w:i/>
-        </w:rPr>
-        <w:t>branch_checking</w:t>
-      </w:r>
-      <w:proofErr w:type="spellEnd"/>
-      <w:r>
-        <w:t xml:space="preserve">, </w:t>
-      </w:r>
-      <w:proofErr w:type="spellStart"/>
-      <w:r>
-        <w:rPr>
-          <w:i/>
-        </w:rPr>
-        <w:t>controller_checking</w:t>
-      </w:r>
-      <w:proofErr w:type="spellEnd"/>
-      <w:r>
-        <w:t xml:space="preserve"> and </w:t>
-      </w:r>
-      <w:proofErr w:type="spellStart"/>
-      <w:r>
-        <w:rPr>
-          <w:i/>
-        </w:rPr>
-        <w:t>immediate_checking</w:t>
-      </w:r>
-      <w:proofErr w:type="spellEnd"/>
-      <w:r>
-        <w:rPr>
-          <w:i/>
-        </w:rPr>
-        <w:t>.</w:t>
-      </w:r>
-    </w:p>
-    <w:p>
-      <w:r>
-        <w:t xml:space="preserve">When all asserts passed and bugs were fixed, in folder </w:t>
-      </w:r>
-      <w:proofErr w:type="spellStart"/>
-      <w:r>
-        <w:rPr>
-          <w:i/>
-        </w:rPr>
-        <w:t>verif</w:t>
-      </w:r>
-      <w:proofErr w:type="spellEnd"/>
-      <w:r>
-        <w:t xml:space="preserve"> in subfolder </w:t>
-      </w:r>
-      <w:proofErr w:type="spellStart"/>
-      <w:r>
-        <w:rPr>
-          <w:i/>
-        </w:rPr>
-        <w:t>reference_model</w:t>
-      </w:r>
-      <w:proofErr w:type="spellEnd"/>
-      <w:r>
-        <w:t xml:space="preserve"> we started developing reference model of whole CPU as a system level abstraction.</w:t>
-      </w:r>
-    </w:p>
-    <w:p>
-      <w:r>
-        <w:t xml:space="preserve">To increase readability, we divided some code in separate files. </w:t>
-      </w:r>
-      <w:r>
-        <w:br/>
-      </w:r>
-      <w:r>
-        <w:t>File</w:t>
-      </w:r>
-      <w:r>
-        <w:rPr>
-          <w:i/>
-        </w:rPr>
-        <w:t xml:space="preserve"> </w:t>
-      </w:r>
-      <w:r>
-        <w:rPr>
-          <w:i/>
-        </w:rPr>
-        <w:t>defin</w:t>
-      </w:r>
-      <w:r>
-        <w:rPr>
-          <w:i/>
-        </w:rPr>
-        <w:t xml:space="preserve">es.sv </w:t>
-      </w:r>
-      <w:r>
-        <w:t xml:space="preserve">stores values of opcodes represented in binary, </w:t>
-      </w:r>
-      <w:r>
-        <w:rPr>
-          <w:i/>
-        </w:rPr>
-        <w:t>struct.sv</w:t>
-      </w:r>
-      <w:r>
-        <w:t xml:space="preserve"> is used to define structures whose variables were used to make easier debug process and better vision in waveform.</w:t>
-      </w:r>
-    </w:p>
-    <w:p>
-      <w:r>
-        <w:t>In f</w:t>
-      </w:r>
-      <w:r>
-        <w:t xml:space="preserve">ile </w:t>
-      </w:r>
-      <w:r>
-        <w:rPr>
-          <w:i/>
-        </w:rPr>
-        <w:t>ref_model.</w:t>
-      </w:r>
-      <w:r>
-        <w:rPr>
-          <w:i/>
-        </w:rPr>
-        <w:t xml:space="preserve">sv </w:t>
-      </w:r>
-      <w:r>
-        <w:t xml:space="preserve">firstly we needed to constraint input of stimuli, for this we used verification directive </w:t>
-      </w:r>
-      <w:r>
-        <w:rPr>
-          <w:i/>
-        </w:rPr>
-        <w:t>assume</w:t>
-      </w:r>
-      <w:r>
-        <w:t>.</w:t>
-      </w:r>
-    </w:p>
-    <w:p>
-      <w:r>
         <w:t>Because our system uses both clock edges we had to create properties</w:t>
       </w:r>
       <w:r>
@@ -8186,8 +7542,6 @@
       <w:r>
         <w:t xml:space="preserve">1. </w:t>
       </w:r>
-      <w:proofErr w:type="spellStart"/>
-      <w:proofErr w:type="gramStart"/>
       <w:r>
         <w:rPr>
           <w:i/>
@@ -8195,8 +7549,6 @@
         </w:rPr>
         <w:t>assume_opcodes</w:t>
       </w:r>
-      <w:proofErr w:type="spellEnd"/>
-      <w:proofErr w:type="gramEnd"/>
       <w:r>
         <w:t>:</w:t>
       </w:r>
@@ -8263,14 +7615,12 @@
       <w:r>
         <w:t xml:space="preserve">his assume restrict that </w:t>
       </w:r>
-      <w:proofErr w:type="spellStart"/>
       <w:r>
         <w:rPr>
           <w:i/>
         </w:rPr>
         <w:t>rd</w:t>
       </w:r>
-      <w:proofErr w:type="spellEnd"/>
       <w:r>
         <w:t xml:space="preserve"> cannot be ZERO because register x0 is hardcoded to zero, and sum of values from </w:t>
       </w:r>
@@ -8283,14 +7633,12 @@
       <w:r>
         <w:t xml:space="preserve"> and </w:t>
       </w:r>
-      <w:proofErr w:type="spellStart"/>
       <w:r>
         <w:rPr>
           <w:i/>
         </w:rPr>
         <w:t>imm</w:t>
       </w:r>
-      <w:proofErr w:type="spellEnd"/>
       <w:r>
         <w:rPr>
           <w:i/>
@@ -8304,7 +7652,6 @@
         <w:br/>
         <w:t xml:space="preserve">3. </w:t>
       </w:r>
-      <w:proofErr w:type="gramStart"/>
       <w:r>
         <w:rPr>
           <w:i/>
@@ -8312,7 +7659,6 @@
         </w:rPr>
         <w:t>assume_store_less_than_1024</w:t>
       </w:r>
-      <w:proofErr w:type="gramEnd"/>
       <w:r>
         <w:t xml:space="preserve">: If instruction opcode is STORE this assume restrict that sum of values from </w:t>
       </w:r>
@@ -8325,14 +7671,12 @@
       <w:r>
         <w:t xml:space="preserve"> and </w:t>
       </w:r>
-      <w:proofErr w:type="spellStart"/>
       <w:r>
         <w:rPr>
           <w:i/>
         </w:rPr>
         <w:t>imm</w:t>
       </w:r>
-      <w:proofErr w:type="spellEnd"/>
       <w:r>
         <w:t xml:space="preserve"> should be smaller than 1024 since that is our data memory size.</w:t>
       </w:r>
@@ -8340,7 +7684,6 @@
         <w:br/>
         <w:t xml:space="preserve">4. </w:t>
       </w:r>
-      <w:proofErr w:type="gramStart"/>
       <w:r>
         <w:rPr>
           <w:i/>
@@ -8348,7 +7691,6 @@
         </w:rPr>
         <w:t>assume_cant_write_to_x0</w:t>
       </w:r>
-      <w:proofErr w:type="gramEnd"/>
       <w:r>
         <w:t>: This assume does not allow to write result of R, I and U instruction in x0 because register x0 is hardcoded to zero.</w:t>
       </w:r>
@@ -8356,8 +7698,6 @@
         <w:br/>
         <w:t xml:space="preserve">5. </w:t>
       </w:r>
-      <w:proofErr w:type="spellStart"/>
-      <w:proofErr w:type="gramStart"/>
       <w:r>
         <w:rPr>
           <w:i/>
@@ -8365,19 +7705,15 @@
         </w:rPr>
         <w:t>assume_fvar_limit</w:t>
       </w:r>
-      <w:proofErr w:type="spellEnd"/>
-      <w:proofErr w:type="gramEnd"/>
       <w:r>
         <w:rPr>
           <w:i/>
         </w:rPr>
         <w:t xml:space="preserve">, </w:t>
       </w:r>
-      <w:proofErr w:type="spellStart"/>
       <w:r>
         <w:t>assume_fvar_stable</w:t>
       </w:r>
-      <w:proofErr w:type="spellEnd"/>
       <w:r>
         <w:t>: This assumes restrict value of free variable to be smaller than 1024 and keeps value of it through whole verification process</w:t>
       </w:r>
@@ -8424,16 +7760,8 @@
         <w:rPr>
           <w:i/>
         </w:rPr>
-        <w:t xml:space="preserve">calculated aux code of </w:t>
-      </w:r>
-      <w:proofErr w:type="spellStart"/>
-      <w:r>
-        <w:rPr>
-          <w:i/>
-        </w:rPr>
-        <w:t>ref_model</w:t>
-      </w:r>
-      <w:proofErr w:type="spellEnd"/>
+        <w:t>calculated aux code of ref_model</w:t>
+      </w:r>
       <w:r>
         <w:t>) and real values that appear in CPU.</w:t>
       </w:r>
@@ -8478,7 +7806,7 @@
       <w:pPr>
         <w:pStyle w:val="Heading2"/>
       </w:pPr>
-      <w:bookmarkStart w:id="10" w:name="_Toc184397545"/>
+      <w:bookmarkStart w:id="10" w:name="_Toc183782741"/>
       <w:r>
         <w:lastRenderedPageBreak/>
         <w:t>4</w:t>
@@ -8511,24 +7839,13 @@
         </w:rPr>
         <w:t>Wrong implementation of data memory (</w:t>
       </w:r>
-      <w:proofErr w:type="spellStart"/>
       <w:r>
         <w:rPr>
           <w:i/>
           <w:u w:val="single"/>
         </w:rPr>
-        <w:t>sw</w:t>
-      </w:r>
-      <w:proofErr w:type="gramStart"/>
-      <w:r>
-        <w:rPr>
-          <w:i/>
-          <w:u w:val="single"/>
-        </w:rPr>
-        <w:t>,sb,sh</w:t>
-      </w:r>
-      <w:proofErr w:type="spellEnd"/>
-      <w:proofErr w:type="gramEnd"/>
+        <w:t>sw,sb,sh</w:t>
+      </w:r>
       <w:r>
         <w:rPr>
           <w:u w:val="single"/>
@@ -8734,35 +8051,136 @@
         <w:rPr>
           <w:i/>
         </w:rPr>
-        <w:t xml:space="preserve">0) </w:t>
-      </w:r>
-      <w:proofErr w:type="spellStart"/>
-      <w:r>
-        <w:rPr>
-          <w:i/>
+        <w:t>0) alu_op &lt;= 6; else alu_op &lt;= 5; end</w:t>
+      </w:r>
+      <w:r>
+        <w:rPr>
+          <w:i/>
+        </w:rPr>
+        <w:t xml:space="preserve">  </w:t>
+      </w:r>
+    </w:p>
+    <w:p>
+      <w:pPr>
+        <w:ind w:firstLine="720"/>
+        <w:rPr>
+          <w:i/>
+        </w:rPr>
+      </w:pPr>
+      <w:r>
+        <w:rPr>
+          <w:i/>
+        </w:rPr>
+        <w:t>After:</w:t>
+      </w:r>
+      <w:r>
+        <w:rPr>
+          <w:i/>
+        </w:rPr>
+        <w:t xml:space="preserve"> </w:t>
+      </w:r>
+      <w:r>
+        <w:rPr>
+          <w:i/>
+        </w:rPr>
+        <w:t>3'b101: begin if (func7 == 7'b0</w:t>
+      </w:r>
+      <w:r>
+        <w:rPr>
+          <w:i/>
+          <w:color w:val="70AD47" w:themeColor="accent6"/>
+        </w:rPr>
+        <w:t>1</w:t>
+      </w:r>
+      <w:r>
+        <w:rPr>
+          <w:i/>
+        </w:rPr>
+        <w:t>00000) alu_op &lt;= 6; else alu_op &lt;= 5; end</w:t>
+      </w:r>
+    </w:p>
+    <w:p>
+      <w:pPr>
+        <w:ind w:firstLine="720"/>
+        <w:rPr>
+          <w:i/>
+        </w:rPr>
+      </w:pPr>
+    </w:p>
+    <w:p>
+      <w:r>
+        <w:t xml:space="preserve">3. </w:t>
+      </w:r>
+      <w:r>
+        <w:rPr>
+          <w:u w:val="single"/>
+        </w:rPr>
+        <w:t xml:space="preserve">Wrong implementation of U - opcode in controller, wrong value of </w:t>
+      </w:r>
+      <w:r>
+        <w:rPr>
+          <w:i/>
+          <w:u w:val="single"/>
         </w:rPr>
         <w:t>alu_op</w:t>
       </w:r>
-      <w:proofErr w:type="spellEnd"/>
-      <w:r>
-        <w:rPr>
-          <w:i/>
-        </w:rPr>
-        <w:t xml:space="preserve"> &lt;= 6; else </w:t>
-      </w:r>
-      <w:proofErr w:type="spellStart"/>
+      <w:r>
+        <w:rPr>
+          <w:u w:val="single"/>
+        </w:rPr>
+        <w:t xml:space="preserve"> </w:t>
+      </w:r>
+      <w:r>
+        <w:t xml:space="preserve">– ALU was missing state intended for </w:t>
+      </w:r>
+      <w:r>
+        <w:rPr>
+          <w:i/>
+        </w:rPr>
+        <w:t>LUI</w:t>
+      </w:r>
+      <w:r>
+        <w:t xml:space="preserve"> operation so we added state 10 and in Controller we set </w:t>
+      </w:r>
       <w:r>
         <w:rPr>
           <w:i/>
         </w:rPr>
         <w:t>alu_op</w:t>
       </w:r>
-      <w:proofErr w:type="spellEnd"/>
-      <w:r>
-        <w:rPr>
-          <w:i/>
-        </w:rPr>
-        <w:t xml:space="preserve"> &lt;= 5; end</w:t>
+      <w:r>
+        <w:t xml:space="preserve"> to</w:t>
+      </w:r>
+      <w:r>
+        <w:t xml:space="preserve"> 10.</w:t>
+      </w:r>
+    </w:p>
+    <w:p>
+      <w:pPr>
+        <w:rPr>
+          <w:i/>
+        </w:rPr>
+      </w:pPr>
+      <w:r>
+        <w:tab/>
+      </w:r>
+      <w:r>
+        <w:rPr>
+          <w:i/>
+        </w:rPr>
+        <w:t>Changes in controller.sv</w:t>
+      </w:r>
+      <w:r>
+        <w:rPr>
+          <w:i/>
+        </w:rPr>
+        <w:t xml:space="preserve"> for U-type </w:t>
+      </w:r>
+      <w:r>
+        <w:rPr>
+          <w:i/>
+        </w:rPr>
+        <w:t>instruction:</w:t>
       </w:r>
       <w:r>
         <w:rPr>
@@ -8770,182 +8188,12 @@
         </w:rPr>
         <w:t xml:space="preserve">  </w:t>
       </w:r>
-    </w:p>
-    <w:p>
-      <w:pPr>
-        <w:ind w:firstLine="720"/>
-        <w:rPr>
-          <w:i/>
-        </w:rPr>
-      </w:pPr>
-      <w:r>
-        <w:rPr>
-          <w:i/>
-        </w:rPr>
-        <w:t>After:</w:t>
-      </w:r>
-      <w:r>
-        <w:rPr>
-          <w:i/>
-        </w:rPr>
-        <w:t xml:space="preserve"> </w:t>
-      </w:r>
-      <w:r>
-        <w:rPr>
-          <w:i/>
-        </w:rPr>
-        <w:t>3'b101: begin if (func7 == 7'b0</w:t>
-      </w:r>
       <w:r>
         <w:rPr>
           <w:i/>
           <w:color w:val="70AD47" w:themeColor="accent6"/>
         </w:rPr>
-        <w:t>1</w:t>
-      </w:r>
-      <w:r>
-        <w:rPr>
-          <w:i/>
-        </w:rPr>
-        <w:t xml:space="preserve">00000) </w:t>
-      </w:r>
-      <w:proofErr w:type="spellStart"/>
-      <w:r>
-        <w:rPr>
-          <w:i/>
-        </w:rPr>
-        <w:t>alu_op</w:t>
-      </w:r>
-      <w:proofErr w:type="spellEnd"/>
-      <w:r>
-        <w:rPr>
-          <w:i/>
-        </w:rPr>
-        <w:t xml:space="preserve"> &lt;= 6; else </w:t>
-      </w:r>
-      <w:proofErr w:type="spellStart"/>
-      <w:r>
-        <w:rPr>
-          <w:i/>
-        </w:rPr>
-        <w:t>alu_op</w:t>
-      </w:r>
-      <w:proofErr w:type="spellEnd"/>
-      <w:r>
-        <w:rPr>
-          <w:i/>
-        </w:rPr>
-        <w:t xml:space="preserve"> &lt;= 5; end</w:t>
-      </w:r>
-    </w:p>
-    <w:p>
-      <w:pPr>
-        <w:ind w:firstLine="720"/>
-        <w:rPr>
-          <w:i/>
-        </w:rPr>
-      </w:pPr>
-    </w:p>
-    <w:p>
-      <w:r>
-        <w:t xml:space="preserve">3. </w:t>
-      </w:r>
-      <w:r>
-        <w:rPr>
-          <w:u w:val="single"/>
-        </w:rPr>
-        <w:t xml:space="preserve">Wrong implementation of U - opcode in controller, wrong value of </w:t>
-      </w:r>
-      <w:proofErr w:type="spellStart"/>
-      <w:r>
-        <w:rPr>
-          <w:i/>
-          <w:u w:val="single"/>
-        </w:rPr>
-        <w:t>alu_op</w:t>
-      </w:r>
-      <w:proofErr w:type="spellEnd"/>
-      <w:r>
-        <w:rPr>
-          <w:u w:val="single"/>
-        </w:rPr>
-        <w:t xml:space="preserve"> </w:t>
-      </w:r>
-      <w:r>
-        <w:t xml:space="preserve">– ALU was missing state intended for </w:t>
-      </w:r>
-      <w:r>
-        <w:rPr>
-          <w:i/>
-        </w:rPr>
-        <w:t>LUI</w:t>
-      </w:r>
-      <w:r>
-        <w:t xml:space="preserve"> operation so we added state 10 and in Controller we set </w:t>
-      </w:r>
-      <w:proofErr w:type="spellStart"/>
-      <w:r>
-        <w:rPr>
-          <w:i/>
-        </w:rPr>
-        <w:t>alu_op</w:t>
-      </w:r>
-      <w:proofErr w:type="spellEnd"/>
-      <w:r>
-        <w:t xml:space="preserve"> to</w:t>
-      </w:r>
-      <w:r>
-        <w:t xml:space="preserve"> 10.</w:t>
-      </w:r>
-    </w:p>
-    <w:p>
-      <w:pPr>
-        <w:rPr>
-          <w:i/>
-        </w:rPr>
-      </w:pPr>
-      <w:r>
-        <w:tab/>
-      </w:r>
-      <w:r>
-        <w:rPr>
-          <w:i/>
-        </w:rPr>
-        <w:t>Changes in controller.sv</w:t>
-      </w:r>
-      <w:r>
-        <w:rPr>
-          <w:i/>
-        </w:rPr>
-        <w:t xml:space="preserve"> for U-type </w:t>
-      </w:r>
-      <w:r>
-        <w:rPr>
-          <w:i/>
-        </w:rPr>
-        <w:t>instruction:</w:t>
-      </w:r>
-      <w:r>
-        <w:rPr>
-          <w:i/>
-        </w:rPr>
-        <w:t xml:space="preserve">  </w:t>
-      </w:r>
-      <w:proofErr w:type="spellStart"/>
-      <w:r>
-        <w:rPr>
-          <w:i/>
-          <w:color w:val="70AD47" w:themeColor="accent6"/>
-        </w:rPr>
-        <w:t>alu_op</w:t>
-      </w:r>
-      <w:proofErr w:type="spellEnd"/>
-      <w:r>
-        <w:rPr>
-          <w:i/>
-          <w:color w:val="70AD47" w:themeColor="accent6"/>
-        </w:rPr>
-        <w:t xml:space="preserve"> = 10;</w:t>
+        <w:t>alu_op = 10;</w:t>
       </w:r>
     </w:p>
     <w:p>
@@ -9027,85 +8275,12 @@
         </w:rPr>
         <w:t xml:space="preserve">Changes in Processor.sv: </w:t>
       </w:r>
-      <w:proofErr w:type="spellStart"/>
       <w:r>
         <w:rPr>
           <w:i/>
           <w:color w:val="70AD47" w:themeColor="accent6"/>
         </w:rPr>
-        <w:t>add_immediate</w:t>
-      </w:r>
-      <w:proofErr w:type="spellEnd"/>
-      <w:r>
-        <w:rPr>
-          <w:i/>
-          <w:color w:val="70AD47" w:themeColor="accent6"/>
-        </w:rPr>
-        <w:t xml:space="preserve"> </w:t>
-      </w:r>
-      <w:proofErr w:type="spellStart"/>
-      <w:r>
-        <w:rPr>
-          <w:i/>
-          <w:color w:val="70AD47" w:themeColor="accent6"/>
-        </w:rPr>
-        <w:t>add_</w:t>
-      </w:r>
-      <w:proofErr w:type="gramStart"/>
-      <w:r>
-        <w:rPr>
-          <w:i/>
-          <w:color w:val="70AD47" w:themeColor="accent6"/>
-        </w:rPr>
-        <w:t>imm</w:t>
-      </w:r>
-      <w:proofErr w:type="spellEnd"/>
-      <w:r>
-        <w:rPr>
-          <w:i/>
-          <w:color w:val="70AD47" w:themeColor="accent6"/>
-        </w:rPr>
-        <w:t>(</w:t>
-      </w:r>
-      <w:proofErr w:type="gramEnd"/>
-      <w:r>
-        <w:rPr>
-          <w:i/>
-          <w:color w:val="70AD47" w:themeColor="accent6"/>
-        </w:rPr>
-        <w:t>.in1(index), .in2(</w:t>
-      </w:r>
-      <w:proofErr w:type="spellStart"/>
-      <w:r>
-        <w:rPr>
-          <w:i/>
-          <w:color w:val="70AD47" w:themeColor="accent6"/>
-        </w:rPr>
-        <w:t>B_i</w:t>
-      </w:r>
-      <w:proofErr w:type="spellEnd"/>
-      <w:r>
-        <w:rPr>
-          <w:i/>
-          <w:color w:val="70AD47" w:themeColor="accent6"/>
-        </w:rPr>
-        <w:t>), .out(</w:t>
-      </w:r>
-      <w:proofErr w:type="spellStart"/>
-      <w:r>
-        <w:rPr>
-          <w:i/>
-          <w:color w:val="70AD47" w:themeColor="accent6"/>
-        </w:rPr>
-        <w:t>add_imm_s</w:t>
-      </w:r>
-      <w:proofErr w:type="spellEnd"/>
-      <w:r>
-        <w:rPr>
-          <w:i/>
-          <w:color w:val="70AD47" w:themeColor="accent6"/>
-        </w:rPr>
-        <w:t>));</w:t>
+        <w:t>add_immediate add_imm(.in1(index), .in2(B_i), .out(add_imm_s));</w:t>
       </w:r>
     </w:p>
     <w:p/>
@@ -9135,20 +8310,7 @@
         <w:t>T</w:t>
       </w:r>
       <w:r>
-        <w:t xml:space="preserve">here was not case statement in store half word for checking </w:t>
-      </w:r>
-      <w:proofErr w:type="spellStart"/>
-      <w:proofErr w:type="gramStart"/>
-      <w:r>
-        <w:t>addr</w:t>
-      </w:r>
-      <w:proofErr w:type="spellEnd"/>
-      <w:r>
-        <w:t>[</w:t>
-      </w:r>
-      <w:proofErr w:type="gramEnd"/>
-      <w:r>
-        <w:t>1], and for store byte as well.</w:t>
+        <w:t>here was not case statement in store half word for checking addr[1], and for store byte as well.</w:t>
       </w:r>
     </w:p>
     <w:p/>
@@ -9261,15 +8423,7 @@
         <w:t xml:space="preserve">– </w:t>
       </w:r>
       <w:r>
-        <w:t xml:space="preserve">To convert assembly in machine code we used </w:t>
-      </w:r>
-      <w:proofErr w:type="spellStart"/>
-      <w:r>
-        <w:t>Ripes</w:t>
-      </w:r>
-      <w:proofErr w:type="spellEnd"/>
-      <w:r>
-        <w:t xml:space="preserve"> simulator. Simulator </w:t>
+        <w:t xml:space="preserve">To convert assembly in machine code we used Ripes simulator. Simulator </w:t>
       </w:r>
       <w:r>
         <w:t xml:space="preserve">also </w:t>
@@ -9301,19 +8455,11 @@
       <w:r>
         <w:t xml:space="preserve"> in waveform that first instruction which is </w:t>
       </w:r>
-      <w:proofErr w:type="spellStart"/>
-      <w:r>
-        <w:rPr>
-          <w:i/>
-        </w:rPr>
-        <w:t>addi</w:t>
-      </w:r>
-      <w:proofErr w:type="spellEnd"/>
-      <w:r>
-        <w:rPr>
-          <w:i/>
-        </w:rPr>
-        <w:t xml:space="preserve"> x3, x0, 1119</w:t>
+      <w:r>
+        <w:rPr>
+          <w:i/>
+        </w:rPr>
+        <w:t>addi x3, x0, 1119</w:t>
       </w:r>
       <w:r>
         <w:t xml:space="preserve"> is not executed in our design.</w:t>
@@ -9367,7 +8513,7 @@
             <v:path o:extrusionok="f" gradientshapeok="t" o:connecttype="rect"/>
             <o:lock v:ext="edit" aspectratio="t"/>
           </v:shapetype>
-          <v:shape id="_x0000_i1025" type="#_x0000_t75" style="width:417.6pt;height:69.7pt">
+          <v:shape id="_x0000_i1025" type="#_x0000_t75" style="width:417.55pt;height:69.25pt">
             <v:imagedata r:id="rId13" o:title="pc_bug_found"/>
           </v:shape>
         </w:pict>
@@ -9400,7 +8546,7 @@
       </w:pPr>
       <w:r>
         <w:pict>
-          <v:shape id="_x0000_i1026" type="#_x0000_t75" style="width:418.2pt;height:70.25pt">
+          <v:shape id="_x0000_i1026" type="#_x0000_t75" style="width:418.3pt;height:70.2pt">
             <v:imagedata r:id="rId14" o:title="pc_bug_fixed"/>
           </v:shape>
         </w:pict>
@@ -9495,25 +8641,13 @@
           <w:szCs w:val="18"/>
         </w:rPr>
       </w:pPr>
-      <w:proofErr w:type="spellStart"/>
-      <w:proofErr w:type="gramStart"/>
       <w:r>
         <w:rPr>
           <w:i/>
           <w:sz w:val="18"/>
           <w:szCs w:val="18"/>
         </w:rPr>
-        <w:t>dmem_address</w:t>
-      </w:r>
-      <w:proofErr w:type="spellEnd"/>
-      <w:proofErr w:type="gramEnd"/>
-      <w:r>
-        <w:rPr>
-          <w:i/>
-          <w:sz w:val="18"/>
-          <w:szCs w:val="18"/>
-        </w:rPr>
-        <w:t xml:space="preserve"> is output from cache memory that sends address to data memory to write on</w:t>
+        <w:t>dmem_address is output from cache memory that sends address to data memory to write on</w:t>
       </w:r>
       <w:r>
         <w:rPr>
@@ -9537,25 +8671,13 @@
           <w:szCs w:val="18"/>
         </w:rPr>
       </w:pPr>
-      <w:proofErr w:type="spellStart"/>
-      <w:proofErr w:type="gramStart"/>
       <w:r>
         <w:rPr>
           <w:i/>
           <w:sz w:val="18"/>
           <w:szCs w:val="18"/>
         </w:rPr>
-        <w:t>dm_address</w:t>
-      </w:r>
-      <w:proofErr w:type="spellEnd"/>
-      <w:proofErr w:type="gramEnd"/>
-      <w:r>
-        <w:rPr>
-          <w:i/>
-          <w:sz w:val="18"/>
-          <w:szCs w:val="18"/>
-        </w:rPr>
-        <w:t xml:space="preserve"> is assigned signal in cache that represents address in cache to write on.</w:t>
+        <w:t>dm_address is assigned signal in cache that represents address in cache to write on.</w:t>
       </w:r>
     </w:p>
     <w:p>
@@ -9646,7 +8768,7 @@
       <w:pPr>
         <w:pStyle w:val="Heading2"/>
       </w:pPr>
-      <w:bookmarkStart w:id="11" w:name="_Toc184397546"/>
+      <w:bookmarkStart w:id="11" w:name="_Toc183782742"/>
       <w:r>
         <w:lastRenderedPageBreak/>
         <w:t>4</w:t>
@@ -9677,34 +8799,10 @@
         <w:t>Onc</w:t>
       </w:r>
       <w:r>
-        <w:t xml:space="preserve">e all asserts passed, we used </w:t>
-      </w:r>
-      <w:proofErr w:type="spellStart"/>
-      <w:r>
-        <w:t>Ja</w:t>
-      </w:r>
-      <w:r>
-        <w:t>sperGold</w:t>
-      </w:r>
-      <w:proofErr w:type="spellEnd"/>
-      <w:r>
-        <w:t xml:space="preserve"> Coverage App. On figure 3. </w:t>
-      </w:r>
-      <w:proofErr w:type="gramStart"/>
-      <w:r>
-        <w:t>and</w:t>
-      </w:r>
-      <w:proofErr w:type="gramEnd"/>
-      <w:r>
-        <w:t xml:space="preserve"> figure 4. </w:t>
-      </w:r>
-      <w:proofErr w:type="gramStart"/>
-      <w:r>
-        <w:t>for</w:t>
-      </w:r>
-      <w:proofErr w:type="gramEnd"/>
-      <w:r>
-        <w:t xml:space="preserve"> you can see passed asserts and coverage results. </w:t>
+        <w:t>e all asserts passed, we used Ja</w:t>
+      </w:r>
+      <w:r>
+        <w:t xml:space="preserve">sperGold Coverage App. On figure 3. and figure 4. for you can see passed asserts and coverage results. </w:t>
       </w:r>
     </w:p>
     <w:p>
@@ -9718,7 +8816,7 @@
       </w:pPr>
       <w:r>
         <w:pict>
-          <v:shape id="_x0000_i1027" type="#_x0000_t75" style="width:467.15pt;height:175.7pt">
+          <v:shape id="_x0000_i1027" type="#_x0000_t75" style="width:467.1pt;height:175.95pt">
             <v:imagedata r:id="rId16" o:title="Phase1_Asserts"/>
           </v:shape>
         </w:pict>
@@ -9745,7 +8843,7 @@
       </w:pPr>
       <w:r>
         <w:pict>
-          <v:shape id="_x0000_i1028" type="#_x0000_t75" style="width:467.7pt;height:139.95pt">
+          <v:shape id="_x0000_i1028" type="#_x0000_t75" style="width:467.55pt;height:140.2pt">
             <v:imagedata r:id="rId17" o:title="Phase1_CoverageApp"/>
           </v:shape>
         </w:pict>
@@ -9773,7 +8871,7 @@
       <w:r>
         <w:br w:type="page"/>
       </w:r>
-      <w:bookmarkStart w:id="12" w:name="_Toc184397547"/>
+      <w:bookmarkStart w:id="12" w:name="_Toc183782743"/>
       <w:r>
         <w:lastRenderedPageBreak/>
         <w:t>4</w:t>
@@ -9883,14 +8981,12 @@
       <w:r>
         <w:t xml:space="preserve"> (</w:t>
       </w:r>
-      <w:proofErr w:type="spellStart"/>
       <w:r>
         <w:rPr>
           <w:i/>
         </w:rPr>
         <w:t>alu_out</w:t>
       </w:r>
-      <w:proofErr w:type="spellEnd"/>
       <w:r>
         <w:t>)</w:t>
       </w:r>
@@ -10227,7 +9323,7 @@
       <w:pPr>
         <w:pStyle w:val="Heading2"/>
       </w:pPr>
-      <w:bookmarkStart w:id="13" w:name="_Toc184397548"/>
+      <w:bookmarkStart w:id="13" w:name="_Toc183782744"/>
       <w:r>
         <w:lastRenderedPageBreak/>
         <w:t>4</w:t>
@@ -10256,15 +9352,7 @@
         <w:t xml:space="preserve"> – Initially we had states IDLE,</w:t>
       </w:r>
       <w:r>
-        <w:t xml:space="preserve"> MISS and WAIT WRITE. In </w:t>
-      </w:r>
-      <w:proofErr w:type="spellStart"/>
-      <w:r>
-        <w:t>Vivado</w:t>
-      </w:r>
-      <w:proofErr w:type="spellEnd"/>
-      <w:r>
-        <w:t>, problem did not occur due to specific test sequence we set</w:t>
+        <w:t xml:space="preserve"> MISS and WAIT WRITE. In Vivado, problem did not occur due to specific test sequence we set</w:t>
       </w:r>
       <w:r>
         <w:t>. However in formal tool, we realized that one state is unnecessary</w:t>
@@ -10319,14 +9407,12 @@
       <w:r>
         <w:t xml:space="preserve">Signal </w:t>
       </w:r>
-      <w:proofErr w:type="spellStart"/>
       <w:r>
         <w:rPr>
           <w:i/>
         </w:rPr>
         <w:t>rdata_to_check</w:t>
       </w:r>
-      <w:proofErr w:type="spellEnd"/>
       <w:r>
         <w:rPr>
           <w:i/>
@@ -10698,7 +9784,7 @@
       <w:pPr>
         <w:pStyle w:val="Heading2"/>
       </w:pPr>
-      <w:bookmarkStart w:id="14" w:name="_Toc184397549"/>
+      <w:bookmarkStart w:id="14" w:name="_Toc183782745"/>
       <w:r>
         <w:lastRenderedPageBreak/>
         <w:t>4</w:t>
@@ -10718,15 +9804,7 @@
         <w:keepNext/>
       </w:pPr>
       <w:r>
-        <w:t xml:space="preserve">Once all asserts passed, we used </w:t>
-      </w:r>
-      <w:proofErr w:type="spellStart"/>
-      <w:r>
-        <w:t>JasperGold</w:t>
-      </w:r>
-      <w:proofErr w:type="spellEnd"/>
-      <w:r>
-        <w:t xml:space="preserve"> Coverage App. On figure 12 and figure 13 for you can see passed asserts and coverage results. </w:t>
+        <w:t xml:space="preserve">Once all asserts passed, we used JasperGold Coverage App. On figure 12 and figure 13 for you can see passed asserts and coverage results. </w:t>
       </w:r>
     </w:p>
     <w:p/>
@@ -10862,7 +9940,7 @@
       <w:pPr>
         <w:pStyle w:val="Heading2"/>
       </w:pPr>
-      <w:bookmarkStart w:id="15" w:name="_Toc184397550"/>
+      <w:bookmarkStart w:id="15" w:name="_Toc183782746"/>
       <w:r>
         <w:lastRenderedPageBreak/>
         <w:t>4.7.</w:t>
@@ -11286,7 +10364,7 @@
       <w:pPr>
         <w:pStyle w:val="Heading2"/>
       </w:pPr>
-      <w:bookmarkStart w:id="16" w:name="_Toc184397551"/>
+      <w:bookmarkStart w:id="16" w:name="_Toc183782747"/>
       <w:r>
         <w:lastRenderedPageBreak/>
         <w:t xml:space="preserve">4.8. Bugs found during design </w:t>
@@ -11307,14 +10385,12 @@
       <w:r>
         <w:t xml:space="preserve">some instruction sequences to test design. Those can be found in folder </w:t>
       </w:r>
-      <w:proofErr w:type="spellStart"/>
       <w:r>
         <w:rPr>
           <w:i/>
         </w:rPr>
         <w:t>instruction_tests</w:t>
       </w:r>
-      <w:proofErr w:type="spellEnd"/>
       <w:r>
         <w:t xml:space="preserve">. </w:t>
       </w:r>
@@ -11336,7 +10412,6 @@
         </w:rPr>
         <w:t xml:space="preserve"> </w:t>
       </w:r>
-      <w:proofErr w:type="spellStart"/>
       <w:r>
         <w:rPr>
           <w:i/>
@@ -11344,7 +10419,6 @@
         </w:rPr>
         <w:t>bus_operation_in</w:t>
       </w:r>
-      <w:proofErr w:type="spellEnd"/>
       <w:r>
         <w:rPr>
           <w:i/>
@@ -11360,14 +10434,12 @@
       <w:r>
         <w:t xml:space="preserve">Default value in </w:t>
       </w:r>
-      <w:proofErr w:type="spellStart"/>
       <w:r>
         <w:rPr>
           <w:i/>
         </w:rPr>
         <w:t>always_comb</w:t>
       </w:r>
-      <w:proofErr w:type="spellEnd"/>
       <w:r>
         <w:rPr>
           <w:i/>
@@ -11386,14 +10458,12 @@
       <w:r>
         <w:t xml:space="preserve">was set to 0 which represents a bus operation </w:t>
       </w:r>
-      <w:proofErr w:type="spellStart"/>
       <w:r>
         <w:rPr>
           <w:i/>
         </w:rPr>
         <w:t>BusRd</w:t>
       </w:r>
-      <w:proofErr w:type="spellEnd"/>
       <w:r>
         <w:t>. Th</w:t>
       </w:r>
@@ -11462,13 +10532,8 @@
         <w:jc w:val="center"/>
       </w:pPr>
       <w:r>
-        <w:t xml:space="preserve">Figure 17: Wrong default value for </w:t>
-      </w:r>
-      <w:proofErr w:type="spellStart"/>
-      <w:r>
-        <w:t>bus_operation_in</w:t>
-      </w:r>
-      <w:proofErr w:type="spellEnd"/>
+        <w:t>Figure 17: Wrong default value for bus_operation_in</w:t>
+      </w:r>
     </w:p>
     <w:p/>
     <w:p>
@@ -11490,19 +10555,11 @@
       <w:r>
         <w:t xml:space="preserve"> – </w:t>
       </w:r>
-      <w:proofErr w:type="spellStart"/>
-      <w:r>
-        <w:rPr>
-          <w:i/>
-        </w:rPr>
-        <w:t>Cache_hit_in</w:t>
-      </w:r>
-      <w:proofErr w:type="spellEnd"/>
-      <w:r>
-        <w:rPr>
-          <w:i/>
-        </w:rPr>
-        <w:t xml:space="preserve"> </w:t>
+      <w:r>
+        <w:rPr>
+          <w:i/>
+        </w:rPr>
+        <w:t xml:space="preserve">Cache_hit_in </w:t>
       </w:r>
       <w:r>
         <w:t xml:space="preserve">is a signal that </w:t>
@@ -11517,49 +10574,19 @@
         <w:rPr>
           <w:i/>
         </w:rPr>
-        <w:t xml:space="preserve"> </w:t>
-      </w:r>
-      <w:proofErr w:type="spellStart"/>
-      <w:r>
-        <w:rPr>
-          <w:i/>
-        </w:rPr>
-        <w:t>tag_in</w:t>
-      </w:r>
-      <w:proofErr w:type="spellEnd"/>
+        <w:t xml:space="preserve"> tag_in</w:t>
+      </w:r>
       <w:r>
         <w:t xml:space="preserve"> that went ‘X’ once all instructions were finished which resulted in wrong</w:t>
       </w:r>
       <w:r>
         <w:t xml:space="preserve"> cache hit information. We replaced it with </w:t>
       </w:r>
-      <w:proofErr w:type="spellStart"/>
-      <w:r>
-        <w:rPr>
-          <w:i/>
-        </w:rPr>
-        <w:t>bus_</w:t>
-      </w:r>
-      <w:proofErr w:type="gramStart"/>
-      <w:r>
-        <w:rPr>
-          <w:i/>
-        </w:rPr>
-        <w:t>address</w:t>
-      </w:r>
-      <w:proofErr w:type="spellEnd"/>
-      <w:r>
-        <w:rPr>
-          <w:i/>
-        </w:rPr>
-        <w:t>[</w:t>
-      </w:r>
-      <w:proofErr w:type="gramEnd"/>
-      <w:r>
-        <w:rPr>
-          <w:i/>
-        </w:rPr>
-        <w:t>31:8]</w:t>
+      <w:r>
+        <w:rPr>
+          <w:i/>
+        </w:rPr>
+        <w:t>bus_address[31:8]</w:t>
       </w:r>
       <w:r>
         <w:t xml:space="preserve"> and bug was removed.</w:t>
@@ -11734,91 +10761,11 @@
           <w:i/>
         </w:rPr>
       </w:pPr>
-      <w:proofErr w:type="spellStart"/>
-      <w:r>
-        <w:rPr>
-          <w:i/>
-        </w:rPr>
-        <w:t>RegisterFile</w:t>
-      </w:r>
-      <w:proofErr w:type="spellEnd"/>
-      <w:r>
-        <w:rPr>
-          <w:i/>
-        </w:rPr>
-        <w:t xml:space="preserve"> </w:t>
-      </w:r>
-      <w:proofErr w:type="spellStart"/>
-      <w:r>
-        <w:rPr>
-          <w:i/>
-        </w:rPr>
-        <w:t>rf</w:t>
-      </w:r>
-      <w:proofErr w:type="spellEnd"/>
-      <w:r>
-        <w:rPr>
-          <w:i/>
-        </w:rPr>
-        <w:t xml:space="preserve"> (.</w:t>
-      </w:r>
-      <w:proofErr w:type="spellStart"/>
-      <w:proofErr w:type="gramStart"/>
-      <w:r>
-        <w:rPr>
-          <w:i/>
-        </w:rPr>
-        <w:t>clk</w:t>
-      </w:r>
-      <w:proofErr w:type="spellEnd"/>
-      <w:r>
-        <w:rPr>
-          <w:i/>
-        </w:rPr>
-        <w:t>(</w:t>
-      </w:r>
-      <w:proofErr w:type="spellStart"/>
-      <w:proofErr w:type="gramEnd"/>
-      <w:r>
-        <w:rPr>
-          <w:i/>
-        </w:rPr>
-        <w:t>clk</w:t>
-      </w:r>
-      <w:proofErr w:type="spellEnd"/>
-      <w:r>
-        <w:rPr>
-          <w:i/>
-        </w:rPr>
-        <w:t>), .reset(reset), .</w:t>
-      </w:r>
-      <w:proofErr w:type="spellStart"/>
-      <w:r>
-        <w:rPr>
-          <w:i/>
-        </w:rPr>
-        <w:t>reg_wr</w:t>
-      </w:r>
-      <w:proofErr w:type="spellEnd"/>
-      <w:r>
-        <w:rPr>
-          <w:i/>
-        </w:rPr>
-        <w:t>(</w:t>
-      </w:r>
-      <w:proofErr w:type="spellStart"/>
-      <w:r>
-        <w:rPr>
-          <w:i/>
-        </w:rPr>
-        <w:t>reg_wr</w:t>
-      </w:r>
-      <w:proofErr w:type="spellEnd"/>
-      <w:r>
-        <w:rPr>
-          <w:i/>
-        </w:rPr>
-        <w:t xml:space="preserve"> </w:t>
+      <w:r>
+        <w:rPr>
+          <w:i/>
+        </w:rPr>
+        <w:t xml:space="preserve">RegisterFile rf (.clk(clk), .reset(reset), .reg_wr(reg_wr </w:t>
       </w:r>
       <w:r>
         <w:rPr>
@@ -12024,7 +10971,6 @@
         <w:pStyle w:val="Heading2"/>
       </w:pPr>
       <w:bookmarkStart w:id="17" w:name="_Toc183782748"/>
-      <w:bookmarkStart w:id="18" w:name="_Toc184397552"/>
       <w:r>
         <w:rPr>
           <w:noProof/>
@@ -12066,7 +11012,6 @@
         </w:drawing>
       </w:r>
       <w:bookmarkEnd w:id="17"/>
-      <w:bookmarkEnd w:id="18"/>
     </w:p>
     <w:p>
       <w:pPr>
@@ -12139,529 +11084,20 @@
       </w:r>
     </w:p>
     <w:p/>
-    <w:p>
-      <w:pPr>
-        <w:spacing w:after="360" w:line="240" w:lineRule="auto"/>
+    <w:p/>
+    <w:p>
+      <w:pPr>
+        <w:pStyle w:val="Heading2"/>
       </w:pPr>
       <w:r>
         <w:br w:type="page"/>
       </w:r>
-    </w:p>
-    <w:p>
-      <w:pPr>
-        <w:pStyle w:val="Heading2"/>
-      </w:pPr>
-      <w:bookmarkStart w:id="19" w:name="_Toc184397553"/>
-      <w:r>
-        <w:lastRenderedPageBreak/>
-        <w:t>4.9. Verification of a single core in Jasper – phase 4</w:t>
-      </w:r>
-      <w:bookmarkEnd w:id="19"/>
-    </w:p>
-    <w:p/>
-    <w:p>
-      <w:pPr>
-        <w:ind w:firstLine="720"/>
-        <w:jc w:val="both"/>
-      </w:pPr>
-      <w:r>
-        <w:t xml:space="preserve">This section of a documentation is meant to describe the way that a single core was verified inside of a formal verification tool </w:t>
-      </w:r>
-      <w:proofErr w:type="spellStart"/>
-      <w:r>
-        <w:t>JasperGold</w:t>
-      </w:r>
-      <w:proofErr w:type="spellEnd"/>
-      <w:r>
-        <w:t xml:space="preserve">. Here we will show our verification plan of both core </w:t>
-      </w:r>
-      <w:r>
-        <w:t xml:space="preserve">operations (all RISCV instruction </w:t>
-      </w:r>
-      <w:r>
-        <w:t>extensions</w:t>
-      </w:r>
-      <w:r>
-        <w:t>) and MESI protocol.</w:t>
-      </w:r>
-      <w:r>
-        <w:t xml:space="preserve"> All bugs inside CPU have been </w:t>
-      </w:r>
-      <w:r>
-        <w:t xml:space="preserve">fixed during previous phases, and here we just added asserts that check MESI protocol and basic core requests towards bus controller. </w:t>
-      </w:r>
-      <w:r>
-        <w:t xml:space="preserve">We used a </w:t>
-      </w:r>
-      <w:r>
-        <w:rPr>
-          <w:i/>
-        </w:rPr>
-        <w:t>reference model</w:t>
-      </w:r>
-      <w:r>
-        <w:rPr>
-          <w:i/>
-        </w:rPr>
-        <w:t xml:space="preserve"> </w:t>
-      </w:r>
-      <w:r>
-        <w:t xml:space="preserve">and additional AUX code to check all aspect and scenarios of a CPU. </w:t>
-      </w:r>
-    </w:p>
-    <w:p>
-      <w:pPr>
-        <w:jc w:val="both"/>
-      </w:pPr>
-      <w:r>
-        <w:t>Verification plan</w:t>
-      </w:r>
-      <w:r>
-        <w:t xml:space="preserve"> consists of following: </w:t>
-      </w:r>
-    </w:p>
-    <w:p>
-      <w:pPr>
-        <w:pStyle w:val="ListParagraph"/>
-        <w:numPr>
-          <w:ilvl w:val="0"/>
-          <w:numId w:val="39"/>
-        </w:numPr>
-        <w:jc w:val="both"/>
-      </w:pPr>
-      <w:r>
-        <w:t xml:space="preserve">Asserts that check controller signals </w:t>
-      </w:r>
-      <w:r>
-        <w:t>(for all instruction types included)</w:t>
-      </w:r>
-    </w:p>
-    <w:p>
-      <w:pPr>
-        <w:pStyle w:val="ListParagraph"/>
-        <w:numPr>
-          <w:ilvl w:val="0"/>
-          <w:numId w:val="39"/>
-        </w:numPr>
-        <w:jc w:val="both"/>
-      </w:pPr>
-      <w:r>
-        <w:t>Assert that check correct program counter behavior (</w:t>
-      </w:r>
-      <w:r>
-        <w:t>jump and branch included</w:t>
-      </w:r>
-      <w:r>
-        <w:t>)</w:t>
-      </w:r>
-    </w:p>
-    <w:p>
-      <w:pPr>
-        <w:pStyle w:val="ListParagraph"/>
-        <w:numPr>
-          <w:ilvl w:val="0"/>
-          <w:numId w:val="39"/>
-        </w:numPr>
-        <w:jc w:val="both"/>
-      </w:pPr>
-      <w:r>
-        <w:t xml:space="preserve">Asserts that check </w:t>
-      </w:r>
-      <w:r>
-        <w:rPr>
-          <w:b/>
-        </w:rPr>
-        <w:t>store</w:t>
-      </w:r>
-      <w:r>
-        <w:t xml:space="preserve"> instruction with all possible mask values</w:t>
-      </w:r>
-    </w:p>
-    <w:p>
-      <w:pPr>
-        <w:pStyle w:val="ListParagraph"/>
-        <w:numPr>
-          <w:ilvl w:val="1"/>
-          <w:numId w:val="39"/>
-        </w:numPr>
-        <w:jc w:val="both"/>
-      </w:pPr>
-      <w:r>
-        <w:t xml:space="preserve">Store word </w:t>
-      </w:r>
-    </w:p>
-    <w:p>
-      <w:pPr>
-        <w:pStyle w:val="ListParagraph"/>
-        <w:numPr>
-          <w:ilvl w:val="1"/>
-          <w:numId w:val="39"/>
-        </w:numPr>
-        <w:jc w:val="both"/>
-      </w:pPr>
-      <w:r>
-        <w:t>Store half word (upper and lower)</w:t>
-      </w:r>
-    </w:p>
-    <w:p>
-      <w:pPr>
-        <w:pStyle w:val="ListParagraph"/>
-        <w:numPr>
-          <w:ilvl w:val="1"/>
-          <w:numId w:val="39"/>
-        </w:numPr>
-        <w:jc w:val="both"/>
-      </w:pPr>
-      <w:r>
-        <w:t>Store byte (Byte 0, byte 1, byte 2 and byte 3)</w:t>
-      </w:r>
-    </w:p>
-    <w:p>
-      <w:pPr>
-        <w:pStyle w:val="ListParagraph"/>
-        <w:numPr>
-          <w:ilvl w:val="0"/>
-          <w:numId w:val="39"/>
-        </w:numPr>
-        <w:jc w:val="both"/>
-      </w:pPr>
-      <w:r>
-        <w:t xml:space="preserve">Asserts that check </w:t>
-      </w:r>
-      <w:r>
-        <w:rPr>
-          <w:b/>
-        </w:rPr>
-        <w:t>load</w:t>
-      </w:r>
-      <w:r>
-        <w:t xml:space="preserve"> instruction</w:t>
-      </w:r>
-      <w:r>
-        <w:t xml:space="preserve"> in case of </w:t>
-      </w:r>
-      <w:r>
-        <w:rPr>
-          <w:b/>
-        </w:rPr>
-        <w:t>hit</w:t>
-      </w:r>
-      <w:r>
-        <w:t xml:space="preserve"> with all possible mask values </w:t>
-      </w:r>
-    </w:p>
-    <w:p>
-      <w:pPr>
-        <w:pStyle w:val="ListParagraph"/>
-        <w:numPr>
-          <w:ilvl w:val="1"/>
-          <w:numId w:val="39"/>
-        </w:numPr>
-        <w:jc w:val="both"/>
-      </w:pPr>
-      <w:r>
-        <w:t xml:space="preserve">Load word </w:t>
-      </w:r>
-    </w:p>
-    <w:p>
-      <w:pPr>
-        <w:pStyle w:val="ListParagraph"/>
-        <w:numPr>
-          <w:ilvl w:val="1"/>
-          <w:numId w:val="39"/>
-        </w:numPr>
-        <w:jc w:val="both"/>
-      </w:pPr>
-      <w:r>
-        <w:t>Signed and unsigned load half word</w:t>
-      </w:r>
-      <w:r>
-        <w:t xml:space="preserve"> (upper and lower)</w:t>
-      </w:r>
-    </w:p>
-    <w:p>
-      <w:pPr>
-        <w:pStyle w:val="ListParagraph"/>
-        <w:numPr>
-          <w:ilvl w:val="1"/>
-          <w:numId w:val="39"/>
-        </w:numPr>
-        <w:jc w:val="both"/>
-      </w:pPr>
-      <w:r>
-        <w:t>Signed and unsigned load byte (Byte 0, byte 1, byte 2 and byte 3)</w:t>
-      </w:r>
-    </w:p>
-    <w:p>
-      <w:pPr>
-        <w:pStyle w:val="ListParagraph"/>
-        <w:numPr>
-          <w:ilvl w:val="0"/>
-          <w:numId w:val="39"/>
-        </w:numPr>
-        <w:jc w:val="both"/>
-      </w:pPr>
-      <w:r>
-        <w:t>Assert that check if miss signal is active upon</w:t>
-      </w:r>
-      <w:r>
-        <w:t xml:space="preserve"> L1</w:t>
-      </w:r>
-      <w:r>
-        <w:t xml:space="preserve"> cache miss</w:t>
-      </w:r>
-      <w:r>
-        <w:t>.</w:t>
-      </w:r>
-    </w:p>
-    <w:p>
-      <w:pPr>
-        <w:pStyle w:val="ListParagraph"/>
-        <w:numPr>
-          <w:ilvl w:val="0"/>
-          <w:numId w:val="39"/>
-        </w:numPr>
-        <w:jc w:val="both"/>
-      </w:pPr>
-      <w:r>
-        <w:t xml:space="preserve">Asserts that check </w:t>
-      </w:r>
-      <w:r>
-        <w:t xml:space="preserve">load </w:t>
-      </w:r>
-      <w:proofErr w:type="gramStart"/>
-      <w:r>
-        <w:t>miss</w:t>
-      </w:r>
-      <w:proofErr w:type="gramEnd"/>
-      <w:r>
-        <w:t xml:space="preserve"> </w:t>
-      </w:r>
-      <w:r>
-        <w:t>FSM transitions</w:t>
-      </w:r>
-      <w:r>
-        <w:t xml:space="preserve">. </w:t>
-      </w:r>
-    </w:p>
-    <w:p>
-      <w:pPr>
-        <w:pStyle w:val="ListParagraph"/>
-        <w:numPr>
-          <w:ilvl w:val="0"/>
-          <w:numId w:val="39"/>
-        </w:numPr>
-        <w:jc w:val="both"/>
-      </w:pPr>
-      <w:r>
-        <w:t>Assert that check if the data is correctly written into register file in case of R, I or U instruction.</w:t>
-      </w:r>
-    </w:p>
-    <w:p>
-      <w:pPr>
-        <w:pStyle w:val="ListParagraph"/>
-        <w:numPr>
-          <w:ilvl w:val="0"/>
-          <w:numId w:val="39"/>
-        </w:numPr>
-        <w:jc w:val="both"/>
-      </w:pPr>
-      <w:r>
-        <w:t>Assert that checks if request to access bus occurs when it should.</w:t>
-      </w:r>
-    </w:p>
-    <w:p>
-      <w:pPr>
-        <w:pStyle w:val="ListParagraph"/>
-        <w:numPr>
-          <w:ilvl w:val="0"/>
-          <w:numId w:val="39"/>
-        </w:numPr>
-        <w:jc w:val="both"/>
-      </w:pPr>
-      <w:r>
-        <w:t>Asserts that check MESI protocol transitions from both CPU and bus side.</w:t>
-      </w:r>
-    </w:p>
-    <w:p>
-      <w:pPr>
-        <w:pStyle w:val="ListParagraph"/>
-        <w:numPr>
-          <w:ilvl w:val="0"/>
-          <w:numId w:val="39"/>
-        </w:numPr>
-        <w:jc w:val="both"/>
-      </w:pPr>
-      <w:r>
-        <w:t xml:space="preserve">Assert that checks </w:t>
-      </w:r>
-      <w:r>
-        <w:t xml:space="preserve">if a core that received a request has </w:t>
-      </w:r>
-      <w:r>
-        <w:t xml:space="preserve">data with requested tag and if it’s valid, sets cache hit out port on 1 and </w:t>
-      </w:r>
-      <w:r>
-        <w:t>if that data is sent to bus.</w:t>
-      </w:r>
-    </w:p>
-    <w:p>
-      <w:pPr>
-        <w:pStyle w:val="ListParagraph"/>
-        <w:jc w:val="both"/>
-      </w:pPr>
-    </w:p>
-    <w:p>
-      <w:r>
-        <w:t>Next pictures show the result of a verification process during phase 4, 100% coverage on figure 23 and all asserts passed on figure 24.</w:t>
-      </w:r>
-      <w:r>
-        <w:t xml:space="preserve"> </w:t>
-      </w:r>
-      <w:r>
-        <w:t xml:space="preserve"> </w:t>
-      </w:r>
-    </w:p>
-    <w:p>
-      <w:pPr>
-        <w:pStyle w:val="Heading2"/>
-        <w:jc w:val="center"/>
-      </w:pPr>
-      <w:bookmarkStart w:id="20" w:name="_Toc184397554"/>
-      <w:r>
-        <w:rPr>
-          <w:noProof/>
-        </w:rPr>
-        <w:drawing>
-          <wp:inline distT="0" distB="0" distL="0" distR="0">
-            <wp:extent cx="5939409" cy="2340864"/>
-            <wp:effectExtent l="0" t="0" r="4445" b="2540"/>
-            <wp:docPr id="5" name="Picture 5"/>
-            <wp:cNvGraphicFramePr>
-              <a:graphicFrameLocks xmlns:a="http://schemas.openxmlformats.org/drawingml/2006/main" noChangeAspect="1"/>
-            </wp:cNvGraphicFramePr>
-            <a:graphic xmlns:a="http://schemas.openxmlformats.org/drawingml/2006/main">
-              <a:graphicData uri="http://schemas.openxmlformats.org/drawingml/2006/picture">
-                <pic:pic xmlns:pic="http://schemas.openxmlformats.org/drawingml/2006/picture">
-                  <pic:nvPicPr>
-                    <pic:cNvPr id="5" name="coverage_100.PNG"/>
-                    <pic:cNvPicPr/>
-                  </pic:nvPicPr>
-                  <pic:blipFill>
-                    <a:blip r:embed="rId34">
-                      <a:extLst>
-                        <a:ext uri="{28A0092B-C50C-407E-A947-70E740481C1C}">
-                          <a14:useLocalDpi xmlns:a14="http://schemas.microsoft.com/office/drawing/2010/main" val="0"/>
-                        </a:ext>
-                      </a:extLst>
-                    </a:blip>
-                    <a:stretch>
-                      <a:fillRect/>
-                    </a:stretch>
-                  </pic:blipFill>
-                  <pic:spPr>
-                    <a:xfrm>
-                      <a:off x="0" y="0"/>
-                      <a:ext cx="5987983" cy="2360008"/>
-                    </a:xfrm>
-                    <a:prstGeom prst="rect">
-                      <a:avLst/>
-                    </a:prstGeom>
-                  </pic:spPr>
-                </pic:pic>
-              </a:graphicData>
-            </a:graphic>
-          </wp:inline>
-        </w:drawing>
-      </w:r>
-      <w:bookmarkEnd w:id="20"/>
-    </w:p>
-    <w:p>
-      <w:pPr>
-        <w:pStyle w:val="Caption"/>
-        <w:jc w:val="center"/>
-      </w:pPr>
-      <w:r>
-        <w:t xml:space="preserve">Figure </w:t>
-      </w:r>
-      <w:r>
-        <w:t>23: Coverage results of phase 4</w:t>
-      </w:r>
-    </w:p>
-    <w:p>
-      <w:pPr>
-        <w:keepNext/>
-      </w:pPr>
-      <w:r>
-        <w:rPr>
-          <w:noProof/>
-        </w:rPr>
-        <w:lastRenderedPageBreak/>
-        <w:drawing>
-          <wp:inline distT="0" distB="0" distL="0" distR="0">
-            <wp:extent cx="5943600" cy="5887720"/>
-            <wp:effectExtent l="0" t="0" r="0" b="0"/>
-            <wp:docPr id="48" name="Picture 48"/>
-            <wp:cNvGraphicFramePr>
-              <a:graphicFrameLocks xmlns:a="http://schemas.openxmlformats.org/drawingml/2006/main" noChangeAspect="1"/>
-            </wp:cNvGraphicFramePr>
-            <a:graphic xmlns:a="http://schemas.openxmlformats.org/drawingml/2006/main">
-              <a:graphicData uri="http://schemas.openxmlformats.org/drawingml/2006/picture">
-                <pic:pic xmlns:pic="http://schemas.openxmlformats.org/drawingml/2006/picture">
-                  <pic:nvPicPr>
-                    <pic:cNvPr id="48" name="asserts_phase_3.png"/>
-                    <pic:cNvPicPr/>
-                  </pic:nvPicPr>
-                  <pic:blipFill>
-                    <a:blip r:embed="rId35">
-                      <a:extLst>
-                        <a:ext uri="{28A0092B-C50C-407E-A947-70E740481C1C}">
-                          <a14:useLocalDpi xmlns:a14="http://schemas.microsoft.com/office/drawing/2010/main" val="0"/>
-                        </a:ext>
-                      </a:extLst>
-                    </a:blip>
-                    <a:stretch>
-                      <a:fillRect/>
-                    </a:stretch>
-                  </pic:blipFill>
-                  <pic:spPr>
-                    <a:xfrm>
-                      <a:off x="0" y="0"/>
-                      <a:ext cx="5943600" cy="5887720"/>
-                    </a:xfrm>
-                    <a:prstGeom prst="rect">
-                      <a:avLst/>
-                    </a:prstGeom>
-                  </pic:spPr>
-                </pic:pic>
-              </a:graphicData>
-            </a:graphic>
-          </wp:inline>
-        </w:drawing>
-      </w:r>
-    </w:p>
-    <w:p>
-      <w:pPr>
-        <w:pStyle w:val="Caption"/>
-        <w:jc w:val="center"/>
-      </w:pPr>
-      <w:r>
-        <w:t>Figure 24: Asserts passed during phase 4</w:t>
-      </w:r>
-    </w:p>
-    <w:p>
-      <w:pPr>
-        <w:pStyle w:val="Heading2"/>
-      </w:pPr>
-      <w:r>
-        <w:br w:type="page"/>
-      </w:r>
-      <w:bookmarkStart w:id="21" w:name="_Toc184397555"/>
+      <w:bookmarkStart w:id="18" w:name="_Toc183782749"/>
       <w:r>
         <w:lastRenderedPageBreak/>
         <w:t>References</w:t>
       </w:r>
-      <w:bookmarkEnd w:id="21"/>
+      <w:bookmarkEnd w:id="18"/>
       <w:r>
         <w:t xml:space="preserve"> </w:t>
       </w:r>
@@ -12674,7 +11110,7 @@
       <w:r>
         <w:t xml:space="preserve">[1] </w:t>
       </w:r>
-      <w:hyperlink r:id="rId36" w:history="1">
+      <w:hyperlink r:id="rId34" w:history="1">
         <w:r>
           <w:rPr>
             <w:rStyle w:val="Hyperlink"/>
@@ -12693,7 +11129,7 @@
       <w:r>
         <w:t xml:space="preserve">[2] </w:t>
       </w:r>
-      <w:hyperlink r:id="rId37" w:history="1">
+      <w:hyperlink r:id="rId35" w:history="1">
         <w:r>
           <w:rPr>
             <w:rStyle w:val="Hyperlink"/>
@@ -12712,7 +11148,7 @@
       <w:r>
         <w:t xml:space="preserve">[3] </w:t>
       </w:r>
-      <w:hyperlink r:id="rId38" w:history="1">
+      <w:hyperlink r:id="rId36" w:history="1">
         <w:r>
           <w:rPr>
             <w:rStyle w:val="Hyperlink"/>
@@ -12752,16 +11188,8 @@
         <w:rPr>
           <w:i/>
         </w:rPr>
-        <w:t xml:space="preserve">Integration and evaluation of cache coherence protocols for multiprocessor </w:t>
-      </w:r>
-      <w:proofErr w:type="spellStart"/>
-      <w:r>
-        <w:rPr>
-          <w:i/>
-        </w:rPr>
-        <w:t>socs</w:t>
-      </w:r>
-      <w:proofErr w:type="spellEnd"/>
+        <w:t>Integration and evaluation of cache coherence protocols for multiprocessor socs</w:t>
+      </w:r>
       <w:r>
         <w:t>”, 2006.</w:t>
       </w:r>
@@ -12775,7 +11203,7 @@
       </w:pPr>
     </w:p>
     <w:sectPr>
-      <w:footerReference w:type="default" r:id="rId39"/>
+      <w:footerReference w:type="default" r:id="rId37"/>
       <w:pgSz w:w="12240" w:h="15840"/>
       <w:pgMar w:top="1440" w:right="1440" w:bottom="1440" w:left="1440" w:header="720" w:footer="720" w:gutter="0"/>
       <w:pgNumType w:start="0"/>
@@ -15045,119 +13473,6 @@
     </w:lvl>
   </w:abstractNum>
   <w:abstractNum w:abstractNumId="20" w15:restartNumberingAfterBreak="0">
-    <w:nsid w:val="41DC4799"/>
-    <w:multiLevelType w:val="hybridMultilevel"/>
-    <w:tmpl w:val="0C44FDF4"/>
-    <w:lvl w:ilvl="0" w:tplc="04090001">
-      <w:start w:val="1"/>
-      <w:numFmt w:val="bullet"/>
-      <w:lvlText w:val=""/>
-      <w:lvlJc w:val="left"/>
-      <w:pPr>
-        <w:ind w:left="720" w:hanging="360"/>
-      </w:pPr>
-      <w:rPr>
-        <w:rFonts w:ascii="Symbol" w:hAnsi="Symbol" w:hint="default"/>
-      </w:rPr>
-    </w:lvl>
-    <w:lvl w:ilvl="1" w:tplc="04090003" w:tentative="1">
-      <w:start w:val="1"/>
-      <w:numFmt w:val="bullet"/>
-      <w:lvlText w:val="o"/>
-      <w:lvlJc w:val="left"/>
-      <w:pPr>
-        <w:ind w:left="1440" w:hanging="360"/>
-      </w:pPr>
-      <w:rPr>
-        <w:rFonts w:ascii="Courier New" w:hAnsi="Courier New" w:cs="Courier New" w:hint="default"/>
-      </w:rPr>
-    </w:lvl>
-    <w:lvl w:ilvl="2" w:tplc="04090005" w:tentative="1">
-      <w:start w:val="1"/>
-      <w:numFmt w:val="bullet"/>
-      <w:lvlText w:val=""/>
-      <w:lvlJc w:val="left"/>
-      <w:pPr>
-        <w:ind w:left="2160" w:hanging="360"/>
-      </w:pPr>
-      <w:rPr>
-        <w:rFonts w:ascii="Wingdings" w:hAnsi="Wingdings" w:hint="default"/>
-      </w:rPr>
-    </w:lvl>
-    <w:lvl w:ilvl="3" w:tplc="04090001" w:tentative="1">
-      <w:start w:val="1"/>
-      <w:numFmt w:val="bullet"/>
-      <w:lvlText w:val=""/>
-      <w:lvlJc w:val="left"/>
-      <w:pPr>
-        <w:ind w:left="2880" w:hanging="360"/>
-      </w:pPr>
-      <w:rPr>
-        <w:rFonts w:ascii="Symbol" w:hAnsi="Symbol" w:hint="default"/>
-      </w:rPr>
-    </w:lvl>
-    <w:lvl w:ilvl="4" w:tplc="04090003" w:tentative="1">
-      <w:start w:val="1"/>
-      <w:numFmt w:val="bullet"/>
-      <w:lvlText w:val="o"/>
-      <w:lvlJc w:val="left"/>
-      <w:pPr>
-        <w:ind w:left="3600" w:hanging="360"/>
-      </w:pPr>
-      <w:rPr>
-        <w:rFonts w:ascii="Courier New" w:hAnsi="Courier New" w:cs="Courier New" w:hint="default"/>
-      </w:rPr>
-    </w:lvl>
-    <w:lvl w:ilvl="5" w:tplc="04090005" w:tentative="1">
-      <w:start w:val="1"/>
-      <w:numFmt w:val="bullet"/>
-      <w:lvlText w:val=""/>
-      <w:lvlJc w:val="left"/>
-      <w:pPr>
-        <w:ind w:left="4320" w:hanging="360"/>
-      </w:pPr>
-      <w:rPr>
-        <w:rFonts w:ascii="Wingdings" w:hAnsi="Wingdings" w:hint="default"/>
-      </w:rPr>
-    </w:lvl>
-    <w:lvl w:ilvl="6" w:tplc="04090001" w:tentative="1">
-      <w:start w:val="1"/>
-      <w:numFmt w:val="bullet"/>
-      <w:lvlText w:val=""/>
-      <w:lvlJc w:val="left"/>
-      <w:pPr>
-        <w:ind w:left="5040" w:hanging="360"/>
-      </w:pPr>
-      <w:rPr>
-        <w:rFonts w:ascii="Symbol" w:hAnsi="Symbol" w:hint="default"/>
-      </w:rPr>
-    </w:lvl>
-    <w:lvl w:ilvl="7" w:tplc="04090003" w:tentative="1">
-      <w:start w:val="1"/>
-      <w:numFmt w:val="bullet"/>
-      <w:lvlText w:val="o"/>
-      <w:lvlJc w:val="left"/>
-      <w:pPr>
-        <w:ind w:left="5760" w:hanging="360"/>
-      </w:pPr>
-      <w:rPr>
-        <w:rFonts w:ascii="Courier New" w:hAnsi="Courier New" w:cs="Courier New" w:hint="default"/>
-      </w:rPr>
-    </w:lvl>
-    <w:lvl w:ilvl="8" w:tplc="04090005" w:tentative="1">
-      <w:start w:val="1"/>
-      <w:numFmt w:val="bullet"/>
-      <w:lvlText w:val=""/>
-      <w:lvlJc w:val="left"/>
-      <w:pPr>
-        <w:ind w:left="6480" w:hanging="360"/>
-      </w:pPr>
-      <w:rPr>
-        <w:rFonts w:ascii="Wingdings" w:hAnsi="Wingdings" w:hint="default"/>
-      </w:rPr>
-    </w:lvl>
-  </w:abstractNum>
-  <w:abstractNum w:abstractNumId="21" w15:restartNumberingAfterBreak="0">
     <w:nsid w:val="45407DCA"/>
     <w:multiLevelType w:val="hybridMultilevel"/>
     <w:tmpl w:val="0BA2868E"/>
@@ -15246,7 +13561,7 @@
       </w:pPr>
     </w:lvl>
   </w:abstractNum>
-  <w:abstractNum w:abstractNumId="22" w15:restartNumberingAfterBreak="0">
+  <w:abstractNum w:abstractNumId="21" w15:restartNumberingAfterBreak="0">
     <w:nsid w:val="4652727B"/>
     <w:multiLevelType w:val="hybridMultilevel"/>
     <w:tmpl w:val="46AED6AE"/>
@@ -15359,7 +13674,7 @@
       </w:rPr>
     </w:lvl>
   </w:abstractNum>
-  <w:abstractNum w:abstractNumId="23" w15:restartNumberingAfterBreak="0">
+  <w:abstractNum w:abstractNumId="22" w15:restartNumberingAfterBreak="0">
     <w:nsid w:val="49F50EC5"/>
     <w:multiLevelType w:val="hybridMultilevel"/>
     <w:tmpl w:val="AC663088"/>
@@ -15472,7 +13787,7 @@
       </w:rPr>
     </w:lvl>
   </w:abstractNum>
-  <w:abstractNum w:abstractNumId="24" w15:restartNumberingAfterBreak="0">
+  <w:abstractNum w:abstractNumId="23" w15:restartNumberingAfterBreak="0">
     <w:nsid w:val="4AA27D08"/>
     <w:multiLevelType w:val="hybridMultilevel"/>
     <w:tmpl w:val="F4121F6E"/>
@@ -15585,7 +13900,7 @@
       </w:rPr>
     </w:lvl>
   </w:abstractNum>
-  <w:abstractNum w:abstractNumId="25" w15:restartNumberingAfterBreak="0">
+  <w:abstractNum w:abstractNumId="24" w15:restartNumberingAfterBreak="0">
     <w:nsid w:val="4CAB78FD"/>
     <w:multiLevelType w:val="hybridMultilevel"/>
     <w:tmpl w:val="A2C627A0"/>
@@ -15671,7 +13986,7 @@
       </w:pPr>
     </w:lvl>
   </w:abstractNum>
-  <w:abstractNum w:abstractNumId="26" w15:restartNumberingAfterBreak="0">
+  <w:abstractNum w:abstractNumId="25" w15:restartNumberingAfterBreak="0">
     <w:nsid w:val="506A3827"/>
     <w:multiLevelType w:val="hybridMultilevel"/>
     <w:tmpl w:val="BEE27FDA"/>
@@ -15784,7 +14099,7 @@
       </w:rPr>
     </w:lvl>
   </w:abstractNum>
-  <w:abstractNum w:abstractNumId="27" w15:restartNumberingAfterBreak="0">
+  <w:abstractNum w:abstractNumId="26" w15:restartNumberingAfterBreak="0">
     <w:nsid w:val="50FF7E36"/>
     <w:multiLevelType w:val="hybridMultilevel"/>
     <w:tmpl w:val="77208A3C"/>
@@ -15897,7 +14212,7 @@
       </w:rPr>
     </w:lvl>
   </w:abstractNum>
-  <w:abstractNum w:abstractNumId="28" w15:restartNumberingAfterBreak="0">
+  <w:abstractNum w:abstractNumId="27" w15:restartNumberingAfterBreak="0">
     <w:nsid w:val="5ABF2C6D"/>
     <w:multiLevelType w:val="hybridMultilevel"/>
     <w:tmpl w:val="0A7A3DCC"/>
@@ -16010,7 +14325,7 @@
       </w:rPr>
     </w:lvl>
   </w:abstractNum>
-  <w:abstractNum w:abstractNumId="29" w15:restartNumberingAfterBreak="0">
+  <w:abstractNum w:abstractNumId="28" w15:restartNumberingAfterBreak="0">
     <w:nsid w:val="5F8D79BC"/>
     <w:multiLevelType w:val="hybridMultilevel"/>
     <w:tmpl w:val="FDA09602"/>
@@ -16123,7 +14438,7 @@
       </w:rPr>
     </w:lvl>
   </w:abstractNum>
-  <w:abstractNum w:abstractNumId="30" w15:restartNumberingAfterBreak="0">
+  <w:abstractNum w:abstractNumId="29" w15:restartNumberingAfterBreak="0">
     <w:nsid w:val="630E56B0"/>
     <w:multiLevelType w:val="hybridMultilevel"/>
     <w:tmpl w:val="BA945E08"/>
@@ -16236,7 +14551,7 @@
       </w:rPr>
     </w:lvl>
   </w:abstractNum>
-  <w:abstractNum w:abstractNumId="31" w15:restartNumberingAfterBreak="0">
+  <w:abstractNum w:abstractNumId="30" w15:restartNumberingAfterBreak="0">
     <w:nsid w:val="67307546"/>
     <w:multiLevelType w:val="hybridMultilevel"/>
     <w:tmpl w:val="BFD28E24"/>
@@ -16349,7 +14664,7 @@
       </w:rPr>
     </w:lvl>
   </w:abstractNum>
-  <w:abstractNum w:abstractNumId="32" w15:restartNumberingAfterBreak="0">
+  <w:abstractNum w:abstractNumId="31" w15:restartNumberingAfterBreak="0">
     <w:nsid w:val="68C92A19"/>
     <w:multiLevelType w:val="hybridMultilevel"/>
     <w:tmpl w:val="75522498"/>
@@ -16462,93 +14777,7 @@
       </w:rPr>
     </w:lvl>
   </w:abstractNum>
-  <w:abstractNum w:abstractNumId="33" w15:restartNumberingAfterBreak="0">
-    <w:nsid w:val="6D553370"/>
-    <w:multiLevelType w:val="hybridMultilevel"/>
-    <w:tmpl w:val="E7D6AC08"/>
-    <w:lvl w:ilvl="0" w:tplc="0409000F">
-      <w:start w:val="1"/>
-      <w:numFmt w:val="decimal"/>
-      <w:lvlText w:val="%1."/>
-      <w:lvlJc w:val="left"/>
-      <w:pPr>
-        <w:ind w:left="720" w:hanging="360"/>
-      </w:pPr>
-    </w:lvl>
-    <w:lvl w:ilvl="1" w:tplc="04090011">
-      <w:start w:val="1"/>
-      <w:numFmt w:val="decimal"/>
-      <w:lvlText w:val="%2)"/>
-      <w:lvlJc w:val="left"/>
-      <w:pPr>
-        <w:ind w:left="1440" w:hanging="360"/>
-      </w:pPr>
-    </w:lvl>
-    <w:lvl w:ilvl="2" w:tplc="0409001B">
-      <w:start w:val="1"/>
-      <w:numFmt w:val="lowerRoman"/>
-      <w:lvlText w:val="%3."/>
-      <w:lvlJc w:val="right"/>
-      <w:pPr>
-        <w:ind w:left="2160" w:hanging="180"/>
-      </w:pPr>
-    </w:lvl>
-    <w:lvl w:ilvl="3" w:tplc="0409000F">
-      <w:start w:val="1"/>
-      <w:numFmt w:val="decimal"/>
-      <w:lvlText w:val="%4."/>
-      <w:lvlJc w:val="left"/>
-      <w:pPr>
-        <w:ind w:left="2880" w:hanging="360"/>
-      </w:pPr>
-    </w:lvl>
-    <w:lvl w:ilvl="4" w:tplc="04090019">
-      <w:start w:val="1"/>
-      <w:numFmt w:val="lowerLetter"/>
-      <w:lvlText w:val="%5."/>
-      <w:lvlJc w:val="left"/>
-      <w:pPr>
-        <w:ind w:left="3600" w:hanging="360"/>
-      </w:pPr>
-    </w:lvl>
-    <w:lvl w:ilvl="5" w:tplc="0409001B">
-      <w:start w:val="1"/>
-      <w:numFmt w:val="lowerRoman"/>
-      <w:lvlText w:val="%6."/>
-      <w:lvlJc w:val="right"/>
-      <w:pPr>
-        <w:ind w:left="4320" w:hanging="180"/>
-      </w:pPr>
-    </w:lvl>
-    <w:lvl w:ilvl="6" w:tplc="0409000F">
-      <w:start w:val="1"/>
-      <w:numFmt w:val="decimal"/>
-      <w:lvlText w:val="%7."/>
-      <w:lvlJc w:val="left"/>
-      <w:pPr>
-        <w:ind w:left="5040" w:hanging="360"/>
-      </w:pPr>
-    </w:lvl>
-    <w:lvl w:ilvl="7" w:tplc="04090019">
-      <w:start w:val="1"/>
-      <w:numFmt w:val="lowerLetter"/>
-      <w:lvlText w:val="%8."/>
-      <w:lvlJc w:val="left"/>
-      <w:pPr>
-        <w:ind w:left="5760" w:hanging="360"/>
-      </w:pPr>
-    </w:lvl>
-    <w:lvl w:ilvl="8" w:tplc="0409001B">
-      <w:start w:val="1"/>
-      <w:numFmt w:val="lowerRoman"/>
-      <w:lvlText w:val="%9."/>
-      <w:lvlJc w:val="right"/>
-      <w:pPr>
-        <w:ind w:left="6480" w:hanging="180"/>
-      </w:pPr>
-    </w:lvl>
-  </w:abstractNum>
-  <w:abstractNum w:abstractNumId="34" w15:restartNumberingAfterBreak="0">
+  <w:abstractNum w:abstractNumId="32" w15:restartNumberingAfterBreak="0">
     <w:nsid w:val="703B4501"/>
     <w:multiLevelType w:val="hybridMultilevel"/>
     <w:tmpl w:val="15EC8734"/>
@@ -16661,7 +14890,7 @@
       </w:rPr>
     </w:lvl>
   </w:abstractNum>
-  <w:abstractNum w:abstractNumId="35" w15:restartNumberingAfterBreak="0">
+  <w:abstractNum w:abstractNumId="33" w15:restartNumberingAfterBreak="0">
     <w:nsid w:val="75EB7F8B"/>
     <w:multiLevelType w:val="hybridMultilevel"/>
     <w:tmpl w:val="9F8AE9BA"/>
@@ -16747,7 +14976,7 @@
       </w:pPr>
     </w:lvl>
   </w:abstractNum>
-  <w:abstractNum w:abstractNumId="36" w15:restartNumberingAfterBreak="0">
+  <w:abstractNum w:abstractNumId="34" w15:restartNumberingAfterBreak="0">
     <w:nsid w:val="788A0779"/>
     <w:multiLevelType w:val="hybridMultilevel"/>
     <w:tmpl w:val="BDC6F4B6"/>
@@ -16860,7 +15089,7 @@
       </w:rPr>
     </w:lvl>
   </w:abstractNum>
-  <w:abstractNum w:abstractNumId="37" w15:restartNumberingAfterBreak="0">
+  <w:abstractNum w:abstractNumId="35" w15:restartNumberingAfterBreak="0">
     <w:nsid w:val="7B815329"/>
     <w:multiLevelType w:val="hybridMultilevel"/>
     <w:tmpl w:val="2D489EB2"/>
@@ -16973,7 +15202,7 @@
       </w:rPr>
     </w:lvl>
   </w:abstractNum>
-  <w:abstractNum w:abstractNumId="38" w15:restartNumberingAfterBreak="0">
+  <w:abstractNum w:abstractNumId="36" w15:restartNumberingAfterBreak="0">
     <w:nsid w:val="7EA14309"/>
     <w:multiLevelType w:val="hybridMultilevel"/>
     <w:tmpl w:val="050C15E6"/>
@@ -17060,7 +15289,7 @@
     </w:lvl>
   </w:abstractNum>
   <w:num w:numId="1">
-    <w:abstractNumId w:val="35"/>
+    <w:abstractNumId w:val="33"/>
   </w:num>
   <w:num w:numId="2">
     <w:abstractNumId w:val="5"/>
@@ -17075,31 +15304,31 @@
     <w:abstractNumId w:val="15"/>
   </w:num>
   <w:num w:numId="6">
-    <w:abstractNumId w:val="32"/>
+    <w:abstractNumId w:val="31"/>
   </w:num>
   <w:num w:numId="7">
-    <w:abstractNumId w:val="29"/>
+    <w:abstractNumId w:val="28"/>
   </w:num>
   <w:num w:numId="8">
-    <w:abstractNumId w:val="24"/>
+    <w:abstractNumId w:val="23"/>
   </w:num>
   <w:num w:numId="9">
-    <w:abstractNumId w:val="30"/>
+    <w:abstractNumId w:val="29"/>
   </w:num>
   <w:num w:numId="10">
     <w:abstractNumId w:val="1"/>
   </w:num>
   <w:num w:numId="11">
-    <w:abstractNumId w:val="36"/>
+    <w:abstractNumId w:val="34"/>
   </w:num>
   <w:num w:numId="12">
     <w:abstractNumId w:val="7"/>
   </w:num>
   <w:num w:numId="13">
-    <w:abstractNumId w:val="37"/>
+    <w:abstractNumId w:val="35"/>
   </w:num>
   <w:num w:numId="14">
-    <w:abstractNumId w:val="26"/>
+    <w:abstractNumId w:val="25"/>
   </w:num>
   <w:num w:numId="15">
     <w:abstractNumId w:val="10"/>
@@ -17108,13 +15337,13 @@
     <w:abstractNumId w:val="18"/>
   </w:num>
   <w:num w:numId="17">
-    <w:abstractNumId w:val="31"/>
+    <w:abstractNumId w:val="30"/>
   </w:num>
   <w:num w:numId="18">
     <w:abstractNumId w:val="0"/>
   </w:num>
   <w:num w:numId="19">
-    <w:abstractNumId w:val="23"/>
+    <w:abstractNumId w:val="22"/>
   </w:num>
   <w:num w:numId="20">
     <w:abstractNumId w:val="11"/>
@@ -17126,25 +15355,25 @@
     <w:abstractNumId w:val="8"/>
   </w:num>
   <w:num w:numId="23">
-    <w:abstractNumId w:val="21"/>
+    <w:abstractNumId w:val="20"/>
   </w:num>
   <w:num w:numId="24">
     <w:abstractNumId w:val="17"/>
   </w:num>
   <w:num w:numId="25">
-    <w:abstractNumId w:val="38"/>
+    <w:abstractNumId w:val="36"/>
   </w:num>
   <w:num w:numId="26">
     <w:abstractNumId w:val="13"/>
   </w:num>
   <w:num w:numId="27">
-    <w:abstractNumId w:val="25"/>
+    <w:abstractNumId w:val="24"/>
   </w:num>
   <w:num w:numId="28">
-    <w:abstractNumId w:val="28"/>
+    <w:abstractNumId w:val="27"/>
   </w:num>
   <w:num w:numId="29">
-    <w:abstractNumId w:val="34"/>
+    <w:abstractNumId w:val="32"/>
   </w:num>
   <w:num w:numId="30">
     <w:abstractNumId w:val="6"/>
@@ -17165,16 +15394,10 @@
     <w:abstractNumId w:val="16"/>
   </w:num>
   <w:num w:numId="36">
-    <w:abstractNumId w:val="22"/>
+    <w:abstractNumId w:val="21"/>
   </w:num>
   <w:num w:numId="37">
-    <w:abstractNumId w:val="27"/>
-  </w:num>
-  <w:num w:numId="38">
-    <w:abstractNumId w:val="20"/>
-  </w:num>
-  <w:num w:numId="39">
-    <w:abstractNumId w:val="33"/>
+    <w:abstractNumId w:val="26"/>
   </w:num>
 </w:numbering>
 </file>
@@ -18188,7 +16411,7 @@
 </file>
 
 <file path=customXml/itemProps2.xml><?xml version="1.0" encoding="utf-8"?>
-<ds:datastoreItem xmlns:ds="http://schemas.openxmlformats.org/officeDocument/2006/customXml" ds:itemID="{4ECBBE32-DF26-4FC9-AA6A-627493673072}">
+<ds:datastoreItem xmlns:ds="http://schemas.openxmlformats.org/officeDocument/2006/customXml" ds:itemID="{AC89792D-05F0-41BC-88D9-0778A2BCC444}">
   <ds:schemaRefs>
     <ds:schemaRef ds:uri="http://schemas.openxmlformats.org/officeDocument/2006/bibliography"/>
   </ds:schemaRefs>

</xml_diff>